<commit_message>
Checked in by casal from PC-Denis on Sun Sep 15 11:48:42 CEST 2024
</commit_message>
<xml_diff>
--- a/Symboles d'organigramme.docx
+++ b/Symboles d'organigramme.docx
@@ -272,7 +272,7 @@
           <w:sz w:val="22"/>
           <w:szCs w:val="22"/>
         </w:rPr>
-        <w:t xml:space="preserve">Partiellement </w:t>
+        <w:t>I</w:t>
       </w:r>
       <w:r>
         <w:rPr>
@@ -281,7 +281,7 @@
           <w:sz w:val="22"/>
           <w:szCs w:val="22"/>
         </w:rPr>
-        <w:t>inspirée de la</w:t>
+        <w:t xml:space="preserve">nspirée de </w:t>
       </w:r>
       <w:r>
         <w:rPr>
@@ -290,8 +290,9 @@
           <w:sz w:val="22"/>
           <w:szCs w:val="22"/>
         </w:rPr>
-        <w:t xml:space="preserve"> </w:t>
-      </w:r>
+        <w:t xml:space="preserve">« IBM </w:t>
+      </w:r>
+      <w:proofErr w:type="spellStart"/>
       <w:r>
         <w:rPr>
           <w:i/>
@@ -299,8 +300,9 @@
           <w:sz w:val="22"/>
           <w:szCs w:val="22"/>
         </w:rPr>
-        <w:t>N</w:t>
-      </w:r>
+        <w:t>flowcharting</w:t>
+      </w:r>
+      <w:proofErr w:type="spellEnd"/>
       <w:r>
         <w:rPr>
           <w:i/>
@@ -308,18 +310,17 @@
           <w:sz w:val="22"/>
           <w:szCs w:val="22"/>
         </w:rPr>
-        <w:t>ORME INTERNATIONALE ISO 5807-1985</w:t>
-      </w:r>
-    </w:p>
-    <w:p>
-      <w:pPr>
+        <w:t xml:space="preserve"> techniques »</w:t>
+      </w:r>
+      <w:r>
         <w:rPr>
           <w:i/>
           <w:iCs/>
           <w:sz w:val="22"/>
           <w:szCs w:val="22"/>
         </w:rPr>
-      </w:pPr>
+        <w:t xml:space="preserve">, de </w:t>
+      </w:r>
       <w:r>
         <w:rPr>
           <w:i/>
@@ -327,7 +328,7 @@
           <w:sz w:val="22"/>
           <w:szCs w:val="22"/>
         </w:rPr>
-        <w:t>Ainsi</w:t>
+        <w:t>la</w:t>
       </w:r>
       <w:r>
         <w:rPr>
@@ -336,7 +337,7 @@
           <w:sz w:val="22"/>
           <w:szCs w:val="22"/>
         </w:rPr>
-        <w:t xml:space="preserve"> que par </w:t>
+        <w:t xml:space="preserve"> </w:t>
       </w:r>
       <w:r>
         <w:rPr>
@@ -345,42 +346,60 @@
           <w:sz w:val="22"/>
           <w:szCs w:val="22"/>
         </w:rPr>
-        <w:t>diverses recherches sur internet.</w:t>
-      </w:r>
-    </w:p>
-    <w:p>
-      <w:pPr>
-        <w:jc w:val="both"/>
+        <w:t>NORME INTERNATIONALE ISO 5807</w:t>
+      </w:r>
+      <w:r>
         <w:rPr>
           <w:i/>
           <w:iCs/>
           <w:sz w:val="22"/>
           <w:szCs w:val="22"/>
         </w:rPr>
-      </w:pPr>
-    </w:p>
-    <w:p>
-      <w:pPr>
-        <w:jc w:val="both"/>
+        <w:t xml:space="preserve"> et divers autres documents disponibles </w:t>
+      </w:r>
+      <w:r>
         <w:rPr>
           <w:i/>
           <w:iCs/>
           <w:sz w:val="22"/>
           <w:szCs w:val="22"/>
         </w:rPr>
-      </w:pPr>
-    </w:p>
-    <w:p>
-      <w:pPr>
-        <w:jc w:val="right"/>
-      </w:pPr>
-      <w:r>
+        <w:t>sur internet.</w:t>
+      </w:r>
+    </w:p>
+    <w:p>
+      <w:pPr>
+        <w:jc w:val="both"/>
         <w:rPr>
           <w:i/>
           <w:iCs/>
           <w:sz w:val="22"/>
           <w:szCs w:val="22"/>
         </w:rPr>
+      </w:pPr>
+    </w:p>
+    <w:p>
+      <w:pPr>
+        <w:jc w:val="both"/>
+        <w:rPr>
+          <w:i/>
+          <w:iCs/>
+          <w:sz w:val="22"/>
+          <w:szCs w:val="22"/>
+        </w:rPr>
+      </w:pPr>
+    </w:p>
+    <w:p>
+      <w:pPr>
+        <w:jc w:val="right"/>
+      </w:pPr>
+      <w:r>
+        <w:rPr>
+          <w:i/>
+          <w:iCs/>
+          <w:sz w:val="22"/>
+          <w:szCs w:val="22"/>
+        </w:rPr>
         <w:t>Denis LALANNE</w:t>
       </w:r>
     </w:p>
@@ -399,13 +418,34 @@
     </w:p>
     <w:sdt>
       <w:sdtPr>
-        <w:id w:val="-1212813812"/>
+        <w:id w:val="-455874459"/>
         <w:docPartObj>
           <w:docPartGallery w:val="Table of Contents"/>
           <w:docPartUnique/>
         </w:docPartObj>
       </w:sdtPr>
+      <w:sdtEndPr>
+        <w:rPr>
+          <w:rFonts w:asciiTheme="minorHAnsi" w:eastAsiaTheme="minorHAnsi" w:hAnsiTheme="minorHAnsi" w:cstheme="minorBidi"/>
+          <w:b/>
+          <w:bCs/>
+          <w:color w:val="auto"/>
+          <w:kern w:val="2"/>
+          <w:sz w:val="24"/>
+          <w:szCs w:val="24"/>
+          <w:lang w:eastAsia="en-US"/>
+          <w14:ligatures w14:val="standardContextual"/>
+        </w:rPr>
+      </w:sdtEndPr>
       <w:sdtContent>
+        <w:p>
+          <w:pPr>
+            <w:pStyle w:val="En-ttedetabledesmatires"/>
+          </w:pPr>
+          <w:r>
+            <w:t>Table des matières</w:t>
+          </w:r>
+        </w:p>
         <w:p>
           <w:pPr>
             <w:pStyle w:val="TM1"/>
@@ -419,12 +459,12 @@
             <w:fldChar w:fldCharType="begin"/>
           </w:r>
           <w:r>
-            <w:instrText xml:space="preserve"> TOC \o "1-7" \h \z \u </w:instrText>
+            <w:instrText xml:space="preserve"> TOC \o "1-3" \h \z \u </w:instrText>
           </w:r>
           <w:r>
             <w:fldChar w:fldCharType="separate"/>
           </w:r>
-          <w:hyperlink w:anchor="_Toc177237174" w:history="1">
+          <w:hyperlink w:anchor="_Toc177292426" w:history="1">
             <w:r>
               <w:rPr>
                 <w:rStyle w:val="Lienhypertexte"/>
@@ -466,7 +506,7 @@
                 <w:noProof/>
                 <w:webHidden/>
               </w:rPr>
-              <w:instrText xml:space="preserve"> PAGEREF _Toc177237174 \h </w:instrText>
+              <w:instrText xml:space="preserve"> PAGEREF _Toc177292426 \h </w:instrText>
             </w:r>
             <w:r>
               <w:rPr>
@@ -486,7 +526,7 @@
                 <w:noProof/>
                 <w:webHidden/>
               </w:rPr>
-              <w:t>4</w:t>
+              <w:t>3</w:t>
             </w:r>
             <w:r>
               <w:rPr>
@@ -506,13 +546,13 @@
               <w:lang w:eastAsia="fr-FR"/>
             </w:rPr>
           </w:pPr>
-          <w:hyperlink w:anchor="_Toc177237175" w:history="1">
+          <w:hyperlink w:anchor="_Toc177292427" w:history="1">
             <w:r>
               <w:rPr>
                 <w:rStyle w:val="Lienhypertexte"/>
                 <w:noProof/>
               </w:rPr>
-              <w:t>1</w:t>
+              <w:t>2</w:t>
             </w:r>
             <w:r>
               <w:rPr>
@@ -548,7 +588,7 @@
                 <w:noProof/>
                 <w:webHidden/>
               </w:rPr>
-              <w:instrText xml:space="preserve"> PAGEREF _Toc177237175 \h </w:instrText>
+              <w:instrText xml:space="preserve"> PAGEREF _Toc177292427 \h </w:instrText>
             </w:r>
             <w:r>
               <w:rPr>
@@ -568,7 +608,7 @@
                 <w:noProof/>
                 <w:webHidden/>
               </w:rPr>
-              <w:t>4</w:t>
+              <w:t>3</w:t>
             </w:r>
             <w:r>
               <w:rPr>
@@ -588,13 +628,13 @@
               <w:lang w:eastAsia="fr-FR"/>
             </w:rPr>
           </w:pPr>
-          <w:hyperlink w:anchor="_Toc177237176" w:history="1">
+          <w:hyperlink w:anchor="_Toc177292428" w:history="1">
             <w:r>
               <w:rPr>
                 <w:rStyle w:val="Lienhypertexte"/>
                 <w:noProof/>
               </w:rPr>
-              <w:t>2</w:t>
+              <w:t>3</w:t>
             </w:r>
             <w:r>
               <w:rPr>
@@ -630,7 +670,7 @@
                 <w:noProof/>
                 <w:webHidden/>
               </w:rPr>
-              <w:instrText xml:space="preserve"> PAGEREF _Toc177237176 \h </w:instrText>
+              <w:instrText xml:space="preserve"> PAGEREF _Toc177292428 \h </w:instrText>
             </w:r>
             <w:r>
               <w:rPr>
@@ -650,7 +690,7 @@
                 <w:noProof/>
                 <w:webHidden/>
               </w:rPr>
-              <w:t>5</w:t>
+              <w:t>4</w:t>
             </w:r>
             <w:r>
               <w:rPr>
@@ -670,13 +710,13 @@
               <w:lang w:eastAsia="fr-FR"/>
             </w:rPr>
           </w:pPr>
-          <w:hyperlink w:anchor="_Toc177237177" w:history="1">
+          <w:hyperlink w:anchor="_Toc177292429" w:history="1">
             <w:r>
               <w:rPr>
                 <w:rStyle w:val="Lienhypertexte"/>
                 <w:noProof/>
               </w:rPr>
-              <w:t>3</w:t>
+              <w:t>4</w:t>
             </w:r>
             <w:r>
               <w:rPr>
@@ -712,7 +752,7 @@
                 <w:noProof/>
                 <w:webHidden/>
               </w:rPr>
-              <w:instrText xml:space="preserve"> PAGEREF _Toc177237177 \h </w:instrText>
+              <w:instrText xml:space="preserve"> PAGEREF _Toc177292429 \h </w:instrText>
             </w:r>
             <w:r>
               <w:rPr>
@@ -732,7 +772,7 @@
                 <w:noProof/>
                 <w:webHidden/>
               </w:rPr>
-              <w:t>5</w:t>
+              <w:t>4</w:t>
             </w:r>
             <w:r>
               <w:rPr>
@@ -756,13 +796,13 @@
               <w:lang w:eastAsia="fr-FR"/>
             </w:rPr>
           </w:pPr>
-          <w:hyperlink w:anchor="_Toc177237178" w:history="1">
+          <w:hyperlink w:anchor="_Toc177292430" w:history="1">
             <w:r>
               <w:rPr>
                 <w:rStyle w:val="Lienhypertexte"/>
                 <w:noProof/>
               </w:rPr>
-              <w:t>3.1</w:t>
+              <w:t>4.1</w:t>
             </w:r>
             <w:r>
               <w:rPr>
@@ -798,7 +838,7 @@
                 <w:noProof/>
                 <w:webHidden/>
               </w:rPr>
-              <w:instrText xml:space="preserve"> PAGEREF _Toc177237178 \h </w:instrText>
+              <w:instrText xml:space="preserve"> PAGEREF _Toc177292430 \h </w:instrText>
             </w:r>
             <w:r>
               <w:rPr>
@@ -818,7 +858,7 @@
                 <w:noProof/>
                 <w:webHidden/>
               </w:rPr>
-              <w:t>5</w:t>
+              <w:t>4</w:t>
             </w:r>
             <w:r>
               <w:rPr>
@@ -842,13 +882,13 @@
               <w:lang w:eastAsia="fr-FR"/>
             </w:rPr>
           </w:pPr>
-          <w:hyperlink w:anchor="_Toc177237179" w:history="1">
+          <w:hyperlink w:anchor="_Toc177292431" w:history="1">
             <w:r>
               <w:rPr>
                 <w:rStyle w:val="Lienhypertexte"/>
                 <w:noProof/>
               </w:rPr>
-              <w:t>3.2</w:t>
+              <w:t>4.2</w:t>
             </w:r>
             <w:r>
               <w:rPr>
@@ -884,7 +924,7 @@
                 <w:noProof/>
                 <w:webHidden/>
               </w:rPr>
-              <w:instrText xml:space="preserve"> PAGEREF _Toc177237179 \h </w:instrText>
+              <w:instrText xml:space="preserve"> PAGEREF _Toc177292431 \h </w:instrText>
             </w:r>
             <w:r>
               <w:rPr>
@@ -904,7 +944,7 @@
                 <w:noProof/>
                 <w:webHidden/>
               </w:rPr>
-              <w:t>5</w:t>
+              <w:t>4</w:t>
             </w:r>
             <w:r>
               <w:rPr>
@@ -928,13 +968,13 @@
               <w:lang w:eastAsia="fr-FR"/>
             </w:rPr>
           </w:pPr>
-          <w:hyperlink w:anchor="_Toc177237180" w:history="1">
+          <w:hyperlink w:anchor="_Toc177292432" w:history="1">
             <w:r>
               <w:rPr>
                 <w:rStyle w:val="Lienhypertexte"/>
                 <w:noProof/>
               </w:rPr>
-              <w:t>3.3</w:t>
+              <w:t>4.3</w:t>
             </w:r>
             <w:r>
               <w:rPr>
@@ -970,7 +1010,7 @@
                 <w:noProof/>
                 <w:webHidden/>
               </w:rPr>
-              <w:instrText xml:space="preserve"> PAGEREF _Toc177237180 \h </w:instrText>
+              <w:instrText xml:space="preserve"> PAGEREF _Toc177292432 \h </w:instrText>
             </w:r>
             <w:r>
               <w:rPr>
@@ -990,7 +1030,7 @@
                 <w:noProof/>
                 <w:webHidden/>
               </w:rPr>
-              <w:t>5</w:t>
+              <w:t>4</w:t>
             </w:r>
             <w:r>
               <w:rPr>
@@ -1010,69 +1050,69 @@
               <w:lang w:eastAsia="fr-FR"/>
             </w:rPr>
           </w:pPr>
-          <w:hyperlink w:anchor="_Toc177237181" w:history="1">
+          <w:hyperlink w:anchor="_Toc177292433" w:history="1">
             <w:r>
               <w:rPr>
                 <w:rStyle w:val="Lienhypertexte"/>
                 <w:noProof/>
               </w:rPr>
+              <w:t>5</w:t>
+            </w:r>
+            <w:r>
+              <w:rPr>
+                <w:rFonts w:eastAsiaTheme="minorEastAsia"/>
+                <w:noProof/>
+                <w:lang w:eastAsia="fr-FR"/>
+              </w:rPr>
+              <w:tab/>
+            </w:r>
+            <w:r>
+              <w:rPr>
+                <w:rStyle w:val="Lienhypertexte"/>
+                <w:noProof/>
+              </w:rPr>
+              <w:t>Organigramme des données</w:t>
+            </w:r>
+            <w:r>
+              <w:rPr>
+                <w:noProof/>
+                <w:webHidden/>
+              </w:rPr>
+              <w:tab/>
+            </w:r>
+            <w:r>
+              <w:rPr>
+                <w:noProof/>
+                <w:webHidden/>
+              </w:rPr>
+              <w:fldChar w:fldCharType="begin"/>
+            </w:r>
+            <w:r>
+              <w:rPr>
+                <w:noProof/>
+                <w:webHidden/>
+              </w:rPr>
+              <w:instrText xml:space="preserve"> PAGEREF _Toc177292433 \h </w:instrText>
+            </w:r>
+            <w:r>
+              <w:rPr>
+                <w:noProof/>
+                <w:webHidden/>
+              </w:rPr>
+            </w:r>
+            <w:r>
+              <w:rPr>
+                <w:noProof/>
+                <w:webHidden/>
+              </w:rPr>
+              <w:fldChar w:fldCharType="separate"/>
+            </w:r>
+            <w:r>
+              <w:rPr>
+                <w:noProof/>
+                <w:webHidden/>
+              </w:rPr>
               <w:t>4</w:t>
-            </w:r>
-            <w:r>
-              <w:rPr>
-                <w:rFonts w:eastAsiaTheme="minorEastAsia"/>
-                <w:noProof/>
-                <w:lang w:eastAsia="fr-FR"/>
-              </w:rPr>
-              <w:tab/>
-            </w:r>
-            <w:r>
-              <w:rPr>
-                <w:rStyle w:val="Lienhypertexte"/>
-                <w:noProof/>
-              </w:rPr>
-              <w:t>Organigramme des données</w:t>
-            </w:r>
-            <w:r>
-              <w:rPr>
-                <w:noProof/>
-                <w:webHidden/>
-              </w:rPr>
-              <w:tab/>
-            </w:r>
-            <w:r>
-              <w:rPr>
-                <w:noProof/>
-                <w:webHidden/>
-              </w:rPr>
-              <w:fldChar w:fldCharType="begin"/>
-            </w:r>
-            <w:r>
-              <w:rPr>
-                <w:noProof/>
-                <w:webHidden/>
-              </w:rPr>
-              <w:instrText xml:space="preserve"> PAGEREF _Toc177237181 \h </w:instrText>
-            </w:r>
-            <w:r>
-              <w:rPr>
-                <w:noProof/>
-                <w:webHidden/>
-              </w:rPr>
-            </w:r>
-            <w:r>
-              <w:rPr>
-                <w:noProof/>
-                <w:webHidden/>
-              </w:rPr>
-              <w:fldChar w:fldCharType="separate"/>
-            </w:r>
-            <w:r>
-              <w:rPr>
-                <w:noProof/>
-                <w:webHidden/>
-              </w:rPr>
-              <w:t>5</w:t>
             </w:r>
             <w:r>
               <w:rPr>
@@ -1092,69 +1132,69 @@
               <w:lang w:eastAsia="fr-FR"/>
             </w:rPr>
           </w:pPr>
-          <w:hyperlink w:anchor="_Toc177237182" w:history="1">
+          <w:hyperlink w:anchor="_Toc177292434" w:history="1">
             <w:r>
               <w:rPr>
                 <w:rStyle w:val="Lienhypertexte"/>
                 <w:noProof/>
               </w:rPr>
+              <w:t>6</w:t>
+            </w:r>
+            <w:r>
+              <w:rPr>
+                <w:rFonts w:eastAsiaTheme="minorEastAsia"/>
+                <w:noProof/>
+                <w:lang w:eastAsia="fr-FR"/>
+              </w:rPr>
+              <w:tab/>
+            </w:r>
+            <w:r>
+              <w:rPr>
+                <w:rStyle w:val="Lienhypertexte"/>
+                <w:noProof/>
+              </w:rPr>
+              <w:t>Organigramme de programmation</w:t>
+            </w:r>
+            <w:r>
+              <w:rPr>
+                <w:noProof/>
+                <w:webHidden/>
+              </w:rPr>
+              <w:tab/>
+            </w:r>
+            <w:r>
+              <w:rPr>
+                <w:noProof/>
+                <w:webHidden/>
+              </w:rPr>
+              <w:fldChar w:fldCharType="begin"/>
+            </w:r>
+            <w:r>
+              <w:rPr>
+                <w:noProof/>
+                <w:webHidden/>
+              </w:rPr>
+              <w:instrText xml:space="preserve"> PAGEREF _Toc177292434 \h </w:instrText>
+            </w:r>
+            <w:r>
+              <w:rPr>
+                <w:noProof/>
+                <w:webHidden/>
+              </w:rPr>
+            </w:r>
+            <w:r>
+              <w:rPr>
+                <w:noProof/>
+                <w:webHidden/>
+              </w:rPr>
+              <w:fldChar w:fldCharType="separate"/>
+            </w:r>
+            <w:r>
+              <w:rPr>
+                <w:noProof/>
+                <w:webHidden/>
+              </w:rPr>
               <w:t>5</w:t>
-            </w:r>
-            <w:r>
-              <w:rPr>
-                <w:rFonts w:eastAsiaTheme="minorEastAsia"/>
-                <w:noProof/>
-                <w:lang w:eastAsia="fr-FR"/>
-              </w:rPr>
-              <w:tab/>
-            </w:r>
-            <w:r>
-              <w:rPr>
-                <w:rStyle w:val="Lienhypertexte"/>
-                <w:noProof/>
-              </w:rPr>
-              <w:t>Organigramme de programmation</w:t>
-            </w:r>
-            <w:r>
-              <w:rPr>
-                <w:noProof/>
-                <w:webHidden/>
-              </w:rPr>
-              <w:tab/>
-            </w:r>
-            <w:r>
-              <w:rPr>
-                <w:noProof/>
-                <w:webHidden/>
-              </w:rPr>
-              <w:fldChar w:fldCharType="begin"/>
-            </w:r>
-            <w:r>
-              <w:rPr>
-                <w:noProof/>
-                <w:webHidden/>
-              </w:rPr>
-              <w:instrText xml:space="preserve"> PAGEREF _Toc177237182 \h </w:instrText>
-            </w:r>
-            <w:r>
-              <w:rPr>
-                <w:noProof/>
-                <w:webHidden/>
-              </w:rPr>
-            </w:r>
-            <w:r>
-              <w:rPr>
-                <w:noProof/>
-                <w:webHidden/>
-              </w:rPr>
-              <w:fldChar w:fldCharType="separate"/>
-            </w:r>
-            <w:r>
-              <w:rPr>
-                <w:noProof/>
-                <w:webHidden/>
-              </w:rPr>
-              <w:t>6</w:t>
             </w:r>
             <w:r>
               <w:rPr>
@@ -1174,13 +1214,13 @@
               <w:lang w:eastAsia="fr-FR"/>
             </w:rPr>
           </w:pPr>
-          <w:hyperlink w:anchor="_Toc177237183" w:history="1">
+          <w:hyperlink w:anchor="_Toc177292435" w:history="1">
             <w:r>
               <w:rPr>
                 <w:rStyle w:val="Lienhypertexte"/>
                 <w:noProof/>
               </w:rPr>
-              <w:t>6</w:t>
+              <w:t>7</w:t>
             </w:r>
             <w:r>
               <w:rPr>
@@ -1216,7 +1256,7 @@
                 <w:noProof/>
                 <w:webHidden/>
               </w:rPr>
-              <w:instrText xml:space="preserve"> PAGEREF _Toc177237183 \h </w:instrText>
+              <w:instrText xml:space="preserve"> PAGEREF _Toc177292435 \h </w:instrText>
             </w:r>
             <w:r>
               <w:rPr>
@@ -1236,7 +1276,7 @@
                 <w:noProof/>
                 <w:webHidden/>
               </w:rPr>
-              <w:t>6</w:t>
+              <w:t>5</w:t>
             </w:r>
             <w:r>
               <w:rPr>
@@ -1256,13 +1296,13 @@
               <w:lang w:eastAsia="fr-FR"/>
             </w:rPr>
           </w:pPr>
-          <w:hyperlink w:anchor="_Toc177237184" w:history="1">
+          <w:hyperlink w:anchor="_Toc177292436" w:history="1">
             <w:r>
               <w:rPr>
                 <w:rStyle w:val="Lienhypertexte"/>
                 <w:noProof/>
               </w:rPr>
-              <w:t>7</w:t>
+              <w:t>8</w:t>
             </w:r>
             <w:r>
               <w:rPr>
@@ -1298,7 +1338,7 @@
                 <w:noProof/>
                 <w:webHidden/>
               </w:rPr>
-              <w:instrText xml:space="preserve"> PAGEREF _Toc177237184 \h </w:instrText>
+              <w:instrText xml:space="preserve"> PAGEREF _Toc177292436 \h </w:instrText>
             </w:r>
             <w:r>
               <w:rPr>
@@ -1318,7 +1358,7 @@
                 <w:noProof/>
                 <w:webHidden/>
               </w:rPr>
-              <w:t>6</w:t>
+              <w:t>5</w:t>
             </w:r>
             <w:r>
               <w:rPr>
@@ -1338,13 +1378,13 @@
               <w:lang w:eastAsia="fr-FR"/>
             </w:rPr>
           </w:pPr>
-          <w:hyperlink w:anchor="_Toc177237185" w:history="1">
+          <w:hyperlink w:anchor="_Toc177292437" w:history="1">
             <w:r>
               <w:rPr>
                 <w:rStyle w:val="Lienhypertexte"/>
                 <w:noProof/>
               </w:rPr>
-              <w:t>8</w:t>
+              <w:t>9</w:t>
             </w:r>
             <w:r>
               <w:rPr>
@@ -1380,7 +1420,7 @@
                 <w:noProof/>
                 <w:webHidden/>
               </w:rPr>
-              <w:instrText xml:space="preserve"> PAGEREF _Toc177237185 \h </w:instrText>
+              <w:instrText xml:space="preserve"> PAGEREF _Toc177292437 \h </w:instrText>
             </w:r>
             <w:r>
               <w:rPr>
@@ -1400,7 +1440,7 @@
                 <w:noProof/>
                 <w:webHidden/>
               </w:rPr>
-              <w:t>6</w:t>
+              <w:t>5</w:t>
             </w:r>
             <w:r>
               <w:rPr>
@@ -1420,13 +1460,13 @@
               <w:lang w:eastAsia="fr-FR"/>
             </w:rPr>
           </w:pPr>
-          <w:hyperlink w:anchor="_Toc177237186" w:history="1">
+          <w:hyperlink w:anchor="_Toc177292438" w:history="1">
             <w:r>
               <w:rPr>
                 <w:rStyle w:val="Lienhypertexte"/>
                 <w:noProof/>
               </w:rPr>
-              <w:t>9</w:t>
+              <w:t>10</w:t>
             </w:r>
             <w:r>
               <w:rPr>
@@ -1462,7 +1502,7 @@
                 <w:noProof/>
                 <w:webHidden/>
               </w:rPr>
-              <w:instrText xml:space="preserve"> PAGEREF _Toc177237186 \h </w:instrText>
+              <w:instrText xml:space="preserve"> PAGEREF _Toc177292438 \h </w:instrText>
             </w:r>
             <w:r>
               <w:rPr>
@@ -1482,7 +1522,7 @@
                 <w:noProof/>
                 <w:webHidden/>
               </w:rPr>
-              <w:t>7</w:t>
+              <w:t>6</w:t>
             </w:r>
             <w:r>
               <w:rPr>
@@ -1506,13 +1546,13 @@
               <w:lang w:eastAsia="fr-FR"/>
             </w:rPr>
           </w:pPr>
-          <w:hyperlink w:anchor="_Toc177237187" w:history="1">
+          <w:hyperlink w:anchor="_Toc177292439" w:history="1">
             <w:r>
               <w:rPr>
                 <w:rStyle w:val="Lienhypertexte"/>
                 <w:noProof/>
               </w:rPr>
-              <w:t>9.1</w:t>
+              <w:t>10.1</w:t>
             </w:r>
             <w:r>
               <w:rPr>
@@ -1548,7 +1588,7 @@
                 <w:noProof/>
                 <w:webHidden/>
               </w:rPr>
-              <w:instrText xml:space="preserve"> PAGEREF _Toc177237187 \h </w:instrText>
+              <w:instrText xml:space="preserve"> PAGEREF _Toc177292439 \h </w:instrText>
             </w:r>
             <w:r>
               <w:rPr>
@@ -1568,7 +1608,7 @@
                 <w:noProof/>
                 <w:webHidden/>
               </w:rPr>
-              <w:t>7</w:t>
+              <w:t>6</w:t>
             </w:r>
             <w:r>
               <w:rPr>
@@ -1592,13 +1632,13 @@
               <w:lang w:eastAsia="fr-FR"/>
             </w:rPr>
           </w:pPr>
-          <w:hyperlink w:anchor="_Toc177237188" w:history="1">
+          <w:hyperlink w:anchor="_Toc177292440" w:history="1">
             <w:r>
               <w:rPr>
                 <w:rStyle w:val="Lienhypertexte"/>
                 <w:noProof/>
               </w:rPr>
-              <w:t>9.1.1</w:t>
+              <w:t>10.1.1</w:t>
             </w:r>
             <w:r>
               <w:rPr>
@@ -1634,7 +1674,7 @@
                 <w:noProof/>
                 <w:webHidden/>
               </w:rPr>
-              <w:instrText xml:space="preserve"> PAGEREF _Toc177237188 \h </w:instrText>
+              <w:instrText xml:space="preserve"> PAGEREF _Toc177292440 \h </w:instrText>
             </w:r>
             <w:r>
               <w:rPr>
@@ -1654,179 +1694,7 @@
                 <w:noProof/>
                 <w:webHidden/>
               </w:rPr>
-              <w:t>7</w:t>
-            </w:r>
-            <w:r>
-              <w:rPr>
-                <w:noProof/>
-                <w:webHidden/>
-              </w:rPr>
-              <w:fldChar w:fldCharType="end"/>
-            </w:r>
-          </w:hyperlink>
-        </w:p>
-        <w:p>
-          <w:pPr>
-            <w:pStyle w:val="TM4"/>
-            <w:tabs>
-              <w:tab w:val="left" w:pos="1680"/>
-              <w:tab w:val="right" w:leader="dot" w:pos="9062"/>
-            </w:tabs>
-            <w:rPr>
-              <w:rFonts w:eastAsiaTheme="minorEastAsia"/>
-              <w:noProof/>
-              <w:lang w:eastAsia="fr-FR"/>
-            </w:rPr>
-          </w:pPr>
-          <w:hyperlink w:anchor="_Toc177237189" w:history="1">
-            <w:r>
-              <w:rPr>
-                <w:rStyle w:val="Lienhypertexte"/>
-                <w:noProof/>
-              </w:rPr>
-              <w:t>9.1.1.1</w:t>
-            </w:r>
-            <w:r>
-              <w:rPr>
-                <w:rFonts w:eastAsiaTheme="minorEastAsia"/>
-                <w:noProof/>
-                <w:lang w:eastAsia="fr-FR"/>
-              </w:rPr>
-              <w:tab/>
-            </w:r>
-            <w:r>
-              <w:rPr>
-                <w:rStyle w:val="Lienhypertexte"/>
-                <w:noProof/>
-              </w:rPr>
-              <w:t>Données</w:t>
-            </w:r>
-            <w:r>
-              <w:rPr>
-                <w:noProof/>
-                <w:webHidden/>
-              </w:rPr>
-              <w:tab/>
-            </w:r>
-            <w:r>
-              <w:rPr>
-                <w:noProof/>
-                <w:webHidden/>
-              </w:rPr>
-              <w:fldChar w:fldCharType="begin"/>
-            </w:r>
-            <w:r>
-              <w:rPr>
-                <w:noProof/>
-                <w:webHidden/>
-              </w:rPr>
-              <w:instrText xml:space="preserve"> PAGEREF _Toc177237189 \h </w:instrText>
-            </w:r>
-            <w:r>
-              <w:rPr>
-                <w:noProof/>
-                <w:webHidden/>
-              </w:rPr>
-            </w:r>
-            <w:r>
-              <w:rPr>
-                <w:noProof/>
-                <w:webHidden/>
-              </w:rPr>
-              <w:fldChar w:fldCharType="separate"/>
-            </w:r>
-            <w:r>
-              <w:rPr>
-                <w:noProof/>
-                <w:webHidden/>
-              </w:rPr>
-              <w:t>7</w:t>
-            </w:r>
-            <w:r>
-              <w:rPr>
-                <w:noProof/>
-                <w:webHidden/>
-              </w:rPr>
-              <w:fldChar w:fldCharType="end"/>
-            </w:r>
-          </w:hyperlink>
-        </w:p>
-        <w:p>
-          <w:pPr>
-            <w:pStyle w:val="TM4"/>
-            <w:tabs>
-              <w:tab w:val="left" w:pos="1680"/>
-              <w:tab w:val="right" w:leader="dot" w:pos="9062"/>
-            </w:tabs>
-            <w:rPr>
-              <w:rFonts w:eastAsiaTheme="minorEastAsia"/>
-              <w:noProof/>
-              <w:lang w:eastAsia="fr-FR"/>
-            </w:rPr>
-          </w:pPr>
-          <w:hyperlink w:anchor="_Toc177237190" w:history="1">
-            <w:r>
-              <w:rPr>
-                <w:rStyle w:val="Lienhypertexte"/>
-                <w:noProof/>
-              </w:rPr>
-              <w:t>9.1.1.2</w:t>
-            </w:r>
-            <w:r>
-              <w:rPr>
-                <w:rFonts w:eastAsiaTheme="minorEastAsia"/>
-                <w:noProof/>
-                <w:lang w:eastAsia="fr-FR"/>
-              </w:rPr>
-              <w:tab/>
-            </w:r>
-            <w:r>
-              <w:rPr>
-                <w:rStyle w:val="Lienhypertexte"/>
-                <w:noProof/>
-              </w:rPr>
-              <w:t>Données mémorisées</w:t>
-            </w:r>
-            <w:r>
-              <w:rPr>
-                <w:noProof/>
-                <w:webHidden/>
-              </w:rPr>
-              <w:tab/>
-            </w:r>
-            <w:r>
-              <w:rPr>
-                <w:noProof/>
-                <w:webHidden/>
-              </w:rPr>
-              <w:fldChar w:fldCharType="begin"/>
-            </w:r>
-            <w:r>
-              <w:rPr>
-                <w:noProof/>
-                <w:webHidden/>
-              </w:rPr>
-              <w:instrText xml:space="preserve"> PAGEREF _Toc177237190 \h </w:instrText>
-            </w:r>
-            <w:r>
-              <w:rPr>
-                <w:noProof/>
-                <w:webHidden/>
-              </w:rPr>
-            </w:r>
-            <w:r>
-              <w:rPr>
-                <w:noProof/>
-                <w:webHidden/>
-              </w:rPr>
-              <w:fldChar w:fldCharType="separate"/>
-            </w:r>
-            <w:r>
-              <w:rPr>
-                <w:noProof/>
-                <w:webHidden/>
-              </w:rPr>
-              <w:t>7</w:t>
+              <w:t>6</w:t>
             </w:r>
             <w:r>
               <w:rPr>
@@ -1850,13 +1718,13 @@
               <w:lang w:eastAsia="fr-FR"/>
             </w:rPr>
           </w:pPr>
-          <w:hyperlink w:anchor="_Toc177237191" w:history="1">
+          <w:hyperlink w:anchor="_Toc177292441" w:history="1">
             <w:r>
               <w:rPr>
                 <w:rStyle w:val="Lienhypertexte"/>
                 <w:noProof/>
               </w:rPr>
-              <w:t>9.1.2</w:t>
+              <w:t>10.1.2</w:t>
             </w:r>
             <w:r>
               <w:rPr>
@@ -1892,7 +1760,7 @@
                 <w:noProof/>
                 <w:webHidden/>
               </w:rPr>
-              <w:instrText xml:space="preserve"> PAGEREF _Toc177237191 \h </w:instrText>
+              <w:instrText xml:space="preserve"> PAGEREF _Toc177292441 \h </w:instrText>
             </w:r>
             <w:r>
               <w:rPr>
@@ -1912,695 +1780,7 @@
                 <w:noProof/>
                 <w:webHidden/>
               </w:rPr>
-              <w:t>7</w:t>
-            </w:r>
-            <w:r>
-              <w:rPr>
-                <w:noProof/>
-                <w:webHidden/>
-              </w:rPr>
-              <w:fldChar w:fldCharType="end"/>
-            </w:r>
-          </w:hyperlink>
-        </w:p>
-        <w:p>
-          <w:pPr>
-            <w:pStyle w:val="TM4"/>
-            <w:tabs>
-              <w:tab w:val="left" w:pos="1680"/>
-              <w:tab w:val="right" w:leader="dot" w:pos="9062"/>
-            </w:tabs>
-            <w:rPr>
-              <w:rFonts w:eastAsiaTheme="minorEastAsia"/>
-              <w:noProof/>
-              <w:lang w:eastAsia="fr-FR"/>
-            </w:rPr>
-          </w:pPr>
-          <w:hyperlink w:anchor="_Toc177237192" w:history="1">
-            <w:r>
-              <w:rPr>
-                <w:rStyle w:val="Lienhypertexte"/>
-                <w:noProof/>
-              </w:rPr>
-              <w:t>9.1.2.1</w:t>
-            </w:r>
-            <w:r>
-              <w:rPr>
-                <w:rFonts w:eastAsiaTheme="minorEastAsia"/>
-                <w:noProof/>
-                <w:lang w:eastAsia="fr-FR"/>
-              </w:rPr>
-              <w:tab/>
-            </w:r>
-            <w:r>
-              <w:rPr>
-                <w:rStyle w:val="Lienhypertexte"/>
-                <w:noProof/>
-              </w:rPr>
-              <w:t>Mémoire interne</w:t>
-            </w:r>
-            <w:r>
-              <w:rPr>
-                <w:noProof/>
-                <w:webHidden/>
-              </w:rPr>
-              <w:tab/>
-            </w:r>
-            <w:r>
-              <w:rPr>
-                <w:noProof/>
-                <w:webHidden/>
-              </w:rPr>
-              <w:fldChar w:fldCharType="begin"/>
-            </w:r>
-            <w:r>
-              <w:rPr>
-                <w:noProof/>
-                <w:webHidden/>
-              </w:rPr>
-              <w:instrText xml:space="preserve"> PAGEREF _Toc177237192 \h </w:instrText>
-            </w:r>
-            <w:r>
-              <w:rPr>
-                <w:noProof/>
-                <w:webHidden/>
-              </w:rPr>
-            </w:r>
-            <w:r>
-              <w:rPr>
-                <w:noProof/>
-                <w:webHidden/>
-              </w:rPr>
-              <w:fldChar w:fldCharType="separate"/>
-            </w:r>
-            <w:r>
-              <w:rPr>
-                <w:noProof/>
-                <w:webHidden/>
-              </w:rPr>
-              <w:t>7</w:t>
-            </w:r>
-            <w:r>
-              <w:rPr>
-                <w:noProof/>
-                <w:webHidden/>
-              </w:rPr>
-              <w:fldChar w:fldCharType="end"/>
-            </w:r>
-          </w:hyperlink>
-        </w:p>
-        <w:p>
-          <w:pPr>
-            <w:pStyle w:val="TM4"/>
-            <w:tabs>
-              <w:tab w:val="left" w:pos="1680"/>
-              <w:tab w:val="right" w:leader="dot" w:pos="9062"/>
-            </w:tabs>
-            <w:rPr>
-              <w:rFonts w:eastAsiaTheme="minorEastAsia"/>
-              <w:noProof/>
-              <w:lang w:eastAsia="fr-FR"/>
-            </w:rPr>
-          </w:pPr>
-          <w:hyperlink w:anchor="_Toc177237193" w:history="1">
-            <w:r>
-              <w:rPr>
-                <w:rStyle w:val="Lienhypertexte"/>
-                <w:noProof/>
-              </w:rPr>
-              <w:t>9.1.2.2</w:t>
-            </w:r>
-            <w:r>
-              <w:rPr>
-                <w:rFonts w:eastAsiaTheme="minorEastAsia"/>
-                <w:noProof/>
-                <w:lang w:eastAsia="fr-FR"/>
-              </w:rPr>
-              <w:tab/>
-            </w:r>
-            <w:r>
-              <w:rPr>
-                <w:rStyle w:val="Lienhypertexte"/>
-                <w:noProof/>
-              </w:rPr>
-              <w:t>Mémoire à accès séquentiel</w:t>
-            </w:r>
-            <w:r>
-              <w:rPr>
-                <w:noProof/>
-                <w:webHidden/>
-              </w:rPr>
-              <w:tab/>
-            </w:r>
-            <w:r>
-              <w:rPr>
-                <w:noProof/>
-                <w:webHidden/>
-              </w:rPr>
-              <w:fldChar w:fldCharType="begin"/>
-            </w:r>
-            <w:r>
-              <w:rPr>
-                <w:noProof/>
-                <w:webHidden/>
-              </w:rPr>
-              <w:instrText xml:space="preserve"> PAGEREF _Toc177237193 \h </w:instrText>
-            </w:r>
-            <w:r>
-              <w:rPr>
-                <w:noProof/>
-                <w:webHidden/>
-              </w:rPr>
-            </w:r>
-            <w:r>
-              <w:rPr>
-                <w:noProof/>
-                <w:webHidden/>
-              </w:rPr>
-              <w:fldChar w:fldCharType="separate"/>
-            </w:r>
-            <w:r>
-              <w:rPr>
-                <w:noProof/>
-                <w:webHidden/>
-              </w:rPr>
-              <w:t>7</w:t>
-            </w:r>
-            <w:r>
-              <w:rPr>
-                <w:noProof/>
-                <w:webHidden/>
-              </w:rPr>
-              <w:fldChar w:fldCharType="end"/>
-            </w:r>
-          </w:hyperlink>
-        </w:p>
-        <w:p>
-          <w:pPr>
-            <w:pStyle w:val="TM4"/>
-            <w:tabs>
-              <w:tab w:val="left" w:pos="1680"/>
-              <w:tab w:val="right" w:leader="dot" w:pos="9062"/>
-            </w:tabs>
-            <w:rPr>
-              <w:rFonts w:eastAsiaTheme="minorEastAsia"/>
-              <w:noProof/>
-              <w:lang w:eastAsia="fr-FR"/>
-            </w:rPr>
-          </w:pPr>
-          <w:hyperlink w:anchor="_Toc177237194" w:history="1">
-            <w:r>
-              <w:rPr>
-                <w:rStyle w:val="Lienhypertexte"/>
-                <w:noProof/>
-              </w:rPr>
-              <w:t>9.1.2.3</w:t>
-            </w:r>
-            <w:r>
-              <w:rPr>
-                <w:rFonts w:eastAsiaTheme="minorEastAsia"/>
-                <w:noProof/>
-                <w:lang w:eastAsia="fr-FR"/>
-              </w:rPr>
-              <w:tab/>
-            </w:r>
-            <w:r>
-              <w:rPr>
-                <w:rStyle w:val="Lienhypertexte"/>
-                <w:noProof/>
-              </w:rPr>
-              <w:t>Mémoire à accès direct</w:t>
-            </w:r>
-            <w:r>
-              <w:rPr>
-                <w:noProof/>
-                <w:webHidden/>
-              </w:rPr>
-              <w:tab/>
-            </w:r>
-            <w:r>
-              <w:rPr>
-                <w:noProof/>
-                <w:webHidden/>
-              </w:rPr>
-              <w:fldChar w:fldCharType="begin"/>
-            </w:r>
-            <w:r>
-              <w:rPr>
-                <w:noProof/>
-                <w:webHidden/>
-              </w:rPr>
-              <w:instrText xml:space="preserve"> PAGEREF _Toc177237194 \h </w:instrText>
-            </w:r>
-            <w:r>
-              <w:rPr>
-                <w:noProof/>
-                <w:webHidden/>
-              </w:rPr>
-            </w:r>
-            <w:r>
-              <w:rPr>
-                <w:noProof/>
-                <w:webHidden/>
-              </w:rPr>
-              <w:fldChar w:fldCharType="separate"/>
-            </w:r>
-            <w:r>
-              <w:rPr>
-                <w:noProof/>
-                <w:webHidden/>
-              </w:rPr>
-              <w:t>8</w:t>
-            </w:r>
-            <w:r>
-              <w:rPr>
-                <w:noProof/>
-                <w:webHidden/>
-              </w:rPr>
-              <w:fldChar w:fldCharType="end"/>
-            </w:r>
-          </w:hyperlink>
-        </w:p>
-        <w:p>
-          <w:pPr>
-            <w:pStyle w:val="TM4"/>
-            <w:tabs>
-              <w:tab w:val="left" w:pos="1680"/>
-              <w:tab w:val="right" w:leader="dot" w:pos="9062"/>
-            </w:tabs>
-            <w:rPr>
-              <w:rFonts w:eastAsiaTheme="minorEastAsia"/>
-              <w:noProof/>
-              <w:lang w:eastAsia="fr-FR"/>
-            </w:rPr>
-          </w:pPr>
-          <w:hyperlink w:anchor="_Toc177237195" w:history="1">
-            <w:r>
-              <w:rPr>
-                <w:rStyle w:val="Lienhypertexte"/>
-                <w:noProof/>
-              </w:rPr>
-              <w:t>9.1.2.4</w:t>
-            </w:r>
-            <w:r>
-              <w:rPr>
-                <w:rFonts w:eastAsiaTheme="minorEastAsia"/>
-                <w:noProof/>
-                <w:lang w:eastAsia="fr-FR"/>
-              </w:rPr>
-              <w:tab/>
-            </w:r>
-            <w:r>
-              <w:rPr>
-                <w:rStyle w:val="Lienhypertexte"/>
-                <w:noProof/>
-              </w:rPr>
-              <w:t>Document</w:t>
-            </w:r>
-            <w:r>
-              <w:rPr>
-                <w:noProof/>
-                <w:webHidden/>
-              </w:rPr>
-              <w:tab/>
-            </w:r>
-            <w:r>
-              <w:rPr>
-                <w:noProof/>
-                <w:webHidden/>
-              </w:rPr>
-              <w:fldChar w:fldCharType="begin"/>
-            </w:r>
-            <w:r>
-              <w:rPr>
-                <w:noProof/>
-                <w:webHidden/>
-              </w:rPr>
-              <w:instrText xml:space="preserve"> PAGEREF _Toc177237195 \h </w:instrText>
-            </w:r>
-            <w:r>
-              <w:rPr>
-                <w:noProof/>
-                <w:webHidden/>
-              </w:rPr>
-            </w:r>
-            <w:r>
-              <w:rPr>
-                <w:noProof/>
-                <w:webHidden/>
-              </w:rPr>
-              <w:fldChar w:fldCharType="separate"/>
-            </w:r>
-            <w:r>
-              <w:rPr>
-                <w:noProof/>
-                <w:webHidden/>
-              </w:rPr>
-              <w:t>8</w:t>
-            </w:r>
-            <w:r>
-              <w:rPr>
-                <w:noProof/>
-                <w:webHidden/>
-              </w:rPr>
-              <w:fldChar w:fldCharType="end"/>
-            </w:r>
-          </w:hyperlink>
-        </w:p>
-        <w:p>
-          <w:pPr>
-            <w:pStyle w:val="TM4"/>
-            <w:tabs>
-              <w:tab w:val="left" w:pos="1680"/>
-              <w:tab w:val="right" w:leader="dot" w:pos="9062"/>
-            </w:tabs>
-            <w:rPr>
-              <w:rFonts w:eastAsiaTheme="minorEastAsia"/>
-              <w:noProof/>
-              <w:lang w:eastAsia="fr-FR"/>
-            </w:rPr>
-          </w:pPr>
-          <w:hyperlink w:anchor="_Toc177237196" w:history="1">
-            <w:r>
-              <w:rPr>
-                <w:rStyle w:val="Lienhypertexte"/>
-                <w:noProof/>
-              </w:rPr>
-              <w:t>9.1.2.5</w:t>
-            </w:r>
-            <w:r>
-              <w:rPr>
-                <w:rFonts w:eastAsiaTheme="minorEastAsia"/>
-                <w:noProof/>
-                <w:lang w:eastAsia="fr-FR"/>
-              </w:rPr>
-              <w:tab/>
-            </w:r>
-            <w:r>
-              <w:rPr>
-                <w:rStyle w:val="Lienhypertexte"/>
-                <w:noProof/>
-              </w:rPr>
-              <w:t>Entrée manuelle</w:t>
-            </w:r>
-            <w:r>
-              <w:rPr>
-                <w:noProof/>
-                <w:webHidden/>
-              </w:rPr>
-              <w:tab/>
-            </w:r>
-            <w:r>
-              <w:rPr>
-                <w:noProof/>
-                <w:webHidden/>
-              </w:rPr>
-              <w:fldChar w:fldCharType="begin"/>
-            </w:r>
-            <w:r>
-              <w:rPr>
-                <w:noProof/>
-                <w:webHidden/>
-              </w:rPr>
-              <w:instrText xml:space="preserve"> PAGEREF _Toc177237196 \h </w:instrText>
-            </w:r>
-            <w:r>
-              <w:rPr>
-                <w:noProof/>
-                <w:webHidden/>
-              </w:rPr>
-            </w:r>
-            <w:r>
-              <w:rPr>
-                <w:noProof/>
-                <w:webHidden/>
-              </w:rPr>
-              <w:fldChar w:fldCharType="separate"/>
-            </w:r>
-            <w:r>
-              <w:rPr>
-                <w:noProof/>
-                <w:webHidden/>
-              </w:rPr>
-              <w:t>8</w:t>
-            </w:r>
-            <w:r>
-              <w:rPr>
-                <w:noProof/>
-                <w:webHidden/>
-              </w:rPr>
-              <w:fldChar w:fldCharType="end"/>
-            </w:r>
-          </w:hyperlink>
-        </w:p>
-        <w:p>
-          <w:pPr>
-            <w:pStyle w:val="TM4"/>
-            <w:tabs>
-              <w:tab w:val="left" w:pos="1680"/>
-              <w:tab w:val="right" w:leader="dot" w:pos="9062"/>
-            </w:tabs>
-            <w:rPr>
-              <w:rFonts w:eastAsiaTheme="minorEastAsia"/>
-              <w:noProof/>
-              <w:lang w:eastAsia="fr-FR"/>
-            </w:rPr>
-          </w:pPr>
-          <w:hyperlink w:anchor="_Toc177237197" w:history="1">
-            <w:r>
-              <w:rPr>
-                <w:rStyle w:val="Lienhypertexte"/>
-                <w:noProof/>
-              </w:rPr>
-              <w:t>9.1.2.6</w:t>
-            </w:r>
-            <w:r>
-              <w:rPr>
-                <w:rFonts w:eastAsiaTheme="minorEastAsia"/>
-                <w:noProof/>
-                <w:lang w:eastAsia="fr-FR"/>
-              </w:rPr>
-              <w:tab/>
-            </w:r>
-            <w:r>
-              <w:rPr>
-                <w:rStyle w:val="Lienhypertexte"/>
-                <w:noProof/>
-              </w:rPr>
-              <w:t>Carte</w:t>
-            </w:r>
-            <w:r>
-              <w:rPr>
-                <w:noProof/>
-                <w:webHidden/>
-              </w:rPr>
-              <w:tab/>
-            </w:r>
-            <w:r>
-              <w:rPr>
-                <w:noProof/>
-                <w:webHidden/>
-              </w:rPr>
-              <w:fldChar w:fldCharType="begin"/>
-            </w:r>
-            <w:r>
-              <w:rPr>
-                <w:noProof/>
-                <w:webHidden/>
-              </w:rPr>
-              <w:instrText xml:space="preserve"> PAGEREF _Toc177237197 \h </w:instrText>
-            </w:r>
-            <w:r>
-              <w:rPr>
-                <w:noProof/>
-                <w:webHidden/>
-              </w:rPr>
-            </w:r>
-            <w:r>
-              <w:rPr>
-                <w:noProof/>
-                <w:webHidden/>
-              </w:rPr>
-              <w:fldChar w:fldCharType="separate"/>
-            </w:r>
-            <w:r>
-              <w:rPr>
-                <w:noProof/>
-                <w:webHidden/>
-              </w:rPr>
-              <w:t>9</w:t>
-            </w:r>
-            <w:r>
-              <w:rPr>
-                <w:noProof/>
-                <w:webHidden/>
-              </w:rPr>
-              <w:fldChar w:fldCharType="end"/>
-            </w:r>
-          </w:hyperlink>
-        </w:p>
-        <w:p>
-          <w:pPr>
-            <w:pStyle w:val="TM4"/>
-            <w:tabs>
-              <w:tab w:val="left" w:pos="1680"/>
-              <w:tab w:val="right" w:leader="dot" w:pos="9062"/>
-            </w:tabs>
-            <w:rPr>
-              <w:rFonts w:eastAsiaTheme="minorEastAsia"/>
-              <w:noProof/>
-              <w:lang w:eastAsia="fr-FR"/>
-            </w:rPr>
-          </w:pPr>
-          <w:hyperlink w:anchor="_Toc177237198" w:history="1">
-            <w:r>
-              <w:rPr>
-                <w:rStyle w:val="Lienhypertexte"/>
-                <w:noProof/>
-              </w:rPr>
-              <w:t>9.1.2.7</w:t>
-            </w:r>
-            <w:r>
-              <w:rPr>
-                <w:rFonts w:eastAsiaTheme="minorEastAsia"/>
-                <w:noProof/>
-                <w:lang w:eastAsia="fr-FR"/>
-              </w:rPr>
-              <w:tab/>
-            </w:r>
-            <w:r>
-              <w:rPr>
-                <w:rStyle w:val="Lienhypertexte"/>
-                <w:noProof/>
-              </w:rPr>
-              <w:t>Bande perforée</w:t>
-            </w:r>
-            <w:r>
-              <w:rPr>
-                <w:noProof/>
-                <w:webHidden/>
-              </w:rPr>
-              <w:tab/>
-            </w:r>
-            <w:r>
-              <w:rPr>
-                <w:noProof/>
-                <w:webHidden/>
-              </w:rPr>
-              <w:fldChar w:fldCharType="begin"/>
-            </w:r>
-            <w:r>
-              <w:rPr>
-                <w:noProof/>
-                <w:webHidden/>
-              </w:rPr>
-              <w:instrText xml:space="preserve"> PAGEREF _Toc177237198 \h </w:instrText>
-            </w:r>
-            <w:r>
-              <w:rPr>
-                <w:noProof/>
-                <w:webHidden/>
-              </w:rPr>
-            </w:r>
-            <w:r>
-              <w:rPr>
-                <w:noProof/>
-                <w:webHidden/>
-              </w:rPr>
-              <w:fldChar w:fldCharType="separate"/>
-            </w:r>
-            <w:r>
-              <w:rPr>
-                <w:noProof/>
-                <w:webHidden/>
-              </w:rPr>
-              <w:t>9</w:t>
-            </w:r>
-            <w:r>
-              <w:rPr>
-                <w:noProof/>
-                <w:webHidden/>
-              </w:rPr>
-              <w:fldChar w:fldCharType="end"/>
-            </w:r>
-          </w:hyperlink>
-        </w:p>
-        <w:p>
-          <w:pPr>
-            <w:pStyle w:val="TM4"/>
-            <w:tabs>
-              <w:tab w:val="left" w:pos="1680"/>
-              <w:tab w:val="right" w:leader="dot" w:pos="9062"/>
-            </w:tabs>
-            <w:rPr>
-              <w:rFonts w:eastAsiaTheme="minorEastAsia"/>
-              <w:noProof/>
-              <w:lang w:eastAsia="fr-FR"/>
-            </w:rPr>
-          </w:pPr>
-          <w:hyperlink w:anchor="_Toc177237199" w:history="1">
-            <w:r>
-              <w:rPr>
-                <w:rStyle w:val="Lienhypertexte"/>
-                <w:noProof/>
-              </w:rPr>
-              <w:t>9.1.2.8</w:t>
-            </w:r>
-            <w:r>
-              <w:rPr>
-                <w:rFonts w:eastAsiaTheme="minorEastAsia"/>
-                <w:noProof/>
-                <w:lang w:eastAsia="fr-FR"/>
-              </w:rPr>
-              <w:tab/>
-            </w:r>
-            <w:r>
-              <w:rPr>
-                <w:rStyle w:val="Lienhypertexte"/>
-                <w:noProof/>
-              </w:rPr>
-              <w:t>Affichage</w:t>
-            </w:r>
-            <w:r>
-              <w:rPr>
-                <w:noProof/>
-                <w:webHidden/>
-              </w:rPr>
-              <w:tab/>
-            </w:r>
-            <w:r>
-              <w:rPr>
-                <w:noProof/>
-                <w:webHidden/>
-              </w:rPr>
-              <w:fldChar w:fldCharType="begin"/>
-            </w:r>
-            <w:r>
-              <w:rPr>
-                <w:noProof/>
-                <w:webHidden/>
-              </w:rPr>
-              <w:instrText xml:space="preserve"> PAGEREF _Toc177237199 \h </w:instrText>
-            </w:r>
-            <w:r>
-              <w:rPr>
-                <w:noProof/>
-                <w:webHidden/>
-              </w:rPr>
-            </w:r>
-            <w:r>
-              <w:rPr>
-                <w:noProof/>
-                <w:webHidden/>
-              </w:rPr>
-              <w:fldChar w:fldCharType="separate"/>
-            </w:r>
-            <w:r>
-              <w:rPr>
-                <w:noProof/>
-                <w:webHidden/>
-              </w:rPr>
-              <w:t>9</w:t>
+              <w:t>6</w:t>
             </w:r>
             <w:r>
               <w:rPr>
@@ -2624,13 +1804,13 @@
               <w:lang w:eastAsia="fr-FR"/>
             </w:rPr>
           </w:pPr>
-          <w:hyperlink w:anchor="_Toc177237200" w:history="1">
+          <w:hyperlink w:anchor="_Toc177292442" w:history="1">
             <w:r>
               <w:rPr>
                 <w:rStyle w:val="Lienhypertexte"/>
                 <w:noProof/>
               </w:rPr>
-              <w:t>9.2</w:t>
+              <w:t>10.2</w:t>
             </w:r>
             <w:r>
               <w:rPr>
@@ -2666,7 +1846,7 @@
                 <w:noProof/>
                 <w:webHidden/>
               </w:rPr>
-              <w:instrText xml:space="preserve"> PAGEREF _Toc177237200 \h </w:instrText>
+              <w:instrText xml:space="preserve"> PAGEREF _Toc177292442 \h </w:instrText>
             </w:r>
             <w:r>
               <w:rPr>
@@ -2686,7 +1866,7 @@
                 <w:noProof/>
                 <w:webHidden/>
               </w:rPr>
-              <w:t>10</w:t>
+              <w:t>9</w:t>
             </w:r>
             <w:r>
               <w:rPr>
@@ -2710,13 +1890,13 @@
               <w:lang w:eastAsia="fr-FR"/>
             </w:rPr>
           </w:pPr>
-          <w:hyperlink w:anchor="_Toc177237201" w:history="1">
+          <w:hyperlink w:anchor="_Toc177292443" w:history="1">
             <w:r>
               <w:rPr>
                 <w:rStyle w:val="Lienhypertexte"/>
                 <w:noProof/>
               </w:rPr>
-              <w:t>9.2.1</w:t>
+              <w:t>10.2.1</w:t>
             </w:r>
             <w:r>
               <w:rPr>
@@ -2752,7 +1932,7 @@
                 <w:noProof/>
                 <w:webHidden/>
               </w:rPr>
-              <w:instrText xml:space="preserve"> PAGEREF _Toc177237201 \h </w:instrText>
+              <w:instrText xml:space="preserve"> PAGEREF _Toc177292443 \h </w:instrText>
             </w:r>
             <w:r>
               <w:rPr>
@@ -2772,93 +1952,7 @@
                 <w:noProof/>
                 <w:webHidden/>
               </w:rPr>
-              <w:t>10</w:t>
-            </w:r>
-            <w:r>
-              <w:rPr>
-                <w:noProof/>
-                <w:webHidden/>
-              </w:rPr>
-              <w:fldChar w:fldCharType="end"/>
-            </w:r>
-          </w:hyperlink>
-        </w:p>
-        <w:p>
-          <w:pPr>
-            <w:pStyle w:val="TM4"/>
-            <w:tabs>
-              <w:tab w:val="left" w:pos="1680"/>
-              <w:tab w:val="right" w:leader="dot" w:pos="9062"/>
-            </w:tabs>
-            <w:rPr>
-              <w:rFonts w:eastAsiaTheme="minorEastAsia"/>
-              <w:noProof/>
-              <w:lang w:eastAsia="fr-FR"/>
-            </w:rPr>
-          </w:pPr>
-          <w:hyperlink w:anchor="_Toc177237202" w:history="1">
-            <w:r>
-              <w:rPr>
-                <w:rStyle w:val="Lienhypertexte"/>
-                <w:noProof/>
-              </w:rPr>
-              <w:t>9.2.1.1</w:t>
-            </w:r>
-            <w:r>
-              <w:rPr>
-                <w:rFonts w:eastAsiaTheme="minorEastAsia"/>
-                <w:noProof/>
-                <w:lang w:eastAsia="fr-FR"/>
-              </w:rPr>
-              <w:tab/>
-            </w:r>
-            <w:r>
-              <w:rPr>
-                <w:rStyle w:val="Lienhypertexte"/>
-                <w:noProof/>
-              </w:rPr>
-              <w:t>Traitement</w:t>
-            </w:r>
-            <w:r>
-              <w:rPr>
-                <w:noProof/>
-                <w:webHidden/>
-              </w:rPr>
-              <w:tab/>
-            </w:r>
-            <w:r>
-              <w:rPr>
-                <w:noProof/>
-                <w:webHidden/>
-              </w:rPr>
-              <w:fldChar w:fldCharType="begin"/>
-            </w:r>
-            <w:r>
-              <w:rPr>
-                <w:noProof/>
-                <w:webHidden/>
-              </w:rPr>
-              <w:instrText xml:space="preserve"> PAGEREF _Toc177237202 \h </w:instrText>
-            </w:r>
-            <w:r>
-              <w:rPr>
-                <w:noProof/>
-                <w:webHidden/>
-              </w:rPr>
-            </w:r>
-            <w:r>
-              <w:rPr>
-                <w:noProof/>
-                <w:webHidden/>
-              </w:rPr>
-              <w:fldChar w:fldCharType="separate"/>
-            </w:r>
-            <w:r>
-              <w:rPr>
-                <w:noProof/>
-                <w:webHidden/>
-              </w:rPr>
-              <w:t>10</w:t>
+              <w:t>9</w:t>
             </w:r>
             <w:r>
               <w:rPr>
@@ -2882,13 +1976,13 @@
               <w:lang w:eastAsia="fr-FR"/>
             </w:rPr>
           </w:pPr>
-          <w:hyperlink w:anchor="_Toc177237203" w:history="1">
+          <w:hyperlink w:anchor="_Toc177292444" w:history="1">
             <w:r>
               <w:rPr>
                 <w:rStyle w:val="Lienhypertexte"/>
                 <w:noProof/>
               </w:rPr>
-              <w:t>9.2.2</w:t>
+              <w:t>10.2.2</w:t>
             </w:r>
             <w:r>
               <w:rPr>
@@ -2924,7 +2018,7 @@
                 <w:noProof/>
                 <w:webHidden/>
               </w:rPr>
-              <w:instrText xml:space="preserve"> PAGEREF _Toc177237203 \h </w:instrText>
+              <w:instrText xml:space="preserve"> PAGEREF _Toc177292444 \h </w:instrText>
             </w:r>
             <w:r>
               <w:rPr>
@@ -2944,609 +2038,7 @@
                 <w:noProof/>
                 <w:webHidden/>
               </w:rPr>
-              <w:t>10</w:t>
-            </w:r>
-            <w:r>
-              <w:rPr>
-                <w:noProof/>
-                <w:webHidden/>
-              </w:rPr>
-              <w:fldChar w:fldCharType="end"/>
-            </w:r>
-          </w:hyperlink>
-        </w:p>
-        <w:p>
-          <w:pPr>
-            <w:pStyle w:val="TM4"/>
-            <w:tabs>
-              <w:tab w:val="left" w:pos="1680"/>
-              <w:tab w:val="right" w:leader="dot" w:pos="9062"/>
-            </w:tabs>
-            <w:rPr>
-              <w:rFonts w:eastAsiaTheme="minorEastAsia"/>
-              <w:noProof/>
-              <w:lang w:eastAsia="fr-FR"/>
-            </w:rPr>
-          </w:pPr>
-          <w:hyperlink w:anchor="_Toc177237204" w:history="1">
-            <w:r>
-              <w:rPr>
-                <w:rStyle w:val="Lienhypertexte"/>
-                <w:noProof/>
-              </w:rPr>
-              <w:t>9.2.2.1</w:t>
-            </w:r>
-            <w:r>
-              <w:rPr>
-                <w:rFonts w:eastAsiaTheme="minorEastAsia"/>
-                <w:noProof/>
-                <w:lang w:eastAsia="fr-FR"/>
-              </w:rPr>
-              <w:tab/>
-            </w:r>
-            <w:r>
-              <w:rPr>
-                <w:rStyle w:val="Lienhypertexte"/>
-                <w:noProof/>
-              </w:rPr>
-              <w:t>Traitement prédéterminé</w:t>
-            </w:r>
-            <w:r>
-              <w:rPr>
-                <w:noProof/>
-                <w:webHidden/>
-              </w:rPr>
-              <w:tab/>
-            </w:r>
-            <w:r>
-              <w:rPr>
-                <w:noProof/>
-                <w:webHidden/>
-              </w:rPr>
-              <w:fldChar w:fldCharType="begin"/>
-            </w:r>
-            <w:r>
-              <w:rPr>
-                <w:noProof/>
-                <w:webHidden/>
-              </w:rPr>
-              <w:instrText xml:space="preserve"> PAGEREF _Toc177237204 \h </w:instrText>
-            </w:r>
-            <w:r>
-              <w:rPr>
-                <w:noProof/>
-                <w:webHidden/>
-              </w:rPr>
-            </w:r>
-            <w:r>
-              <w:rPr>
-                <w:noProof/>
-                <w:webHidden/>
-              </w:rPr>
-              <w:fldChar w:fldCharType="separate"/>
-            </w:r>
-            <w:r>
-              <w:rPr>
-                <w:noProof/>
-                <w:webHidden/>
-              </w:rPr>
-              <w:t>10</w:t>
-            </w:r>
-            <w:r>
-              <w:rPr>
-                <w:noProof/>
-                <w:webHidden/>
-              </w:rPr>
-              <w:fldChar w:fldCharType="end"/>
-            </w:r>
-          </w:hyperlink>
-        </w:p>
-        <w:p>
-          <w:pPr>
-            <w:pStyle w:val="TM4"/>
-            <w:tabs>
-              <w:tab w:val="left" w:pos="1680"/>
-              <w:tab w:val="right" w:leader="dot" w:pos="9062"/>
-            </w:tabs>
-            <w:rPr>
-              <w:rFonts w:eastAsiaTheme="minorEastAsia"/>
-              <w:noProof/>
-              <w:lang w:eastAsia="fr-FR"/>
-            </w:rPr>
-          </w:pPr>
-          <w:hyperlink w:anchor="_Toc177237205" w:history="1">
-            <w:r>
-              <w:rPr>
-                <w:rStyle w:val="Lienhypertexte"/>
-                <w:noProof/>
-              </w:rPr>
-              <w:t>9.2.2.2</w:t>
-            </w:r>
-            <w:r>
-              <w:rPr>
-                <w:rFonts w:eastAsiaTheme="minorEastAsia"/>
-                <w:noProof/>
-                <w:lang w:eastAsia="fr-FR"/>
-              </w:rPr>
-              <w:tab/>
-            </w:r>
-            <w:r>
-              <w:rPr>
-                <w:rStyle w:val="Lienhypertexte"/>
-                <w:noProof/>
-              </w:rPr>
-              <w:t>Opération manuelle</w:t>
-            </w:r>
-            <w:r>
-              <w:rPr>
-                <w:noProof/>
-                <w:webHidden/>
-              </w:rPr>
-              <w:tab/>
-            </w:r>
-            <w:r>
-              <w:rPr>
-                <w:noProof/>
-                <w:webHidden/>
-              </w:rPr>
-              <w:fldChar w:fldCharType="begin"/>
-            </w:r>
-            <w:r>
-              <w:rPr>
-                <w:noProof/>
-                <w:webHidden/>
-              </w:rPr>
-              <w:instrText xml:space="preserve"> PAGEREF _Toc177237205 \h </w:instrText>
-            </w:r>
-            <w:r>
-              <w:rPr>
-                <w:noProof/>
-                <w:webHidden/>
-              </w:rPr>
-            </w:r>
-            <w:r>
-              <w:rPr>
-                <w:noProof/>
-                <w:webHidden/>
-              </w:rPr>
-              <w:fldChar w:fldCharType="separate"/>
-            </w:r>
-            <w:r>
-              <w:rPr>
-                <w:noProof/>
-                <w:webHidden/>
-              </w:rPr>
-              <w:t>10</w:t>
-            </w:r>
-            <w:r>
-              <w:rPr>
-                <w:noProof/>
-                <w:webHidden/>
-              </w:rPr>
-              <w:fldChar w:fldCharType="end"/>
-            </w:r>
-          </w:hyperlink>
-        </w:p>
-        <w:p>
-          <w:pPr>
-            <w:pStyle w:val="TM4"/>
-            <w:tabs>
-              <w:tab w:val="left" w:pos="1680"/>
-              <w:tab w:val="right" w:leader="dot" w:pos="9062"/>
-            </w:tabs>
-            <w:rPr>
-              <w:rFonts w:eastAsiaTheme="minorEastAsia"/>
-              <w:noProof/>
-              <w:lang w:eastAsia="fr-FR"/>
-            </w:rPr>
-          </w:pPr>
-          <w:hyperlink w:anchor="_Toc177237206" w:history="1">
-            <w:r>
-              <w:rPr>
-                <w:rStyle w:val="Lienhypertexte"/>
-                <w:noProof/>
-              </w:rPr>
-              <w:t>9.2.2.3</w:t>
-            </w:r>
-            <w:r>
-              <w:rPr>
-                <w:rFonts w:eastAsiaTheme="minorEastAsia"/>
-                <w:noProof/>
-                <w:lang w:eastAsia="fr-FR"/>
-              </w:rPr>
-              <w:tab/>
-            </w:r>
-            <w:r>
-              <w:rPr>
-                <w:rStyle w:val="Lienhypertexte"/>
-                <w:noProof/>
-              </w:rPr>
-              <w:t>Préparation</w:t>
-            </w:r>
-            <w:r>
-              <w:rPr>
-                <w:noProof/>
-                <w:webHidden/>
-              </w:rPr>
-              <w:tab/>
-            </w:r>
-            <w:r>
-              <w:rPr>
-                <w:noProof/>
-                <w:webHidden/>
-              </w:rPr>
-              <w:fldChar w:fldCharType="begin"/>
-            </w:r>
-            <w:r>
-              <w:rPr>
-                <w:noProof/>
-                <w:webHidden/>
-              </w:rPr>
-              <w:instrText xml:space="preserve"> PAGEREF _Toc177237206 \h </w:instrText>
-            </w:r>
-            <w:r>
-              <w:rPr>
-                <w:noProof/>
-                <w:webHidden/>
-              </w:rPr>
-            </w:r>
-            <w:r>
-              <w:rPr>
-                <w:noProof/>
-                <w:webHidden/>
-              </w:rPr>
-              <w:fldChar w:fldCharType="separate"/>
-            </w:r>
-            <w:r>
-              <w:rPr>
-                <w:noProof/>
-                <w:webHidden/>
-              </w:rPr>
-              <w:t>11</w:t>
-            </w:r>
-            <w:r>
-              <w:rPr>
-                <w:noProof/>
-                <w:webHidden/>
-              </w:rPr>
-              <w:fldChar w:fldCharType="end"/>
-            </w:r>
-          </w:hyperlink>
-        </w:p>
-        <w:p>
-          <w:pPr>
-            <w:pStyle w:val="TM4"/>
-            <w:tabs>
-              <w:tab w:val="left" w:pos="1680"/>
-              <w:tab w:val="right" w:leader="dot" w:pos="9062"/>
-            </w:tabs>
-            <w:rPr>
-              <w:rFonts w:eastAsiaTheme="minorEastAsia"/>
-              <w:noProof/>
-              <w:lang w:eastAsia="fr-FR"/>
-            </w:rPr>
-          </w:pPr>
-          <w:hyperlink w:anchor="_Toc177237207" w:history="1">
-            <w:r>
-              <w:rPr>
-                <w:rStyle w:val="Lienhypertexte"/>
-                <w:noProof/>
-              </w:rPr>
-              <w:t>9.2.2.4</w:t>
-            </w:r>
-            <w:r>
-              <w:rPr>
-                <w:rFonts w:eastAsiaTheme="minorEastAsia"/>
-                <w:noProof/>
-                <w:lang w:eastAsia="fr-FR"/>
-              </w:rPr>
-              <w:tab/>
-            </w:r>
-            <w:r>
-              <w:rPr>
-                <w:rStyle w:val="Lienhypertexte"/>
-                <w:noProof/>
-              </w:rPr>
-              <w:t>Décision</w:t>
-            </w:r>
-            <w:r>
-              <w:rPr>
-                <w:noProof/>
-                <w:webHidden/>
-              </w:rPr>
-              <w:tab/>
-            </w:r>
-            <w:r>
-              <w:rPr>
-                <w:noProof/>
-                <w:webHidden/>
-              </w:rPr>
-              <w:fldChar w:fldCharType="begin"/>
-            </w:r>
-            <w:r>
-              <w:rPr>
-                <w:noProof/>
-                <w:webHidden/>
-              </w:rPr>
-              <w:instrText xml:space="preserve"> PAGEREF _Toc177237207 \h </w:instrText>
-            </w:r>
-            <w:r>
-              <w:rPr>
-                <w:noProof/>
-                <w:webHidden/>
-              </w:rPr>
-            </w:r>
-            <w:r>
-              <w:rPr>
-                <w:noProof/>
-                <w:webHidden/>
-              </w:rPr>
-              <w:fldChar w:fldCharType="separate"/>
-            </w:r>
-            <w:r>
-              <w:rPr>
-                <w:noProof/>
-                <w:webHidden/>
-              </w:rPr>
-              <w:t>11</w:t>
-            </w:r>
-            <w:r>
-              <w:rPr>
-                <w:noProof/>
-                <w:webHidden/>
-              </w:rPr>
-              <w:fldChar w:fldCharType="end"/>
-            </w:r>
-          </w:hyperlink>
-        </w:p>
-        <w:p>
-          <w:pPr>
-            <w:pStyle w:val="TM4"/>
-            <w:tabs>
-              <w:tab w:val="left" w:pos="1680"/>
-              <w:tab w:val="right" w:leader="dot" w:pos="9062"/>
-            </w:tabs>
-            <w:rPr>
-              <w:rFonts w:eastAsiaTheme="minorEastAsia"/>
-              <w:noProof/>
-              <w:lang w:eastAsia="fr-FR"/>
-            </w:rPr>
-          </w:pPr>
-          <w:hyperlink w:anchor="_Toc177237208" w:history="1">
-            <w:r>
-              <w:rPr>
-                <w:rStyle w:val="Lienhypertexte"/>
-                <w:noProof/>
-              </w:rPr>
-              <w:t>9.2.2.5</w:t>
-            </w:r>
-            <w:r>
-              <w:rPr>
-                <w:rFonts w:eastAsiaTheme="minorEastAsia"/>
-                <w:noProof/>
-                <w:lang w:eastAsia="fr-FR"/>
-              </w:rPr>
-              <w:tab/>
-            </w:r>
-            <w:r>
-              <w:rPr>
-                <w:rStyle w:val="Lienhypertexte"/>
-                <w:noProof/>
-              </w:rPr>
-              <w:t>Symbole de commencement ou de terminaison</w:t>
-            </w:r>
-            <w:r>
-              <w:rPr>
-                <w:noProof/>
-                <w:webHidden/>
-              </w:rPr>
-              <w:tab/>
-            </w:r>
-            <w:r>
-              <w:rPr>
-                <w:noProof/>
-                <w:webHidden/>
-              </w:rPr>
-              <w:fldChar w:fldCharType="begin"/>
-            </w:r>
-            <w:r>
-              <w:rPr>
-                <w:noProof/>
-                <w:webHidden/>
-              </w:rPr>
-              <w:instrText xml:space="preserve"> PAGEREF _Toc177237208 \h </w:instrText>
-            </w:r>
-            <w:r>
-              <w:rPr>
-                <w:noProof/>
-                <w:webHidden/>
-              </w:rPr>
-            </w:r>
-            <w:r>
-              <w:rPr>
-                <w:noProof/>
-                <w:webHidden/>
-              </w:rPr>
-              <w:fldChar w:fldCharType="separate"/>
-            </w:r>
-            <w:r>
-              <w:rPr>
-                <w:noProof/>
-                <w:webHidden/>
-              </w:rPr>
-              <w:t>11</w:t>
-            </w:r>
-            <w:r>
-              <w:rPr>
-                <w:noProof/>
-                <w:webHidden/>
-              </w:rPr>
-              <w:fldChar w:fldCharType="end"/>
-            </w:r>
-          </w:hyperlink>
-        </w:p>
-        <w:p>
-          <w:pPr>
-            <w:pStyle w:val="TM4"/>
-            <w:tabs>
-              <w:tab w:val="left" w:pos="1680"/>
-              <w:tab w:val="right" w:leader="dot" w:pos="9062"/>
-            </w:tabs>
-            <w:rPr>
-              <w:rFonts w:eastAsiaTheme="minorEastAsia"/>
-              <w:noProof/>
-              <w:lang w:eastAsia="fr-FR"/>
-            </w:rPr>
-          </w:pPr>
-          <w:hyperlink w:anchor="_Toc177237209" w:history="1">
-            <w:r>
-              <w:rPr>
-                <w:rStyle w:val="Lienhypertexte"/>
-                <w:noProof/>
-              </w:rPr>
-              <w:t>9.2.2.6</w:t>
-            </w:r>
-            <w:r>
-              <w:rPr>
-                <w:rFonts w:eastAsiaTheme="minorEastAsia"/>
-                <w:noProof/>
-                <w:lang w:eastAsia="fr-FR"/>
-              </w:rPr>
-              <w:tab/>
-            </w:r>
-            <w:r>
-              <w:rPr>
-                <w:rStyle w:val="Lienhypertexte"/>
-                <w:noProof/>
-              </w:rPr>
-              <w:t>Travail en parallèle</w:t>
-            </w:r>
-            <w:r>
-              <w:rPr>
-                <w:noProof/>
-                <w:webHidden/>
-              </w:rPr>
-              <w:tab/>
-            </w:r>
-            <w:r>
-              <w:rPr>
-                <w:noProof/>
-                <w:webHidden/>
-              </w:rPr>
-              <w:fldChar w:fldCharType="begin"/>
-            </w:r>
-            <w:r>
-              <w:rPr>
-                <w:noProof/>
-                <w:webHidden/>
-              </w:rPr>
-              <w:instrText xml:space="preserve"> PAGEREF _Toc177237209 \h </w:instrText>
-            </w:r>
-            <w:r>
-              <w:rPr>
-                <w:noProof/>
-                <w:webHidden/>
-              </w:rPr>
-            </w:r>
-            <w:r>
-              <w:rPr>
-                <w:noProof/>
-                <w:webHidden/>
-              </w:rPr>
-              <w:fldChar w:fldCharType="separate"/>
-            </w:r>
-            <w:r>
-              <w:rPr>
-                <w:noProof/>
-                <w:webHidden/>
-              </w:rPr>
-              <w:t>11</w:t>
-            </w:r>
-            <w:r>
-              <w:rPr>
-                <w:noProof/>
-                <w:webHidden/>
-              </w:rPr>
-              <w:fldChar w:fldCharType="end"/>
-            </w:r>
-          </w:hyperlink>
-        </w:p>
-        <w:p>
-          <w:pPr>
-            <w:pStyle w:val="TM4"/>
-            <w:tabs>
-              <w:tab w:val="left" w:pos="1680"/>
-              <w:tab w:val="right" w:leader="dot" w:pos="9062"/>
-            </w:tabs>
-            <w:rPr>
-              <w:rFonts w:eastAsiaTheme="minorEastAsia"/>
-              <w:noProof/>
-              <w:lang w:eastAsia="fr-FR"/>
-            </w:rPr>
-          </w:pPr>
-          <w:hyperlink w:anchor="_Toc177237210" w:history="1">
-            <w:r>
-              <w:rPr>
-                <w:rStyle w:val="Lienhypertexte"/>
-                <w:noProof/>
-              </w:rPr>
-              <w:t>9.2.2.7</w:t>
-            </w:r>
-            <w:r>
-              <w:rPr>
-                <w:rFonts w:eastAsiaTheme="minorEastAsia"/>
-                <w:noProof/>
-                <w:lang w:eastAsia="fr-FR"/>
-              </w:rPr>
-              <w:tab/>
-            </w:r>
-            <w:r>
-              <w:rPr>
-                <w:rStyle w:val="Lienhypertexte"/>
-                <w:noProof/>
-              </w:rPr>
-              <w:t>Limite de boucle</w:t>
-            </w:r>
-            <w:r>
-              <w:rPr>
-                <w:noProof/>
-                <w:webHidden/>
-              </w:rPr>
-              <w:tab/>
-            </w:r>
-            <w:r>
-              <w:rPr>
-                <w:noProof/>
-                <w:webHidden/>
-              </w:rPr>
-              <w:fldChar w:fldCharType="begin"/>
-            </w:r>
-            <w:r>
-              <w:rPr>
-                <w:noProof/>
-                <w:webHidden/>
-              </w:rPr>
-              <w:instrText xml:space="preserve"> PAGEREF _Toc177237210 \h </w:instrText>
-            </w:r>
-            <w:r>
-              <w:rPr>
-                <w:noProof/>
-                <w:webHidden/>
-              </w:rPr>
-            </w:r>
-            <w:r>
-              <w:rPr>
-                <w:noProof/>
-                <w:webHidden/>
-              </w:rPr>
-              <w:fldChar w:fldCharType="separate"/>
-            </w:r>
-            <w:r>
-              <w:rPr>
-                <w:noProof/>
-                <w:webHidden/>
-              </w:rPr>
-              <w:t>12</w:t>
+              <w:t>9</w:t>
             </w:r>
             <w:r>
               <w:rPr>
@@ -3570,13 +2062,13 @@
               <w:lang w:eastAsia="fr-FR"/>
             </w:rPr>
           </w:pPr>
-          <w:hyperlink w:anchor="_Toc177237211" w:history="1">
+          <w:hyperlink w:anchor="_Toc177292445" w:history="1">
             <w:r>
               <w:rPr>
                 <w:rStyle w:val="Lienhypertexte"/>
                 <w:noProof/>
               </w:rPr>
-              <w:t>9.3</w:t>
+              <w:t>10.3</w:t>
             </w:r>
             <w:r>
               <w:rPr>
@@ -3612,7 +2104,7 @@
                 <w:noProof/>
                 <w:webHidden/>
               </w:rPr>
-              <w:instrText xml:space="preserve"> PAGEREF _Toc177237211 \h </w:instrText>
+              <w:instrText xml:space="preserve"> PAGEREF _Toc177292445 \h </w:instrText>
             </w:r>
             <w:r>
               <w:rPr>
@@ -3632,7 +2124,7 @@
                 <w:noProof/>
                 <w:webHidden/>
               </w:rPr>
-              <w:t>13</w:t>
+              <w:t>12</w:t>
             </w:r>
             <w:r>
               <w:rPr>
@@ -3656,13 +2148,13 @@
               <w:lang w:eastAsia="fr-FR"/>
             </w:rPr>
           </w:pPr>
-          <w:hyperlink w:anchor="_Toc177237212" w:history="1">
+          <w:hyperlink w:anchor="_Toc177292446" w:history="1">
             <w:r>
               <w:rPr>
                 <w:rStyle w:val="Lienhypertexte"/>
                 <w:noProof/>
               </w:rPr>
-              <w:t>9.3.1</w:t>
+              <w:t>10.3.1</w:t>
             </w:r>
             <w:r>
               <w:rPr>
@@ -3698,7 +2190,7 @@
                 <w:noProof/>
                 <w:webHidden/>
               </w:rPr>
-              <w:instrText xml:space="preserve"> PAGEREF _Toc177237212 \h </w:instrText>
+              <w:instrText xml:space="preserve"> PAGEREF _Toc177292446 \h </w:instrText>
             </w:r>
             <w:r>
               <w:rPr>
@@ -3718,7 +2210,7 @@
                 <w:noProof/>
                 <w:webHidden/>
               </w:rPr>
-              <w:t>13</w:t>
+              <w:t>12</w:t>
             </w:r>
             <w:r>
               <w:rPr>
@@ -3742,13 +2234,13 @@
               <w:lang w:eastAsia="fr-FR"/>
             </w:rPr>
           </w:pPr>
-          <w:hyperlink w:anchor="_Toc177237213" w:history="1">
+          <w:hyperlink w:anchor="_Toc177292447" w:history="1">
             <w:r>
               <w:rPr>
                 <w:rStyle w:val="Lienhypertexte"/>
                 <w:noProof/>
               </w:rPr>
-              <w:t>9.3.2</w:t>
+              <w:t>10.3.2</w:t>
             </w:r>
             <w:r>
               <w:rPr>
@@ -3784,7 +2276,7 @@
                 <w:noProof/>
                 <w:webHidden/>
               </w:rPr>
-              <w:instrText xml:space="preserve"> PAGEREF _Toc177237213 \h </w:instrText>
+              <w:instrText xml:space="preserve"> PAGEREF _Toc177292447 \h </w:instrText>
             </w:r>
             <w:r>
               <w:rPr>
@@ -3804,7 +2296,7 @@
                 <w:noProof/>
                 <w:webHidden/>
               </w:rPr>
-              <w:t>13</w:t>
+              <w:t>12</w:t>
             </w:r>
             <w:r>
               <w:rPr>
@@ -3817,9 +2309,9 @@
         </w:p>
         <w:p>
           <w:pPr>
-            <w:pStyle w:val="TM4"/>
+            <w:pStyle w:val="TM2"/>
             <w:tabs>
-              <w:tab w:val="left" w:pos="1680"/>
+              <w:tab w:val="left" w:pos="960"/>
               <w:tab w:val="right" w:leader="dot" w:pos="9062"/>
             </w:tabs>
             <w:rPr>
@@ -3828,13 +2320,13 @@
               <w:lang w:eastAsia="fr-FR"/>
             </w:rPr>
           </w:pPr>
-          <w:hyperlink w:anchor="_Toc177237214" w:history="1">
+          <w:hyperlink w:anchor="_Toc177292448" w:history="1">
             <w:r>
               <w:rPr>
                 <w:rStyle w:val="Lienhypertexte"/>
                 <w:noProof/>
               </w:rPr>
-              <w:t>9.3.2.1</w:t>
+              <w:t>10.4</w:t>
             </w:r>
             <w:r>
               <w:rPr>
@@ -3849,7 +2341,7 @@
                 <w:rStyle w:val="Lienhypertexte"/>
                 <w:noProof/>
               </w:rPr>
-              <w:t>Transfert de contrôle</w:t>
+              <w:t>Autres symboles</w:t>
             </w:r>
             <w:r>
               <w:rPr>
@@ -3870,7 +2362,7 @@
                 <w:noProof/>
                 <w:webHidden/>
               </w:rPr>
-              <w:instrText xml:space="preserve"> PAGEREF _Toc177237214 \h </w:instrText>
+              <w:instrText xml:space="preserve"> PAGEREF _Toc177292448 \h </w:instrText>
             </w:r>
             <w:r>
               <w:rPr>
@@ -3890,7 +2382,7 @@
                 <w:noProof/>
                 <w:webHidden/>
               </w:rPr>
-              <w:t>13</w:t>
+              <w:t>14</w:t>
             </w:r>
             <w:r>
               <w:rPr>
@@ -3902,182 +2394,11 @@
           </w:hyperlink>
         </w:p>
         <w:p>
-          <w:pPr>
-            <w:pStyle w:val="TM4"/>
-            <w:tabs>
-              <w:tab w:val="left" w:pos="1680"/>
-              <w:tab w:val="right" w:leader="dot" w:pos="9062"/>
-            </w:tabs>
+          <w:r>
             <w:rPr>
-              <w:rFonts w:eastAsiaTheme="minorEastAsia"/>
-              <w:noProof/>
-              <w:lang w:eastAsia="fr-FR"/>
+              <w:b/>
+              <w:bCs/>
             </w:rPr>
-          </w:pPr>
-          <w:hyperlink w:anchor="_Toc177237215" w:history="1">
-            <w:r>
-              <w:rPr>
-                <w:rStyle w:val="Lienhypertexte"/>
-                <w:noProof/>
-              </w:rPr>
-              <w:t>9.3.2.2</w:t>
-            </w:r>
-            <w:r>
-              <w:rPr>
-                <w:rFonts w:eastAsiaTheme="minorEastAsia"/>
-                <w:noProof/>
-                <w:lang w:eastAsia="fr-FR"/>
-              </w:rPr>
-              <w:tab/>
-            </w:r>
-            <w:r>
-              <w:rPr>
-                <w:rStyle w:val="Lienhypertexte"/>
-                <w:noProof/>
-              </w:rPr>
-              <w:t>Ligne de télécommunications</w:t>
-            </w:r>
-            <w:r>
-              <w:rPr>
-                <w:noProof/>
-                <w:webHidden/>
-              </w:rPr>
-              <w:tab/>
-            </w:r>
-            <w:r>
-              <w:rPr>
-                <w:noProof/>
-                <w:webHidden/>
-              </w:rPr>
-              <w:fldChar w:fldCharType="begin"/>
-            </w:r>
-            <w:r>
-              <w:rPr>
-                <w:noProof/>
-                <w:webHidden/>
-              </w:rPr>
-              <w:instrText xml:space="preserve"> PAGEREF _Toc177237215 \h </w:instrText>
-            </w:r>
-            <w:r>
-              <w:rPr>
-                <w:noProof/>
-                <w:webHidden/>
-              </w:rPr>
-            </w:r>
-            <w:r>
-              <w:rPr>
-                <w:noProof/>
-                <w:webHidden/>
-              </w:rPr>
-              <w:fldChar w:fldCharType="separate"/>
-            </w:r>
-            <w:r>
-              <w:rPr>
-                <w:noProof/>
-                <w:webHidden/>
-              </w:rPr>
-              <w:t>13</w:t>
-            </w:r>
-            <w:r>
-              <w:rPr>
-                <w:noProof/>
-                <w:webHidden/>
-              </w:rPr>
-              <w:fldChar w:fldCharType="end"/>
-            </w:r>
-          </w:hyperlink>
-        </w:p>
-        <w:p>
-          <w:pPr>
-            <w:pStyle w:val="TM4"/>
-            <w:tabs>
-              <w:tab w:val="left" w:pos="1680"/>
-              <w:tab w:val="right" w:leader="dot" w:pos="9062"/>
-            </w:tabs>
-            <w:rPr>
-              <w:rFonts w:eastAsiaTheme="minorEastAsia"/>
-              <w:noProof/>
-              <w:lang w:eastAsia="fr-FR"/>
-            </w:rPr>
-          </w:pPr>
-          <w:hyperlink w:anchor="_Toc177237216" w:history="1">
-            <w:r>
-              <w:rPr>
-                <w:rStyle w:val="Lienhypertexte"/>
-                <w:noProof/>
-              </w:rPr>
-              <w:t>9.3.2.3</w:t>
-            </w:r>
-            <w:r>
-              <w:rPr>
-                <w:rFonts w:eastAsiaTheme="minorEastAsia"/>
-                <w:noProof/>
-                <w:lang w:eastAsia="fr-FR"/>
-              </w:rPr>
-              <w:tab/>
-            </w:r>
-            <w:r>
-              <w:rPr>
-                <w:rStyle w:val="Lienhypertexte"/>
-                <w:noProof/>
-              </w:rPr>
-              <w:t>Tirets</w:t>
-            </w:r>
-            <w:r>
-              <w:rPr>
-                <w:noProof/>
-                <w:webHidden/>
-              </w:rPr>
-              <w:tab/>
-            </w:r>
-            <w:r>
-              <w:rPr>
-                <w:noProof/>
-                <w:webHidden/>
-              </w:rPr>
-              <w:fldChar w:fldCharType="begin"/>
-            </w:r>
-            <w:r>
-              <w:rPr>
-                <w:noProof/>
-                <w:webHidden/>
-              </w:rPr>
-              <w:instrText xml:space="preserve"> PAGEREF _Toc177237216 \h </w:instrText>
-            </w:r>
-            <w:r>
-              <w:rPr>
-                <w:noProof/>
-                <w:webHidden/>
-              </w:rPr>
-            </w:r>
-            <w:r>
-              <w:rPr>
-                <w:noProof/>
-                <w:webHidden/>
-              </w:rPr>
-              <w:fldChar w:fldCharType="separate"/>
-            </w:r>
-            <w:r>
-              <w:rPr>
-                <w:noProof/>
-                <w:webHidden/>
-              </w:rPr>
-              <w:t>14</w:t>
-            </w:r>
-            <w:r>
-              <w:rPr>
-                <w:noProof/>
-                <w:webHidden/>
-              </w:rPr>
-              <w:fldChar w:fldCharType="end"/>
-            </w:r>
-          </w:hyperlink>
-        </w:p>
-        <w:p>
-          <w:pPr>
-            <w:pStyle w:val="TM1"/>
-          </w:pPr>
-          <w:r>
             <w:fldChar w:fldCharType="end"/>
           </w:r>
         </w:p>
@@ -4111,7 +2432,7 @@
         <w:jc w:val="both"/>
       </w:pPr>
       <w:bookmarkStart w:id="0" w:name="_Toc177221088"/>
-      <w:bookmarkStart w:id="1" w:name="_Toc177237174"/>
+      <w:bookmarkStart w:id="1" w:name="_Toc177292426"/>
       <w:r>
         <w:lastRenderedPageBreak/>
         <w:t>Introduction</w:t>
@@ -4341,7 +2662,7 @@
         <w:jc w:val="both"/>
       </w:pPr>
       <w:bookmarkStart w:id="2" w:name="_Toc177221089"/>
-      <w:bookmarkStart w:id="3" w:name="_Toc177237175"/>
+      <w:bookmarkStart w:id="3" w:name="_Toc177292427"/>
       <w:r>
         <w:t>Objet et domaine d’application</w:t>
       </w:r>
@@ -4498,7 +2819,7 @@
         <w:jc w:val="both"/>
       </w:pPr>
       <w:bookmarkStart w:id="4" w:name="_Toc177221090"/>
-      <w:bookmarkStart w:id="5" w:name="_Toc177237176"/>
+      <w:bookmarkStart w:id="5" w:name="_Toc177292428"/>
       <w:r>
         <w:lastRenderedPageBreak/>
         <w:t>Références</w:t>
@@ -4523,21 +2844,7 @@
           <w:rFonts w:cs="Arial"/>
           <w:kern w:val="0"/>
         </w:rPr>
-        <w:t>ISO 238211, Traitement de l’information - Vocabulaire -</w:t>
-      </w:r>
-      <w:r>
-        <w:rPr>
-          <w:rFonts w:cs="Arial"/>
-          <w:kern w:val="0"/>
-        </w:rPr>
-        <w:t xml:space="preserve"> </w:t>
-      </w:r>
-      <w:r>
-        <w:rPr>
-          <w:rFonts w:cs="Arial"/>
-          <w:kern w:val="0"/>
-        </w:rPr>
-        <w:t xml:space="preserve">Chapitre 0 </w:t>
+        <w:t xml:space="preserve">ISO 238211, Traitement de l’information - Vocabulaire - Chapitre 0 </w:t>
       </w:r>
       <w:proofErr w:type="gramStart"/>
       <w:r>
@@ -4577,7 +2884,7 @@
         <w:jc w:val="both"/>
       </w:pPr>
       <w:bookmarkStart w:id="6" w:name="_Toc177221091"/>
-      <w:bookmarkStart w:id="7" w:name="_Toc177237177"/>
+      <w:bookmarkStart w:id="7" w:name="_Toc177292429"/>
       <w:r>
         <w:t>Définitions</w:t>
       </w:r>
@@ -4638,7 +2945,7 @@
         <w:jc w:val="both"/>
       </w:pPr>
       <w:bookmarkStart w:id="8" w:name="_Toc177221092"/>
-      <w:bookmarkStart w:id="9" w:name="_Toc177237178"/>
+      <w:bookmarkStart w:id="9" w:name="_Toc177292430"/>
       <w:r>
         <w:t>Symbole</w:t>
       </w:r>
@@ -4719,7 +3026,7 @@
         <w:jc w:val="both"/>
       </w:pPr>
       <w:bookmarkStart w:id="10" w:name="_Toc177221093"/>
-      <w:bookmarkStart w:id="11" w:name="_Toc177237179"/>
+      <w:bookmarkStart w:id="11" w:name="_Toc177292431"/>
       <w:r>
         <w:t>Symbole</w:t>
       </w:r>
@@ -4800,7 +3107,7 @@
         <w:jc w:val="both"/>
       </w:pPr>
       <w:bookmarkStart w:id="12" w:name="_Toc177221094"/>
-      <w:bookmarkStart w:id="13" w:name="_Toc177237180"/>
+      <w:bookmarkStart w:id="13" w:name="_Toc177292432"/>
       <w:r>
         <w:t>Organigrammes</w:t>
       </w:r>
@@ -4878,7 +3185,7 @@
         <w:jc w:val="both"/>
       </w:pPr>
       <w:bookmarkStart w:id="14" w:name="_Toc177221095"/>
-      <w:bookmarkStart w:id="15" w:name="_Toc177237181"/>
+      <w:bookmarkStart w:id="15" w:name="_Toc177292433"/>
       <w:r>
         <w:t>Organigramme des données</w:t>
       </w:r>
@@ -5088,28 +3395,7 @@
           <w:rFonts w:cs="Arial"/>
           <w:kern w:val="0"/>
         </w:rPr>
-        <w:t>Symboles</w:t>
-      </w:r>
-      <w:r>
-        <w:rPr>
-          <w:rFonts w:cs="Arial"/>
-          <w:kern w:val="0"/>
-        </w:rPr>
-        <w:t xml:space="preserve"> de traitement pour indiquer les opérations à</w:t>
-      </w:r>
-      <w:r>
-        <w:rPr>
-          <w:rFonts w:cs="Arial"/>
-          <w:kern w:val="0"/>
-        </w:rPr>
-        <w:t xml:space="preserve"> </w:t>
-      </w:r>
-      <w:r>
-        <w:rPr>
-          <w:rFonts w:cs="Arial"/>
-          <w:kern w:val="0"/>
-        </w:rPr>
-        <w:t xml:space="preserve">exécuter sur les </w:t>
+        <w:t xml:space="preserve">Symboles de traitement pour indiquer les opérations à exécuter sur les </w:t>
       </w:r>
       <w:r>
         <w:rPr>
@@ -5171,35 +3457,7 @@
           <w:rFonts w:cs="Arial"/>
           <w:kern w:val="0"/>
         </w:rPr>
-        <w:t>Lignes</w:t>
-      </w:r>
-      <w:r>
-        <w:rPr>
-          <w:rFonts w:cs="Arial"/>
-          <w:kern w:val="0"/>
-        </w:rPr>
-        <w:t xml:space="preserve"> de liaison pour indiquer la circulation des</w:t>
-      </w:r>
-      <w:r>
-        <w:rPr>
-          <w:rFonts w:cs="Arial"/>
-          <w:kern w:val="0"/>
-        </w:rPr>
-        <w:t xml:space="preserve"> don</w:t>
-      </w:r>
-      <w:r>
-        <w:rPr>
-          <w:rFonts w:cs="Arial"/>
-          <w:kern w:val="0"/>
-        </w:rPr>
-        <w:t xml:space="preserve">nées entre traitements et/ou supports des </w:t>
-      </w:r>
-      <w:r>
-        <w:rPr>
-          <w:rFonts w:cs="Arial"/>
-          <w:kern w:val="0"/>
-        </w:rPr>
-        <w:t>données ;</w:t>
+        <w:t>Lignes de liaison pour indiquer la circulation des données entre traitements et/ou supports des données ;</w:t>
       </w:r>
     </w:p>
     <w:p>
@@ -5224,35 +3482,7 @@
           <w:rFonts w:cs="Arial"/>
           <w:kern w:val="0"/>
         </w:rPr>
-        <w:t>Symboles</w:t>
-      </w:r>
-      <w:r>
-        <w:rPr>
-          <w:rFonts w:cs="Arial"/>
-          <w:kern w:val="0"/>
-        </w:rPr>
-        <w:t xml:space="preserve"> </w:t>
-      </w:r>
-      <w:r>
-        <w:rPr>
-          <w:rFonts w:cs="Arial"/>
-          <w:kern w:val="0"/>
-        </w:rPr>
-        <w:t>spéciaux de</w:t>
-      </w:r>
-      <w:r>
-        <w:rPr>
-          <w:rFonts w:cs="Arial"/>
-          <w:kern w:val="0"/>
-        </w:rPr>
-        <w:t xml:space="preserve"> l’</w:t>
-      </w:r>
-      <w:r>
-        <w:rPr>
-          <w:rFonts w:cs="Arial"/>
-          <w:kern w:val="0"/>
-        </w:rPr>
-        <w:t>organigramme</w:t>
+        <w:t>Symboles spéciaux de l’organigramme</w:t>
       </w:r>
       <w:r>
         <w:rPr>
@@ -5266,14 +3496,7 @@
           <w:rFonts w:cs="Arial"/>
           <w:kern w:val="0"/>
         </w:rPr>
-        <w:t>our</w:t>
-      </w:r>
-      <w:r>
-        <w:rPr>
-          <w:rFonts w:cs="Arial"/>
-          <w:kern w:val="0"/>
-        </w:rPr>
-        <w:t xml:space="preserve"> faciliter la lecture et l’écriture</w:t>
+        <w:t>our faciliter la lecture et l’écriture</w:t>
       </w:r>
       <w:r>
         <w:rPr>
@@ -5376,7 +3599,7 @@
         <w:pStyle w:val="Titre1"/>
         <w:jc w:val="both"/>
       </w:pPr>
-      <w:bookmarkStart w:id="16" w:name="_Toc177237182"/>
+      <w:bookmarkStart w:id="16" w:name="_Toc177292434"/>
       <w:r>
         <w:lastRenderedPageBreak/>
         <w:t>Organigramme de programmation</w:t>
@@ -5509,10 +3732,7 @@
         <w:t xml:space="preserve"> </w:t>
       </w:r>
       <w:r>
-        <w:t xml:space="preserve">dits, y compris </w:t>
-      </w:r>
-      <w:r>
-        <w:t xml:space="preserve">les </w:t>
+        <w:t xml:space="preserve">dits, y compris les </w:t>
       </w:r>
       <w:r>
         <w:t>symboles</w:t>
@@ -5543,10 +3763,7 @@
         <w:t>Lignes</w:t>
       </w:r>
       <w:r>
-        <w:t xml:space="preserve"> de liaison pour indiquer le flux des </w:t>
-      </w:r>
-      <w:r>
-        <w:t>contrôles ;</w:t>
+        <w:t xml:space="preserve"> de liaison pour indiquer le flux des contrôles ;</w:t>
       </w:r>
     </w:p>
     <w:p>
@@ -5573,7 +3790,7 @@
         <w:pStyle w:val="Titre1"/>
         <w:jc w:val="both"/>
       </w:pPr>
-      <w:bookmarkStart w:id="17" w:name="_Toc177237183"/>
+      <w:bookmarkStart w:id="17" w:name="_Toc177292435"/>
       <w:r>
         <w:t>Organigramme d’analyse</w:t>
       </w:r>
@@ -5654,10 +3871,7 @@
         <w:t xml:space="preserve"> </w:t>
       </w:r>
       <w:r>
-        <w:t xml:space="preserve">exécuter sur les </w:t>
-      </w:r>
-      <w:r>
-        <w:t xml:space="preserve">données </w:t>
+        <w:t xml:space="preserve">exécuter sur les données </w:t>
       </w:r>
       <w:r>
         <w:t>et</w:t>
@@ -5691,10 +3905,7 @@
         <w:t>le flux des contrôles entre</w:t>
       </w:r>
       <w:r>
-        <w:t xml:space="preserve"> </w:t>
-      </w:r>
-      <w:r>
-        <w:t>t</w:t>
+        <w:t xml:space="preserve"> t</w:t>
       </w:r>
       <w:r>
         <w:t>raitements ;</w:t>
@@ -5721,7 +3932,7 @@
         <w:pStyle w:val="Titre1"/>
         <w:jc w:val="both"/>
       </w:pPr>
-      <w:bookmarkStart w:id="18" w:name="_Toc177237184"/>
+      <w:bookmarkStart w:id="18" w:name="_Toc177292436"/>
       <w:r>
         <w:t>Schéma de réseau de programme</w:t>
       </w:r>
@@ -5732,19 +3943,7 @@
         <w:jc w:val="both"/>
       </w:pPr>
       <w:r>
-        <w:t>Le schéma de réseaux de programmes représente le cheminement</w:t>
-      </w:r>
-      <w:r>
-        <w:t xml:space="preserve"> </w:t>
-      </w:r>
-      <w:r>
-        <w:t>des activations de chaque programme et les interactions</w:t>
-      </w:r>
-      <w:r>
-        <w:t xml:space="preserve"> </w:t>
-      </w:r>
-      <w:r>
-        <w:t>vis-à-vis des données concernées. Chaque programme d’un</w:t>
+        <w:t>Le schéma de réseaux de programmes représente le cheminement des activations de chaque programme et les interactions vis-à-vis des données concernées. Chaque programme d’un</w:t>
       </w:r>
       <w:r>
         <w:t xml:space="preserve"> </w:t>
@@ -5789,10 +3988,7 @@
         <w:jc w:val="both"/>
       </w:pPr>
       <w:r>
-        <w:t>Symboles</w:t>
-      </w:r>
-      <w:r>
-        <w:t xml:space="preserve"> de données pour indiquer l’existence des </w:t>
+        <w:t xml:space="preserve">Symboles de données pour indiquer l’existence des </w:t>
       </w:r>
       <w:r>
         <w:t>données ;</w:t>
@@ -5808,16 +4004,7 @@
         <w:jc w:val="both"/>
       </w:pPr>
       <w:r>
-        <w:t>Symboles</w:t>
-      </w:r>
-      <w:r>
-        <w:t xml:space="preserve"> de traitement</w:t>
-      </w:r>
-      <w:r>
-        <w:t xml:space="preserve"> </w:t>
-      </w:r>
-      <w:r>
-        <w:t xml:space="preserve">exécuter sur les </w:t>
+        <w:t xml:space="preserve">Symboles de traitement exécuter sur les </w:t>
       </w:r>
       <w:r>
         <w:t>données ;</w:t>
@@ -5833,19 +4020,7 @@
         <w:jc w:val="both"/>
       </w:pPr>
       <w:r>
-        <w:t>Lignes</w:t>
-      </w:r>
-      <w:r>
-        <w:t xml:space="preserve"> de liaison pour indiquer la circulation entre processus</w:t>
-      </w:r>
-      <w:r>
-        <w:t xml:space="preserve"> </w:t>
-      </w:r>
-      <w:r>
-        <w:t xml:space="preserve">et données ainsi que les activations des </w:t>
-      </w:r>
-      <w:r>
-        <w:t>traitements ;</w:t>
+        <w:t>Lignes de liaison pour indiquer la circulation entre processus et données ainsi que les activations des traitements ;</w:t>
       </w:r>
     </w:p>
     <w:p>
@@ -5858,10 +4033,7 @@
         <w:jc w:val="both"/>
       </w:pPr>
       <w:r>
-        <w:t>Symboles</w:t>
-      </w:r>
-      <w:r>
-        <w:t xml:space="preserve"> spéciaux pour faciliter la lecture et l’écriture</w:t>
+        <w:t>Symboles spéciaux pour faciliter la lecture et l’écriture</w:t>
       </w:r>
       <w:r>
         <w:t xml:space="preserve"> </w:t>
@@ -5881,7 +4053,7 @@
         <w:pStyle w:val="Titre1"/>
         <w:jc w:val="both"/>
       </w:pPr>
-      <w:bookmarkStart w:id="19" w:name="_Toc177237185"/>
+      <w:bookmarkStart w:id="19" w:name="_Toc177292437"/>
       <w:r>
         <w:t>Schéma des ressources de système</w:t>
       </w:r>
@@ -5902,7 +4074,7 @@
         <w:lastRenderedPageBreak/>
         <w:t xml:space="preserve"> </w:t>
       </w:r>
-      <w:bookmarkStart w:id="21" w:name="_Toc177237186"/>
+      <w:bookmarkStart w:id="21" w:name="_Toc177292438"/>
       <w:r>
         <w:t>Symboles</w:t>
       </w:r>
@@ -5915,7 +4087,7 @@
         <w:jc w:val="both"/>
       </w:pPr>
       <w:bookmarkStart w:id="22" w:name="_Toc177221097"/>
-      <w:bookmarkStart w:id="23" w:name="_Toc177237187"/>
+      <w:bookmarkStart w:id="23" w:name="_Toc177292439"/>
       <w:r>
         <w:t>Symboles de données</w:t>
       </w:r>
@@ -5928,7 +4100,7 @@
         <w:jc w:val="both"/>
       </w:pPr>
       <w:bookmarkStart w:id="24" w:name="_Toc177221098"/>
-      <w:bookmarkStart w:id="25" w:name="_Toc177237188"/>
+      <w:bookmarkStart w:id="25" w:name="_Toc177292440"/>
       <w:r>
         <w:t>Symboles de base</w:t>
       </w:r>
@@ -5940,11 +4112,9 @@
         <w:pStyle w:val="Titre4"/>
         <w:jc w:val="both"/>
       </w:pPr>
-      <w:bookmarkStart w:id="26" w:name="_Toc177237189"/>
       <w:r>
         <w:t>Données</w:t>
       </w:r>
-      <w:bookmarkEnd w:id="26"/>
     </w:p>
     <w:p>
       <w:pPr>
@@ -6063,11 +4233,9 @@
         <w:pStyle w:val="Titre4"/>
         <w:jc w:val="both"/>
       </w:pPr>
-      <w:bookmarkStart w:id="27" w:name="_Toc177237190"/>
       <w:r>
         <w:t>Données mémorisées</w:t>
       </w:r>
-      <w:bookmarkEnd w:id="27"/>
     </w:p>
     <w:p>
       <w:pPr>
@@ -6207,24 +4375,22 @@
         <w:pStyle w:val="Titre3"/>
         <w:jc w:val="both"/>
       </w:pPr>
-      <w:bookmarkStart w:id="28" w:name="_Toc177221099"/>
-      <w:bookmarkStart w:id="29" w:name="_Toc177237191"/>
+      <w:bookmarkStart w:id="26" w:name="_Toc177221099"/>
+      <w:bookmarkStart w:id="27" w:name="_Toc177292441"/>
       <w:r>
         <w:t>Symboles spécifiques</w:t>
       </w:r>
-      <w:bookmarkEnd w:id="28"/>
-      <w:bookmarkEnd w:id="29"/>
+      <w:bookmarkEnd w:id="26"/>
+      <w:bookmarkEnd w:id="27"/>
     </w:p>
     <w:p>
       <w:pPr>
         <w:pStyle w:val="Titre4"/>
         <w:jc w:val="both"/>
       </w:pPr>
-      <w:bookmarkStart w:id="30" w:name="_Toc177237192"/>
       <w:r>
         <w:t>Mémoire interne</w:t>
       </w:r>
-      <w:bookmarkEnd w:id="30"/>
     </w:p>
     <w:p>
       <w:pPr>
@@ -6364,11 +4530,9 @@
         <w:pStyle w:val="Titre4"/>
         <w:jc w:val="both"/>
       </w:pPr>
-      <w:bookmarkStart w:id="31" w:name="_Toc177237193"/>
       <w:r>
         <w:t>Mémoire à accès séquentiel</w:t>
       </w:r>
-      <w:bookmarkEnd w:id="31"/>
     </w:p>
     <w:p>
       <w:pPr>
@@ -6486,11 +4650,9 @@
         <w:pStyle w:val="Titre4"/>
         <w:jc w:val="both"/>
       </w:pPr>
-      <w:bookmarkStart w:id="32" w:name="_Toc177237194"/>
       <w:r>
         <w:t>Mémoire à accès direct</w:t>
       </w:r>
-      <w:bookmarkEnd w:id="32"/>
     </w:p>
     <w:p>
       <w:pPr>
@@ -6584,9 +4746,9 @@
           <w:noProof/>
         </w:rPr>
         <w:drawing>
-          <wp:inline distT="0" distB="0" distL="0" distR="0" wp14:anchorId="546AD368" wp14:editId="0C22C114">
-            <wp:extent cx="1360800" cy="1368000"/>
-            <wp:effectExtent l="0" t="0" r="0" b="3810"/>
+          <wp:inline distT="0" distB="0" distL="0" distR="0" wp14:anchorId="546AD368" wp14:editId="158E29A7">
+            <wp:extent cx="1360170" cy="1727181"/>
+            <wp:effectExtent l="7302" t="0" r="0" b="0"/>
             <wp:docPr id="792643882" name="Graphique 1"/>
             <wp:cNvGraphicFramePr>
               <a:graphicFrameLocks xmlns:a="http://schemas.openxmlformats.org/drawingml/2006/main" noChangeAspect="1"/>
@@ -6611,9 +4773,9 @@
                     </a:stretch>
                   </pic:blipFill>
                   <pic:spPr>
-                    <a:xfrm>
+                    <a:xfrm rot="5400000">
                       <a:off x="0" y="0"/>
-                      <a:ext cx="1360800" cy="1368000"/>
+                      <a:ext cx="1361758" cy="1729198"/>
                     </a:xfrm>
                     <a:prstGeom prst="rect">
                       <a:avLst/>
@@ -6644,11 +4806,12 @@
         <w:pStyle w:val="Titre4"/>
         <w:jc w:val="both"/>
       </w:pPr>
-      <w:bookmarkStart w:id="33" w:name="_Toc177237195"/>
       <w:r>
         <w:t>Document</w:t>
       </w:r>
-      <w:bookmarkEnd w:id="33"/>
+      <w:r>
+        <w:t>/documents</w:t>
+      </w:r>
     </w:p>
     <w:p>
       <w:pPr>
@@ -6685,10 +4848,10 @@
           <w:noProof/>
         </w:rPr>
         <w:drawing>
-          <wp:inline distT="0" distB="0" distL="0" distR="0" wp14:anchorId="565F3B06" wp14:editId="2C55D43D">
-            <wp:extent cx="2397600" cy="1404000"/>
-            <wp:effectExtent l="0" t="0" r="3175" b="5715"/>
-            <wp:docPr id="1755486755" name="Graphique 1"/>
+          <wp:inline distT="0" distB="0" distL="0" distR="0" wp14:anchorId="5CAE353D" wp14:editId="00A3EE7F">
+            <wp:extent cx="5337545" cy="1513246"/>
+            <wp:effectExtent l="0" t="0" r="0" b="0"/>
+            <wp:docPr id="719724307" name="Graphique 1"/>
             <wp:cNvGraphicFramePr>
               <a:graphicFrameLocks xmlns:a="http://schemas.openxmlformats.org/drawingml/2006/main" noChangeAspect="1"/>
             </wp:cNvGraphicFramePr>
@@ -6696,7 +4859,7 @@
               <a:graphicData uri="http://schemas.openxmlformats.org/drawingml/2006/picture">
                 <pic:pic xmlns:pic="http://schemas.openxmlformats.org/drawingml/2006/picture">
                   <pic:nvPicPr>
-                    <pic:cNvPr id="1755486755" name=""/>
+                    <pic:cNvPr id="719724307" name=""/>
                     <pic:cNvPicPr/>
                   </pic:nvPicPr>
                   <pic:blipFill>
@@ -6714,7 +4877,7 @@
                   <pic:spPr>
                     <a:xfrm>
                       <a:off x="0" y="0"/>
-                      <a:ext cx="2397600" cy="1404000"/>
+                      <a:ext cx="5345862" cy="1515604"/>
                     </a:xfrm>
                     <a:prstGeom prst="rect">
                       <a:avLst/>
@@ -6745,11 +4908,9 @@
         <w:pStyle w:val="Titre4"/>
         <w:jc w:val="both"/>
       </w:pPr>
-      <w:bookmarkStart w:id="34" w:name="_Toc177237196"/>
       <w:r>
         <w:t>Entrée manuelle</w:t>
       </w:r>
-      <w:bookmarkEnd w:id="34"/>
     </w:p>
     <w:p>
       <w:pPr>
@@ -6889,27 +5050,87 @@
     </w:p>
     <w:p>
       <w:pPr>
-        <w:autoSpaceDE w:val="0"/>
-        <w:autoSpaceDN w:val="0"/>
-        <w:adjustRightInd w:val="0"/>
-        <w:spacing w:after="0" w:line="240" w:lineRule="auto"/>
-        <w:jc w:val="both"/>
-        <w:rPr>
-          <w:rFonts w:cs="Arial"/>
-          <w:kern w:val="0"/>
-        </w:rPr>
-      </w:pPr>
-    </w:p>
-    <w:p>
-      <w:pPr>
         <w:pStyle w:val="Titre4"/>
-        <w:jc w:val="both"/>
-      </w:pPr>
-      <w:bookmarkStart w:id="35" w:name="_Toc177237197"/>
+      </w:pPr>
+      <w:r>
+        <w:t xml:space="preserve">Opération de </w:t>
+      </w:r>
+      <w:r>
+        <w:t>Saisie</w:t>
+      </w:r>
+    </w:p>
+    <w:p>
+      <w:pPr>
+        <w:jc w:val="center"/>
+      </w:pPr>
+      <w:r>
+        <w:rPr>
+          <w:noProof/>
+        </w:rPr>
+        <w:drawing>
+          <wp:inline distT="0" distB="0" distL="0" distR="0" wp14:anchorId="63987656" wp14:editId="0420B3CC">
+            <wp:extent cx="2829600" cy="1332000"/>
+            <wp:effectExtent l="0" t="0" r="0" b="1905"/>
+            <wp:docPr id="1124877341" name="Graphique 1"/>
+            <wp:cNvGraphicFramePr>
+              <a:graphicFrameLocks xmlns:a="http://schemas.openxmlformats.org/drawingml/2006/main" noChangeAspect="1"/>
+            </wp:cNvGraphicFramePr>
+            <a:graphic xmlns:a="http://schemas.openxmlformats.org/drawingml/2006/main">
+              <a:graphicData uri="http://schemas.openxmlformats.org/drawingml/2006/picture">
+                <pic:pic xmlns:pic="http://schemas.openxmlformats.org/drawingml/2006/picture">
+                  <pic:nvPicPr>
+                    <pic:cNvPr id="1124877341" name=""/>
+                    <pic:cNvPicPr/>
+                  </pic:nvPicPr>
+                  <pic:blipFill>
+                    <a:blip r:embed="rId20">
+                      <a:extLst>
+                        <a:ext uri="{96DAC541-7B7A-43D3-8B79-37D633B846F1}">
+                          <asvg:svgBlip xmlns:asvg="http://schemas.microsoft.com/office/drawing/2016/SVG/main" r:embed="rId21"/>
+                        </a:ext>
+                      </a:extLst>
+                    </a:blip>
+                    <a:stretch>
+                      <a:fillRect/>
+                    </a:stretch>
+                  </pic:blipFill>
+                  <pic:spPr>
+                    <a:xfrm>
+                      <a:off x="0" y="0"/>
+                      <a:ext cx="2829600" cy="1332000"/>
+                    </a:xfrm>
+                    <a:prstGeom prst="rect">
+                      <a:avLst/>
+                    </a:prstGeom>
+                  </pic:spPr>
+                </pic:pic>
+              </a:graphicData>
+            </a:graphic>
+          </wp:inline>
+        </w:drawing>
+      </w:r>
+    </w:p>
+    <w:p>
+      <w:pPr>
+        <w:autoSpaceDE w:val="0"/>
+        <w:autoSpaceDN w:val="0"/>
+        <w:adjustRightInd w:val="0"/>
+        <w:spacing w:after="0" w:line="240" w:lineRule="auto"/>
+        <w:jc w:val="both"/>
+        <w:rPr>
+          <w:rFonts w:cs="Arial"/>
+          <w:kern w:val="0"/>
+        </w:rPr>
+      </w:pPr>
+    </w:p>
+    <w:p>
+      <w:pPr>
+        <w:pStyle w:val="Titre4"/>
+        <w:jc w:val="both"/>
+      </w:pPr>
       <w:r>
         <w:t>Carte</w:t>
       </w:r>
-      <w:bookmarkEnd w:id="35"/>
     </w:p>
     <w:p>
       <w:pPr>
@@ -6922,10 +5143,7 @@
         <w:t xml:space="preserve"> </w:t>
       </w:r>
       <w:r>
-        <w:t xml:space="preserve">de cartes, par </w:t>
-      </w:r>
-      <w:r>
-        <w:t xml:space="preserve">exemple </w:t>
+        <w:t xml:space="preserve">de cartes, par exemple </w:t>
       </w:r>
       <w:r>
         <w:t>cartes</w:t>
@@ -6984,10 +5202,10 @@
                     <pic:cNvPicPr/>
                   </pic:nvPicPr>
                   <pic:blipFill>
-                    <a:blip r:embed="rId20">
+                    <a:blip r:embed="rId22">
                       <a:extLst>
                         <a:ext uri="{96DAC541-7B7A-43D3-8B79-37D633B846F1}">
-                          <asvg:svgBlip xmlns:asvg="http://schemas.microsoft.com/office/drawing/2016/SVG/main" r:embed="rId21"/>
+                          <asvg:svgBlip xmlns:asvg="http://schemas.microsoft.com/office/drawing/2016/SVG/main" r:embed="rId23"/>
                         </a:ext>
                       </a:extLst>
                     </a:blip>
@@ -7029,11 +5247,9 @@
         <w:pStyle w:val="Titre4"/>
         <w:jc w:val="both"/>
       </w:pPr>
-      <w:bookmarkStart w:id="36" w:name="_Toc177237198"/>
       <w:r>
         <w:t>Bande perforée</w:t>
       </w:r>
-      <w:bookmarkEnd w:id="36"/>
     </w:p>
     <w:p>
       <w:pPr>
@@ -7114,10 +5330,10 @@
                     <pic:cNvPicPr/>
                   </pic:nvPicPr>
                   <pic:blipFill>
-                    <a:blip r:embed="rId22">
+                    <a:blip r:embed="rId24">
                       <a:extLst>
                         <a:ext uri="{96DAC541-7B7A-43D3-8B79-37D633B846F1}">
-                          <asvg:svgBlip xmlns:asvg="http://schemas.microsoft.com/office/drawing/2016/SVG/main" r:embed="rId23"/>
+                          <asvg:svgBlip xmlns:asvg="http://schemas.microsoft.com/office/drawing/2016/SVG/main" r:embed="rId25"/>
                         </a:ext>
                       </a:extLst>
                     </a:blip>
@@ -7159,11 +5375,10 @@
         <w:pStyle w:val="Titre4"/>
         <w:jc w:val="both"/>
       </w:pPr>
-      <w:bookmarkStart w:id="37" w:name="_Toc177237199"/>
-      <w:r>
+      <w:r>
+        <w:lastRenderedPageBreak/>
         <w:t>Affichage</w:t>
       </w:r>
-      <w:bookmarkEnd w:id="37"/>
     </w:p>
     <w:p>
       <w:pPr>
@@ -7279,10 +5494,10 @@
                     <pic:cNvPicPr/>
                   </pic:nvPicPr>
                   <pic:blipFill>
-                    <a:blip r:embed="rId24">
+                    <a:blip r:embed="rId26">
                       <a:extLst>
                         <a:ext uri="{96DAC541-7B7A-43D3-8B79-37D633B846F1}">
-                          <asvg:svgBlip xmlns:asvg="http://schemas.microsoft.com/office/drawing/2016/SVG/main" r:embed="rId25"/>
+                          <asvg:svgBlip xmlns:asvg="http://schemas.microsoft.com/office/drawing/2016/SVG/main" r:embed="rId27"/>
                         </a:ext>
                       </a:extLst>
                     </a:blip>
@@ -7312,6 +5527,19 @@
         <w:autoSpaceDN w:val="0"/>
         <w:adjustRightInd w:val="0"/>
         <w:spacing w:after="0" w:line="240" w:lineRule="auto"/>
+        <w:jc w:val="center"/>
+        <w:rPr>
+          <w:rFonts w:cs="Arial"/>
+          <w:kern w:val="0"/>
+        </w:rPr>
+      </w:pPr>
+    </w:p>
+    <w:p>
+      <w:pPr>
+        <w:autoSpaceDE w:val="0"/>
+        <w:autoSpaceDN w:val="0"/>
+        <w:adjustRightInd w:val="0"/>
+        <w:spacing w:after="0" w:line="240" w:lineRule="auto"/>
         <w:jc w:val="both"/>
         <w:rPr>
           <w:rFonts w:cs="Arial"/>
@@ -7324,36 +5552,34 @@
         <w:pStyle w:val="Titre2"/>
         <w:jc w:val="both"/>
       </w:pPr>
-      <w:bookmarkStart w:id="38" w:name="_Toc177221100"/>
-      <w:bookmarkStart w:id="39" w:name="_Toc177237200"/>
+      <w:bookmarkStart w:id="28" w:name="_Toc177221100"/>
+      <w:bookmarkStart w:id="29" w:name="_Toc177292442"/>
       <w:r>
         <w:t>Symboles de traitement</w:t>
       </w:r>
-      <w:bookmarkEnd w:id="38"/>
-      <w:bookmarkEnd w:id="39"/>
+      <w:bookmarkEnd w:id="28"/>
+      <w:bookmarkEnd w:id="29"/>
     </w:p>
     <w:p>
       <w:pPr>
         <w:pStyle w:val="Titre3"/>
         <w:jc w:val="both"/>
       </w:pPr>
-      <w:bookmarkStart w:id="40" w:name="_Toc177221101"/>
-      <w:bookmarkStart w:id="41" w:name="_Toc177237201"/>
+      <w:bookmarkStart w:id="30" w:name="_Toc177221101"/>
+      <w:bookmarkStart w:id="31" w:name="_Toc177292443"/>
       <w:r>
         <w:t>Symbole de base</w:t>
       </w:r>
-      <w:bookmarkEnd w:id="40"/>
-      <w:bookmarkEnd w:id="41"/>
+      <w:bookmarkEnd w:id="30"/>
+      <w:bookmarkEnd w:id="31"/>
     </w:p>
     <w:p>
       <w:pPr>
         <w:pStyle w:val="Titre4"/>
       </w:pPr>
-      <w:bookmarkStart w:id="42" w:name="_Toc177237202"/>
       <w:r>
         <w:t>Traitement</w:t>
       </w:r>
-      <w:bookmarkEnd w:id="42"/>
       <w:r>
         <w:t xml:space="preserve"> </w:t>
       </w:r>
@@ -7507,10 +5733,10 @@
                     <pic:cNvPicPr/>
                   </pic:nvPicPr>
                   <pic:blipFill>
-                    <a:blip r:embed="rId26">
+                    <a:blip r:embed="rId28">
                       <a:extLst>
                         <a:ext uri="{96DAC541-7B7A-43D3-8B79-37D633B846F1}">
-                          <asvg:svgBlip xmlns:asvg="http://schemas.microsoft.com/office/drawing/2016/SVG/main" r:embed="rId27"/>
+                          <asvg:svgBlip xmlns:asvg="http://schemas.microsoft.com/office/drawing/2016/SVG/main" r:embed="rId29"/>
                         </a:ext>
                       </a:extLst>
                     </a:blip>
@@ -7552,24 +5778,22 @@
         <w:pStyle w:val="Titre3"/>
         <w:jc w:val="both"/>
       </w:pPr>
-      <w:bookmarkStart w:id="43" w:name="_Toc177221102"/>
-      <w:bookmarkStart w:id="44" w:name="_Toc177237203"/>
+      <w:bookmarkStart w:id="32" w:name="_Toc177221102"/>
+      <w:bookmarkStart w:id="33" w:name="_Toc177292444"/>
       <w:r>
         <w:t>Symboles de traitements particuliers</w:t>
       </w:r>
-      <w:bookmarkEnd w:id="43"/>
-      <w:bookmarkEnd w:id="44"/>
+      <w:bookmarkEnd w:id="32"/>
+      <w:bookmarkEnd w:id="33"/>
     </w:p>
     <w:p>
       <w:pPr>
         <w:pStyle w:val="Titre4"/>
         <w:jc w:val="both"/>
       </w:pPr>
-      <w:bookmarkStart w:id="45" w:name="_Toc177237204"/>
       <w:r>
         <w:t>Traitement prédéterminé</w:t>
       </w:r>
-      <w:bookmarkEnd w:id="45"/>
     </w:p>
     <w:p>
       <w:pPr>
@@ -7602,49 +5826,21 @@
           <w:rFonts w:cs="Arial"/>
           <w:kern w:val="0"/>
         </w:rPr>
-        <w:t xml:space="preserve">ou plusieurs opérations ou pas de </w:t>
-      </w:r>
-      <w:r>
-        <w:rPr>
-          <w:rFonts w:cs="Arial"/>
-          <w:kern w:val="0"/>
-        </w:rPr>
-        <w:t>programme spécifié</w:t>
-      </w:r>
-      <w:r>
-        <w:rPr>
-          <w:rFonts w:cs="Arial"/>
-          <w:kern w:val="0"/>
-        </w:rPr>
-        <w:t xml:space="preserve"> par ailleurs,</w:t>
-      </w:r>
-      <w:r>
-        <w:rPr>
-          <w:rFonts w:cs="Arial"/>
-          <w:kern w:val="0"/>
-        </w:rPr>
-        <w:t xml:space="preserve"> </w:t>
-      </w:r>
-      <w:r>
-        <w:rPr>
-          <w:rFonts w:cs="Arial"/>
-          <w:kern w:val="0"/>
-        </w:rPr>
-        <w:t xml:space="preserve">par </w:t>
-      </w:r>
-      <w:r>
-        <w:rPr>
-          <w:rFonts w:cs="Arial"/>
-          <w:kern w:val="0"/>
-        </w:rPr>
-        <w:t>exemple :</w:t>
-      </w:r>
-      <w:r>
-        <w:rPr>
-          <w:rFonts w:cs="Arial"/>
-          <w:kern w:val="0"/>
-        </w:rPr>
-        <w:t xml:space="preserve"> un sous-programme, un module.</w:t>
+        <w:t>ou plusieurs opérations ou pas de programme spécifié par ailleurs,</w:t>
+      </w:r>
+      <w:r>
+        <w:rPr>
+          <w:rFonts w:cs="Arial"/>
+          <w:kern w:val="0"/>
+        </w:rPr>
+        <w:t xml:space="preserve"> </w:t>
+      </w:r>
+      <w:r>
+        <w:rPr>
+          <w:rFonts w:cs="Arial"/>
+          <w:kern w:val="0"/>
+        </w:rPr>
+        <w:t>par exemple : un sous-programme, un module.</w:t>
       </w:r>
     </w:p>
     <w:p>
@@ -7679,10 +5875,10 @@
                     <pic:cNvPicPr/>
                   </pic:nvPicPr>
                   <pic:blipFill>
-                    <a:blip r:embed="rId28">
+                    <a:blip r:embed="rId30">
                       <a:extLst>
                         <a:ext uri="{96DAC541-7B7A-43D3-8B79-37D633B846F1}">
-                          <asvg:svgBlip xmlns:asvg="http://schemas.microsoft.com/office/drawing/2016/SVG/main" r:embed="rId29"/>
+                          <asvg:svgBlip xmlns:asvg="http://schemas.microsoft.com/office/drawing/2016/SVG/main" r:embed="rId31"/>
                         </a:ext>
                       </a:extLst>
                     </a:blip>
@@ -7724,11 +5920,10 @@
         <w:pStyle w:val="Titre4"/>
         <w:jc w:val="both"/>
       </w:pPr>
-      <w:bookmarkStart w:id="46" w:name="_Toc177237205"/>
-      <w:r>
+      <w:r>
+        <w:lastRenderedPageBreak/>
         <w:t>Opération manuelle</w:t>
       </w:r>
-      <w:bookmarkEnd w:id="46"/>
     </w:p>
     <w:p>
       <w:pPr>
@@ -7809,10 +6004,10 @@
                     <pic:cNvPicPr/>
                   </pic:nvPicPr>
                   <pic:blipFill>
-                    <a:blip r:embed="rId30">
+                    <a:blip r:embed="rId32">
                       <a:extLst>
                         <a:ext uri="{96DAC541-7B7A-43D3-8B79-37D633B846F1}">
-                          <asvg:svgBlip xmlns:asvg="http://schemas.microsoft.com/office/drawing/2016/SVG/main" r:embed="rId31"/>
+                          <asvg:svgBlip xmlns:asvg="http://schemas.microsoft.com/office/drawing/2016/SVG/main" r:embed="rId33"/>
                         </a:ext>
                       </a:extLst>
                     </a:blip>
@@ -7854,12 +6049,9 @@
         <w:pStyle w:val="Titre4"/>
         <w:jc w:val="both"/>
       </w:pPr>
-      <w:bookmarkStart w:id="47" w:name="_Toc177237206"/>
-      <w:r>
-        <w:lastRenderedPageBreak/>
+      <w:r>
         <w:t>Préparation</w:t>
       </w:r>
-      <w:bookmarkEnd w:id="47"/>
     </w:p>
     <w:p>
       <w:pPr>
@@ -7988,10 +6180,10 @@
                     <pic:cNvPicPr/>
                   </pic:nvPicPr>
                   <pic:blipFill>
-                    <a:blip r:embed="rId32">
+                    <a:blip r:embed="rId34">
                       <a:extLst>
                         <a:ext uri="{96DAC541-7B7A-43D3-8B79-37D633B846F1}">
-                          <asvg:svgBlip xmlns:asvg="http://schemas.microsoft.com/office/drawing/2016/SVG/main" r:embed="rId33"/>
+                          <asvg:svgBlip xmlns:asvg="http://schemas.microsoft.com/office/drawing/2016/SVG/main" r:embed="rId35"/>
                         </a:ext>
                       </a:extLst>
                     </a:blip>
@@ -8025,11 +6217,9 @@
         <w:pStyle w:val="Titre4"/>
         <w:jc w:val="both"/>
       </w:pPr>
-      <w:bookmarkStart w:id="48" w:name="_Toc177237207"/>
       <w:r>
         <w:t>Décision</w:t>
       </w:r>
-      <w:bookmarkEnd w:id="48"/>
     </w:p>
     <w:p>
       <w:pPr>
@@ -8062,14 +6252,7 @@
           <w:rFonts w:cs="Arial"/>
           <w:kern w:val="0"/>
         </w:rPr>
-        <w:t xml:space="preserve">comportant </w:t>
-      </w:r>
-      <w:r>
-        <w:rPr>
-          <w:rFonts w:cs="Arial"/>
-          <w:kern w:val="0"/>
-        </w:rPr>
-        <w:t xml:space="preserve">une </w:t>
+        <w:t xml:space="preserve">comportant une </w:t>
       </w:r>
       <w:r>
         <w:rPr>
@@ -8174,10 +6357,10 @@
                     <pic:cNvPicPr/>
                   </pic:nvPicPr>
                   <pic:blipFill>
-                    <a:blip r:embed="rId34">
+                    <a:blip r:embed="rId36">
                       <a:extLst>
                         <a:ext uri="{96DAC541-7B7A-43D3-8B79-37D633B846F1}">
-                          <asvg:svgBlip xmlns:asvg="http://schemas.microsoft.com/office/drawing/2016/SVG/main" r:embed="rId35"/>
+                          <asvg:svgBlip xmlns:asvg="http://schemas.microsoft.com/office/drawing/2016/SVG/main" r:embed="rId37"/>
                         </a:ext>
                       </a:extLst>
                     </a:blip>
@@ -8218,11 +6401,9 @@
       <w:pPr>
         <w:pStyle w:val="Titre4"/>
       </w:pPr>
-      <w:bookmarkStart w:id="49" w:name="_Toc177237208"/>
       <w:r>
         <w:t>Symbole de commencement ou de terminaison</w:t>
       </w:r>
-      <w:bookmarkEnd w:id="49"/>
     </w:p>
     <w:p>
       <w:r>
@@ -8237,6 +6418,7 @@
         <w:rPr>
           <w:noProof/>
         </w:rPr>
+        <w:lastRenderedPageBreak/>
         <w:drawing>
           <wp:inline distT="0" distB="0" distL="0" distR="0" wp14:anchorId="1C5EE07E" wp14:editId="7C7DFE44">
             <wp:extent cx="2947917" cy="1270078"/>
@@ -8253,10 +6435,10 @@
                     <pic:cNvPicPr/>
                   </pic:nvPicPr>
                   <pic:blipFill>
-                    <a:blip r:embed="rId36">
+                    <a:blip r:embed="rId38">
                       <a:extLst>
                         <a:ext uri="{96DAC541-7B7A-43D3-8B79-37D633B846F1}">
-                          <asvg:svgBlip xmlns:asvg="http://schemas.microsoft.com/office/drawing/2016/SVG/main" r:embed="rId37"/>
+                          <asvg:svgBlip xmlns:asvg="http://schemas.microsoft.com/office/drawing/2016/SVG/main" r:embed="rId39"/>
                         </a:ext>
                       </a:extLst>
                     </a:blip>
@@ -8298,11 +6480,9 @@
         <w:pStyle w:val="Titre4"/>
         <w:jc w:val="both"/>
       </w:pPr>
-      <w:bookmarkStart w:id="50" w:name="_Toc177237209"/>
       <w:r>
         <w:t>Travail en parallèle</w:t>
       </w:r>
-      <w:bookmarkEnd w:id="50"/>
     </w:p>
     <w:p>
       <w:pPr>
@@ -8383,10 +6563,10 @@
                     <pic:cNvPicPr/>
                   </pic:nvPicPr>
                   <pic:blipFill>
-                    <a:blip r:embed="rId38">
+                    <a:blip r:embed="rId40">
                       <a:extLst>
                         <a:ext uri="{96DAC541-7B7A-43D3-8B79-37D633B846F1}">
-                          <asvg:svgBlip xmlns:asvg="http://schemas.microsoft.com/office/drawing/2016/SVG/main" r:embed="rId39"/>
+                          <asvg:svgBlip xmlns:asvg="http://schemas.microsoft.com/office/drawing/2016/SVG/main" r:embed="rId41"/>
                         </a:ext>
                       </a:extLst>
                     </a:blip>
@@ -8488,10 +6668,10 @@
                     <pic:cNvPicPr/>
                   </pic:nvPicPr>
                   <pic:blipFill>
-                    <a:blip r:embed="rId40">
+                    <a:blip r:embed="rId42">
                       <a:extLst>
                         <a:ext uri="{96DAC541-7B7A-43D3-8B79-37D633B846F1}">
-                          <asvg:svgBlip xmlns:asvg="http://schemas.microsoft.com/office/drawing/2016/SVG/main" r:embed="rId41"/>
+                          <asvg:svgBlip xmlns:asvg="http://schemas.microsoft.com/office/drawing/2016/SVG/main" r:embed="rId43"/>
                         </a:ext>
                       </a:extLst>
                     </a:blip>
@@ -8533,11 +6713,9 @@
         <w:pStyle w:val="Titre4"/>
         <w:jc w:val="both"/>
       </w:pPr>
-      <w:bookmarkStart w:id="51" w:name="_Toc177237210"/>
       <w:r>
         <w:t>Limite de boucle</w:t>
       </w:r>
-      <w:bookmarkEnd w:id="51"/>
     </w:p>
     <w:p>
       <w:pPr>
@@ -8639,10 +6817,10 @@
                     <pic:cNvPicPr/>
                   </pic:nvPicPr>
                   <pic:blipFill>
-                    <a:blip r:embed="rId42">
+                    <a:blip r:embed="rId44">
                       <a:extLst>
                         <a:ext uri="{96DAC541-7B7A-43D3-8B79-37D633B846F1}">
-                          <asvg:svgBlip xmlns:asvg="http://schemas.microsoft.com/office/drawing/2016/SVG/main" r:embed="rId43"/>
+                          <asvg:svgBlip xmlns:asvg="http://schemas.microsoft.com/office/drawing/2016/SVG/main" r:embed="rId45"/>
                         </a:ext>
                       </a:extLst>
                     </a:blip>
@@ -8696,6 +6874,7 @@
           <w:rFonts w:cs="Arial"/>
           <w:kern w:val="0"/>
         </w:rPr>
+        <w:lastRenderedPageBreak/>
         <w:t>Exemple :</w:t>
       </w:r>
     </w:p>
@@ -8728,7 +6907,6 @@
         <w:rPr>
           <w:noProof/>
         </w:rPr>
-        <w:lastRenderedPageBreak/>
         <w:drawing>
           <wp:inline distT="0" distB="0" distL="0" distR="0" wp14:anchorId="2FC49DCB" wp14:editId="510D73FB">
             <wp:extent cx="3330054" cy="2755957"/>
@@ -8745,10 +6923,10 @@
                     <pic:cNvPicPr/>
                   </pic:nvPicPr>
                   <pic:blipFill>
-                    <a:blip r:embed="rId44">
+                    <a:blip r:embed="rId46">
                       <a:extLst>
                         <a:ext uri="{96DAC541-7B7A-43D3-8B79-37D633B846F1}">
-                          <asvg:svgBlip xmlns:asvg="http://schemas.microsoft.com/office/drawing/2016/SVG/main" r:embed="rId45"/>
+                          <asvg:svgBlip xmlns:asvg="http://schemas.microsoft.com/office/drawing/2016/SVG/main" r:embed="rId47"/>
                         </a:ext>
                       </a:extLst>
                     </a:blip>
@@ -8777,13 +6955,13 @@
         <w:pStyle w:val="Titre2"/>
         <w:jc w:val="both"/>
       </w:pPr>
-      <w:bookmarkStart w:id="52" w:name="_Toc177221103"/>
-      <w:bookmarkStart w:id="53" w:name="_Toc177237211"/>
+      <w:bookmarkStart w:id="34" w:name="_Toc177221103"/>
+      <w:bookmarkStart w:id="35" w:name="_Toc177292445"/>
       <w:r>
         <w:t>Symboles de représentation des lignes</w:t>
       </w:r>
-      <w:bookmarkEnd w:id="52"/>
-      <w:bookmarkEnd w:id="53"/>
+      <w:bookmarkEnd w:id="34"/>
+      <w:bookmarkEnd w:id="35"/>
     </w:p>
     <w:p>
       <w:pPr>
@@ -8820,13 +6998,13 @@
         <w:pStyle w:val="Titre3"/>
         <w:jc w:val="both"/>
       </w:pPr>
-      <w:bookmarkStart w:id="54" w:name="_Toc177221104"/>
-      <w:bookmarkStart w:id="55" w:name="_Toc177237212"/>
+      <w:bookmarkStart w:id="36" w:name="_Toc177221104"/>
+      <w:bookmarkStart w:id="37" w:name="_Toc177292446"/>
       <w:r>
         <w:t>Symbole de base</w:t>
       </w:r>
-      <w:bookmarkEnd w:id="54"/>
-      <w:bookmarkEnd w:id="55"/>
+      <w:bookmarkEnd w:id="36"/>
+      <w:bookmarkEnd w:id="37"/>
     </w:p>
     <w:p>
       <w:pPr>
@@ -8926,10 +7104,10 @@
                     <pic:cNvPicPr/>
                   </pic:nvPicPr>
                   <pic:blipFill>
-                    <a:blip r:embed="rId46">
+                    <a:blip r:embed="rId48">
                       <a:extLst>
                         <a:ext uri="{96DAC541-7B7A-43D3-8B79-37D633B846F1}">
-                          <asvg:svgBlip xmlns:asvg="http://schemas.microsoft.com/office/drawing/2016/SVG/main" r:embed="rId47"/>
+                          <asvg:svgBlip xmlns:asvg="http://schemas.microsoft.com/office/drawing/2016/SVG/main" r:embed="rId49"/>
                         </a:ext>
                       </a:extLst>
                     </a:blip>
@@ -8971,24 +7149,22 @@
         <w:pStyle w:val="Titre3"/>
         <w:jc w:val="both"/>
       </w:pPr>
-      <w:bookmarkStart w:id="56" w:name="_Toc177221105"/>
-      <w:bookmarkStart w:id="57" w:name="_Toc177237213"/>
+      <w:bookmarkStart w:id="38" w:name="_Toc177221105"/>
+      <w:bookmarkStart w:id="39" w:name="_Toc177292447"/>
       <w:r>
         <w:t>Symboles spécifiques</w:t>
       </w:r>
-      <w:bookmarkEnd w:id="56"/>
-      <w:bookmarkEnd w:id="57"/>
+      <w:bookmarkEnd w:id="38"/>
+      <w:bookmarkEnd w:id="39"/>
     </w:p>
     <w:p>
       <w:pPr>
         <w:pStyle w:val="Titre4"/>
         <w:jc w:val="both"/>
       </w:pPr>
-      <w:bookmarkStart w:id="58" w:name="_Toc177237214"/>
       <w:r>
         <w:t>Transfert de contrôle</w:t>
       </w:r>
-      <w:bookmarkEnd w:id="58"/>
     </w:p>
     <w:p>
       <w:pPr>
@@ -9049,14 +7225,7 @@
           <w:rFonts w:cs="Arial"/>
           <w:kern w:val="0"/>
         </w:rPr>
-        <w:t>symbole ;</w:t>
-      </w:r>
-      <w:r>
-        <w:rPr>
-          <w:rFonts w:cs="Arial"/>
-          <w:kern w:val="0"/>
-        </w:rPr>
-        <w:t xml:space="preserve"> exemple : appel, recherche, événement.</w:t>
+        <w:t>symbole ; exemple : appel, recherche, événement.</w:t>
       </w:r>
     </w:p>
     <w:p>
@@ -9091,10 +7260,10 @@
                     <pic:cNvPicPr/>
                   </pic:nvPicPr>
                   <pic:blipFill>
-                    <a:blip r:embed="rId48">
+                    <a:blip r:embed="rId50">
                       <a:extLst>
                         <a:ext uri="{96DAC541-7B7A-43D3-8B79-37D633B846F1}">
-                          <asvg:svgBlip xmlns:asvg="http://schemas.microsoft.com/office/drawing/2016/SVG/main" r:embed="rId49"/>
+                          <asvg:svgBlip xmlns:asvg="http://schemas.microsoft.com/office/drawing/2016/SVG/main" r:embed="rId51"/>
                         </a:ext>
                       </a:extLst>
                     </a:blip>
@@ -9123,11 +7292,9 @@
         <w:pStyle w:val="Titre4"/>
         <w:jc w:val="both"/>
       </w:pPr>
-      <w:bookmarkStart w:id="59" w:name="_Toc177237215"/>
       <w:r>
         <w:t>Ligne de télécommunications</w:t>
       </w:r>
-      <w:bookmarkEnd w:id="59"/>
     </w:p>
     <w:p>
       <w:pPr>
@@ -9165,6 +7332,7 @@
         <w:rPr>
           <w:noProof/>
         </w:rPr>
+        <w:lastRenderedPageBreak/>
         <w:drawing>
           <wp:inline distT="0" distB="0" distL="0" distR="0" wp14:anchorId="09AC1E91" wp14:editId="46DC0CA3">
             <wp:extent cx="2237571" cy="789305"/>
@@ -9181,10 +7349,10 @@
                     <pic:cNvPicPr/>
                   </pic:nvPicPr>
                   <pic:blipFill>
-                    <a:blip r:embed="rId50">
+                    <a:blip r:embed="rId52">
                       <a:extLst>
                         <a:ext uri="{96DAC541-7B7A-43D3-8B79-37D633B846F1}">
-                          <asvg:svgBlip xmlns:asvg="http://schemas.microsoft.com/office/drawing/2016/SVG/main" r:embed="rId51"/>
+                          <asvg:svgBlip xmlns:asvg="http://schemas.microsoft.com/office/drawing/2016/SVG/main" r:embed="rId53"/>
                         </a:ext>
                       </a:extLst>
                     </a:blip>
@@ -9226,11 +7394,9 @@
         <w:pStyle w:val="Titre4"/>
         <w:jc w:val="both"/>
       </w:pPr>
-      <w:bookmarkStart w:id="60" w:name="_Toc177237216"/>
       <w:r>
         <w:t>Tirets</w:t>
       </w:r>
-      <w:bookmarkEnd w:id="60"/>
     </w:p>
     <w:p>
       <w:pPr>
@@ -9312,10 +7478,10 @@
                     <pic:cNvPicPr/>
                   </pic:nvPicPr>
                   <pic:blipFill>
-                    <a:blip r:embed="rId52">
+                    <a:blip r:embed="rId54">
                       <a:extLst>
                         <a:ext uri="{96DAC541-7B7A-43D3-8B79-37D633B846F1}">
-                          <asvg:svgBlip xmlns:asvg="http://schemas.microsoft.com/office/drawing/2016/SVG/main" r:embed="rId53"/>
+                          <asvg:svgBlip xmlns:asvg="http://schemas.microsoft.com/office/drawing/2016/SVG/main" r:embed="rId55"/>
                         </a:ext>
                       </a:extLst>
                     </a:blip>
@@ -9389,28 +7555,7 @@
           <w:rFonts w:cs="Arial"/>
           <w:kern w:val="0"/>
         </w:rPr>
-        <w:t>Lorsqu’une</w:t>
-      </w:r>
-      <w:r>
-        <w:rPr>
-          <w:rFonts w:cs="Arial"/>
-          <w:kern w:val="0"/>
-        </w:rPr>
-        <w:t xml:space="preserve"> sortie parmi plusieurs traitements possibles est utilisée comme entrée pour un traitement, ou bien quand une sortie</w:t>
-      </w:r>
-      <w:r>
-        <w:rPr>
-          <w:rFonts w:cs="Arial"/>
-          <w:kern w:val="0"/>
-        </w:rPr>
-        <w:t xml:space="preserve"> </w:t>
-      </w:r>
-      <w:r>
-        <w:rPr>
-          <w:rFonts w:cs="Arial"/>
-          <w:kern w:val="0"/>
-        </w:rPr>
-        <w:t>est utilisée comme entrée pour d’autres traitements possibles, ces symboles sont reliés par des lignes composées de tirets.</w:t>
+        <w:t>Lorsqu’une sortie parmi plusieurs traitements possibles est utilisée comme entrée pour un traitement, ou bien quand une sortie est utilisée comme entrée pour d’autres traitements possibles, ces symboles sont reliés par des lignes composées de tirets.</w:t>
       </w:r>
     </w:p>
     <w:p>
@@ -9442,6 +7587,7 @@
         <w:rPr>
           <w:noProof/>
         </w:rPr>
+        <w:lastRenderedPageBreak/>
         <w:drawing>
           <wp:inline distT="0" distB="0" distL="0" distR="0" wp14:anchorId="01A0DFB1" wp14:editId="6B971B16">
             <wp:extent cx="3247696" cy="6108900"/>
@@ -9458,10 +7604,10 @@
                     <pic:cNvPicPr/>
                   </pic:nvPicPr>
                   <pic:blipFill>
-                    <a:blip r:embed="rId54">
+                    <a:blip r:embed="rId56">
                       <a:extLst>
                         <a:ext uri="{96DAC541-7B7A-43D3-8B79-37D633B846F1}">
-                          <asvg:svgBlip xmlns:asvg="http://schemas.microsoft.com/office/drawing/2016/SVG/main" r:embed="rId55"/>
+                          <asvg:svgBlip xmlns:asvg="http://schemas.microsoft.com/office/drawing/2016/SVG/main" r:embed="rId57"/>
                         </a:ext>
                       </a:extLst>
                     </a:blip>
@@ -9484,6 +7630,41 @@
           </wp:inline>
         </w:drawing>
       </w:r>
+    </w:p>
+    <w:p>
+      <w:pPr>
+        <w:autoSpaceDE w:val="0"/>
+        <w:autoSpaceDN w:val="0"/>
+        <w:adjustRightInd w:val="0"/>
+        <w:spacing w:after="0" w:line="240" w:lineRule="auto"/>
+        <w:rPr>
+          <w:rFonts w:cs="Arial"/>
+          <w:kern w:val="0"/>
+        </w:rPr>
+      </w:pPr>
+    </w:p>
+    <w:p>
+      <w:pPr>
+        <w:pStyle w:val="Titre2"/>
+      </w:pPr>
+      <w:bookmarkStart w:id="40" w:name="_Toc177292448"/>
+      <w:r>
+        <w:t>Autres symboles</w:t>
+      </w:r>
+      <w:bookmarkEnd w:id="40"/>
+    </w:p>
+    <w:p/>
+    <w:p>
+      <w:pPr>
+        <w:autoSpaceDE w:val="0"/>
+        <w:autoSpaceDN w:val="0"/>
+        <w:adjustRightInd w:val="0"/>
+        <w:spacing w:after="0" w:line="240" w:lineRule="auto"/>
+        <w:rPr>
+          <w:rFonts w:cs="Arial"/>
+          <w:kern w:val="0"/>
+        </w:rPr>
+      </w:pPr>
     </w:p>
     <w:sectPr>
       <w:pgSz w:w="11906" w:h="16838"/>
@@ -11680,6 +9861,7 @@
   <w:style w:type="character" w:default="1" w:styleId="Policepardfaut">
     <w:name w:val="Default Paragraph Font"/>
     <w:uiPriority w:val="1"/>
+    <w:semiHidden/>
     <w:unhideWhenUsed/>
   </w:style>
   <w:style w:type="table" w:default="1" w:styleId="TableauNormal">

</xml_diff>

<commit_message>
Checked in by denis.lalanne from FRTLS-2765 on mar. 17 sept. 2024 11:42:02
</commit_message>
<xml_diff>
--- a/Symboles d'organigramme.docx
+++ b/Symboles d'organigramme.docx
@@ -1,6 +1,6 @@
 
 <file path=word/document.xml><?xml version="1.0" encoding="utf-8"?>
-<w:document xmlns:wpc="http://schemas.microsoft.com/office/word/2010/wordprocessingCanvas" xmlns:cx="http://schemas.microsoft.com/office/drawing/2014/chartex" xmlns:cx1="http://schemas.microsoft.com/office/drawing/2015/9/8/chartex" xmlns:cx2="http://schemas.microsoft.com/office/drawing/2015/10/21/chartex" xmlns:cx3="http://schemas.microsoft.com/office/drawing/2016/5/9/chartex" xmlns:cx4="http://schemas.microsoft.com/office/drawing/2016/5/10/chartex" xmlns:cx5="http://schemas.microsoft.com/office/drawing/2016/5/11/chartex" xmlns:cx6="http://schemas.microsoft.com/office/drawing/2016/5/12/chartex" xmlns:cx7="http://schemas.microsoft.com/office/drawing/2016/5/13/chartex" xmlns:cx8="http://schemas.microsoft.com/office/drawing/2016/5/14/chartex" xmlns:mc="http://schemas.openxmlformats.org/markup-compatibility/2006" xmlns:aink="http://schemas.microsoft.com/office/drawing/2016/ink" xmlns:am3d="http://schemas.microsoft.com/office/drawing/2017/model3d" xmlns:o="urn:schemas-microsoft-com:office:office" xmlns:oel="http://schemas.microsoft.com/office/2019/extlst" xmlns:r="http://schemas.openxmlformats.org/officeDocument/2006/relationships" xmlns:m="http://schemas.openxmlformats.org/officeDocument/2006/math" xmlns:v="urn:schemas-microsoft-com:vml" xmlns:wp14="http://schemas.microsoft.com/office/word/2010/wordprocessingDrawing" xmlns:wp="http://schemas.openxmlformats.org/drawingml/2006/wordprocessingDrawing" xmlns:w10="urn:schemas-microsoft-com:office:word" xmlns:w="http://schemas.openxmlformats.org/wordprocessingml/2006/main" xmlns:w14="http://schemas.microsoft.com/office/word/2010/wordml" xmlns:w15="http://schemas.microsoft.com/office/word/2012/wordml" xmlns:w16cex="http://schemas.microsoft.com/office/word/2018/wordml/cex" xmlns:w16cid="http://schemas.microsoft.com/office/word/2016/wordml/cid" xmlns:w16="http://schemas.microsoft.com/office/word/2018/wordml" xmlns:w16du="http://schemas.microsoft.com/office/word/2023/wordml/word16du" xmlns:w16sdtdh="http://schemas.microsoft.com/office/word/2020/wordml/sdtdatahash" xmlns:w16se="http://schemas.microsoft.com/office/word/2015/wordml/symex" xmlns:wpg="http://schemas.microsoft.com/office/word/2010/wordprocessingGroup" xmlns:wpi="http://schemas.microsoft.com/office/word/2010/wordprocessingInk" xmlns:wne="http://schemas.microsoft.com/office/word/2006/wordml" xmlns:wps="http://schemas.microsoft.com/office/word/2010/wordprocessingShape" mc:Ignorable="w14 w15 w16se w16cid w16 w16cex w16sdtdh w16du wp14">
+<w:document xmlns:wpc="http://schemas.microsoft.com/office/word/2010/wordprocessingCanvas" xmlns:cx="http://schemas.microsoft.com/office/drawing/2014/chartex" xmlns:cx1="http://schemas.microsoft.com/office/drawing/2015/9/8/chartex" xmlns:mc="http://schemas.openxmlformats.org/markup-compatibility/2006" xmlns:o="urn:schemas-microsoft-com:office:office" xmlns:r="http://schemas.openxmlformats.org/officeDocument/2006/relationships" xmlns:m="http://schemas.openxmlformats.org/officeDocument/2006/math" xmlns:v="urn:schemas-microsoft-com:vml" xmlns:wp14="http://schemas.microsoft.com/office/word/2010/wordprocessingDrawing" xmlns:wp="http://schemas.openxmlformats.org/drawingml/2006/wordprocessingDrawing" xmlns:w10="urn:schemas-microsoft-com:office:word" xmlns:w="http://schemas.openxmlformats.org/wordprocessingml/2006/main" xmlns:w14="http://schemas.microsoft.com/office/word/2010/wordml" xmlns:w15="http://schemas.microsoft.com/office/word/2012/wordml" xmlns:w16se="http://schemas.microsoft.com/office/word/2015/wordml/symex" xmlns:wpg="http://schemas.microsoft.com/office/word/2010/wordprocessingGroup" xmlns:wpi="http://schemas.microsoft.com/office/word/2010/wordprocessingInk" xmlns:wne="http://schemas.microsoft.com/office/word/2006/wordml" xmlns:wps="http://schemas.microsoft.com/office/word/2010/wordprocessingShape" mc:Ignorable="w14 w15 w16se wp14">
   <w:body>
     <w:p>
       <w:pPr>
@@ -310,7 +310,7 @@
           <w:sz w:val="22"/>
           <w:szCs w:val="22"/>
         </w:rPr>
-        <w:t xml:space="preserve"> techniques »</w:t>
+        <w:t xml:space="preserve"> techniques », de </w:t>
       </w:r>
       <w:r>
         <w:rPr>
@@ -319,7 +319,7 @@
           <w:sz w:val="22"/>
           <w:szCs w:val="22"/>
         </w:rPr>
-        <w:t xml:space="preserve">, de </w:t>
+        <w:t>la</w:t>
       </w:r>
       <w:r>
         <w:rPr>
@@ -328,7 +328,7 @@
           <w:sz w:val="22"/>
           <w:szCs w:val="22"/>
         </w:rPr>
-        <w:t>la</w:t>
+        <w:t xml:space="preserve"> </w:t>
       </w:r>
       <w:r>
         <w:rPr>
@@ -337,7 +337,7 @@
           <w:sz w:val="22"/>
           <w:szCs w:val="22"/>
         </w:rPr>
-        <w:t xml:space="preserve"> </w:t>
+        <w:t>NORME INTERNATIONALE ISO 5807</w:t>
       </w:r>
       <w:r>
         <w:rPr>
@@ -346,7 +346,7 @@
           <w:sz w:val="22"/>
           <w:szCs w:val="22"/>
         </w:rPr>
-        <w:t>NORME INTERNATIONALE ISO 5807</w:t>
+        <w:t xml:space="preserve"> et divers autres documents disponibles </w:t>
       </w:r>
       <w:r>
         <w:rPr>
@@ -355,17 +355,19 @@
           <w:sz w:val="22"/>
           <w:szCs w:val="22"/>
         </w:rPr>
-        <w:t xml:space="preserve"> et divers autres documents disponibles </w:t>
-      </w:r>
-      <w:r>
+        <w:t>sur internet.</w:t>
+      </w:r>
+    </w:p>
+    <w:p>
+      <w:pPr>
+        <w:jc w:val="both"/>
         <w:rPr>
           <w:i/>
           <w:iCs/>
           <w:sz w:val="22"/>
           <w:szCs w:val="22"/>
         </w:rPr>
-        <w:t>sur internet.</w:t>
-      </w:r>
+      </w:pPr>
     </w:p>
     <w:p>
       <w:pPr>
@@ -380,26 +382,15 @@
     </w:p>
     <w:p>
       <w:pPr>
-        <w:jc w:val="both"/>
+        <w:jc w:val="right"/>
+      </w:pPr>
+      <w:r>
         <w:rPr>
           <w:i/>
           <w:iCs/>
           <w:sz w:val="22"/>
           <w:szCs w:val="22"/>
         </w:rPr>
-      </w:pPr>
-    </w:p>
-    <w:p>
-      <w:pPr>
-        <w:jc w:val="right"/>
-      </w:pPr>
-      <w:r>
-        <w:rPr>
-          <w:i/>
-          <w:iCs/>
-          <w:sz w:val="22"/>
-          <w:szCs w:val="22"/>
-        </w:rPr>
         <w:t>Denis LALANNE</w:t>
       </w:r>
     </w:p>
@@ -418,6 +409,15 @@
     </w:p>
     <w:sdt>
       <w:sdtPr>
+        <w:rPr>
+          <w:rFonts w:asciiTheme="minorHAnsi" w:eastAsiaTheme="minorHAnsi" w:hAnsiTheme="minorHAnsi" w:cstheme="minorBidi"/>
+          <w:color w:val="auto"/>
+          <w:kern w:val="2"/>
+          <w:sz w:val="24"/>
+          <w:szCs w:val="24"/>
+          <w:lang w:eastAsia="en-US"/>
+          <w14:ligatures w14:val="standardContextual"/>
+        </w:rPr>
         <w:id w:val="-455874459"/>
         <w:docPartObj>
           <w:docPartGallery w:val="Table of Contents"/>
@@ -426,15 +426,8 @@
       </w:sdtPr>
       <w:sdtEndPr>
         <w:rPr>
-          <w:rFonts w:asciiTheme="minorHAnsi" w:eastAsiaTheme="minorHAnsi" w:hAnsiTheme="minorHAnsi" w:cstheme="minorBidi"/>
           <w:b/>
           <w:bCs/>
-          <w:color w:val="auto"/>
-          <w:kern w:val="2"/>
-          <w:sz w:val="24"/>
-          <w:szCs w:val="24"/>
-          <w:lang w:eastAsia="en-US"/>
-          <w14:ligatures w14:val="standardContextual"/>
         </w:rPr>
       </w:sdtEndPr>
       <w:sdtContent>
@@ -446,13 +439,19 @@
             <w:t>Table des matières</w:t>
           </w:r>
         </w:p>
+        <w:bookmarkStart w:id="0" w:name="_GoBack"/>
+        <w:bookmarkEnd w:id="0"/>
         <w:p>
           <w:pPr>
             <w:pStyle w:val="TM1"/>
             <w:rPr>
               <w:rFonts w:eastAsiaTheme="minorEastAsia"/>
               <w:noProof/>
+              <w:kern w:val="0"/>
+              <w:sz w:val="22"/>
+              <w:szCs w:val="22"/>
               <w:lang w:eastAsia="fr-FR"/>
+              <w14:ligatures w14:val="none"/>
             </w:rPr>
           </w:pPr>
           <w:r>
@@ -464,7 +463,7 @@
           <w:r>
             <w:fldChar w:fldCharType="separate"/>
           </w:r>
-          <w:hyperlink w:anchor="_Toc177292426" w:history="1">
+          <w:hyperlink w:anchor="_Toc177465418" w:history="1">
             <w:r>
               <w:rPr>
                 <w:rStyle w:val="Lienhypertexte"/>
@@ -476,7 +475,11 @@
               <w:rPr>
                 <w:rFonts w:eastAsiaTheme="minorEastAsia"/>
                 <w:noProof/>
+                <w:kern w:val="0"/>
+                <w:sz w:val="22"/>
+                <w:szCs w:val="22"/>
                 <w:lang w:eastAsia="fr-FR"/>
+                <w14:ligatures w14:val="none"/>
               </w:rPr>
               <w:tab/>
             </w:r>
@@ -506,7 +509,7 @@
                 <w:noProof/>
                 <w:webHidden/>
               </w:rPr>
-              <w:instrText xml:space="preserve"> PAGEREF _Toc177292426 \h </w:instrText>
+              <w:instrText xml:space="preserve"> PAGEREF _Toc177465418 \h </w:instrText>
             </w:r>
             <w:r>
               <w:rPr>
@@ -543,10 +546,14 @@
             <w:rPr>
               <w:rFonts w:eastAsiaTheme="minorEastAsia"/>
               <w:noProof/>
+              <w:kern w:val="0"/>
+              <w:sz w:val="22"/>
+              <w:szCs w:val="22"/>
               <w:lang w:eastAsia="fr-FR"/>
+              <w14:ligatures w14:val="none"/>
             </w:rPr>
           </w:pPr>
-          <w:hyperlink w:anchor="_Toc177292427" w:history="1">
+          <w:hyperlink w:anchor="_Toc177465419" w:history="1">
             <w:r>
               <w:rPr>
                 <w:rStyle w:val="Lienhypertexte"/>
@@ -558,7 +565,11 @@
               <w:rPr>
                 <w:rFonts w:eastAsiaTheme="minorEastAsia"/>
                 <w:noProof/>
+                <w:kern w:val="0"/>
+                <w:sz w:val="22"/>
+                <w:szCs w:val="22"/>
                 <w:lang w:eastAsia="fr-FR"/>
+                <w14:ligatures w14:val="none"/>
               </w:rPr>
               <w:tab/>
             </w:r>
@@ -588,7 +599,7 @@
                 <w:noProof/>
                 <w:webHidden/>
               </w:rPr>
-              <w:instrText xml:space="preserve"> PAGEREF _Toc177292427 \h </w:instrText>
+              <w:instrText xml:space="preserve"> PAGEREF _Toc177465419 \h </w:instrText>
             </w:r>
             <w:r>
               <w:rPr>
@@ -625,10 +636,14 @@
             <w:rPr>
               <w:rFonts w:eastAsiaTheme="minorEastAsia"/>
               <w:noProof/>
+              <w:kern w:val="0"/>
+              <w:sz w:val="22"/>
+              <w:szCs w:val="22"/>
               <w:lang w:eastAsia="fr-FR"/>
+              <w14:ligatures w14:val="none"/>
             </w:rPr>
           </w:pPr>
-          <w:hyperlink w:anchor="_Toc177292428" w:history="1">
+          <w:hyperlink w:anchor="_Toc177465420" w:history="1">
             <w:r>
               <w:rPr>
                 <w:rStyle w:val="Lienhypertexte"/>
@@ -640,7 +655,11 @@
               <w:rPr>
                 <w:rFonts w:eastAsiaTheme="minorEastAsia"/>
                 <w:noProof/>
+                <w:kern w:val="0"/>
+                <w:sz w:val="22"/>
+                <w:szCs w:val="22"/>
                 <w:lang w:eastAsia="fr-FR"/>
+                <w14:ligatures w14:val="none"/>
               </w:rPr>
               <w:tab/>
             </w:r>
@@ -670,7 +689,7 @@
                 <w:noProof/>
                 <w:webHidden/>
               </w:rPr>
-              <w:instrText xml:space="preserve"> PAGEREF _Toc177292428 \h </w:instrText>
+              <w:instrText xml:space="preserve"> PAGEREF _Toc177465420 \h </w:instrText>
             </w:r>
             <w:r>
               <w:rPr>
@@ -707,10 +726,14 @@
             <w:rPr>
               <w:rFonts w:eastAsiaTheme="minorEastAsia"/>
               <w:noProof/>
+              <w:kern w:val="0"/>
+              <w:sz w:val="22"/>
+              <w:szCs w:val="22"/>
               <w:lang w:eastAsia="fr-FR"/>
+              <w14:ligatures w14:val="none"/>
             </w:rPr>
           </w:pPr>
-          <w:hyperlink w:anchor="_Toc177292429" w:history="1">
+          <w:hyperlink w:anchor="_Toc177465421" w:history="1">
             <w:r>
               <w:rPr>
                 <w:rStyle w:val="Lienhypertexte"/>
@@ -722,7 +745,11 @@
               <w:rPr>
                 <w:rFonts w:eastAsiaTheme="minorEastAsia"/>
                 <w:noProof/>
+                <w:kern w:val="0"/>
+                <w:sz w:val="22"/>
+                <w:szCs w:val="22"/>
                 <w:lang w:eastAsia="fr-FR"/>
+                <w14:ligatures w14:val="none"/>
               </w:rPr>
               <w:tab/>
             </w:r>
@@ -752,7 +779,7 @@
                 <w:noProof/>
                 <w:webHidden/>
               </w:rPr>
-              <w:instrText xml:space="preserve"> PAGEREF _Toc177292429 \h </w:instrText>
+              <w:instrText xml:space="preserve"> PAGEREF _Toc177465421 \h </w:instrText>
             </w:r>
             <w:r>
               <w:rPr>
@@ -787,16 +814,20 @@
           <w:pPr>
             <w:pStyle w:val="TM2"/>
             <w:tabs>
-              <w:tab w:val="left" w:pos="960"/>
+              <w:tab w:val="left" w:pos="880"/>
               <w:tab w:val="right" w:leader="dot" w:pos="9062"/>
             </w:tabs>
             <w:rPr>
               <w:rFonts w:eastAsiaTheme="minorEastAsia"/>
               <w:noProof/>
+              <w:kern w:val="0"/>
+              <w:sz w:val="22"/>
+              <w:szCs w:val="22"/>
               <w:lang w:eastAsia="fr-FR"/>
+              <w14:ligatures w14:val="none"/>
             </w:rPr>
           </w:pPr>
-          <w:hyperlink w:anchor="_Toc177292430" w:history="1">
+          <w:hyperlink w:anchor="_Toc177465422" w:history="1">
             <w:r>
               <w:rPr>
                 <w:rStyle w:val="Lienhypertexte"/>
@@ -808,7 +839,11 @@
               <w:rPr>
                 <w:rFonts w:eastAsiaTheme="minorEastAsia"/>
                 <w:noProof/>
+                <w:kern w:val="0"/>
+                <w:sz w:val="22"/>
+                <w:szCs w:val="22"/>
                 <w:lang w:eastAsia="fr-FR"/>
+                <w14:ligatures w14:val="none"/>
               </w:rPr>
               <w:tab/>
             </w:r>
@@ -838,7 +873,7 @@
                 <w:noProof/>
                 <w:webHidden/>
               </w:rPr>
-              <w:instrText xml:space="preserve"> PAGEREF _Toc177292430 \h </w:instrText>
+              <w:instrText xml:space="preserve"> PAGEREF _Toc177465422 \h </w:instrText>
             </w:r>
             <w:r>
               <w:rPr>
@@ -873,16 +908,20 @@
           <w:pPr>
             <w:pStyle w:val="TM2"/>
             <w:tabs>
-              <w:tab w:val="left" w:pos="960"/>
+              <w:tab w:val="left" w:pos="880"/>
               <w:tab w:val="right" w:leader="dot" w:pos="9062"/>
             </w:tabs>
             <w:rPr>
               <w:rFonts w:eastAsiaTheme="minorEastAsia"/>
               <w:noProof/>
+              <w:kern w:val="0"/>
+              <w:sz w:val="22"/>
+              <w:szCs w:val="22"/>
               <w:lang w:eastAsia="fr-FR"/>
+              <w14:ligatures w14:val="none"/>
             </w:rPr>
           </w:pPr>
-          <w:hyperlink w:anchor="_Toc177292431" w:history="1">
+          <w:hyperlink w:anchor="_Toc177465423" w:history="1">
             <w:r>
               <w:rPr>
                 <w:rStyle w:val="Lienhypertexte"/>
@@ -894,7 +933,11 @@
               <w:rPr>
                 <w:rFonts w:eastAsiaTheme="minorEastAsia"/>
                 <w:noProof/>
+                <w:kern w:val="0"/>
+                <w:sz w:val="22"/>
+                <w:szCs w:val="22"/>
                 <w:lang w:eastAsia="fr-FR"/>
+                <w14:ligatures w14:val="none"/>
               </w:rPr>
               <w:tab/>
             </w:r>
@@ -924,7 +967,7 @@
                 <w:noProof/>
                 <w:webHidden/>
               </w:rPr>
-              <w:instrText xml:space="preserve"> PAGEREF _Toc177292431 \h </w:instrText>
+              <w:instrText xml:space="preserve"> PAGEREF _Toc177465423 \h </w:instrText>
             </w:r>
             <w:r>
               <w:rPr>
@@ -959,16 +1002,20 @@
           <w:pPr>
             <w:pStyle w:val="TM2"/>
             <w:tabs>
-              <w:tab w:val="left" w:pos="960"/>
+              <w:tab w:val="left" w:pos="880"/>
               <w:tab w:val="right" w:leader="dot" w:pos="9062"/>
             </w:tabs>
             <w:rPr>
               <w:rFonts w:eastAsiaTheme="minorEastAsia"/>
               <w:noProof/>
+              <w:kern w:val="0"/>
+              <w:sz w:val="22"/>
+              <w:szCs w:val="22"/>
               <w:lang w:eastAsia="fr-FR"/>
+              <w14:ligatures w14:val="none"/>
             </w:rPr>
           </w:pPr>
-          <w:hyperlink w:anchor="_Toc177292432" w:history="1">
+          <w:hyperlink w:anchor="_Toc177465424" w:history="1">
             <w:r>
               <w:rPr>
                 <w:rStyle w:val="Lienhypertexte"/>
@@ -980,7 +1027,11 @@
               <w:rPr>
                 <w:rFonts w:eastAsiaTheme="minorEastAsia"/>
                 <w:noProof/>
+                <w:kern w:val="0"/>
+                <w:sz w:val="22"/>
+                <w:szCs w:val="22"/>
                 <w:lang w:eastAsia="fr-FR"/>
+                <w14:ligatures w14:val="none"/>
               </w:rPr>
               <w:tab/>
             </w:r>
@@ -1010,7 +1061,7 @@
                 <w:noProof/>
                 <w:webHidden/>
               </w:rPr>
-              <w:instrText xml:space="preserve"> PAGEREF _Toc177292432 \h </w:instrText>
+              <w:instrText xml:space="preserve"> PAGEREF _Toc177465424 \h </w:instrText>
             </w:r>
             <w:r>
               <w:rPr>
@@ -1047,10 +1098,14 @@
             <w:rPr>
               <w:rFonts w:eastAsiaTheme="minorEastAsia"/>
               <w:noProof/>
+              <w:kern w:val="0"/>
+              <w:sz w:val="22"/>
+              <w:szCs w:val="22"/>
               <w:lang w:eastAsia="fr-FR"/>
+              <w14:ligatures w14:val="none"/>
             </w:rPr>
           </w:pPr>
-          <w:hyperlink w:anchor="_Toc177292433" w:history="1">
+          <w:hyperlink w:anchor="_Toc177465425" w:history="1">
             <w:r>
               <w:rPr>
                 <w:rStyle w:val="Lienhypertexte"/>
@@ -1062,7 +1117,11 @@
               <w:rPr>
                 <w:rFonts w:eastAsiaTheme="minorEastAsia"/>
                 <w:noProof/>
+                <w:kern w:val="0"/>
+                <w:sz w:val="22"/>
+                <w:szCs w:val="22"/>
                 <w:lang w:eastAsia="fr-FR"/>
+                <w14:ligatures w14:val="none"/>
               </w:rPr>
               <w:tab/>
             </w:r>
@@ -1092,7 +1151,7 @@
                 <w:noProof/>
                 <w:webHidden/>
               </w:rPr>
-              <w:instrText xml:space="preserve"> PAGEREF _Toc177292433 \h </w:instrText>
+              <w:instrText xml:space="preserve"> PAGEREF _Toc177465425 \h </w:instrText>
             </w:r>
             <w:r>
               <w:rPr>
@@ -1129,10 +1188,14 @@
             <w:rPr>
               <w:rFonts w:eastAsiaTheme="minorEastAsia"/>
               <w:noProof/>
+              <w:kern w:val="0"/>
+              <w:sz w:val="22"/>
+              <w:szCs w:val="22"/>
               <w:lang w:eastAsia="fr-FR"/>
+              <w14:ligatures w14:val="none"/>
             </w:rPr>
           </w:pPr>
-          <w:hyperlink w:anchor="_Toc177292434" w:history="1">
+          <w:hyperlink w:anchor="_Toc177465426" w:history="1">
             <w:r>
               <w:rPr>
                 <w:rStyle w:val="Lienhypertexte"/>
@@ -1144,7 +1207,11 @@
               <w:rPr>
                 <w:rFonts w:eastAsiaTheme="minorEastAsia"/>
                 <w:noProof/>
+                <w:kern w:val="0"/>
+                <w:sz w:val="22"/>
+                <w:szCs w:val="22"/>
                 <w:lang w:eastAsia="fr-FR"/>
+                <w14:ligatures w14:val="none"/>
               </w:rPr>
               <w:tab/>
             </w:r>
@@ -1174,7 +1241,7 @@
                 <w:noProof/>
                 <w:webHidden/>
               </w:rPr>
-              <w:instrText xml:space="preserve"> PAGEREF _Toc177292434 \h </w:instrText>
+              <w:instrText xml:space="preserve"> PAGEREF _Toc177465426 \h </w:instrText>
             </w:r>
             <w:r>
               <w:rPr>
@@ -1211,10 +1278,14 @@
             <w:rPr>
               <w:rFonts w:eastAsiaTheme="minorEastAsia"/>
               <w:noProof/>
+              <w:kern w:val="0"/>
+              <w:sz w:val="22"/>
+              <w:szCs w:val="22"/>
               <w:lang w:eastAsia="fr-FR"/>
+              <w14:ligatures w14:val="none"/>
             </w:rPr>
           </w:pPr>
-          <w:hyperlink w:anchor="_Toc177292435" w:history="1">
+          <w:hyperlink w:anchor="_Toc177465427" w:history="1">
             <w:r>
               <w:rPr>
                 <w:rStyle w:val="Lienhypertexte"/>
@@ -1226,7 +1297,11 @@
               <w:rPr>
                 <w:rFonts w:eastAsiaTheme="minorEastAsia"/>
                 <w:noProof/>
+                <w:kern w:val="0"/>
+                <w:sz w:val="22"/>
+                <w:szCs w:val="22"/>
                 <w:lang w:eastAsia="fr-FR"/>
+                <w14:ligatures w14:val="none"/>
               </w:rPr>
               <w:tab/>
             </w:r>
@@ -1256,7 +1331,7 @@
                 <w:noProof/>
                 <w:webHidden/>
               </w:rPr>
-              <w:instrText xml:space="preserve"> PAGEREF _Toc177292435 \h </w:instrText>
+              <w:instrText xml:space="preserve"> PAGEREF _Toc177465427 \h </w:instrText>
             </w:r>
             <w:r>
               <w:rPr>
@@ -1293,10 +1368,14 @@
             <w:rPr>
               <w:rFonts w:eastAsiaTheme="minorEastAsia"/>
               <w:noProof/>
+              <w:kern w:val="0"/>
+              <w:sz w:val="22"/>
+              <w:szCs w:val="22"/>
               <w:lang w:eastAsia="fr-FR"/>
+              <w14:ligatures w14:val="none"/>
             </w:rPr>
           </w:pPr>
-          <w:hyperlink w:anchor="_Toc177292436" w:history="1">
+          <w:hyperlink w:anchor="_Toc177465428" w:history="1">
             <w:r>
               <w:rPr>
                 <w:rStyle w:val="Lienhypertexte"/>
@@ -1308,7 +1387,11 @@
               <w:rPr>
                 <w:rFonts w:eastAsiaTheme="minorEastAsia"/>
                 <w:noProof/>
+                <w:kern w:val="0"/>
+                <w:sz w:val="22"/>
+                <w:szCs w:val="22"/>
                 <w:lang w:eastAsia="fr-FR"/>
+                <w14:ligatures w14:val="none"/>
               </w:rPr>
               <w:tab/>
             </w:r>
@@ -1338,7 +1421,7 @@
                 <w:noProof/>
                 <w:webHidden/>
               </w:rPr>
-              <w:instrText xml:space="preserve"> PAGEREF _Toc177292436 \h </w:instrText>
+              <w:instrText xml:space="preserve"> PAGEREF _Toc177465428 \h </w:instrText>
             </w:r>
             <w:r>
               <w:rPr>
@@ -1375,10 +1458,14 @@
             <w:rPr>
               <w:rFonts w:eastAsiaTheme="minorEastAsia"/>
               <w:noProof/>
+              <w:kern w:val="0"/>
+              <w:sz w:val="22"/>
+              <w:szCs w:val="22"/>
               <w:lang w:eastAsia="fr-FR"/>
+              <w14:ligatures w14:val="none"/>
             </w:rPr>
           </w:pPr>
-          <w:hyperlink w:anchor="_Toc177292437" w:history="1">
+          <w:hyperlink w:anchor="_Toc177465429" w:history="1">
             <w:r>
               <w:rPr>
                 <w:rStyle w:val="Lienhypertexte"/>
@@ -1390,7 +1477,11 @@
               <w:rPr>
                 <w:rFonts w:eastAsiaTheme="minorEastAsia"/>
                 <w:noProof/>
+                <w:kern w:val="0"/>
+                <w:sz w:val="22"/>
+                <w:szCs w:val="22"/>
                 <w:lang w:eastAsia="fr-FR"/>
+                <w14:ligatures w14:val="none"/>
               </w:rPr>
               <w:tab/>
             </w:r>
@@ -1420,7 +1511,7 @@
                 <w:noProof/>
                 <w:webHidden/>
               </w:rPr>
-              <w:instrText xml:space="preserve"> PAGEREF _Toc177292437 \h </w:instrText>
+              <w:instrText xml:space="preserve"> PAGEREF _Toc177465429 \h </w:instrText>
             </w:r>
             <w:r>
               <w:rPr>
@@ -1457,10 +1548,14 @@
             <w:rPr>
               <w:rFonts w:eastAsiaTheme="minorEastAsia"/>
               <w:noProof/>
+              <w:kern w:val="0"/>
+              <w:sz w:val="22"/>
+              <w:szCs w:val="22"/>
               <w:lang w:eastAsia="fr-FR"/>
+              <w14:ligatures w14:val="none"/>
             </w:rPr>
           </w:pPr>
-          <w:hyperlink w:anchor="_Toc177292438" w:history="1">
+          <w:hyperlink w:anchor="_Toc177465430" w:history="1">
             <w:r>
               <w:rPr>
                 <w:rStyle w:val="Lienhypertexte"/>
@@ -1472,7 +1567,11 @@
               <w:rPr>
                 <w:rFonts w:eastAsiaTheme="minorEastAsia"/>
                 <w:noProof/>
+                <w:kern w:val="0"/>
+                <w:sz w:val="22"/>
+                <w:szCs w:val="22"/>
                 <w:lang w:eastAsia="fr-FR"/>
+                <w14:ligatures w14:val="none"/>
               </w:rPr>
               <w:tab/>
             </w:r>
@@ -1502,7 +1601,7 @@
                 <w:noProof/>
                 <w:webHidden/>
               </w:rPr>
-              <w:instrText xml:space="preserve"> PAGEREF _Toc177292438 \h </w:instrText>
+              <w:instrText xml:space="preserve"> PAGEREF _Toc177465430 \h </w:instrText>
             </w:r>
             <w:r>
               <w:rPr>
@@ -1537,16 +1636,20 @@
           <w:pPr>
             <w:pStyle w:val="TM2"/>
             <w:tabs>
-              <w:tab w:val="left" w:pos="960"/>
+              <w:tab w:val="left" w:pos="1100"/>
               <w:tab w:val="right" w:leader="dot" w:pos="9062"/>
             </w:tabs>
             <w:rPr>
               <w:rFonts w:eastAsiaTheme="minorEastAsia"/>
               <w:noProof/>
+              <w:kern w:val="0"/>
+              <w:sz w:val="22"/>
+              <w:szCs w:val="22"/>
               <w:lang w:eastAsia="fr-FR"/>
+              <w14:ligatures w14:val="none"/>
             </w:rPr>
           </w:pPr>
-          <w:hyperlink w:anchor="_Toc177292439" w:history="1">
+          <w:hyperlink w:anchor="_Toc177465431" w:history="1">
             <w:r>
               <w:rPr>
                 <w:rStyle w:val="Lienhypertexte"/>
@@ -1558,7 +1661,11 @@
               <w:rPr>
                 <w:rFonts w:eastAsiaTheme="minorEastAsia"/>
                 <w:noProof/>
+                <w:kern w:val="0"/>
+                <w:sz w:val="22"/>
+                <w:szCs w:val="22"/>
                 <w:lang w:eastAsia="fr-FR"/>
+                <w14:ligatures w14:val="none"/>
               </w:rPr>
               <w:tab/>
             </w:r>
@@ -1588,7 +1695,7 @@
                 <w:noProof/>
                 <w:webHidden/>
               </w:rPr>
-              <w:instrText xml:space="preserve"> PAGEREF _Toc177292439 \h </w:instrText>
+              <w:instrText xml:space="preserve"> PAGEREF _Toc177465431 \h </w:instrText>
             </w:r>
             <w:r>
               <w:rPr>
@@ -1623,16 +1730,20 @@
           <w:pPr>
             <w:pStyle w:val="TM3"/>
             <w:tabs>
-              <w:tab w:val="left" w:pos="1440"/>
+              <w:tab w:val="left" w:pos="1320"/>
               <w:tab w:val="right" w:leader="dot" w:pos="9062"/>
             </w:tabs>
             <w:rPr>
               <w:rFonts w:eastAsiaTheme="minorEastAsia"/>
               <w:noProof/>
+              <w:kern w:val="0"/>
+              <w:sz w:val="22"/>
+              <w:szCs w:val="22"/>
               <w:lang w:eastAsia="fr-FR"/>
+              <w14:ligatures w14:val="none"/>
             </w:rPr>
           </w:pPr>
-          <w:hyperlink w:anchor="_Toc177292440" w:history="1">
+          <w:hyperlink w:anchor="_Toc177465432" w:history="1">
             <w:r>
               <w:rPr>
                 <w:rStyle w:val="Lienhypertexte"/>
@@ -1644,7 +1755,11 @@
               <w:rPr>
                 <w:rFonts w:eastAsiaTheme="minorEastAsia"/>
                 <w:noProof/>
+                <w:kern w:val="0"/>
+                <w:sz w:val="22"/>
+                <w:szCs w:val="22"/>
                 <w:lang w:eastAsia="fr-FR"/>
+                <w14:ligatures w14:val="none"/>
               </w:rPr>
               <w:tab/>
             </w:r>
@@ -1674,7 +1789,7 @@
                 <w:noProof/>
                 <w:webHidden/>
               </w:rPr>
-              <w:instrText xml:space="preserve"> PAGEREF _Toc177292440 \h </w:instrText>
+              <w:instrText xml:space="preserve"> PAGEREF _Toc177465432 \h </w:instrText>
             </w:r>
             <w:r>
               <w:rPr>
@@ -1709,16 +1824,20 @@
           <w:pPr>
             <w:pStyle w:val="TM3"/>
             <w:tabs>
-              <w:tab w:val="left" w:pos="1440"/>
+              <w:tab w:val="left" w:pos="1320"/>
               <w:tab w:val="right" w:leader="dot" w:pos="9062"/>
             </w:tabs>
             <w:rPr>
               <w:rFonts w:eastAsiaTheme="minorEastAsia"/>
               <w:noProof/>
+              <w:kern w:val="0"/>
+              <w:sz w:val="22"/>
+              <w:szCs w:val="22"/>
               <w:lang w:eastAsia="fr-FR"/>
+              <w14:ligatures w14:val="none"/>
             </w:rPr>
           </w:pPr>
-          <w:hyperlink w:anchor="_Toc177292441" w:history="1">
+          <w:hyperlink w:anchor="_Toc177465433" w:history="1">
             <w:r>
               <w:rPr>
                 <w:rStyle w:val="Lienhypertexte"/>
@@ -1730,7 +1849,11 @@
               <w:rPr>
                 <w:rFonts w:eastAsiaTheme="minorEastAsia"/>
                 <w:noProof/>
+                <w:kern w:val="0"/>
+                <w:sz w:val="22"/>
+                <w:szCs w:val="22"/>
                 <w:lang w:eastAsia="fr-FR"/>
+                <w14:ligatures w14:val="none"/>
               </w:rPr>
               <w:tab/>
             </w:r>
@@ -1760,7 +1883,7 @@
                 <w:noProof/>
                 <w:webHidden/>
               </w:rPr>
-              <w:instrText xml:space="preserve"> PAGEREF _Toc177292441 \h </w:instrText>
+              <w:instrText xml:space="preserve"> PAGEREF _Toc177465433 \h </w:instrText>
             </w:r>
             <w:r>
               <w:rPr>
@@ -1795,16 +1918,20 @@
           <w:pPr>
             <w:pStyle w:val="TM2"/>
             <w:tabs>
-              <w:tab w:val="left" w:pos="960"/>
+              <w:tab w:val="left" w:pos="1100"/>
               <w:tab w:val="right" w:leader="dot" w:pos="9062"/>
             </w:tabs>
             <w:rPr>
               <w:rFonts w:eastAsiaTheme="minorEastAsia"/>
               <w:noProof/>
+              <w:kern w:val="0"/>
+              <w:sz w:val="22"/>
+              <w:szCs w:val="22"/>
               <w:lang w:eastAsia="fr-FR"/>
+              <w14:ligatures w14:val="none"/>
             </w:rPr>
           </w:pPr>
-          <w:hyperlink w:anchor="_Toc177292442" w:history="1">
+          <w:hyperlink w:anchor="_Toc177465434" w:history="1">
             <w:r>
               <w:rPr>
                 <w:rStyle w:val="Lienhypertexte"/>
@@ -1816,7 +1943,11 @@
               <w:rPr>
                 <w:rFonts w:eastAsiaTheme="minorEastAsia"/>
                 <w:noProof/>
+                <w:kern w:val="0"/>
+                <w:sz w:val="22"/>
+                <w:szCs w:val="22"/>
                 <w:lang w:eastAsia="fr-FR"/>
+                <w14:ligatures w14:val="none"/>
               </w:rPr>
               <w:tab/>
             </w:r>
@@ -1846,7 +1977,7 @@
                 <w:noProof/>
                 <w:webHidden/>
               </w:rPr>
-              <w:instrText xml:space="preserve"> PAGEREF _Toc177292442 \h </w:instrText>
+              <w:instrText xml:space="preserve"> PAGEREF _Toc177465434 \h </w:instrText>
             </w:r>
             <w:r>
               <w:rPr>
@@ -1881,16 +2012,20 @@
           <w:pPr>
             <w:pStyle w:val="TM3"/>
             <w:tabs>
-              <w:tab w:val="left" w:pos="1440"/>
+              <w:tab w:val="left" w:pos="1320"/>
               <w:tab w:val="right" w:leader="dot" w:pos="9062"/>
             </w:tabs>
             <w:rPr>
               <w:rFonts w:eastAsiaTheme="minorEastAsia"/>
               <w:noProof/>
+              <w:kern w:val="0"/>
+              <w:sz w:val="22"/>
+              <w:szCs w:val="22"/>
               <w:lang w:eastAsia="fr-FR"/>
+              <w14:ligatures w14:val="none"/>
             </w:rPr>
           </w:pPr>
-          <w:hyperlink w:anchor="_Toc177292443" w:history="1">
+          <w:hyperlink w:anchor="_Toc177465435" w:history="1">
             <w:r>
               <w:rPr>
                 <w:rStyle w:val="Lienhypertexte"/>
@@ -1902,7 +2037,11 @@
               <w:rPr>
                 <w:rFonts w:eastAsiaTheme="minorEastAsia"/>
                 <w:noProof/>
+                <w:kern w:val="0"/>
+                <w:sz w:val="22"/>
+                <w:szCs w:val="22"/>
                 <w:lang w:eastAsia="fr-FR"/>
+                <w14:ligatures w14:val="none"/>
               </w:rPr>
               <w:tab/>
             </w:r>
@@ -1932,7 +2071,7 @@
                 <w:noProof/>
                 <w:webHidden/>
               </w:rPr>
-              <w:instrText xml:space="preserve"> PAGEREF _Toc177292443 \h </w:instrText>
+              <w:instrText xml:space="preserve"> PAGEREF _Toc177465435 \h </w:instrText>
             </w:r>
             <w:r>
               <w:rPr>
@@ -1967,16 +2106,20 @@
           <w:pPr>
             <w:pStyle w:val="TM3"/>
             <w:tabs>
-              <w:tab w:val="left" w:pos="1440"/>
+              <w:tab w:val="left" w:pos="1320"/>
               <w:tab w:val="right" w:leader="dot" w:pos="9062"/>
             </w:tabs>
             <w:rPr>
               <w:rFonts w:eastAsiaTheme="minorEastAsia"/>
               <w:noProof/>
+              <w:kern w:val="0"/>
+              <w:sz w:val="22"/>
+              <w:szCs w:val="22"/>
               <w:lang w:eastAsia="fr-FR"/>
+              <w14:ligatures w14:val="none"/>
             </w:rPr>
           </w:pPr>
-          <w:hyperlink w:anchor="_Toc177292444" w:history="1">
+          <w:hyperlink w:anchor="_Toc177465436" w:history="1">
             <w:r>
               <w:rPr>
                 <w:rStyle w:val="Lienhypertexte"/>
@@ -1988,7 +2131,11 @@
               <w:rPr>
                 <w:rFonts w:eastAsiaTheme="minorEastAsia"/>
                 <w:noProof/>
+                <w:kern w:val="0"/>
+                <w:sz w:val="22"/>
+                <w:szCs w:val="22"/>
                 <w:lang w:eastAsia="fr-FR"/>
+                <w14:ligatures w14:val="none"/>
               </w:rPr>
               <w:tab/>
             </w:r>
@@ -2018,7 +2165,7 @@
                 <w:noProof/>
                 <w:webHidden/>
               </w:rPr>
-              <w:instrText xml:space="preserve"> PAGEREF _Toc177292444 \h </w:instrText>
+              <w:instrText xml:space="preserve"> PAGEREF _Toc177465436 \h </w:instrText>
             </w:r>
             <w:r>
               <w:rPr>
@@ -2053,16 +2200,20 @@
           <w:pPr>
             <w:pStyle w:val="TM2"/>
             <w:tabs>
-              <w:tab w:val="left" w:pos="960"/>
+              <w:tab w:val="left" w:pos="1100"/>
               <w:tab w:val="right" w:leader="dot" w:pos="9062"/>
             </w:tabs>
             <w:rPr>
               <w:rFonts w:eastAsiaTheme="minorEastAsia"/>
               <w:noProof/>
+              <w:kern w:val="0"/>
+              <w:sz w:val="22"/>
+              <w:szCs w:val="22"/>
               <w:lang w:eastAsia="fr-FR"/>
+              <w14:ligatures w14:val="none"/>
             </w:rPr>
           </w:pPr>
-          <w:hyperlink w:anchor="_Toc177292445" w:history="1">
+          <w:hyperlink w:anchor="_Toc177465437" w:history="1">
             <w:r>
               <w:rPr>
                 <w:rStyle w:val="Lienhypertexte"/>
@@ -2074,7 +2225,11 @@
               <w:rPr>
                 <w:rFonts w:eastAsiaTheme="minorEastAsia"/>
                 <w:noProof/>
+                <w:kern w:val="0"/>
+                <w:sz w:val="22"/>
+                <w:szCs w:val="22"/>
                 <w:lang w:eastAsia="fr-FR"/>
+                <w14:ligatures w14:val="none"/>
               </w:rPr>
               <w:tab/>
             </w:r>
@@ -2104,7 +2259,7 @@
                 <w:noProof/>
                 <w:webHidden/>
               </w:rPr>
-              <w:instrText xml:space="preserve"> PAGEREF _Toc177292445 \h </w:instrText>
+              <w:instrText xml:space="preserve"> PAGEREF _Toc177465437 \h </w:instrText>
             </w:r>
             <w:r>
               <w:rPr>
@@ -2139,16 +2294,20 @@
           <w:pPr>
             <w:pStyle w:val="TM3"/>
             <w:tabs>
-              <w:tab w:val="left" w:pos="1440"/>
+              <w:tab w:val="left" w:pos="1320"/>
               <w:tab w:val="right" w:leader="dot" w:pos="9062"/>
             </w:tabs>
             <w:rPr>
               <w:rFonts w:eastAsiaTheme="minorEastAsia"/>
               <w:noProof/>
+              <w:kern w:val="0"/>
+              <w:sz w:val="22"/>
+              <w:szCs w:val="22"/>
               <w:lang w:eastAsia="fr-FR"/>
+              <w14:ligatures w14:val="none"/>
             </w:rPr>
           </w:pPr>
-          <w:hyperlink w:anchor="_Toc177292446" w:history="1">
+          <w:hyperlink w:anchor="_Toc177465438" w:history="1">
             <w:r>
               <w:rPr>
                 <w:rStyle w:val="Lienhypertexte"/>
@@ -2160,7 +2319,11 @@
               <w:rPr>
                 <w:rFonts w:eastAsiaTheme="minorEastAsia"/>
                 <w:noProof/>
+                <w:kern w:val="0"/>
+                <w:sz w:val="22"/>
+                <w:szCs w:val="22"/>
                 <w:lang w:eastAsia="fr-FR"/>
+                <w14:ligatures w14:val="none"/>
               </w:rPr>
               <w:tab/>
             </w:r>
@@ -2190,7 +2353,7 @@
                 <w:noProof/>
                 <w:webHidden/>
               </w:rPr>
-              <w:instrText xml:space="preserve"> PAGEREF _Toc177292446 \h </w:instrText>
+              <w:instrText xml:space="preserve"> PAGEREF _Toc177465438 \h </w:instrText>
             </w:r>
             <w:r>
               <w:rPr>
@@ -2225,16 +2388,20 @@
           <w:pPr>
             <w:pStyle w:val="TM3"/>
             <w:tabs>
-              <w:tab w:val="left" w:pos="1440"/>
+              <w:tab w:val="left" w:pos="1320"/>
               <w:tab w:val="right" w:leader="dot" w:pos="9062"/>
             </w:tabs>
             <w:rPr>
               <w:rFonts w:eastAsiaTheme="minorEastAsia"/>
               <w:noProof/>
+              <w:kern w:val="0"/>
+              <w:sz w:val="22"/>
+              <w:szCs w:val="22"/>
               <w:lang w:eastAsia="fr-FR"/>
+              <w14:ligatures w14:val="none"/>
             </w:rPr>
           </w:pPr>
-          <w:hyperlink w:anchor="_Toc177292447" w:history="1">
+          <w:hyperlink w:anchor="_Toc177465439" w:history="1">
             <w:r>
               <w:rPr>
                 <w:rStyle w:val="Lienhypertexte"/>
@@ -2246,7 +2413,11 @@
               <w:rPr>
                 <w:rFonts w:eastAsiaTheme="minorEastAsia"/>
                 <w:noProof/>
+                <w:kern w:val="0"/>
+                <w:sz w:val="22"/>
+                <w:szCs w:val="22"/>
                 <w:lang w:eastAsia="fr-FR"/>
+                <w14:ligatures w14:val="none"/>
               </w:rPr>
               <w:tab/>
             </w:r>
@@ -2276,7 +2447,7 @@
                 <w:noProof/>
                 <w:webHidden/>
               </w:rPr>
-              <w:instrText xml:space="preserve"> PAGEREF _Toc177292447 \h </w:instrText>
+              <w:instrText xml:space="preserve"> PAGEREF _Toc177465439 \h </w:instrText>
             </w:r>
             <w:r>
               <w:rPr>
@@ -2311,16 +2482,20 @@
           <w:pPr>
             <w:pStyle w:val="TM2"/>
             <w:tabs>
-              <w:tab w:val="left" w:pos="960"/>
+              <w:tab w:val="left" w:pos="1100"/>
               <w:tab w:val="right" w:leader="dot" w:pos="9062"/>
             </w:tabs>
             <w:rPr>
               <w:rFonts w:eastAsiaTheme="minorEastAsia"/>
               <w:noProof/>
+              <w:kern w:val="0"/>
+              <w:sz w:val="22"/>
+              <w:szCs w:val="22"/>
               <w:lang w:eastAsia="fr-FR"/>
+              <w14:ligatures w14:val="none"/>
             </w:rPr>
           </w:pPr>
-          <w:hyperlink w:anchor="_Toc177292448" w:history="1">
+          <w:hyperlink w:anchor="_Toc177465440" w:history="1">
             <w:r>
               <w:rPr>
                 <w:rStyle w:val="Lienhypertexte"/>
@@ -2332,7 +2507,11 @@
               <w:rPr>
                 <w:rFonts w:eastAsiaTheme="minorEastAsia"/>
                 <w:noProof/>
+                <w:kern w:val="0"/>
+                <w:sz w:val="22"/>
+                <w:szCs w:val="22"/>
                 <w:lang w:eastAsia="fr-FR"/>
+                <w14:ligatures w14:val="none"/>
               </w:rPr>
               <w:tab/>
             </w:r>
@@ -2362,7 +2541,7 @@
                 <w:noProof/>
                 <w:webHidden/>
               </w:rPr>
-              <w:instrText xml:space="preserve"> PAGEREF _Toc177292448 \h </w:instrText>
+              <w:instrText xml:space="preserve"> PAGEREF _Toc177465440 \h </w:instrText>
             </w:r>
             <w:r>
               <w:rPr>
@@ -2382,7 +2561,7 @@
                 <w:noProof/>
                 <w:webHidden/>
               </w:rPr>
-              <w:t>14</w:t>
+              <w:t>13</w:t>
             </w:r>
             <w:r>
               <w:rPr>
@@ -2431,14 +2610,14 @@
         </w:numPr>
         <w:jc w:val="both"/>
       </w:pPr>
-      <w:bookmarkStart w:id="0" w:name="_Toc177221088"/>
-      <w:bookmarkStart w:id="1" w:name="_Toc177292426"/>
+      <w:bookmarkStart w:id="1" w:name="_Toc177221088"/>
+      <w:bookmarkStart w:id="2" w:name="_Toc177465418"/>
       <w:r>
         <w:lastRenderedPageBreak/>
         <w:t>Introduction</w:t>
       </w:r>
-      <w:bookmarkEnd w:id="0"/>
       <w:bookmarkEnd w:id="1"/>
+      <w:bookmarkEnd w:id="2"/>
     </w:p>
     <w:p>
       <w:pPr>
@@ -2661,13 +2840,13 @@
         <w:pStyle w:val="Titre1"/>
         <w:jc w:val="both"/>
       </w:pPr>
-      <w:bookmarkStart w:id="2" w:name="_Toc177221089"/>
-      <w:bookmarkStart w:id="3" w:name="_Toc177292427"/>
+      <w:bookmarkStart w:id="3" w:name="_Toc177221089"/>
+      <w:bookmarkStart w:id="4" w:name="_Toc177465419"/>
       <w:r>
         <w:t>Objet et domaine d’application</w:t>
       </w:r>
-      <w:bookmarkEnd w:id="2"/>
       <w:bookmarkEnd w:id="3"/>
+      <w:bookmarkEnd w:id="4"/>
     </w:p>
     <w:p>
       <w:pPr>
@@ -2818,14 +2997,14 @@
         <w:pStyle w:val="Titre1"/>
         <w:jc w:val="both"/>
       </w:pPr>
-      <w:bookmarkStart w:id="4" w:name="_Toc177221090"/>
-      <w:bookmarkStart w:id="5" w:name="_Toc177292428"/>
+      <w:bookmarkStart w:id="5" w:name="_Toc177221090"/>
+      <w:bookmarkStart w:id="6" w:name="_Toc177465420"/>
       <w:r>
         <w:lastRenderedPageBreak/>
         <w:t>Références</w:t>
       </w:r>
-      <w:bookmarkEnd w:id="4"/>
       <w:bookmarkEnd w:id="5"/>
+      <w:bookmarkEnd w:id="6"/>
     </w:p>
     <w:p>
       <w:pPr>
@@ -2844,23 +3023,7 @@
           <w:rFonts w:cs="Arial"/>
           <w:kern w:val="0"/>
         </w:rPr>
-        <w:t xml:space="preserve">ISO 238211, Traitement de l’information - Vocabulaire - Chapitre 0 </w:t>
-      </w:r>
-      <w:proofErr w:type="gramStart"/>
-      <w:r>
-        <w:rPr>
-          <w:rFonts w:cs="Arial"/>
-          <w:kern w:val="0"/>
-        </w:rPr>
-        <w:t>1:</w:t>
-      </w:r>
-      <w:proofErr w:type="gramEnd"/>
-      <w:r>
-        <w:rPr>
-          <w:rFonts w:cs="Arial"/>
-          <w:kern w:val="0"/>
-        </w:rPr>
-        <w:t xml:space="preserve"> Termes fondamentaux.</w:t>
+        <w:t>ISO 238211, Traitement de l’information - Vocabulaire - Chapitre 0 1: Termes fondamentaux.</w:t>
       </w:r>
     </w:p>
     <w:p>
@@ -2883,13 +3046,13 @@
         <w:pStyle w:val="Titre1"/>
         <w:jc w:val="both"/>
       </w:pPr>
-      <w:bookmarkStart w:id="6" w:name="_Toc177221091"/>
-      <w:bookmarkStart w:id="7" w:name="_Toc177292429"/>
+      <w:bookmarkStart w:id="7" w:name="_Toc177221091"/>
+      <w:bookmarkStart w:id="8" w:name="_Toc177465421"/>
       <w:r>
         <w:t>Définitions</w:t>
       </w:r>
-      <w:bookmarkEnd w:id="6"/>
       <w:bookmarkEnd w:id="7"/>
+      <w:bookmarkEnd w:id="8"/>
     </w:p>
     <w:p>
       <w:pPr>
@@ -2944,8 +3107,8 @@
         <w:pStyle w:val="Titre2"/>
         <w:jc w:val="both"/>
       </w:pPr>
-      <w:bookmarkStart w:id="8" w:name="_Toc177221092"/>
-      <w:bookmarkStart w:id="9" w:name="_Toc177292430"/>
+      <w:bookmarkStart w:id="9" w:name="_Toc177221092"/>
+      <w:bookmarkStart w:id="10" w:name="_Toc177465422"/>
       <w:r>
         <w:t>Symbole</w:t>
       </w:r>
@@ -2955,8 +3118,8 @@
       <w:r>
         <w:t>base :</w:t>
       </w:r>
-      <w:bookmarkEnd w:id="8"/>
       <w:bookmarkEnd w:id="9"/>
+      <w:bookmarkEnd w:id="10"/>
     </w:p>
     <w:p>
       <w:pPr>
@@ -3025,8 +3188,8 @@
         <w:pStyle w:val="Titre2"/>
         <w:jc w:val="both"/>
       </w:pPr>
-      <w:bookmarkStart w:id="10" w:name="_Toc177221093"/>
-      <w:bookmarkStart w:id="11" w:name="_Toc177292431"/>
+      <w:bookmarkStart w:id="11" w:name="_Toc177221093"/>
+      <w:bookmarkStart w:id="12" w:name="_Toc177465423"/>
       <w:r>
         <w:t>Symbole</w:t>
       </w:r>
@@ -3036,8 +3199,8 @@
       <w:r>
         <w:t>spécifique :</w:t>
       </w:r>
-      <w:bookmarkEnd w:id="10"/>
       <w:bookmarkEnd w:id="11"/>
+      <w:bookmarkEnd w:id="12"/>
     </w:p>
     <w:p>
       <w:pPr>
@@ -3106,16 +3269,16 @@
         <w:pStyle w:val="Titre2"/>
         <w:jc w:val="both"/>
       </w:pPr>
-      <w:bookmarkStart w:id="12" w:name="_Toc177221094"/>
-      <w:bookmarkStart w:id="13" w:name="_Toc177292432"/>
+      <w:bookmarkStart w:id="13" w:name="_Toc177221094"/>
+      <w:bookmarkStart w:id="14" w:name="_Toc177465424"/>
       <w:r>
         <w:t>Organigrammes</w:t>
       </w:r>
       <w:r>
         <w:t xml:space="preserve"> :</w:t>
       </w:r>
-      <w:bookmarkEnd w:id="12"/>
       <w:bookmarkEnd w:id="13"/>
+      <w:bookmarkEnd w:id="14"/>
     </w:p>
     <w:p>
       <w:pPr>
@@ -3184,13 +3347,13 @@
         <w:pStyle w:val="Titre1"/>
         <w:jc w:val="both"/>
       </w:pPr>
-      <w:bookmarkStart w:id="14" w:name="_Toc177221095"/>
-      <w:bookmarkStart w:id="15" w:name="_Toc177292433"/>
+      <w:bookmarkStart w:id="15" w:name="_Toc177221095"/>
+      <w:bookmarkStart w:id="16" w:name="_Toc177465425"/>
       <w:r>
         <w:t>Organigramme des données</w:t>
       </w:r>
-      <w:bookmarkEnd w:id="14"/>
       <w:bookmarkEnd w:id="15"/>
+      <w:bookmarkEnd w:id="16"/>
     </w:p>
     <w:p>
       <w:pPr>
@@ -3423,17 +3586,8 @@
           <w:rFonts w:cs="Arial"/>
           <w:kern w:val="0"/>
         </w:rPr>
-        <w:t xml:space="preserve">préciser les éléments machine utilisés pour ces </w:t>
-      </w:r>
-      <w:proofErr w:type="gramStart"/>
-      <w:r>
-        <w:rPr>
-          <w:rFonts w:cs="Arial"/>
-          <w:kern w:val="0"/>
-        </w:rPr>
-        <w:t>traitements;</w:t>
-      </w:r>
-      <w:proofErr w:type="gramEnd"/>
+        <w:t>préciser les éléments machine utilisés pour ces traitements;</w:t>
+      </w:r>
     </w:p>
     <w:p>
       <w:pPr>
@@ -3599,12 +3753,12 @@
         <w:pStyle w:val="Titre1"/>
         <w:jc w:val="both"/>
       </w:pPr>
-      <w:bookmarkStart w:id="16" w:name="_Toc177292434"/>
+      <w:bookmarkStart w:id="17" w:name="_Toc177465426"/>
       <w:r>
         <w:lastRenderedPageBreak/>
         <w:t>Organigramme de programmation</w:t>
       </w:r>
-      <w:bookmarkEnd w:id="16"/>
+      <w:bookmarkEnd w:id="17"/>
     </w:p>
     <w:p>
       <w:pPr>
@@ -3790,11 +3944,11 @@
         <w:pStyle w:val="Titre1"/>
         <w:jc w:val="both"/>
       </w:pPr>
-      <w:bookmarkStart w:id="17" w:name="_Toc177292435"/>
+      <w:bookmarkStart w:id="18" w:name="_Toc177465427"/>
       <w:r>
         <w:t>Organigramme d’analyse</w:t>
       </w:r>
-      <w:bookmarkEnd w:id="17"/>
+      <w:bookmarkEnd w:id="18"/>
     </w:p>
     <w:p>
       <w:pPr>
@@ -3932,11 +4086,11 @@
         <w:pStyle w:val="Titre1"/>
         <w:jc w:val="both"/>
       </w:pPr>
-      <w:bookmarkStart w:id="18" w:name="_Toc177292436"/>
+      <w:bookmarkStart w:id="19" w:name="_Toc177465428"/>
       <w:r>
         <w:t>Schéma de réseau de programme</w:t>
       </w:r>
-      <w:bookmarkEnd w:id="18"/>
+      <w:bookmarkEnd w:id="19"/>
     </w:p>
     <w:p>
       <w:pPr>
@@ -4053,11 +4207,11 @@
         <w:pStyle w:val="Titre1"/>
         <w:jc w:val="both"/>
       </w:pPr>
-      <w:bookmarkStart w:id="19" w:name="_Toc177292437"/>
+      <w:bookmarkStart w:id="20" w:name="_Toc177465429"/>
       <w:r>
         <w:t>Schéma des ressources de système</w:t>
       </w:r>
-      <w:bookmarkEnd w:id="19"/>
+      <w:bookmarkEnd w:id="20"/>
     </w:p>
     <w:p>
       <w:pPr>
@@ -4069,43 +4223,43 @@
         <w:pStyle w:val="Titre1"/>
         <w:jc w:val="both"/>
       </w:pPr>
-      <w:bookmarkStart w:id="20" w:name="_Toc177221096"/>
+      <w:bookmarkStart w:id="21" w:name="_Toc177221096"/>
       <w:r>
         <w:lastRenderedPageBreak/>
         <w:t xml:space="preserve"> </w:t>
       </w:r>
-      <w:bookmarkStart w:id="21" w:name="_Toc177292438"/>
+      <w:bookmarkStart w:id="22" w:name="_Toc177465430"/>
       <w:r>
         <w:t>Symboles</w:t>
       </w:r>
-      <w:bookmarkEnd w:id="20"/>
       <w:bookmarkEnd w:id="21"/>
+      <w:bookmarkEnd w:id="22"/>
     </w:p>
     <w:p>
       <w:pPr>
         <w:pStyle w:val="Titre2"/>
         <w:jc w:val="both"/>
       </w:pPr>
-      <w:bookmarkStart w:id="22" w:name="_Toc177221097"/>
-      <w:bookmarkStart w:id="23" w:name="_Toc177292439"/>
+      <w:bookmarkStart w:id="23" w:name="_Toc177221097"/>
+      <w:bookmarkStart w:id="24" w:name="_Toc177465431"/>
       <w:r>
         <w:t>Symboles de données</w:t>
       </w:r>
-      <w:bookmarkEnd w:id="22"/>
       <w:bookmarkEnd w:id="23"/>
+      <w:bookmarkEnd w:id="24"/>
     </w:p>
     <w:p>
       <w:pPr>
         <w:pStyle w:val="Titre3"/>
         <w:jc w:val="both"/>
       </w:pPr>
-      <w:bookmarkStart w:id="24" w:name="_Toc177221098"/>
-      <w:bookmarkStart w:id="25" w:name="_Toc177292440"/>
+      <w:bookmarkStart w:id="25" w:name="_Toc177221098"/>
+      <w:bookmarkStart w:id="26" w:name="_Toc177465432"/>
       <w:r>
         <w:t>Symboles de base</w:t>
       </w:r>
-      <w:bookmarkEnd w:id="24"/>
       <w:bookmarkEnd w:id="25"/>
+      <w:bookmarkEnd w:id="26"/>
     </w:p>
     <w:p>
       <w:pPr>
@@ -4171,6 +4325,7 @@
       <w:r>
         <w:rPr>
           <w:noProof/>
+          <w:lang w:eastAsia="fr-FR"/>
         </w:rPr>
         <w:drawing>
           <wp:inline distT="0" distB="0" distL="0" distR="0" wp14:anchorId="0A284BBA" wp14:editId="52270F7D">
@@ -4191,7 +4346,7 @@
                     <a:blip r:embed="rId6">
                       <a:extLst>
                         <a:ext uri="{96DAC541-7B7A-43D3-8B79-37D633B846F1}">
-                          <asvg:svgBlip xmlns:asvg="http://schemas.microsoft.com/office/drawing/2016/SVG/main" r:embed="rId7"/>
+                          <asvg:svgBlip xmlns:asvg="http://schemas.microsoft.com/office/drawing/2016/SVG/main" xmlns:w16sdtdh="http://schemas.microsoft.com/office/word/2020/wordml/sdtdatahash" xmlns:w16du="http://schemas.microsoft.com/office/word/2023/wordml/word16du" xmlns:w16="http://schemas.microsoft.com/office/word/2018/wordml" xmlns:w16cid="http://schemas.microsoft.com/office/word/2016/wordml/cid" xmlns:w16cex="http://schemas.microsoft.com/office/word/2018/wordml/cex" xmlns:w="http://schemas.openxmlformats.org/wordprocessingml/2006/main" xmlns:w10="urn:schemas-microsoft-com:office:word" xmlns:v="urn:schemas-microsoft-com:vml" xmlns:oel="http://schemas.microsoft.com/office/2019/extlst" xmlns:o="urn:schemas-microsoft-com:office:office" xmlns:am3d="http://schemas.microsoft.com/office/drawing/2017/model3d" xmlns:aink="http://schemas.microsoft.com/office/drawing/2016/ink" xmlns:cx8="http://schemas.microsoft.com/office/drawing/2016/5/14/chartex" xmlns:cx7="http://schemas.microsoft.com/office/drawing/2016/5/13/chartex" xmlns:cx6="http://schemas.microsoft.com/office/drawing/2016/5/12/chartex" xmlns:cx5="http://schemas.microsoft.com/office/drawing/2016/5/11/chartex" xmlns:cx4="http://schemas.microsoft.com/office/drawing/2016/5/10/chartex" xmlns:cx3="http://schemas.microsoft.com/office/drawing/2016/5/9/chartex" xmlns:cx2="http://schemas.microsoft.com/office/drawing/2015/10/21/chartex" xmlns="" r:embed="rId7"/>
                         </a:ext>
                       </a:extLst>
                     </a:blip>
@@ -4313,6 +4468,7 @@
       <w:r>
         <w:rPr>
           <w:noProof/>
+          <w:lang w:eastAsia="fr-FR"/>
         </w:rPr>
         <w:drawing>
           <wp:inline distT="0" distB="0" distL="0" distR="0" wp14:anchorId="0A54456F" wp14:editId="72FE1A2B">
@@ -4333,7 +4489,7 @@
                     <a:blip r:embed="rId8">
                       <a:extLst>
                         <a:ext uri="{96DAC541-7B7A-43D3-8B79-37D633B846F1}">
-                          <asvg:svgBlip xmlns:asvg="http://schemas.microsoft.com/office/drawing/2016/SVG/main" r:embed="rId9"/>
+                          <asvg:svgBlip xmlns:asvg="http://schemas.microsoft.com/office/drawing/2016/SVG/main" xmlns:w16sdtdh="http://schemas.microsoft.com/office/word/2020/wordml/sdtdatahash" xmlns:w16du="http://schemas.microsoft.com/office/word/2023/wordml/word16du" xmlns:w16="http://schemas.microsoft.com/office/word/2018/wordml" xmlns:w16cid="http://schemas.microsoft.com/office/word/2016/wordml/cid" xmlns:w16cex="http://schemas.microsoft.com/office/word/2018/wordml/cex" xmlns:w="http://schemas.openxmlformats.org/wordprocessingml/2006/main" xmlns:w10="urn:schemas-microsoft-com:office:word" xmlns:v="urn:schemas-microsoft-com:vml" xmlns:oel="http://schemas.microsoft.com/office/2019/extlst" xmlns:o="urn:schemas-microsoft-com:office:office" xmlns:am3d="http://schemas.microsoft.com/office/drawing/2017/model3d" xmlns:aink="http://schemas.microsoft.com/office/drawing/2016/ink" xmlns:cx8="http://schemas.microsoft.com/office/drawing/2016/5/14/chartex" xmlns:cx7="http://schemas.microsoft.com/office/drawing/2016/5/13/chartex" xmlns:cx6="http://schemas.microsoft.com/office/drawing/2016/5/12/chartex" xmlns:cx5="http://schemas.microsoft.com/office/drawing/2016/5/11/chartex" xmlns:cx4="http://schemas.microsoft.com/office/drawing/2016/5/10/chartex" xmlns:cx3="http://schemas.microsoft.com/office/drawing/2016/5/9/chartex" xmlns:cx2="http://schemas.microsoft.com/office/drawing/2015/10/21/chartex" xmlns="" r:embed="rId9"/>
                         </a:ext>
                       </a:extLst>
                     </a:blip>
@@ -4375,13 +4531,13 @@
         <w:pStyle w:val="Titre3"/>
         <w:jc w:val="both"/>
       </w:pPr>
-      <w:bookmarkStart w:id="26" w:name="_Toc177221099"/>
-      <w:bookmarkStart w:id="27" w:name="_Toc177292441"/>
+      <w:bookmarkStart w:id="27" w:name="_Toc177221099"/>
+      <w:bookmarkStart w:id="28" w:name="_Toc177465433"/>
       <w:r>
         <w:t>Symboles spécifiques</w:t>
       </w:r>
-      <w:bookmarkEnd w:id="26"/>
       <w:bookmarkEnd w:id="27"/>
+      <w:bookmarkEnd w:id="28"/>
     </w:p>
     <w:p>
       <w:pPr>
@@ -4468,6 +4624,7 @@
       <w:r>
         <w:rPr>
           <w:noProof/>
+          <w:lang w:eastAsia="fr-FR"/>
         </w:rPr>
         <w:drawing>
           <wp:inline distT="0" distB="0" distL="0" distR="0" wp14:anchorId="7E31D71F" wp14:editId="163C551F">
@@ -4488,7 +4645,7 @@
                     <a:blip r:embed="rId10">
                       <a:extLst>
                         <a:ext uri="{96DAC541-7B7A-43D3-8B79-37D633B846F1}">
-                          <asvg:svgBlip xmlns:asvg="http://schemas.microsoft.com/office/drawing/2016/SVG/main" r:embed="rId11"/>
+                          <asvg:svgBlip xmlns:asvg="http://schemas.microsoft.com/office/drawing/2016/SVG/main" xmlns:w16sdtdh="http://schemas.microsoft.com/office/word/2020/wordml/sdtdatahash" xmlns:w16du="http://schemas.microsoft.com/office/word/2023/wordml/word16du" xmlns:w16="http://schemas.microsoft.com/office/word/2018/wordml" xmlns:w16cid="http://schemas.microsoft.com/office/word/2016/wordml/cid" xmlns:w16cex="http://schemas.microsoft.com/office/word/2018/wordml/cex" xmlns:w="http://schemas.openxmlformats.org/wordprocessingml/2006/main" xmlns:w10="urn:schemas-microsoft-com:office:word" xmlns:v="urn:schemas-microsoft-com:vml" xmlns:oel="http://schemas.microsoft.com/office/2019/extlst" xmlns:o="urn:schemas-microsoft-com:office:office" xmlns:am3d="http://schemas.microsoft.com/office/drawing/2017/model3d" xmlns:aink="http://schemas.microsoft.com/office/drawing/2016/ink" xmlns:cx8="http://schemas.microsoft.com/office/drawing/2016/5/14/chartex" xmlns:cx7="http://schemas.microsoft.com/office/drawing/2016/5/13/chartex" xmlns:cx6="http://schemas.microsoft.com/office/drawing/2016/5/12/chartex" xmlns:cx5="http://schemas.microsoft.com/office/drawing/2016/5/11/chartex" xmlns:cx4="http://schemas.microsoft.com/office/drawing/2016/5/10/chartex" xmlns:cx3="http://schemas.microsoft.com/office/drawing/2016/5/9/chartex" xmlns:cx2="http://schemas.microsoft.com/office/drawing/2015/10/21/chartex" xmlns="" r:embed="rId11"/>
                         </a:ext>
                       </a:extLst>
                     </a:blip>
@@ -4588,7 +4745,9 @@
       <w:r>
         <w:rPr>
           <w:noProof/>
-        </w:rPr>
+          <w:lang w:eastAsia="fr-FR"/>
+        </w:rPr>
+        <w:lastRenderedPageBreak/>
         <w:drawing>
           <wp:inline distT="0" distB="0" distL="0" distR="0" wp14:anchorId="4D1A9F15" wp14:editId="09012630">
             <wp:extent cx="1281600" cy="1238400"/>
@@ -4608,7 +4767,7 @@
                     <a:blip r:embed="rId12">
                       <a:extLst>
                         <a:ext uri="{96DAC541-7B7A-43D3-8B79-37D633B846F1}">
-                          <asvg:svgBlip xmlns:asvg="http://schemas.microsoft.com/office/drawing/2016/SVG/main" r:embed="rId13"/>
+                          <asvg:svgBlip xmlns:asvg="http://schemas.microsoft.com/office/drawing/2016/SVG/main" xmlns:w16sdtdh="http://schemas.microsoft.com/office/word/2020/wordml/sdtdatahash" xmlns:w16du="http://schemas.microsoft.com/office/word/2023/wordml/word16du" xmlns:w16="http://schemas.microsoft.com/office/word/2018/wordml" xmlns:w16cid="http://schemas.microsoft.com/office/word/2016/wordml/cid" xmlns:w16cex="http://schemas.microsoft.com/office/word/2018/wordml/cex" xmlns:w="http://schemas.openxmlformats.org/wordprocessingml/2006/main" xmlns:w10="urn:schemas-microsoft-com:office:word" xmlns:v="urn:schemas-microsoft-com:vml" xmlns:oel="http://schemas.microsoft.com/office/2019/extlst" xmlns:o="urn:schemas-microsoft-com:office:office" xmlns:am3d="http://schemas.microsoft.com/office/drawing/2017/model3d" xmlns:aink="http://schemas.microsoft.com/office/drawing/2016/ink" xmlns:cx8="http://schemas.microsoft.com/office/drawing/2016/5/14/chartex" xmlns:cx7="http://schemas.microsoft.com/office/drawing/2016/5/13/chartex" xmlns:cx6="http://schemas.microsoft.com/office/drawing/2016/5/12/chartex" xmlns:cx5="http://schemas.microsoft.com/office/drawing/2016/5/11/chartex" xmlns:cx4="http://schemas.microsoft.com/office/drawing/2016/5/10/chartex" xmlns:cx3="http://schemas.microsoft.com/office/drawing/2016/5/9/chartex" xmlns:cx2="http://schemas.microsoft.com/office/drawing/2015/10/21/chartex" xmlns="" r:embed="rId13"/>
                         </a:ext>
                       </a:extLst>
                     </a:blip>
@@ -4744,6 +4903,7 @@
       <w:r>
         <w:rPr>
           <w:noProof/>
+          <w:lang w:eastAsia="fr-FR"/>
         </w:rPr>
         <w:drawing>
           <wp:inline distT="0" distB="0" distL="0" distR="0" wp14:anchorId="546AD368" wp14:editId="158E29A7">
@@ -4764,7 +4924,7 @@
                     <a:blip r:embed="rId14">
                       <a:extLst>
                         <a:ext uri="{96DAC541-7B7A-43D3-8B79-37D633B846F1}">
-                          <asvg:svgBlip xmlns:asvg="http://schemas.microsoft.com/office/drawing/2016/SVG/main" r:embed="rId15"/>
+                          <asvg:svgBlip xmlns:asvg="http://schemas.microsoft.com/office/drawing/2016/SVG/main" xmlns:w16sdtdh="http://schemas.microsoft.com/office/word/2020/wordml/sdtdatahash" xmlns:w16du="http://schemas.microsoft.com/office/word/2023/wordml/word16du" xmlns:w16="http://schemas.microsoft.com/office/word/2018/wordml" xmlns:w16cid="http://schemas.microsoft.com/office/word/2016/wordml/cid" xmlns:w16cex="http://schemas.microsoft.com/office/word/2018/wordml/cex" xmlns:w="http://schemas.openxmlformats.org/wordprocessingml/2006/main" xmlns:w10="urn:schemas-microsoft-com:office:word" xmlns:v="urn:schemas-microsoft-com:vml" xmlns:oel="http://schemas.microsoft.com/office/2019/extlst" xmlns:o="urn:schemas-microsoft-com:office:office" xmlns:am3d="http://schemas.microsoft.com/office/drawing/2017/model3d" xmlns:aink="http://schemas.microsoft.com/office/drawing/2016/ink" xmlns:cx8="http://schemas.microsoft.com/office/drawing/2016/5/14/chartex" xmlns:cx7="http://schemas.microsoft.com/office/drawing/2016/5/13/chartex" xmlns:cx6="http://schemas.microsoft.com/office/drawing/2016/5/12/chartex" xmlns:cx5="http://schemas.microsoft.com/office/drawing/2016/5/11/chartex" xmlns:cx4="http://schemas.microsoft.com/office/drawing/2016/5/10/chartex" xmlns:cx3="http://schemas.microsoft.com/office/drawing/2016/5/9/chartex" xmlns:cx2="http://schemas.microsoft.com/office/drawing/2015/10/21/chartex" xmlns="" r:embed="rId15"/>
                         </a:ext>
                       </a:extLst>
                     </a:blip>
@@ -4846,6 +5006,7 @@
       <w:r>
         <w:rPr>
           <w:noProof/>
+          <w:lang w:eastAsia="fr-FR"/>
         </w:rPr>
         <w:drawing>
           <wp:inline distT="0" distB="0" distL="0" distR="0" wp14:anchorId="5CAE353D" wp14:editId="00A3EE7F">
@@ -4866,7 +5027,7 @@
                     <a:blip r:embed="rId16">
                       <a:extLst>
                         <a:ext uri="{96DAC541-7B7A-43D3-8B79-37D633B846F1}">
-                          <asvg:svgBlip xmlns:asvg="http://schemas.microsoft.com/office/drawing/2016/SVG/main" r:embed="rId17"/>
+                          <asvg:svgBlip xmlns:asvg="http://schemas.microsoft.com/office/drawing/2016/SVG/main" xmlns:w16sdtdh="http://schemas.microsoft.com/office/word/2020/wordml/sdtdatahash" xmlns:w16du="http://schemas.microsoft.com/office/word/2023/wordml/word16du" xmlns:w16="http://schemas.microsoft.com/office/word/2018/wordml" xmlns:w16cid="http://schemas.microsoft.com/office/word/2016/wordml/cid" xmlns:w16cex="http://schemas.microsoft.com/office/word/2018/wordml/cex" xmlns:w="http://schemas.openxmlformats.org/wordprocessingml/2006/main" xmlns:w10="urn:schemas-microsoft-com:office:word" xmlns:v="urn:schemas-microsoft-com:vml" xmlns:oel="http://schemas.microsoft.com/office/2019/extlst" xmlns:o="urn:schemas-microsoft-com:office:office" xmlns:am3d="http://schemas.microsoft.com/office/drawing/2017/model3d" xmlns:aink="http://schemas.microsoft.com/office/drawing/2016/ink" xmlns:cx8="http://schemas.microsoft.com/office/drawing/2016/5/14/chartex" xmlns:cx7="http://schemas.microsoft.com/office/drawing/2016/5/13/chartex" xmlns:cx6="http://schemas.microsoft.com/office/drawing/2016/5/12/chartex" xmlns:cx5="http://schemas.microsoft.com/office/drawing/2016/5/11/chartex" xmlns:cx4="http://schemas.microsoft.com/office/drawing/2016/5/10/chartex" xmlns:cx3="http://schemas.microsoft.com/office/drawing/2016/5/9/chartex" xmlns:cx2="http://schemas.microsoft.com/office/drawing/2015/10/21/chartex" xmlns="" r:embed="rId17"/>
                         </a:ext>
                       </a:extLst>
                     </a:blip>
@@ -5003,8 +5164,8 @@
       <w:r>
         <w:rPr>
           <w:noProof/>
-        </w:rPr>
-        <w:lastRenderedPageBreak/>
+          <w:lang w:eastAsia="fr-FR"/>
+        </w:rPr>
         <w:drawing>
           <wp:inline distT="0" distB="0" distL="0" distR="0" wp14:anchorId="262DB62C" wp14:editId="4780135A">
             <wp:extent cx="2118049" cy="1324610"/>
@@ -5024,7 +5185,7 @@
                     <a:blip r:embed="rId18">
                       <a:extLst>
                         <a:ext uri="{96DAC541-7B7A-43D3-8B79-37D633B846F1}">
-                          <asvg:svgBlip xmlns:asvg="http://schemas.microsoft.com/office/drawing/2016/SVG/main" r:embed="rId19"/>
+                          <asvg:svgBlip xmlns:asvg="http://schemas.microsoft.com/office/drawing/2016/SVG/main" xmlns:w16sdtdh="http://schemas.microsoft.com/office/word/2020/wordml/sdtdatahash" xmlns:w16du="http://schemas.microsoft.com/office/word/2023/wordml/word16du" xmlns:w16="http://schemas.microsoft.com/office/word/2018/wordml" xmlns:w16cid="http://schemas.microsoft.com/office/word/2016/wordml/cid" xmlns:w16cex="http://schemas.microsoft.com/office/word/2018/wordml/cex" xmlns:w="http://schemas.openxmlformats.org/wordprocessingml/2006/main" xmlns:w10="urn:schemas-microsoft-com:office:word" xmlns:v="urn:schemas-microsoft-com:vml" xmlns:oel="http://schemas.microsoft.com/office/2019/extlst" xmlns:o="urn:schemas-microsoft-com:office:office" xmlns:am3d="http://schemas.microsoft.com/office/drawing/2017/model3d" xmlns:aink="http://schemas.microsoft.com/office/drawing/2016/ink" xmlns:cx8="http://schemas.microsoft.com/office/drawing/2016/5/14/chartex" xmlns:cx7="http://schemas.microsoft.com/office/drawing/2016/5/13/chartex" xmlns:cx6="http://schemas.microsoft.com/office/drawing/2016/5/12/chartex" xmlns:cx5="http://schemas.microsoft.com/office/drawing/2016/5/11/chartex" xmlns:cx4="http://schemas.microsoft.com/office/drawing/2016/5/10/chartex" xmlns:cx3="http://schemas.microsoft.com/office/drawing/2016/5/9/chartex" xmlns:cx2="http://schemas.microsoft.com/office/drawing/2015/10/21/chartex" xmlns="" r:embed="rId19"/>
                         </a:ext>
                       </a:extLst>
                     </a:blip>
@@ -5053,6 +5214,7 @@
         <w:pStyle w:val="Titre4"/>
       </w:pPr>
       <w:r>
+        <w:lastRenderedPageBreak/>
         <w:t xml:space="preserve">Opération de </w:t>
       </w:r>
       <w:r>
@@ -5066,6 +5228,7 @@
       <w:r>
         <w:rPr>
           <w:noProof/>
+          <w:lang w:eastAsia="fr-FR"/>
         </w:rPr>
         <w:drawing>
           <wp:inline distT="0" distB="0" distL="0" distR="0" wp14:anchorId="63987656" wp14:editId="0420B3CC">
@@ -5086,7 +5249,7 @@
                     <a:blip r:embed="rId20">
                       <a:extLst>
                         <a:ext uri="{96DAC541-7B7A-43D3-8B79-37D633B846F1}">
-                          <asvg:svgBlip xmlns:asvg="http://schemas.microsoft.com/office/drawing/2016/SVG/main" r:embed="rId21"/>
+                          <asvg:svgBlip xmlns:asvg="http://schemas.microsoft.com/office/drawing/2016/SVG/main" xmlns:w16sdtdh="http://schemas.microsoft.com/office/word/2020/wordml/sdtdatahash" xmlns:w16du="http://schemas.microsoft.com/office/word/2023/wordml/word16du" xmlns:w16="http://schemas.microsoft.com/office/word/2018/wordml" xmlns:w16cid="http://schemas.microsoft.com/office/word/2016/wordml/cid" xmlns:w16cex="http://schemas.microsoft.com/office/word/2018/wordml/cex" xmlns:w="http://schemas.openxmlformats.org/wordprocessingml/2006/main" xmlns:w10="urn:schemas-microsoft-com:office:word" xmlns:v="urn:schemas-microsoft-com:vml" xmlns:oel="http://schemas.microsoft.com/office/2019/extlst" xmlns:o="urn:schemas-microsoft-com:office:office" xmlns:am3d="http://schemas.microsoft.com/office/drawing/2017/model3d" xmlns:aink="http://schemas.microsoft.com/office/drawing/2016/ink" xmlns:cx8="http://schemas.microsoft.com/office/drawing/2016/5/14/chartex" xmlns:cx7="http://schemas.microsoft.com/office/drawing/2016/5/13/chartex" xmlns:cx6="http://schemas.microsoft.com/office/drawing/2016/5/12/chartex" xmlns:cx5="http://schemas.microsoft.com/office/drawing/2016/5/11/chartex" xmlns:cx4="http://schemas.microsoft.com/office/drawing/2016/5/10/chartex" xmlns:cx3="http://schemas.microsoft.com/office/drawing/2016/5/9/chartex" xmlns:cx2="http://schemas.microsoft.com/office/drawing/2015/10/21/chartex" xmlns="" r:embed="rId21"/>
                         </a:ext>
                       </a:extLst>
                     </a:blip>
@@ -5185,6 +5348,7 @@
       <w:r>
         <w:rPr>
           <w:noProof/>
+          <w:lang w:eastAsia="fr-FR"/>
         </w:rPr>
         <w:drawing>
           <wp:inline distT="0" distB="0" distL="0" distR="0" wp14:anchorId="3940631B" wp14:editId="111B7E26">
@@ -5205,7 +5369,7 @@
                     <a:blip r:embed="rId22">
                       <a:extLst>
                         <a:ext uri="{96DAC541-7B7A-43D3-8B79-37D633B846F1}">
-                          <asvg:svgBlip xmlns:asvg="http://schemas.microsoft.com/office/drawing/2016/SVG/main" r:embed="rId23"/>
+                          <asvg:svgBlip xmlns:asvg="http://schemas.microsoft.com/office/drawing/2016/SVG/main" xmlns:w16sdtdh="http://schemas.microsoft.com/office/word/2020/wordml/sdtdatahash" xmlns:w16du="http://schemas.microsoft.com/office/word/2023/wordml/word16du" xmlns:w16="http://schemas.microsoft.com/office/word/2018/wordml" xmlns:w16cid="http://schemas.microsoft.com/office/word/2016/wordml/cid" xmlns:w16cex="http://schemas.microsoft.com/office/word/2018/wordml/cex" xmlns:w="http://schemas.openxmlformats.org/wordprocessingml/2006/main" xmlns:w10="urn:schemas-microsoft-com:office:word" xmlns:v="urn:schemas-microsoft-com:vml" xmlns:oel="http://schemas.microsoft.com/office/2019/extlst" xmlns:o="urn:schemas-microsoft-com:office:office" xmlns:am3d="http://schemas.microsoft.com/office/drawing/2017/model3d" xmlns:aink="http://schemas.microsoft.com/office/drawing/2016/ink" xmlns:cx8="http://schemas.microsoft.com/office/drawing/2016/5/14/chartex" xmlns:cx7="http://schemas.microsoft.com/office/drawing/2016/5/13/chartex" xmlns:cx6="http://schemas.microsoft.com/office/drawing/2016/5/12/chartex" xmlns:cx5="http://schemas.microsoft.com/office/drawing/2016/5/11/chartex" xmlns:cx4="http://schemas.microsoft.com/office/drawing/2016/5/10/chartex" xmlns:cx3="http://schemas.microsoft.com/office/drawing/2016/5/9/chartex" xmlns:cx2="http://schemas.microsoft.com/office/drawing/2015/10/21/chartex" xmlns="" r:embed="rId23"/>
                         </a:ext>
                       </a:extLst>
                     </a:blip>
@@ -5313,6 +5477,7 @@
       <w:r>
         <w:rPr>
           <w:noProof/>
+          <w:lang w:eastAsia="fr-FR"/>
         </w:rPr>
         <w:drawing>
           <wp:inline distT="0" distB="0" distL="0" distR="0" wp14:anchorId="67B09B60" wp14:editId="73BBF5EF">
@@ -5333,7 +5498,7 @@
                     <a:blip r:embed="rId24">
                       <a:extLst>
                         <a:ext uri="{96DAC541-7B7A-43D3-8B79-37D633B846F1}">
-                          <asvg:svgBlip xmlns:asvg="http://schemas.microsoft.com/office/drawing/2016/SVG/main" r:embed="rId25"/>
+                          <asvg:svgBlip xmlns:asvg="http://schemas.microsoft.com/office/drawing/2016/SVG/main" xmlns:w16sdtdh="http://schemas.microsoft.com/office/word/2020/wordml/sdtdatahash" xmlns:w16du="http://schemas.microsoft.com/office/word/2023/wordml/word16du" xmlns:w16="http://schemas.microsoft.com/office/word/2018/wordml" xmlns:w16cid="http://schemas.microsoft.com/office/word/2016/wordml/cid" xmlns:w16cex="http://schemas.microsoft.com/office/word/2018/wordml/cex" xmlns:w="http://schemas.openxmlformats.org/wordprocessingml/2006/main" xmlns:w10="urn:schemas-microsoft-com:office:word" xmlns:v="urn:schemas-microsoft-com:vml" xmlns:oel="http://schemas.microsoft.com/office/2019/extlst" xmlns:o="urn:schemas-microsoft-com:office:office" xmlns:am3d="http://schemas.microsoft.com/office/drawing/2017/model3d" xmlns:aink="http://schemas.microsoft.com/office/drawing/2016/ink" xmlns:cx8="http://schemas.microsoft.com/office/drawing/2016/5/14/chartex" xmlns:cx7="http://schemas.microsoft.com/office/drawing/2016/5/13/chartex" xmlns:cx6="http://schemas.microsoft.com/office/drawing/2016/5/12/chartex" xmlns:cx5="http://schemas.microsoft.com/office/drawing/2016/5/11/chartex" xmlns:cx4="http://schemas.microsoft.com/office/drawing/2016/5/10/chartex" xmlns:cx3="http://schemas.microsoft.com/office/drawing/2016/5/9/chartex" xmlns:cx2="http://schemas.microsoft.com/office/drawing/2015/10/21/chartex" xmlns="" r:embed="rId25"/>
                         </a:ext>
                       </a:extLst>
                     </a:blip>
@@ -5376,7 +5541,6 @@
         <w:jc w:val="both"/>
       </w:pPr>
       <w:r>
-        <w:lastRenderedPageBreak/>
         <w:t>Affichage</w:t>
       </w:r>
     </w:p>
@@ -5477,7 +5641,9 @@
       <w:r>
         <w:rPr>
           <w:noProof/>
-        </w:rPr>
+          <w:lang w:eastAsia="fr-FR"/>
+        </w:rPr>
+        <w:lastRenderedPageBreak/>
         <w:drawing>
           <wp:inline distT="0" distB="0" distL="0" distR="0" wp14:anchorId="4A7D565F" wp14:editId="0CD6C07F">
             <wp:extent cx="2210400" cy="1418400"/>
@@ -5497,7 +5663,7 @@
                     <a:blip r:embed="rId26">
                       <a:extLst>
                         <a:ext uri="{96DAC541-7B7A-43D3-8B79-37D633B846F1}">
-                          <asvg:svgBlip xmlns:asvg="http://schemas.microsoft.com/office/drawing/2016/SVG/main" r:embed="rId27"/>
+                          <asvg:svgBlip xmlns:asvg="http://schemas.microsoft.com/office/drawing/2016/SVG/main" xmlns:w16sdtdh="http://schemas.microsoft.com/office/word/2020/wordml/sdtdatahash" xmlns:w16du="http://schemas.microsoft.com/office/word/2023/wordml/word16du" xmlns:w16="http://schemas.microsoft.com/office/word/2018/wordml" xmlns:w16cid="http://schemas.microsoft.com/office/word/2016/wordml/cid" xmlns:w16cex="http://schemas.microsoft.com/office/word/2018/wordml/cex" xmlns:w="http://schemas.openxmlformats.org/wordprocessingml/2006/main" xmlns:w10="urn:schemas-microsoft-com:office:word" xmlns:v="urn:schemas-microsoft-com:vml" xmlns:oel="http://schemas.microsoft.com/office/2019/extlst" xmlns:o="urn:schemas-microsoft-com:office:office" xmlns:am3d="http://schemas.microsoft.com/office/drawing/2017/model3d" xmlns:aink="http://schemas.microsoft.com/office/drawing/2016/ink" xmlns:cx8="http://schemas.microsoft.com/office/drawing/2016/5/14/chartex" xmlns:cx7="http://schemas.microsoft.com/office/drawing/2016/5/13/chartex" xmlns:cx6="http://schemas.microsoft.com/office/drawing/2016/5/12/chartex" xmlns:cx5="http://schemas.microsoft.com/office/drawing/2016/5/11/chartex" xmlns:cx4="http://schemas.microsoft.com/office/drawing/2016/5/10/chartex" xmlns:cx3="http://schemas.microsoft.com/office/drawing/2016/5/9/chartex" xmlns:cx2="http://schemas.microsoft.com/office/drawing/2015/10/21/chartex" xmlns="" r:embed="rId27"/>
                         </a:ext>
                       </a:extLst>
                     </a:blip>
@@ -5552,26 +5718,26 @@
         <w:pStyle w:val="Titre2"/>
         <w:jc w:val="both"/>
       </w:pPr>
-      <w:bookmarkStart w:id="28" w:name="_Toc177221100"/>
-      <w:bookmarkStart w:id="29" w:name="_Toc177292442"/>
+      <w:bookmarkStart w:id="29" w:name="_Toc177221100"/>
+      <w:bookmarkStart w:id="30" w:name="_Toc177465434"/>
       <w:r>
         <w:t>Symboles de traitement</w:t>
       </w:r>
-      <w:bookmarkEnd w:id="28"/>
       <w:bookmarkEnd w:id="29"/>
+      <w:bookmarkEnd w:id="30"/>
     </w:p>
     <w:p>
       <w:pPr>
         <w:pStyle w:val="Titre3"/>
         <w:jc w:val="both"/>
       </w:pPr>
-      <w:bookmarkStart w:id="30" w:name="_Toc177221101"/>
-      <w:bookmarkStart w:id="31" w:name="_Toc177292443"/>
+      <w:bookmarkStart w:id="31" w:name="_Toc177221101"/>
+      <w:bookmarkStart w:id="32" w:name="_Toc177465435"/>
       <w:r>
         <w:t>Symbole de base</w:t>
       </w:r>
-      <w:bookmarkEnd w:id="30"/>
       <w:bookmarkEnd w:id="31"/>
+      <w:bookmarkEnd w:id="32"/>
     </w:p>
     <w:p>
       <w:pPr>
@@ -5716,6 +5882,7 @@
       <w:r>
         <w:rPr>
           <w:noProof/>
+          <w:lang w:eastAsia="fr-FR"/>
         </w:rPr>
         <w:drawing>
           <wp:inline distT="0" distB="0" distL="0" distR="0" wp14:anchorId="0E6BF276" wp14:editId="5B5E6A0E">
@@ -5736,7 +5903,7 @@
                     <a:blip r:embed="rId28">
                       <a:extLst>
                         <a:ext uri="{96DAC541-7B7A-43D3-8B79-37D633B846F1}">
-                          <asvg:svgBlip xmlns:asvg="http://schemas.microsoft.com/office/drawing/2016/SVG/main" r:embed="rId29"/>
+                          <asvg:svgBlip xmlns:asvg="http://schemas.microsoft.com/office/drawing/2016/SVG/main" xmlns:w16sdtdh="http://schemas.microsoft.com/office/word/2020/wordml/sdtdatahash" xmlns:w16du="http://schemas.microsoft.com/office/word/2023/wordml/word16du" xmlns:w16="http://schemas.microsoft.com/office/word/2018/wordml" xmlns:w16cid="http://schemas.microsoft.com/office/word/2016/wordml/cid" xmlns:w16cex="http://schemas.microsoft.com/office/word/2018/wordml/cex" xmlns:w="http://schemas.openxmlformats.org/wordprocessingml/2006/main" xmlns:w10="urn:schemas-microsoft-com:office:word" xmlns:v="urn:schemas-microsoft-com:vml" xmlns:oel="http://schemas.microsoft.com/office/2019/extlst" xmlns:o="urn:schemas-microsoft-com:office:office" xmlns:am3d="http://schemas.microsoft.com/office/drawing/2017/model3d" xmlns:aink="http://schemas.microsoft.com/office/drawing/2016/ink" xmlns:cx8="http://schemas.microsoft.com/office/drawing/2016/5/14/chartex" xmlns:cx7="http://schemas.microsoft.com/office/drawing/2016/5/13/chartex" xmlns:cx6="http://schemas.microsoft.com/office/drawing/2016/5/12/chartex" xmlns:cx5="http://schemas.microsoft.com/office/drawing/2016/5/11/chartex" xmlns:cx4="http://schemas.microsoft.com/office/drawing/2016/5/10/chartex" xmlns:cx3="http://schemas.microsoft.com/office/drawing/2016/5/9/chartex" xmlns:cx2="http://schemas.microsoft.com/office/drawing/2015/10/21/chartex" xmlns="" r:embed="rId29"/>
                         </a:ext>
                       </a:extLst>
                     </a:blip>
@@ -5778,13 +5945,13 @@
         <w:pStyle w:val="Titre3"/>
         <w:jc w:val="both"/>
       </w:pPr>
-      <w:bookmarkStart w:id="32" w:name="_Toc177221102"/>
-      <w:bookmarkStart w:id="33" w:name="_Toc177292444"/>
+      <w:bookmarkStart w:id="33" w:name="_Toc177221102"/>
+      <w:bookmarkStart w:id="34" w:name="_Toc177465436"/>
       <w:r>
         <w:t>Symboles de traitements particuliers</w:t>
       </w:r>
-      <w:bookmarkEnd w:id="32"/>
       <w:bookmarkEnd w:id="33"/>
+      <w:bookmarkEnd w:id="34"/>
     </w:p>
     <w:p>
       <w:pPr>
@@ -5858,6 +6025,7 @@
       <w:r>
         <w:rPr>
           <w:noProof/>
+          <w:lang w:eastAsia="fr-FR"/>
         </w:rPr>
         <w:drawing>
           <wp:inline distT="0" distB="0" distL="0" distR="0" wp14:anchorId="2382216B" wp14:editId="62DA5805">
@@ -5878,7 +6046,7 @@
                     <a:blip r:embed="rId30">
                       <a:extLst>
                         <a:ext uri="{96DAC541-7B7A-43D3-8B79-37D633B846F1}">
-                          <asvg:svgBlip xmlns:asvg="http://schemas.microsoft.com/office/drawing/2016/SVG/main" r:embed="rId31"/>
+                          <asvg:svgBlip xmlns:asvg="http://schemas.microsoft.com/office/drawing/2016/SVG/main" xmlns:w16sdtdh="http://schemas.microsoft.com/office/word/2020/wordml/sdtdatahash" xmlns:w16du="http://schemas.microsoft.com/office/word/2023/wordml/word16du" xmlns:w16="http://schemas.microsoft.com/office/word/2018/wordml" xmlns:w16cid="http://schemas.microsoft.com/office/word/2016/wordml/cid" xmlns:w16cex="http://schemas.microsoft.com/office/word/2018/wordml/cex" xmlns:w="http://schemas.openxmlformats.org/wordprocessingml/2006/main" xmlns:w10="urn:schemas-microsoft-com:office:word" xmlns:v="urn:schemas-microsoft-com:vml" xmlns:oel="http://schemas.microsoft.com/office/2019/extlst" xmlns:o="urn:schemas-microsoft-com:office:office" xmlns:am3d="http://schemas.microsoft.com/office/drawing/2017/model3d" xmlns:aink="http://schemas.microsoft.com/office/drawing/2016/ink" xmlns:cx8="http://schemas.microsoft.com/office/drawing/2016/5/14/chartex" xmlns:cx7="http://schemas.microsoft.com/office/drawing/2016/5/13/chartex" xmlns:cx6="http://schemas.microsoft.com/office/drawing/2016/5/12/chartex" xmlns:cx5="http://schemas.microsoft.com/office/drawing/2016/5/11/chartex" xmlns:cx4="http://schemas.microsoft.com/office/drawing/2016/5/10/chartex" xmlns:cx3="http://schemas.microsoft.com/office/drawing/2016/5/9/chartex" xmlns:cx2="http://schemas.microsoft.com/office/drawing/2015/10/21/chartex" xmlns="" r:embed="rId31"/>
                         </a:ext>
                       </a:extLst>
                     </a:blip>
@@ -5921,7 +6089,6 @@
         <w:jc w:val="both"/>
       </w:pPr>
       <w:r>
-        <w:lastRenderedPageBreak/>
         <w:t>Opération manuelle</w:t>
       </w:r>
     </w:p>
@@ -5987,7 +6154,9 @@
       <w:r>
         <w:rPr>
           <w:noProof/>
-        </w:rPr>
+          <w:lang w:eastAsia="fr-FR"/>
+        </w:rPr>
+        <w:lastRenderedPageBreak/>
         <w:drawing>
           <wp:inline distT="0" distB="0" distL="0" distR="0" wp14:anchorId="2265BCBD" wp14:editId="5255E291">
             <wp:extent cx="2396359" cy="1299210"/>
@@ -6007,7 +6176,7 @@
                     <a:blip r:embed="rId32">
                       <a:extLst>
                         <a:ext uri="{96DAC541-7B7A-43D3-8B79-37D633B846F1}">
-                          <asvg:svgBlip xmlns:asvg="http://schemas.microsoft.com/office/drawing/2016/SVG/main" r:embed="rId33"/>
+                          <asvg:svgBlip xmlns:asvg="http://schemas.microsoft.com/office/drawing/2016/SVG/main" xmlns:w16sdtdh="http://schemas.microsoft.com/office/word/2020/wordml/sdtdatahash" xmlns:w16du="http://schemas.microsoft.com/office/word/2023/wordml/word16du" xmlns:w16="http://schemas.microsoft.com/office/word/2018/wordml" xmlns:w16cid="http://schemas.microsoft.com/office/word/2016/wordml/cid" xmlns:w16cex="http://schemas.microsoft.com/office/word/2018/wordml/cex" xmlns:w="http://schemas.openxmlformats.org/wordprocessingml/2006/main" xmlns:w10="urn:schemas-microsoft-com:office:word" xmlns:v="urn:schemas-microsoft-com:vml" xmlns:oel="http://schemas.microsoft.com/office/2019/extlst" xmlns:o="urn:schemas-microsoft-com:office:office" xmlns:am3d="http://schemas.microsoft.com/office/drawing/2017/model3d" xmlns:aink="http://schemas.microsoft.com/office/drawing/2016/ink" xmlns:cx8="http://schemas.microsoft.com/office/drawing/2016/5/14/chartex" xmlns:cx7="http://schemas.microsoft.com/office/drawing/2016/5/13/chartex" xmlns:cx6="http://schemas.microsoft.com/office/drawing/2016/5/12/chartex" xmlns:cx5="http://schemas.microsoft.com/office/drawing/2016/5/11/chartex" xmlns:cx4="http://schemas.microsoft.com/office/drawing/2016/5/10/chartex" xmlns:cx3="http://schemas.microsoft.com/office/drawing/2016/5/9/chartex" xmlns:cx2="http://schemas.microsoft.com/office/drawing/2015/10/21/chartex" xmlns="" r:embed="rId33"/>
                         </a:ext>
                       </a:extLst>
                     </a:blip>
@@ -6163,6 +6332,7 @@
       <w:r>
         <w:rPr>
           <w:noProof/>
+          <w:lang w:eastAsia="fr-FR"/>
         </w:rPr>
         <w:drawing>
           <wp:inline distT="0" distB="0" distL="0" distR="0" wp14:anchorId="5C566927" wp14:editId="38B02D04">
@@ -6183,7 +6353,7 @@
                     <a:blip r:embed="rId34">
                       <a:extLst>
                         <a:ext uri="{96DAC541-7B7A-43D3-8B79-37D633B846F1}">
-                          <asvg:svgBlip xmlns:asvg="http://schemas.microsoft.com/office/drawing/2016/SVG/main" r:embed="rId35"/>
+                          <asvg:svgBlip xmlns:asvg="http://schemas.microsoft.com/office/drawing/2016/SVG/main" xmlns:w16sdtdh="http://schemas.microsoft.com/office/word/2020/wordml/sdtdatahash" xmlns:w16du="http://schemas.microsoft.com/office/word/2023/wordml/word16du" xmlns:w16="http://schemas.microsoft.com/office/word/2018/wordml" xmlns:w16cid="http://schemas.microsoft.com/office/word/2016/wordml/cid" xmlns:w16cex="http://schemas.microsoft.com/office/word/2018/wordml/cex" xmlns:w="http://schemas.openxmlformats.org/wordprocessingml/2006/main" xmlns:w10="urn:schemas-microsoft-com:office:word" xmlns:v="urn:schemas-microsoft-com:vml" xmlns:oel="http://schemas.microsoft.com/office/2019/extlst" xmlns:o="urn:schemas-microsoft-com:office:office" xmlns:am3d="http://schemas.microsoft.com/office/drawing/2017/model3d" xmlns:aink="http://schemas.microsoft.com/office/drawing/2016/ink" xmlns:cx8="http://schemas.microsoft.com/office/drawing/2016/5/14/chartex" xmlns:cx7="http://schemas.microsoft.com/office/drawing/2016/5/13/chartex" xmlns:cx6="http://schemas.microsoft.com/office/drawing/2016/5/12/chartex" xmlns:cx5="http://schemas.microsoft.com/office/drawing/2016/5/11/chartex" xmlns:cx4="http://schemas.microsoft.com/office/drawing/2016/5/10/chartex" xmlns:cx3="http://schemas.microsoft.com/office/drawing/2016/5/9/chartex" xmlns:cx2="http://schemas.microsoft.com/office/drawing/2015/10/21/chartex" xmlns="" r:embed="rId35"/>
                         </a:ext>
                       </a:extLst>
                     </a:blip>
@@ -6340,6 +6510,7 @@
       <w:r>
         <w:rPr>
           <w:noProof/>
+          <w:lang w:eastAsia="fr-FR"/>
         </w:rPr>
         <w:drawing>
           <wp:inline distT="0" distB="0" distL="0" distR="0" wp14:anchorId="3D97EF3D" wp14:editId="0D6DB4D4">
@@ -6360,7 +6531,7 @@
                     <a:blip r:embed="rId36">
                       <a:extLst>
                         <a:ext uri="{96DAC541-7B7A-43D3-8B79-37D633B846F1}">
-                          <asvg:svgBlip xmlns:asvg="http://schemas.microsoft.com/office/drawing/2016/SVG/main" r:embed="rId37"/>
+                          <asvg:svgBlip xmlns:asvg="http://schemas.microsoft.com/office/drawing/2016/SVG/main" xmlns:w16sdtdh="http://schemas.microsoft.com/office/word/2020/wordml/sdtdatahash" xmlns:w16du="http://schemas.microsoft.com/office/word/2023/wordml/word16du" xmlns:w16="http://schemas.microsoft.com/office/word/2018/wordml" xmlns:w16cid="http://schemas.microsoft.com/office/word/2016/wordml/cid" xmlns:w16cex="http://schemas.microsoft.com/office/word/2018/wordml/cex" xmlns:w="http://schemas.openxmlformats.org/wordprocessingml/2006/main" xmlns:w10="urn:schemas-microsoft-com:office:word" xmlns:v="urn:schemas-microsoft-com:vml" xmlns:oel="http://schemas.microsoft.com/office/2019/extlst" xmlns:o="urn:schemas-microsoft-com:office:office" xmlns:am3d="http://schemas.microsoft.com/office/drawing/2017/model3d" xmlns:aink="http://schemas.microsoft.com/office/drawing/2016/ink" xmlns:cx8="http://schemas.microsoft.com/office/drawing/2016/5/14/chartex" xmlns:cx7="http://schemas.microsoft.com/office/drawing/2016/5/13/chartex" xmlns:cx6="http://schemas.microsoft.com/office/drawing/2016/5/12/chartex" xmlns:cx5="http://schemas.microsoft.com/office/drawing/2016/5/11/chartex" xmlns:cx4="http://schemas.microsoft.com/office/drawing/2016/5/10/chartex" xmlns:cx3="http://schemas.microsoft.com/office/drawing/2016/5/9/chartex" xmlns:cx2="http://schemas.microsoft.com/office/drawing/2015/10/21/chartex" xmlns="" r:embed="rId37"/>
                         </a:ext>
                       </a:extLst>
                     </a:blip>
@@ -6417,8 +6588,8 @@
       <w:r>
         <w:rPr>
           <w:noProof/>
-        </w:rPr>
-        <w:lastRenderedPageBreak/>
+          <w:lang w:eastAsia="fr-FR"/>
+        </w:rPr>
         <w:drawing>
           <wp:inline distT="0" distB="0" distL="0" distR="0" wp14:anchorId="1C5EE07E" wp14:editId="7C7DFE44">
             <wp:extent cx="2947917" cy="1270078"/>
@@ -6438,7 +6609,7 @@
                     <a:blip r:embed="rId38">
                       <a:extLst>
                         <a:ext uri="{96DAC541-7B7A-43D3-8B79-37D633B846F1}">
-                          <asvg:svgBlip xmlns:asvg="http://schemas.microsoft.com/office/drawing/2016/SVG/main" r:embed="rId39"/>
+                          <asvg:svgBlip xmlns:asvg="http://schemas.microsoft.com/office/drawing/2016/SVG/main" xmlns:w16sdtdh="http://schemas.microsoft.com/office/word/2020/wordml/sdtdatahash" xmlns:w16du="http://schemas.microsoft.com/office/word/2023/wordml/word16du" xmlns:w16="http://schemas.microsoft.com/office/word/2018/wordml" xmlns:w16cid="http://schemas.microsoft.com/office/word/2016/wordml/cid" xmlns:w16cex="http://schemas.microsoft.com/office/word/2018/wordml/cex" xmlns:w="http://schemas.openxmlformats.org/wordprocessingml/2006/main" xmlns:w10="urn:schemas-microsoft-com:office:word" xmlns:v="urn:schemas-microsoft-com:vml" xmlns:oel="http://schemas.microsoft.com/office/2019/extlst" xmlns:o="urn:schemas-microsoft-com:office:office" xmlns:am3d="http://schemas.microsoft.com/office/drawing/2017/model3d" xmlns:aink="http://schemas.microsoft.com/office/drawing/2016/ink" xmlns:cx8="http://schemas.microsoft.com/office/drawing/2016/5/14/chartex" xmlns:cx7="http://schemas.microsoft.com/office/drawing/2016/5/13/chartex" xmlns:cx6="http://schemas.microsoft.com/office/drawing/2016/5/12/chartex" xmlns:cx5="http://schemas.microsoft.com/office/drawing/2016/5/11/chartex" xmlns:cx4="http://schemas.microsoft.com/office/drawing/2016/5/10/chartex" xmlns:cx3="http://schemas.microsoft.com/office/drawing/2016/5/9/chartex" xmlns:cx2="http://schemas.microsoft.com/office/drawing/2015/10/21/chartex" xmlns="" r:embed="rId39"/>
                         </a:ext>
                       </a:extLst>
                     </a:blip>
@@ -6546,6 +6717,7 @@
       <w:r>
         <w:rPr>
           <w:noProof/>
+          <w:lang w:eastAsia="fr-FR"/>
         </w:rPr>
         <w:drawing>
           <wp:inline distT="0" distB="0" distL="0" distR="0" wp14:anchorId="49D51F82" wp14:editId="1026ABB3">
@@ -6566,7 +6738,7 @@
                     <a:blip r:embed="rId40">
                       <a:extLst>
                         <a:ext uri="{96DAC541-7B7A-43D3-8B79-37D633B846F1}">
-                          <asvg:svgBlip xmlns:asvg="http://schemas.microsoft.com/office/drawing/2016/SVG/main" r:embed="rId41"/>
+                          <asvg:svgBlip xmlns:asvg="http://schemas.microsoft.com/office/drawing/2016/SVG/main" xmlns:w16sdtdh="http://schemas.microsoft.com/office/word/2020/wordml/sdtdatahash" xmlns:w16du="http://schemas.microsoft.com/office/word/2023/wordml/word16du" xmlns:w16="http://schemas.microsoft.com/office/word/2018/wordml" xmlns:w16cid="http://schemas.microsoft.com/office/word/2016/wordml/cid" xmlns:w16cex="http://schemas.microsoft.com/office/word/2018/wordml/cex" xmlns:w="http://schemas.openxmlformats.org/wordprocessingml/2006/main" xmlns:w10="urn:schemas-microsoft-com:office:word" xmlns:v="urn:schemas-microsoft-com:vml" xmlns:oel="http://schemas.microsoft.com/office/2019/extlst" xmlns:o="urn:schemas-microsoft-com:office:office" xmlns:am3d="http://schemas.microsoft.com/office/drawing/2017/model3d" xmlns:aink="http://schemas.microsoft.com/office/drawing/2016/ink" xmlns:cx8="http://schemas.microsoft.com/office/drawing/2016/5/14/chartex" xmlns:cx7="http://schemas.microsoft.com/office/drawing/2016/5/13/chartex" xmlns:cx6="http://schemas.microsoft.com/office/drawing/2016/5/12/chartex" xmlns:cx5="http://schemas.microsoft.com/office/drawing/2016/5/11/chartex" xmlns:cx4="http://schemas.microsoft.com/office/drawing/2016/5/10/chartex" xmlns:cx3="http://schemas.microsoft.com/office/drawing/2016/5/9/chartex" xmlns:cx2="http://schemas.microsoft.com/office/drawing/2015/10/21/chartex" xmlns="" r:embed="rId41"/>
                         </a:ext>
                       </a:extLst>
                     </a:blip>
@@ -6651,6 +6823,7 @@
       <w:r>
         <w:rPr>
           <w:noProof/>
+          <w:lang w:eastAsia="fr-FR"/>
         </w:rPr>
         <w:drawing>
           <wp:inline distT="0" distB="0" distL="0" distR="0" wp14:anchorId="5E48A8D1" wp14:editId="30DF7E68">
@@ -6671,7 +6844,7 @@
                     <a:blip r:embed="rId42">
                       <a:extLst>
                         <a:ext uri="{96DAC541-7B7A-43D3-8B79-37D633B846F1}">
-                          <asvg:svgBlip xmlns:asvg="http://schemas.microsoft.com/office/drawing/2016/SVG/main" r:embed="rId43"/>
+                          <asvg:svgBlip xmlns:asvg="http://schemas.microsoft.com/office/drawing/2016/SVG/main" xmlns:w16sdtdh="http://schemas.microsoft.com/office/word/2020/wordml/sdtdatahash" xmlns:w16du="http://schemas.microsoft.com/office/word/2023/wordml/word16du" xmlns:w16="http://schemas.microsoft.com/office/word/2018/wordml" xmlns:w16cid="http://schemas.microsoft.com/office/word/2016/wordml/cid" xmlns:w16cex="http://schemas.microsoft.com/office/word/2018/wordml/cex" xmlns:w="http://schemas.openxmlformats.org/wordprocessingml/2006/main" xmlns:w10="urn:schemas-microsoft-com:office:word" xmlns:v="urn:schemas-microsoft-com:vml" xmlns:oel="http://schemas.microsoft.com/office/2019/extlst" xmlns:o="urn:schemas-microsoft-com:office:office" xmlns:am3d="http://schemas.microsoft.com/office/drawing/2017/model3d" xmlns:aink="http://schemas.microsoft.com/office/drawing/2016/ink" xmlns:cx8="http://schemas.microsoft.com/office/drawing/2016/5/14/chartex" xmlns:cx7="http://schemas.microsoft.com/office/drawing/2016/5/13/chartex" xmlns:cx6="http://schemas.microsoft.com/office/drawing/2016/5/12/chartex" xmlns:cx5="http://schemas.microsoft.com/office/drawing/2016/5/11/chartex" xmlns:cx4="http://schemas.microsoft.com/office/drawing/2016/5/10/chartex" xmlns:cx3="http://schemas.microsoft.com/office/drawing/2016/5/9/chartex" xmlns:cx2="http://schemas.microsoft.com/office/drawing/2015/10/21/chartex" xmlns="" r:embed="rId43"/>
                         </a:ext>
                       </a:extLst>
                     </a:blip>
@@ -6800,6 +6973,7 @@
       <w:r>
         <w:rPr>
           <w:noProof/>
+          <w:lang w:eastAsia="fr-FR"/>
         </w:rPr>
         <w:drawing>
           <wp:inline distT="0" distB="0" distL="0" distR="0" wp14:anchorId="01A84BA8" wp14:editId="4F8EE9E7">
@@ -6820,7 +6994,7 @@
                     <a:blip r:embed="rId44">
                       <a:extLst>
                         <a:ext uri="{96DAC541-7B7A-43D3-8B79-37D633B846F1}">
-                          <asvg:svgBlip xmlns:asvg="http://schemas.microsoft.com/office/drawing/2016/SVG/main" r:embed="rId45"/>
+                          <asvg:svgBlip xmlns:asvg="http://schemas.microsoft.com/office/drawing/2016/SVG/main" xmlns:w16sdtdh="http://schemas.microsoft.com/office/word/2020/wordml/sdtdatahash" xmlns:w16du="http://schemas.microsoft.com/office/word/2023/wordml/word16du" xmlns:w16="http://schemas.microsoft.com/office/word/2018/wordml" xmlns:w16cid="http://schemas.microsoft.com/office/word/2016/wordml/cid" xmlns:w16cex="http://schemas.microsoft.com/office/word/2018/wordml/cex" xmlns:w="http://schemas.openxmlformats.org/wordprocessingml/2006/main" xmlns:w10="urn:schemas-microsoft-com:office:word" xmlns:v="urn:schemas-microsoft-com:vml" xmlns:oel="http://schemas.microsoft.com/office/2019/extlst" xmlns:o="urn:schemas-microsoft-com:office:office" xmlns:am3d="http://schemas.microsoft.com/office/drawing/2017/model3d" xmlns:aink="http://schemas.microsoft.com/office/drawing/2016/ink" xmlns:cx8="http://schemas.microsoft.com/office/drawing/2016/5/14/chartex" xmlns:cx7="http://schemas.microsoft.com/office/drawing/2016/5/13/chartex" xmlns:cx6="http://schemas.microsoft.com/office/drawing/2016/5/12/chartex" xmlns:cx5="http://schemas.microsoft.com/office/drawing/2016/5/11/chartex" xmlns:cx4="http://schemas.microsoft.com/office/drawing/2016/5/10/chartex" xmlns:cx3="http://schemas.microsoft.com/office/drawing/2016/5/9/chartex" xmlns:cx2="http://schemas.microsoft.com/office/drawing/2015/10/21/chartex" xmlns="" r:embed="rId45"/>
                         </a:ext>
                       </a:extLst>
                     </a:blip>
@@ -6874,7 +7048,6 @@
           <w:rFonts w:cs="Arial"/>
           <w:kern w:val="0"/>
         </w:rPr>
-        <w:lastRenderedPageBreak/>
         <w:t>Exemple :</w:t>
       </w:r>
     </w:p>
@@ -6906,7 +7079,9 @@
       <w:r>
         <w:rPr>
           <w:noProof/>
-        </w:rPr>
+          <w:lang w:eastAsia="fr-FR"/>
+        </w:rPr>
+        <w:lastRenderedPageBreak/>
         <w:drawing>
           <wp:inline distT="0" distB="0" distL="0" distR="0" wp14:anchorId="2FC49DCB" wp14:editId="510D73FB">
             <wp:extent cx="3330054" cy="2755957"/>
@@ -6926,7 +7101,7 @@
                     <a:blip r:embed="rId46">
                       <a:extLst>
                         <a:ext uri="{96DAC541-7B7A-43D3-8B79-37D633B846F1}">
-                          <asvg:svgBlip xmlns:asvg="http://schemas.microsoft.com/office/drawing/2016/SVG/main" r:embed="rId47"/>
+                          <asvg:svgBlip xmlns:asvg="http://schemas.microsoft.com/office/drawing/2016/SVG/main" xmlns:w16sdtdh="http://schemas.microsoft.com/office/word/2020/wordml/sdtdatahash" xmlns:w16du="http://schemas.microsoft.com/office/word/2023/wordml/word16du" xmlns:w16="http://schemas.microsoft.com/office/word/2018/wordml" xmlns:w16cid="http://schemas.microsoft.com/office/word/2016/wordml/cid" xmlns:w16cex="http://schemas.microsoft.com/office/word/2018/wordml/cex" xmlns:w="http://schemas.openxmlformats.org/wordprocessingml/2006/main" xmlns:w10="urn:schemas-microsoft-com:office:word" xmlns:v="urn:schemas-microsoft-com:vml" xmlns:oel="http://schemas.microsoft.com/office/2019/extlst" xmlns:o="urn:schemas-microsoft-com:office:office" xmlns:am3d="http://schemas.microsoft.com/office/drawing/2017/model3d" xmlns:aink="http://schemas.microsoft.com/office/drawing/2016/ink" xmlns:cx8="http://schemas.microsoft.com/office/drawing/2016/5/14/chartex" xmlns:cx7="http://schemas.microsoft.com/office/drawing/2016/5/13/chartex" xmlns:cx6="http://schemas.microsoft.com/office/drawing/2016/5/12/chartex" xmlns:cx5="http://schemas.microsoft.com/office/drawing/2016/5/11/chartex" xmlns:cx4="http://schemas.microsoft.com/office/drawing/2016/5/10/chartex" xmlns:cx3="http://schemas.microsoft.com/office/drawing/2016/5/9/chartex" xmlns:cx2="http://schemas.microsoft.com/office/drawing/2015/10/21/chartex" xmlns="" r:embed="rId47"/>
                         </a:ext>
                       </a:extLst>
                     </a:blip>
@@ -6955,13 +7130,13 @@
         <w:pStyle w:val="Titre2"/>
         <w:jc w:val="both"/>
       </w:pPr>
-      <w:bookmarkStart w:id="34" w:name="_Toc177221103"/>
-      <w:bookmarkStart w:id="35" w:name="_Toc177292445"/>
+      <w:bookmarkStart w:id="35" w:name="_Toc177221103"/>
+      <w:bookmarkStart w:id="36" w:name="_Toc177465437"/>
       <w:r>
         <w:t>Symboles de représentation des lignes</w:t>
       </w:r>
-      <w:bookmarkEnd w:id="34"/>
       <w:bookmarkEnd w:id="35"/>
+      <w:bookmarkEnd w:id="36"/>
     </w:p>
     <w:p>
       <w:pPr>
@@ -6998,13 +7173,13 @@
         <w:pStyle w:val="Titre3"/>
         <w:jc w:val="both"/>
       </w:pPr>
-      <w:bookmarkStart w:id="36" w:name="_Toc177221104"/>
-      <w:bookmarkStart w:id="37" w:name="_Toc177292446"/>
+      <w:bookmarkStart w:id="37" w:name="_Toc177221104"/>
+      <w:bookmarkStart w:id="38" w:name="_Toc177465438"/>
       <w:r>
         <w:t>Symbole de base</w:t>
       </w:r>
-      <w:bookmarkEnd w:id="36"/>
       <w:bookmarkEnd w:id="37"/>
+      <w:bookmarkEnd w:id="38"/>
     </w:p>
     <w:p>
       <w:pPr>
@@ -7087,6 +7262,7 @@
       <w:r>
         <w:rPr>
           <w:noProof/>
+          <w:lang w:eastAsia="fr-FR"/>
         </w:rPr>
         <w:drawing>
           <wp:inline distT="0" distB="0" distL="0" distR="0" wp14:anchorId="7C6D7EDB" wp14:editId="0FA88003">
@@ -7107,7 +7283,7 @@
                     <a:blip r:embed="rId48">
                       <a:extLst>
                         <a:ext uri="{96DAC541-7B7A-43D3-8B79-37D633B846F1}">
-                          <asvg:svgBlip xmlns:asvg="http://schemas.microsoft.com/office/drawing/2016/SVG/main" r:embed="rId49"/>
+                          <asvg:svgBlip xmlns:asvg="http://schemas.microsoft.com/office/drawing/2016/SVG/main" xmlns:w16sdtdh="http://schemas.microsoft.com/office/word/2020/wordml/sdtdatahash" xmlns:w16du="http://schemas.microsoft.com/office/word/2023/wordml/word16du" xmlns:w16="http://schemas.microsoft.com/office/word/2018/wordml" xmlns:w16cid="http://schemas.microsoft.com/office/word/2016/wordml/cid" xmlns:w16cex="http://schemas.microsoft.com/office/word/2018/wordml/cex" xmlns:w="http://schemas.openxmlformats.org/wordprocessingml/2006/main" xmlns:w10="urn:schemas-microsoft-com:office:word" xmlns:v="urn:schemas-microsoft-com:vml" xmlns:oel="http://schemas.microsoft.com/office/2019/extlst" xmlns:o="urn:schemas-microsoft-com:office:office" xmlns:am3d="http://schemas.microsoft.com/office/drawing/2017/model3d" xmlns:aink="http://schemas.microsoft.com/office/drawing/2016/ink" xmlns:cx8="http://schemas.microsoft.com/office/drawing/2016/5/14/chartex" xmlns:cx7="http://schemas.microsoft.com/office/drawing/2016/5/13/chartex" xmlns:cx6="http://schemas.microsoft.com/office/drawing/2016/5/12/chartex" xmlns:cx5="http://schemas.microsoft.com/office/drawing/2016/5/11/chartex" xmlns:cx4="http://schemas.microsoft.com/office/drawing/2016/5/10/chartex" xmlns:cx3="http://schemas.microsoft.com/office/drawing/2016/5/9/chartex" xmlns:cx2="http://schemas.microsoft.com/office/drawing/2015/10/21/chartex" xmlns="" r:embed="rId49"/>
                         </a:ext>
                       </a:extLst>
                     </a:blip>
@@ -7149,13 +7325,13 @@
         <w:pStyle w:val="Titre3"/>
         <w:jc w:val="both"/>
       </w:pPr>
-      <w:bookmarkStart w:id="38" w:name="_Toc177221105"/>
-      <w:bookmarkStart w:id="39" w:name="_Toc177292447"/>
+      <w:bookmarkStart w:id="39" w:name="_Toc177221105"/>
+      <w:bookmarkStart w:id="40" w:name="_Toc177465439"/>
       <w:r>
         <w:t>Symboles spécifiques</w:t>
       </w:r>
-      <w:bookmarkEnd w:id="38"/>
       <w:bookmarkEnd w:id="39"/>
+      <w:bookmarkEnd w:id="40"/>
     </w:p>
     <w:p>
       <w:pPr>
@@ -7243,6 +7419,7 @@
       <w:r>
         <w:rPr>
           <w:noProof/>
+          <w:lang w:eastAsia="fr-FR"/>
         </w:rPr>
         <w:drawing>
           <wp:inline distT="0" distB="0" distL="0" distR="0" wp14:anchorId="05E5F5AA" wp14:editId="44BEE82E">
@@ -7263,7 +7440,7 @@
                     <a:blip r:embed="rId50">
                       <a:extLst>
                         <a:ext uri="{96DAC541-7B7A-43D3-8B79-37D633B846F1}">
-                          <asvg:svgBlip xmlns:asvg="http://schemas.microsoft.com/office/drawing/2016/SVG/main" r:embed="rId51"/>
+                          <asvg:svgBlip xmlns:asvg="http://schemas.microsoft.com/office/drawing/2016/SVG/main" xmlns:w16sdtdh="http://schemas.microsoft.com/office/word/2020/wordml/sdtdatahash" xmlns:w16du="http://schemas.microsoft.com/office/word/2023/wordml/word16du" xmlns:w16="http://schemas.microsoft.com/office/word/2018/wordml" xmlns:w16cid="http://schemas.microsoft.com/office/word/2016/wordml/cid" xmlns:w16cex="http://schemas.microsoft.com/office/word/2018/wordml/cex" xmlns:w="http://schemas.openxmlformats.org/wordprocessingml/2006/main" xmlns:w10="urn:schemas-microsoft-com:office:word" xmlns:v="urn:schemas-microsoft-com:vml" xmlns:oel="http://schemas.microsoft.com/office/2019/extlst" xmlns:o="urn:schemas-microsoft-com:office:office" xmlns:am3d="http://schemas.microsoft.com/office/drawing/2017/model3d" xmlns:aink="http://schemas.microsoft.com/office/drawing/2016/ink" xmlns:cx8="http://schemas.microsoft.com/office/drawing/2016/5/14/chartex" xmlns:cx7="http://schemas.microsoft.com/office/drawing/2016/5/13/chartex" xmlns:cx6="http://schemas.microsoft.com/office/drawing/2016/5/12/chartex" xmlns:cx5="http://schemas.microsoft.com/office/drawing/2016/5/11/chartex" xmlns:cx4="http://schemas.microsoft.com/office/drawing/2016/5/10/chartex" xmlns:cx3="http://schemas.microsoft.com/office/drawing/2016/5/9/chartex" xmlns:cx2="http://schemas.microsoft.com/office/drawing/2015/10/21/chartex" xmlns="" r:embed="rId51"/>
                         </a:ext>
                       </a:extLst>
                     </a:blip>
@@ -7331,8 +7508,8 @@
       <w:r>
         <w:rPr>
           <w:noProof/>
-        </w:rPr>
-        <w:lastRenderedPageBreak/>
+          <w:lang w:eastAsia="fr-FR"/>
+        </w:rPr>
         <w:drawing>
           <wp:inline distT="0" distB="0" distL="0" distR="0" wp14:anchorId="09AC1E91" wp14:editId="46DC0CA3">
             <wp:extent cx="2237571" cy="789305"/>
@@ -7352,7 +7529,7 @@
                     <a:blip r:embed="rId52">
                       <a:extLst>
                         <a:ext uri="{96DAC541-7B7A-43D3-8B79-37D633B846F1}">
-                          <asvg:svgBlip xmlns:asvg="http://schemas.microsoft.com/office/drawing/2016/SVG/main" r:embed="rId53"/>
+                          <asvg:svgBlip xmlns:asvg="http://schemas.microsoft.com/office/drawing/2016/SVG/main" xmlns:w16sdtdh="http://schemas.microsoft.com/office/word/2020/wordml/sdtdatahash" xmlns:w16du="http://schemas.microsoft.com/office/word/2023/wordml/word16du" xmlns:w16="http://schemas.microsoft.com/office/word/2018/wordml" xmlns:w16cid="http://schemas.microsoft.com/office/word/2016/wordml/cid" xmlns:w16cex="http://schemas.microsoft.com/office/word/2018/wordml/cex" xmlns:w="http://schemas.openxmlformats.org/wordprocessingml/2006/main" xmlns:w10="urn:schemas-microsoft-com:office:word" xmlns:v="urn:schemas-microsoft-com:vml" xmlns:oel="http://schemas.microsoft.com/office/2019/extlst" xmlns:o="urn:schemas-microsoft-com:office:office" xmlns:am3d="http://schemas.microsoft.com/office/drawing/2017/model3d" xmlns:aink="http://schemas.microsoft.com/office/drawing/2016/ink" xmlns:cx8="http://schemas.microsoft.com/office/drawing/2016/5/14/chartex" xmlns:cx7="http://schemas.microsoft.com/office/drawing/2016/5/13/chartex" xmlns:cx6="http://schemas.microsoft.com/office/drawing/2016/5/12/chartex" xmlns:cx5="http://schemas.microsoft.com/office/drawing/2016/5/11/chartex" xmlns:cx4="http://schemas.microsoft.com/office/drawing/2016/5/10/chartex" xmlns:cx3="http://schemas.microsoft.com/office/drawing/2016/5/9/chartex" xmlns:cx2="http://schemas.microsoft.com/office/drawing/2015/10/21/chartex" xmlns="" r:embed="rId53"/>
                         </a:ext>
                       </a:extLst>
                     </a:blip>
@@ -7395,6 +7572,7 @@
         <w:jc w:val="both"/>
       </w:pPr>
       <w:r>
+        <w:lastRenderedPageBreak/>
         <w:t>Tirets</w:t>
       </w:r>
     </w:p>
@@ -7461,6 +7639,7 @@
       <w:r>
         <w:rPr>
           <w:noProof/>
+          <w:lang w:eastAsia="fr-FR"/>
         </w:rPr>
         <w:drawing>
           <wp:inline distT="0" distB="0" distL="0" distR="0" wp14:anchorId="2021DA65" wp14:editId="4DC409BD">
@@ -7481,7 +7660,7 @@
                     <a:blip r:embed="rId54">
                       <a:extLst>
                         <a:ext uri="{96DAC541-7B7A-43D3-8B79-37D633B846F1}">
-                          <asvg:svgBlip xmlns:asvg="http://schemas.microsoft.com/office/drawing/2016/SVG/main" r:embed="rId55"/>
+                          <asvg:svgBlip xmlns:asvg="http://schemas.microsoft.com/office/drawing/2016/SVG/main" xmlns:w16sdtdh="http://schemas.microsoft.com/office/word/2020/wordml/sdtdatahash" xmlns:w16du="http://schemas.microsoft.com/office/word/2023/wordml/word16du" xmlns:w16="http://schemas.microsoft.com/office/word/2018/wordml" xmlns:w16cid="http://schemas.microsoft.com/office/word/2016/wordml/cid" xmlns:w16cex="http://schemas.microsoft.com/office/word/2018/wordml/cex" xmlns:w="http://schemas.openxmlformats.org/wordprocessingml/2006/main" xmlns:w10="urn:schemas-microsoft-com:office:word" xmlns:v="urn:schemas-microsoft-com:vml" xmlns:oel="http://schemas.microsoft.com/office/2019/extlst" xmlns:o="urn:schemas-microsoft-com:office:office" xmlns:am3d="http://schemas.microsoft.com/office/drawing/2017/model3d" xmlns:aink="http://schemas.microsoft.com/office/drawing/2016/ink" xmlns:cx8="http://schemas.microsoft.com/office/drawing/2016/5/14/chartex" xmlns:cx7="http://schemas.microsoft.com/office/drawing/2016/5/13/chartex" xmlns:cx6="http://schemas.microsoft.com/office/drawing/2016/5/12/chartex" xmlns:cx5="http://schemas.microsoft.com/office/drawing/2016/5/11/chartex" xmlns:cx4="http://schemas.microsoft.com/office/drawing/2016/5/10/chartex" xmlns:cx3="http://schemas.microsoft.com/office/drawing/2016/5/9/chartex" xmlns:cx2="http://schemas.microsoft.com/office/drawing/2015/10/21/chartex" xmlns="" r:embed="rId55"/>
                         </a:ext>
                       </a:extLst>
                     </a:blip>
@@ -7586,8 +7765,8 @@
       <w:r>
         <w:rPr>
           <w:noProof/>
-        </w:rPr>
-        <w:lastRenderedPageBreak/>
+          <w:lang w:eastAsia="fr-FR"/>
+        </w:rPr>
         <w:drawing>
           <wp:inline distT="0" distB="0" distL="0" distR="0" wp14:anchorId="01A0DFB1" wp14:editId="6B971B16">
             <wp:extent cx="3247696" cy="6108900"/>
@@ -7607,7 +7786,7 @@
                     <a:blip r:embed="rId56">
                       <a:extLst>
                         <a:ext uri="{96DAC541-7B7A-43D3-8B79-37D633B846F1}">
-                          <asvg:svgBlip xmlns:asvg="http://schemas.microsoft.com/office/drawing/2016/SVG/main" r:embed="rId57"/>
+                          <asvg:svgBlip xmlns:asvg="http://schemas.microsoft.com/office/drawing/2016/SVG/main" xmlns:w16sdtdh="http://schemas.microsoft.com/office/word/2020/wordml/sdtdatahash" xmlns:w16du="http://schemas.microsoft.com/office/word/2023/wordml/word16du" xmlns:w16="http://schemas.microsoft.com/office/word/2018/wordml" xmlns:w16cid="http://schemas.microsoft.com/office/word/2016/wordml/cid" xmlns:w16cex="http://schemas.microsoft.com/office/word/2018/wordml/cex" xmlns:w="http://schemas.openxmlformats.org/wordprocessingml/2006/main" xmlns:w10="urn:schemas-microsoft-com:office:word" xmlns:v="urn:schemas-microsoft-com:vml" xmlns:oel="http://schemas.microsoft.com/office/2019/extlst" xmlns:o="urn:schemas-microsoft-com:office:office" xmlns:am3d="http://schemas.microsoft.com/office/drawing/2017/model3d" xmlns:aink="http://schemas.microsoft.com/office/drawing/2016/ink" xmlns:cx8="http://schemas.microsoft.com/office/drawing/2016/5/14/chartex" xmlns:cx7="http://schemas.microsoft.com/office/drawing/2016/5/13/chartex" xmlns:cx6="http://schemas.microsoft.com/office/drawing/2016/5/12/chartex" xmlns:cx5="http://schemas.microsoft.com/office/drawing/2016/5/11/chartex" xmlns:cx4="http://schemas.microsoft.com/office/drawing/2016/5/10/chartex" xmlns:cx3="http://schemas.microsoft.com/office/drawing/2016/5/9/chartex" xmlns:cx2="http://schemas.microsoft.com/office/drawing/2015/10/21/chartex" xmlns="" r:embed="rId57"/>
                         </a:ext>
                       </a:extLst>
                     </a:blip>
@@ -7647,11 +7826,11 @@
       <w:pPr>
         <w:pStyle w:val="Titre2"/>
       </w:pPr>
-      <w:bookmarkStart w:id="40" w:name="_Toc177292448"/>
+      <w:bookmarkStart w:id="41" w:name="_Toc177465440"/>
       <w:r>
         <w:t>Autres symboles</w:t>
       </w:r>
-      <w:bookmarkEnd w:id="40"/>
+      <w:bookmarkEnd w:id="41"/>
     </w:p>
     <w:p/>
     <w:p>
@@ -7677,7 +7856,7 @@
 </file>
 
 <file path=word/numbering.xml><?xml version="1.0" encoding="utf-8"?>
-<w:numbering xmlns:wpc="http://schemas.microsoft.com/office/word/2010/wordprocessingCanvas" xmlns:cx="http://schemas.microsoft.com/office/drawing/2014/chartex" xmlns:cx1="http://schemas.microsoft.com/office/drawing/2015/9/8/chartex" xmlns:cx2="http://schemas.microsoft.com/office/drawing/2015/10/21/chartex" xmlns:cx3="http://schemas.microsoft.com/office/drawing/2016/5/9/chartex" xmlns:cx4="http://schemas.microsoft.com/office/drawing/2016/5/10/chartex" xmlns:cx5="http://schemas.microsoft.com/office/drawing/2016/5/11/chartex" xmlns:cx6="http://schemas.microsoft.com/office/drawing/2016/5/12/chartex" xmlns:cx7="http://schemas.microsoft.com/office/drawing/2016/5/13/chartex" xmlns:cx8="http://schemas.microsoft.com/office/drawing/2016/5/14/chartex" xmlns:mc="http://schemas.openxmlformats.org/markup-compatibility/2006" xmlns:aink="http://schemas.microsoft.com/office/drawing/2016/ink" xmlns:am3d="http://schemas.microsoft.com/office/drawing/2017/model3d" xmlns:o="urn:schemas-microsoft-com:office:office" xmlns:oel="http://schemas.microsoft.com/office/2019/extlst" xmlns:r="http://schemas.openxmlformats.org/officeDocument/2006/relationships" xmlns:m="http://schemas.openxmlformats.org/officeDocument/2006/math" xmlns:v="urn:schemas-microsoft-com:vml" xmlns:wp14="http://schemas.microsoft.com/office/word/2010/wordprocessingDrawing" xmlns:wp="http://schemas.openxmlformats.org/drawingml/2006/wordprocessingDrawing" xmlns:w10="urn:schemas-microsoft-com:office:word" xmlns:w="http://schemas.openxmlformats.org/wordprocessingml/2006/main" xmlns:w14="http://schemas.microsoft.com/office/word/2010/wordml" xmlns:w15="http://schemas.microsoft.com/office/word/2012/wordml" xmlns:w16cex="http://schemas.microsoft.com/office/word/2018/wordml/cex" xmlns:w16cid="http://schemas.microsoft.com/office/word/2016/wordml/cid" xmlns:w16="http://schemas.microsoft.com/office/word/2018/wordml" xmlns:w16du="http://schemas.microsoft.com/office/word/2023/wordml/word16du" xmlns:w16sdtdh="http://schemas.microsoft.com/office/word/2020/wordml/sdtdatahash" xmlns:w16se="http://schemas.microsoft.com/office/word/2015/wordml/symex" xmlns:wpg="http://schemas.microsoft.com/office/word/2010/wordprocessingGroup" xmlns:wpi="http://schemas.microsoft.com/office/word/2010/wordprocessingInk" xmlns:wne="http://schemas.microsoft.com/office/word/2006/wordml" xmlns:wps="http://schemas.microsoft.com/office/word/2010/wordprocessingShape" mc:Ignorable="w14 w15 w16se w16cid w16 w16cex w16sdtdh w16du wp14">
+<w:numbering xmlns:wpc="http://schemas.microsoft.com/office/word/2010/wordprocessingCanvas" xmlns:cx="http://schemas.microsoft.com/office/drawing/2014/chartex" xmlns:cx1="http://schemas.microsoft.com/office/drawing/2015/9/8/chartex" xmlns:mc="http://schemas.openxmlformats.org/markup-compatibility/2006" xmlns:o="urn:schemas-microsoft-com:office:office" xmlns:r="http://schemas.openxmlformats.org/officeDocument/2006/relationships" xmlns:m="http://schemas.openxmlformats.org/officeDocument/2006/math" xmlns:v="urn:schemas-microsoft-com:vml" xmlns:wp14="http://schemas.microsoft.com/office/word/2010/wordprocessingDrawing" xmlns:wp="http://schemas.openxmlformats.org/drawingml/2006/wordprocessingDrawing" xmlns:w10="urn:schemas-microsoft-com:office:word" xmlns:w="http://schemas.openxmlformats.org/wordprocessingml/2006/main" xmlns:w14="http://schemas.microsoft.com/office/word/2010/wordml" xmlns:w15="http://schemas.microsoft.com/office/word/2012/wordml" xmlns:w16se="http://schemas.microsoft.com/office/word/2015/wordml/symex" xmlns:wpg="http://schemas.microsoft.com/office/word/2010/wordprocessingGroup" xmlns:wpi="http://schemas.microsoft.com/office/word/2010/wordprocessingInk" xmlns:wne="http://schemas.microsoft.com/office/word/2006/wordml" xmlns:wps="http://schemas.microsoft.com/office/word/2010/wordprocessingShape" mc:Ignorable="w14 w15 w16se wp14">
   <w:abstractNum w:abstractNumId="0" w15:restartNumberingAfterBreak="0">
     <w:nsid w:val="021A449C"/>
     <w:multiLevelType w:val="hybridMultilevel"/>
@@ -9145,49 +9324,49 @@
       </w:pPr>
     </w:lvl>
   </w:abstractNum>
-  <w:num w:numId="1" w16cid:durableId="766461255">
+  <w:num w:numId="1">
     <w:abstractNumId w:val="6"/>
   </w:num>
-  <w:num w:numId="2" w16cid:durableId="1256549209">
+  <w:num w:numId="2">
     <w:abstractNumId w:val="12"/>
   </w:num>
-  <w:num w:numId="3" w16cid:durableId="615527580">
+  <w:num w:numId="3">
     <w:abstractNumId w:val="8"/>
   </w:num>
-  <w:num w:numId="4" w16cid:durableId="1585454056">
+  <w:num w:numId="4">
     <w:abstractNumId w:val="0"/>
   </w:num>
-  <w:num w:numId="5" w16cid:durableId="1437797341">
+  <w:num w:numId="5">
     <w:abstractNumId w:val="11"/>
   </w:num>
-  <w:num w:numId="6" w16cid:durableId="1214580699">
+  <w:num w:numId="6">
     <w:abstractNumId w:val="11"/>
     <w:lvlOverride w:ilvl="0">
       <w:startOverride w:val="1"/>
     </w:lvlOverride>
   </w:num>
-  <w:num w:numId="7" w16cid:durableId="417680877">
+  <w:num w:numId="7">
     <w:abstractNumId w:val="5"/>
   </w:num>
-  <w:num w:numId="8" w16cid:durableId="1478374539">
+  <w:num w:numId="8">
     <w:abstractNumId w:val="15"/>
   </w:num>
-  <w:num w:numId="9" w16cid:durableId="1054625372">
+  <w:num w:numId="9">
     <w:abstractNumId w:val="14"/>
   </w:num>
-  <w:num w:numId="10" w16cid:durableId="1081949191">
+  <w:num w:numId="10">
     <w:abstractNumId w:val="3"/>
   </w:num>
-  <w:num w:numId="11" w16cid:durableId="76826938">
+  <w:num w:numId="11">
     <w:abstractNumId w:val="11"/>
     <w:lvlOverride w:ilvl="0">
       <w:startOverride w:val="1"/>
     </w:lvlOverride>
   </w:num>
-  <w:num w:numId="12" w16cid:durableId="159779397">
+  <w:num w:numId="12">
     <w:abstractNumId w:val="7"/>
   </w:num>
-  <w:num w:numId="13" w16cid:durableId="1537041893">
+  <w:num w:numId="13">
     <w:abstractNumId w:val="7"/>
     <w:lvlOverride w:ilvl="0">
       <w:startOverride w:val="1"/>
@@ -9217,29 +9396,29 @@
       <w:startOverride w:val="1"/>
     </w:lvlOverride>
   </w:num>
-  <w:num w:numId="14" w16cid:durableId="801310084">
+  <w:num w:numId="14">
     <w:abstractNumId w:val="13"/>
   </w:num>
-  <w:num w:numId="15" w16cid:durableId="1099639653">
+  <w:num w:numId="15">
     <w:abstractNumId w:val="1"/>
   </w:num>
-  <w:num w:numId="16" w16cid:durableId="1390617327">
+  <w:num w:numId="16">
     <w:abstractNumId w:val="9"/>
   </w:num>
-  <w:num w:numId="17" w16cid:durableId="811292995">
+  <w:num w:numId="17">
     <w:abstractNumId w:val="4"/>
   </w:num>
-  <w:num w:numId="18" w16cid:durableId="1566454647">
+  <w:num w:numId="18">
     <w:abstractNumId w:val="2"/>
   </w:num>
-  <w:num w:numId="19" w16cid:durableId="1419247761">
+  <w:num w:numId="19">
     <w:abstractNumId w:val="10"/>
   </w:num>
 </w:numbering>
 </file>
 
 <file path=word/styles.xml><?xml version="1.0" encoding="utf-8"?>
-<w:styles xmlns:mc="http://schemas.openxmlformats.org/markup-compatibility/2006" xmlns:r="http://schemas.openxmlformats.org/officeDocument/2006/relationships" xmlns:w="http://schemas.openxmlformats.org/wordprocessingml/2006/main" xmlns:w14="http://schemas.microsoft.com/office/word/2010/wordml" xmlns:w15="http://schemas.microsoft.com/office/word/2012/wordml" xmlns:w16cex="http://schemas.microsoft.com/office/word/2018/wordml/cex" xmlns:w16cid="http://schemas.microsoft.com/office/word/2016/wordml/cid" xmlns:w16="http://schemas.microsoft.com/office/word/2018/wordml" xmlns:w16du="http://schemas.microsoft.com/office/word/2023/wordml/word16du" xmlns:w16sdtdh="http://schemas.microsoft.com/office/word/2020/wordml/sdtdatahash" xmlns:w16se="http://schemas.microsoft.com/office/word/2015/wordml/symex" mc:Ignorable="w14 w15 w16se w16cid w16 w16cex w16sdtdh w16du">
+<w:styles xmlns:mc="http://schemas.openxmlformats.org/markup-compatibility/2006" xmlns:r="http://schemas.openxmlformats.org/officeDocument/2006/relationships" xmlns:w="http://schemas.openxmlformats.org/wordprocessingml/2006/main" xmlns:w14="http://schemas.microsoft.com/office/word/2010/wordml" xmlns:w15="http://schemas.microsoft.com/office/word/2012/wordml" xmlns:w16se="http://schemas.microsoft.com/office/word/2015/wordml/symex" mc:Ignorable="w14 w15 w16se">
   <w:docDefaults>
     <w:rPrDefault>
       <w:rPr>
@@ -9257,7 +9436,7 @@
       </w:pPr>
     </w:pPrDefault>
   </w:docDefaults>
-  <w:latentStyles w:defLockedState="0" w:defUIPriority="99" w:defSemiHidden="0" w:defUnhideWhenUsed="0" w:defQFormat="0" w:count="376">
+  <w:latentStyles w:defLockedState="0" w:defUIPriority="99" w:defSemiHidden="0" w:defUnhideWhenUsed="0" w:defQFormat="0" w:count="371">
     <w:lsdException w:name="Normal" w:uiPriority="0" w:qFormat="1"/>
     <w:lsdException w:name="heading 1" w:uiPriority="9" w:qFormat="1"/>
     <w:lsdException w:name="heading 2" w:semiHidden="1" w:uiPriority="9" w:unhideWhenUsed="1" w:qFormat="1"/>
@@ -9629,11 +9808,6 @@
     <w:lsdException w:name="List Table 5 Dark Accent 6" w:uiPriority="50"/>
     <w:lsdException w:name="List Table 6 Colorful Accent 6" w:uiPriority="51"/>
     <w:lsdException w:name="List Table 7 Colorful Accent 6" w:uiPriority="52"/>
-    <w:lsdException w:name="Mention" w:semiHidden="1" w:unhideWhenUsed="1"/>
-    <w:lsdException w:name="Smart Hyperlink" w:semiHidden="1" w:unhideWhenUsed="1"/>
-    <w:lsdException w:name="Hashtag" w:semiHidden="1" w:unhideWhenUsed="1"/>
-    <w:lsdException w:name="Unresolved Mention" w:semiHidden="1" w:unhideWhenUsed="1"/>
-    <w:lsdException w:name="Smart Link" w:semiHidden="1" w:unhideWhenUsed="1"/>
   </w:latentStyles>
   <w:style w:type="paragraph" w:default="1" w:styleId="Normal">
     <w:name w:val="Normal"/>
@@ -10111,7 +10285,7 @@
       <w:contextualSpacing/>
     </w:pPr>
   </w:style>
-  <w:style w:type="character" w:styleId="Accentuationintense">
+  <w:style w:type="character" w:styleId="Emphaseintense">
     <w:name w:val="Intense Emphasis"/>
     <w:basedOn w:val="Policepardfaut"/>
     <w:uiPriority w:val="21"/>
@@ -10571,7 +10745,7 @@
 </file>
 
 <file path=customXml/itemProps1.xml><?xml version="1.0" encoding="utf-8"?>
-<ds:datastoreItem xmlns:ds="http://schemas.openxmlformats.org/officeDocument/2006/customXml" ds:itemID="{1BC9274B-B694-4FE0-8E48-E995BF8A0759}">
+<ds:datastoreItem xmlns:ds="http://schemas.openxmlformats.org/officeDocument/2006/customXml" ds:itemID="{40D7D67D-F092-42F7-868E-867C9FF057FF}">
   <ds:schemaRefs>
     <ds:schemaRef ds:uri="http://schemas.openxmlformats.org/officeDocument/2006/bibliography"/>
   </ds:schemaRefs>

</xml_diff>

<commit_message>
Checked in by denis.lalanne from FRTLS-2765 on mar. 17 sept. 2024 15:23:55
</commit_message>
<xml_diff>
--- a/Symboles d'organigramme.docx
+++ b/Symboles d'organigramme.docx
@@ -409,15 +409,6 @@
     </w:p>
     <w:sdt>
       <w:sdtPr>
-        <w:rPr>
-          <w:rFonts w:asciiTheme="minorHAnsi" w:eastAsiaTheme="minorHAnsi" w:hAnsiTheme="minorHAnsi" w:cstheme="minorBidi"/>
-          <w:color w:val="auto"/>
-          <w:kern w:val="2"/>
-          <w:sz w:val="24"/>
-          <w:szCs w:val="24"/>
-          <w:lang w:eastAsia="en-US"/>
-          <w14:ligatures w14:val="standardContextual"/>
-        </w:rPr>
         <w:id w:val="-455874459"/>
         <w:docPartObj>
           <w:docPartGallery w:val="Table of Contents"/>
@@ -432,15 +423,10 @@
       </w:sdtEndPr>
       <w:sdtContent>
         <w:p>
-          <w:pPr>
-            <w:pStyle w:val="En-ttedetabledesmatires"/>
-          </w:pPr>
           <w:r>
             <w:t>Table des matières</w:t>
           </w:r>
         </w:p>
-        <w:bookmarkStart w:id="0" w:name="_GoBack"/>
-        <w:bookmarkEnd w:id="0"/>
         <w:p>
           <w:pPr>
             <w:pStyle w:val="TM1"/>
@@ -463,7 +449,7 @@
           <w:r>
             <w:fldChar w:fldCharType="separate"/>
           </w:r>
-          <w:hyperlink w:anchor="_Toc177465418" w:history="1">
+          <w:hyperlink w:anchor="_Toc177476589" w:history="1">
             <w:r>
               <w:rPr>
                 <w:rStyle w:val="Lienhypertexte"/>
@@ -509,7 +495,7 @@
                 <w:noProof/>
                 <w:webHidden/>
               </w:rPr>
-              <w:instrText xml:space="preserve"> PAGEREF _Toc177465418 \h </w:instrText>
+              <w:instrText xml:space="preserve"> PAGEREF _Toc177476589 \h </w:instrText>
             </w:r>
             <w:r>
               <w:rPr>
@@ -553,7 +539,7 @@
               <w14:ligatures w14:val="none"/>
             </w:rPr>
           </w:pPr>
-          <w:hyperlink w:anchor="_Toc177465419" w:history="1">
+          <w:hyperlink w:anchor="_Toc177476591" w:history="1">
             <w:r>
               <w:rPr>
                 <w:rStyle w:val="Lienhypertexte"/>
@@ -599,7 +585,7 @@
                 <w:noProof/>
                 <w:webHidden/>
               </w:rPr>
-              <w:instrText xml:space="preserve"> PAGEREF _Toc177465419 \h </w:instrText>
+              <w:instrText xml:space="preserve"> PAGEREF _Toc177476591 \h </w:instrText>
             </w:r>
             <w:r>
               <w:rPr>
@@ -643,7 +629,7 @@
               <w14:ligatures w14:val="none"/>
             </w:rPr>
           </w:pPr>
-          <w:hyperlink w:anchor="_Toc177465420" w:history="1">
+          <w:hyperlink w:anchor="_Toc177476592" w:history="1">
             <w:r>
               <w:rPr>
                 <w:rStyle w:val="Lienhypertexte"/>
@@ -689,7 +675,7 @@
                 <w:noProof/>
                 <w:webHidden/>
               </w:rPr>
-              <w:instrText xml:space="preserve"> PAGEREF _Toc177465420 \h </w:instrText>
+              <w:instrText xml:space="preserve"> PAGEREF _Toc177476592 \h </w:instrText>
             </w:r>
             <w:r>
               <w:rPr>
@@ -733,7 +719,7 @@
               <w14:ligatures w14:val="none"/>
             </w:rPr>
           </w:pPr>
-          <w:hyperlink w:anchor="_Toc177465421" w:history="1">
+          <w:hyperlink w:anchor="_Toc177476593" w:history="1">
             <w:r>
               <w:rPr>
                 <w:rStyle w:val="Lienhypertexte"/>
@@ -779,7 +765,7 @@
                 <w:noProof/>
                 <w:webHidden/>
               </w:rPr>
-              <w:instrText xml:space="preserve"> PAGEREF _Toc177465421 \h </w:instrText>
+              <w:instrText xml:space="preserve"> PAGEREF _Toc177476593 \h </w:instrText>
             </w:r>
             <w:r>
               <w:rPr>
@@ -827,7 +813,7 @@
               <w14:ligatures w14:val="none"/>
             </w:rPr>
           </w:pPr>
-          <w:hyperlink w:anchor="_Toc177465422" w:history="1">
+          <w:hyperlink w:anchor="_Toc177476594" w:history="1">
             <w:r>
               <w:rPr>
                 <w:rStyle w:val="Lienhypertexte"/>
@@ -873,7 +859,7 @@
                 <w:noProof/>
                 <w:webHidden/>
               </w:rPr>
-              <w:instrText xml:space="preserve"> PAGEREF _Toc177465422 \h </w:instrText>
+              <w:instrText xml:space="preserve"> PAGEREF _Toc177476594 \h </w:instrText>
             </w:r>
             <w:r>
               <w:rPr>
@@ -921,7 +907,7 @@
               <w14:ligatures w14:val="none"/>
             </w:rPr>
           </w:pPr>
-          <w:hyperlink w:anchor="_Toc177465423" w:history="1">
+          <w:hyperlink w:anchor="_Toc177476595" w:history="1">
             <w:r>
               <w:rPr>
                 <w:rStyle w:val="Lienhypertexte"/>
@@ -967,7 +953,7 @@
                 <w:noProof/>
                 <w:webHidden/>
               </w:rPr>
-              <w:instrText xml:space="preserve"> PAGEREF _Toc177465423 \h </w:instrText>
+              <w:instrText xml:space="preserve"> PAGEREF _Toc177476595 \h </w:instrText>
             </w:r>
             <w:r>
               <w:rPr>
@@ -1015,7 +1001,7 @@
               <w14:ligatures w14:val="none"/>
             </w:rPr>
           </w:pPr>
-          <w:hyperlink w:anchor="_Toc177465424" w:history="1">
+          <w:hyperlink w:anchor="_Toc177476596" w:history="1">
             <w:r>
               <w:rPr>
                 <w:rStyle w:val="Lienhypertexte"/>
@@ -1061,7 +1047,7 @@
                 <w:noProof/>
                 <w:webHidden/>
               </w:rPr>
-              <w:instrText xml:space="preserve"> PAGEREF _Toc177465424 \h </w:instrText>
+              <w:instrText xml:space="preserve"> PAGEREF _Toc177476596 \h </w:instrText>
             </w:r>
             <w:r>
               <w:rPr>
@@ -1105,7 +1091,7 @@
               <w14:ligatures w14:val="none"/>
             </w:rPr>
           </w:pPr>
-          <w:hyperlink w:anchor="_Toc177465425" w:history="1">
+          <w:hyperlink w:anchor="_Toc177476597" w:history="1">
             <w:r>
               <w:rPr>
                 <w:rStyle w:val="Lienhypertexte"/>
@@ -1151,7 +1137,7 @@
                 <w:noProof/>
                 <w:webHidden/>
               </w:rPr>
-              <w:instrText xml:space="preserve"> PAGEREF _Toc177465425 \h </w:instrText>
+              <w:instrText xml:space="preserve"> PAGEREF _Toc177476597 \h </w:instrText>
             </w:r>
             <w:r>
               <w:rPr>
@@ -1195,7 +1181,7 @@
               <w14:ligatures w14:val="none"/>
             </w:rPr>
           </w:pPr>
-          <w:hyperlink w:anchor="_Toc177465426" w:history="1">
+          <w:hyperlink w:anchor="_Toc177476598" w:history="1">
             <w:r>
               <w:rPr>
                 <w:rStyle w:val="Lienhypertexte"/>
@@ -1241,7 +1227,7 @@
                 <w:noProof/>
                 <w:webHidden/>
               </w:rPr>
-              <w:instrText xml:space="preserve"> PAGEREF _Toc177465426 \h </w:instrText>
+              <w:instrText xml:space="preserve"> PAGEREF _Toc177476598 \h </w:instrText>
             </w:r>
             <w:r>
               <w:rPr>
@@ -1285,7 +1271,7 @@
               <w14:ligatures w14:val="none"/>
             </w:rPr>
           </w:pPr>
-          <w:hyperlink w:anchor="_Toc177465427" w:history="1">
+          <w:hyperlink w:anchor="_Toc177476599" w:history="1">
             <w:r>
               <w:rPr>
                 <w:rStyle w:val="Lienhypertexte"/>
@@ -1331,7 +1317,7 @@
                 <w:noProof/>
                 <w:webHidden/>
               </w:rPr>
-              <w:instrText xml:space="preserve"> PAGEREF _Toc177465427 \h </w:instrText>
+              <w:instrText xml:space="preserve"> PAGEREF _Toc177476599 \h </w:instrText>
             </w:r>
             <w:r>
               <w:rPr>
@@ -1375,7 +1361,7 @@
               <w14:ligatures w14:val="none"/>
             </w:rPr>
           </w:pPr>
-          <w:hyperlink w:anchor="_Toc177465428" w:history="1">
+          <w:hyperlink w:anchor="_Toc177476600" w:history="1">
             <w:r>
               <w:rPr>
                 <w:rStyle w:val="Lienhypertexte"/>
@@ -1421,7 +1407,7 @@
                 <w:noProof/>
                 <w:webHidden/>
               </w:rPr>
-              <w:instrText xml:space="preserve"> PAGEREF _Toc177465428 \h </w:instrText>
+              <w:instrText xml:space="preserve"> PAGEREF _Toc177476600 \h </w:instrText>
             </w:r>
             <w:r>
               <w:rPr>
@@ -1465,7 +1451,7 @@
               <w14:ligatures w14:val="none"/>
             </w:rPr>
           </w:pPr>
-          <w:hyperlink w:anchor="_Toc177465429" w:history="1">
+          <w:hyperlink w:anchor="_Toc177476601" w:history="1">
             <w:r>
               <w:rPr>
                 <w:rStyle w:val="Lienhypertexte"/>
@@ -1511,7 +1497,7 @@
                 <w:noProof/>
                 <w:webHidden/>
               </w:rPr>
-              <w:instrText xml:space="preserve"> PAGEREF _Toc177465429 \h </w:instrText>
+              <w:instrText xml:space="preserve"> PAGEREF _Toc177476601 \h </w:instrText>
             </w:r>
             <w:r>
               <w:rPr>
@@ -1555,7 +1541,7 @@
               <w14:ligatures w14:val="none"/>
             </w:rPr>
           </w:pPr>
-          <w:hyperlink w:anchor="_Toc177465430" w:history="1">
+          <w:hyperlink w:anchor="_Toc177476602" w:history="1">
             <w:r>
               <w:rPr>
                 <w:rStyle w:val="Lienhypertexte"/>
@@ -1601,7 +1587,7 @@
                 <w:noProof/>
                 <w:webHidden/>
               </w:rPr>
-              <w:instrText xml:space="preserve"> PAGEREF _Toc177465430 \h </w:instrText>
+              <w:instrText xml:space="preserve"> PAGEREF _Toc177476602 \h </w:instrText>
             </w:r>
             <w:r>
               <w:rPr>
@@ -1649,7 +1635,7 @@
               <w14:ligatures w14:val="none"/>
             </w:rPr>
           </w:pPr>
-          <w:hyperlink w:anchor="_Toc177465431" w:history="1">
+          <w:hyperlink w:anchor="_Toc177476603" w:history="1">
             <w:r>
               <w:rPr>
                 <w:rStyle w:val="Lienhypertexte"/>
@@ -1695,7 +1681,7 @@
                 <w:noProof/>
                 <w:webHidden/>
               </w:rPr>
-              <w:instrText xml:space="preserve"> PAGEREF _Toc177465431 \h </w:instrText>
+              <w:instrText xml:space="preserve"> PAGEREF _Toc177476603 \h </w:instrText>
             </w:r>
             <w:r>
               <w:rPr>
@@ -1743,7 +1729,7 @@
               <w14:ligatures w14:val="none"/>
             </w:rPr>
           </w:pPr>
-          <w:hyperlink w:anchor="_Toc177465432" w:history="1">
+          <w:hyperlink w:anchor="_Toc177476604" w:history="1">
             <w:r>
               <w:rPr>
                 <w:rStyle w:val="Lienhypertexte"/>
@@ -1789,7 +1775,7 @@
                 <w:noProof/>
                 <w:webHidden/>
               </w:rPr>
-              <w:instrText xml:space="preserve"> PAGEREF _Toc177465432 \h </w:instrText>
+              <w:instrText xml:space="preserve"> PAGEREF _Toc177476604 \h </w:instrText>
             </w:r>
             <w:r>
               <w:rPr>
@@ -1837,7 +1823,7 @@
               <w14:ligatures w14:val="none"/>
             </w:rPr>
           </w:pPr>
-          <w:hyperlink w:anchor="_Toc177465433" w:history="1">
+          <w:hyperlink w:anchor="_Toc177476605" w:history="1">
             <w:r>
               <w:rPr>
                 <w:rStyle w:val="Lienhypertexte"/>
@@ -1883,7 +1869,7 @@
                 <w:noProof/>
                 <w:webHidden/>
               </w:rPr>
-              <w:instrText xml:space="preserve"> PAGEREF _Toc177465433 \h </w:instrText>
+              <w:instrText xml:space="preserve"> PAGEREF _Toc177476605 \h </w:instrText>
             </w:r>
             <w:r>
               <w:rPr>
@@ -1931,7 +1917,7 @@
               <w14:ligatures w14:val="none"/>
             </w:rPr>
           </w:pPr>
-          <w:hyperlink w:anchor="_Toc177465434" w:history="1">
+          <w:hyperlink w:anchor="_Toc177476606" w:history="1">
             <w:r>
               <w:rPr>
                 <w:rStyle w:val="Lienhypertexte"/>
@@ -1977,7 +1963,7 @@
                 <w:noProof/>
                 <w:webHidden/>
               </w:rPr>
-              <w:instrText xml:space="preserve"> PAGEREF _Toc177465434 \h </w:instrText>
+              <w:instrText xml:space="preserve"> PAGEREF _Toc177476606 \h </w:instrText>
             </w:r>
             <w:r>
               <w:rPr>
@@ -2025,7 +2011,7 @@
               <w14:ligatures w14:val="none"/>
             </w:rPr>
           </w:pPr>
-          <w:hyperlink w:anchor="_Toc177465435" w:history="1">
+          <w:hyperlink w:anchor="_Toc177476607" w:history="1">
             <w:r>
               <w:rPr>
                 <w:rStyle w:val="Lienhypertexte"/>
@@ -2071,7 +2057,7 @@
                 <w:noProof/>
                 <w:webHidden/>
               </w:rPr>
-              <w:instrText xml:space="preserve"> PAGEREF _Toc177465435 \h </w:instrText>
+              <w:instrText xml:space="preserve"> PAGEREF _Toc177476607 \h </w:instrText>
             </w:r>
             <w:r>
               <w:rPr>
@@ -2119,7 +2105,7 @@
               <w14:ligatures w14:val="none"/>
             </w:rPr>
           </w:pPr>
-          <w:hyperlink w:anchor="_Toc177465436" w:history="1">
+          <w:hyperlink w:anchor="_Toc177476608" w:history="1">
             <w:r>
               <w:rPr>
                 <w:rStyle w:val="Lienhypertexte"/>
@@ -2165,7 +2151,7 @@
                 <w:noProof/>
                 <w:webHidden/>
               </w:rPr>
-              <w:instrText xml:space="preserve"> PAGEREF _Toc177465436 \h </w:instrText>
+              <w:instrText xml:space="preserve"> PAGEREF _Toc177476608 \h </w:instrText>
             </w:r>
             <w:r>
               <w:rPr>
@@ -2213,7 +2199,7 @@
               <w14:ligatures w14:val="none"/>
             </w:rPr>
           </w:pPr>
-          <w:hyperlink w:anchor="_Toc177465437" w:history="1">
+          <w:hyperlink w:anchor="_Toc177476609" w:history="1">
             <w:r>
               <w:rPr>
                 <w:rStyle w:val="Lienhypertexte"/>
@@ -2259,7 +2245,7 @@
                 <w:noProof/>
                 <w:webHidden/>
               </w:rPr>
-              <w:instrText xml:space="preserve"> PAGEREF _Toc177465437 \h </w:instrText>
+              <w:instrText xml:space="preserve"> PAGEREF _Toc177476609 \h </w:instrText>
             </w:r>
             <w:r>
               <w:rPr>
@@ -2307,7 +2293,7 @@
               <w14:ligatures w14:val="none"/>
             </w:rPr>
           </w:pPr>
-          <w:hyperlink w:anchor="_Toc177465438" w:history="1">
+          <w:hyperlink w:anchor="_Toc177476610" w:history="1">
             <w:r>
               <w:rPr>
                 <w:rStyle w:val="Lienhypertexte"/>
@@ -2353,7 +2339,7 @@
                 <w:noProof/>
                 <w:webHidden/>
               </w:rPr>
-              <w:instrText xml:space="preserve"> PAGEREF _Toc177465438 \h </w:instrText>
+              <w:instrText xml:space="preserve"> PAGEREF _Toc177476610 \h </w:instrText>
             </w:r>
             <w:r>
               <w:rPr>
@@ -2401,7 +2387,7 @@
               <w14:ligatures w14:val="none"/>
             </w:rPr>
           </w:pPr>
-          <w:hyperlink w:anchor="_Toc177465439" w:history="1">
+          <w:hyperlink w:anchor="_Toc177476611" w:history="1">
             <w:r>
               <w:rPr>
                 <w:rStyle w:val="Lienhypertexte"/>
@@ -2447,7 +2433,7 @@
                 <w:noProof/>
                 <w:webHidden/>
               </w:rPr>
-              <w:instrText xml:space="preserve"> PAGEREF _Toc177465439 \h </w:instrText>
+              <w:instrText xml:space="preserve"> PAGEREF _Toc177476611 \h </w:instrText>
             </w:r>
             <w:r>
               <w:rPr>
@@ -2495,7 +2481,7 @@
               <w14:ligatures w14:val="none"/>
             </w:rPr>
           </w:pPr>
-          <w:hyperlink w:anchor="_Toc177465440" w:history="1">
+          <w:hyperlink w:anchor="_Toc177476612" w:history="1">
             <w:r>
               <w:rPr>
                 <w:rStyle w:val="Lienhypertexte"/>
@@ -2541,7 +2527,7 @@
                 <w:noProof/>
                 <w:webHidden/>
               </w:rPr>
-              <w:instrText xml:space="preserve"> PAGEREF _Toc177465440 \h </w:instrText>
+              <w:instrText xml:space="preserve"> PAGEREF _Toc177476612 \h </w:instrText>
             </w:r>
             <w:r>
               <w:rPr>
@@ -2610,242 +2596,264 @@
         </w:numPr>
         <w:jc w:val="both"/>
       </w:pPr>
-      <w:bookmarkStart w:id="1" w:name="_Toc177221088"/>
-      <w:bookmarkStart w:id="2" w:name="_Toc177465418"/>
+      <w:bookmarkStart w:id="0" w:name="_Toc177221088"/>
+      <w:bookmarkStart w:id="1" w:name="_Toc177476589"/>
       <w:r>
         <w:lastRenderedPageBreak/>
         <w:t>Introduction</w:t>
       </w:r>
+      <w:bookmarkEnd w:id="0"/>
       <w:bookmarkEnd w:id="1"/>
+    </w:p>
+    <w:p>
+      <w:pPr>
+        <w:jc w:val="both"/>
+      </w:pPr>
+      <w:r>
+        <w:t>La présente Norme internationale reprend les informations figurant</w:t>
+      </w:r>
+      <w:r>
+        <w:t xml:space="preserve"> </w:t>
+      </w:r>
+      <w:r>
+        <w:t>dans I’ISO 1028 et dans I’ISO 2636 et, de ce fait, les</w:t>
+      </w:r>
+      <w:r>
+        <w:t xml:space="preserve"> </w:t>
+      </w:r>
+      <w:r>
+        <w:t>remplace.</w:t>
+      </w:r>
+    </w:p>
+    <w:p>
+      <w:pPr>
+        <w:jc w:val="both"/>
+      </w:pPr>
+      <w:r>
+        <w:t>Les organigrammes sont largement utilisés pour décrire tous les</w:t>
+      </w:r>
+      <w:r>
+        <w:t xml:space="preserve"> </w:t>
+      </w:r>
+      <w:r>
+        <w:t>types de problèmes de traitement de l’information et les</w:t>
+      </w:r>
+      <w:r>
+        <w:t xml:space="preserve"> </w:t>
+      </w:r>
+      <w:r>
+        <w:t>moyens de les résoudre. La présente Norme internationale ne</w:t>
+      </w:r>
+      <w:r>
+        <w:t xml:space="preserve"> </w:t>
+      </w:r>
+      <w:r>
+        <w:t>limite pas leur emploi aux applications particulières citées à titre</w:t>
+      </w:r>
+      <w:r>
+        <w:t xml:space="preserve"> </w:t>
+      </w:r>
+      <w:r>
+        <w:t>d’exemples.</w:t>
+      </w:r>
+    </w:p>
+    <w:p>
+      <w:pPr>
+        <w:jc w:val="both"/>
+      </w:pPr>
+      <w:r>
+        <w:t>Des règles internes doivent dans certains cas être élaborées en</w:t>
+      </w:r>
+      <w:r>
+        <w:t xml:space="preserve"> </w:t>
+      </w:r>
+      <w:r>
+        <w:t>tenant compte des types de données ou de traitements en</w:t>
+      </w:r>
+      <w:r>
+        <w:t xml:space="preserve"> </w:t>
+      </w:r>
+      <w:r>
+        <w:t>cours d’étude. Toutefois, il existe des principes directeurs qui,</w:t>
+      </w:r>
+      <w:r>
+        <w:t xml:space="preserve"> </w:t>
+      </w:r>
+      <w:r>
+        <w:t>s’ils sont respectés, améliorent la lisibilité et facilitent les références</w:t>
+      </w:r>
+      <w:r>
+        <w:t xml:space="preserve"> </w:t>
+      </w:r>
+      <w:r>
+        <w:t>croisées avec le texte.</w:t>
+      </w:r>
+    </w:p>
+    <w:p>
+      <w:pPr>
+        <w:jc w:val="both"/>
+      </w:pPr>
+      <w:r>
+        <w:t>Les organigrammes sont composés de symboles ayant une</w:t>
+      </w:r>
+      <w:r>
+        <w:t xml:space="preserve"> </w:t>
+      </w:r>
+      <w:r>
+        <w:t>signification donnée, d’un texte explicatif bref et de lignes de</w:t>
+      </w:r>
+      <w:r>
+        <w:t xml:space="preserve"> </w:t>
+      </w:r>
+      <w:r>
+        <w:t>raccordement. La présente Norme internationale ne traite pas</w:t>
+      </w:r>
+      <w:r>
+        <w:t xml:space="preserve"> </w:t>
+      </w:r>
+      <w:r>
+        <w:t>de la partie textuelle des organigrammes. Toutefois, chaque</w:t>
+      </w:r>
+      <w:r>
+        <w:t xml:space="preserve"> </w:t>
+      </w:r>
+      <w:r>
+        <w:t>symbole correspond à un nom (non abrégé si possible) significatif</w:t>
+      </w:r>
+      <w:r>
+        <w:t xml:space="preserve"> </w:t>
+      </w:r>
+      <w:r>
+        <w:t>et non ambigu qui est toujours utilisé dans l’ensemble de la</w:t>
+      </w:r>
+      <w:r>
+        <w:t xml:space="preserve"> </w:t>
+      </w:r>
+      <w:r>
+        <w:t>documentation.</w:t>
+      </w:r>
+    </w:p>
+    <w:p>
+      <w:pPr>
+        <w:jc w:val="both"/>
+      </w:pPr>
+      <w:r>
+        <w:t>Un organigramme peut être utilisé à différents niveaux de</w:t>
+      </w:r>
+      <w:r>
+        <w:t xml:space="preserve"> </w:t>
+      </w:r>
+      <w:r>
+        <w:t>détail ;</w:t>
+      </w:r>
+      <w:r>
+        <w:t xml:space="preserve"> le nombre de niveaux dépend de l’importance et de la</w:t>
+      </w:r>
+      <w:r>
+        <w:t xml:space="preserve"> </w:t>
+      </w:r>
+      <w:r>
+        <w:t>complexité du problème. Ce niveau de détail doit être choisi</w:t>
+      </w:r>
+      <w:r>
+        <w:t xml:space="preserve"> </w:t>
+      </w:r>
+      <w:r>
+        <w:t xml:space="preserve">pour que les différentes parties ainsi que </w:t>
+      </w:r>
+      <w:r>
+        <w:t>les relations existantes</w:t>
+      </w:r>
+      <w:r>
+        <w:t xml:space="preserve"> </w:t>
+      </w:r>
+      <w:r>
+        <w:t>entre ces parties soient compréhensibles dans leur ensemble.</w:t>
+      </w:r>
+    </w:p>
+    <w:p>
+      <w:pPr>
+        <w:jc w:val="both"/>
+      </w:pPr>
+      <w:r>
+        <w:t xml:space="preserve">On définit généralement un organigramme reprenant </w:t>
+      </w:r>
+      <w:r>
+        <w:t>l</w:t>
+      </w:r>
+      <w:r>
+        <w:t>’ensemble</w:t>
+      </w:r>
+      <w:r>
+        <w:t xml:space="preserve"> </w:t>
+      </w:r>
+      <w:r>
+        <w:t xml:space="preserve">du système et montrant les principaux éléments </w:t>
+      </w:r>
+      <w:r>
+        <w:t>constitutifs ;</w:t>
+      </w:r>
+      <w:r>
+        <w:t xml:space="preserve"> </w:t>
+      </w:r>
+      <w:r>
+        <w:t xml:space="preserve">cet organigramme représente le premier niveau de la </w:t>
+      </w:r>
+      <w:r>
+        <w:t>hiérarchie ;</w:t>
+      </w:r>
+      <w:r>
+        <w:t xml:space="preserve"> </w:t>
+      </w:r>
+      <w:r>
+        <w:t>chaque niveau d’en dessous donne une description</w:t>
+      </w:r>
+      <w:r>
+        <w:t xml:space="preserve"> </w:t>
+      </w:r>
+      <w:r>
+        <w:t>plus détaillée d’une ou plusieurs des parties du schéma de</w:t>
+      </w:r>
+      <w:r>
+        <w:t xml:space="preserve"> </w:t>
+      </w:r>
+      <w:r>
+        <w:t>niveau immédiatement supérieur.</w:t>
+      </w:r>
+    </w:p>
+    <w:p>
+      <w:pPr>
+        <w:pStyle w:val="Paragraphedeliste"/>
+        <w:keepNext/>
+        <w:keepLines/>
+        <w:numPr>
+          <w:ilvl w:val="0"/>
+          <w:numId w:val="12"/>
+        </w:numPr>
+        <w:spacing w:before="360" w:after="80"/>
+        <w:contextualSpacing w:val="0"/>
+        <w:outlineLvl w:val="0"/>
+        <w:rPr>
+          <w:rFonts w:asciiTheme="majorHAnsi" w:eastAsiaTheme="majorEastAsia" w:hAnsiTheme="majorHAnsi" w:cstheme="majorBidi"/>
+          <w:vanish/>
+          <w:color w:val="0F4761" w:themeColor="accent1" w:themeShade="BF"/>
+          <w:sz w:val="40"/>
+          <w:szCs w:val="40"/>
+        </w:rPr>
+      </w:pPr>
+      <w:bookmarkStart w:id="2" w:name="_Toc177221089"/>
+      <w:bookmarkStart w:id="3" w:name="_Toc177476590"/>
+      <w:bookmarkEnd w:id="3"/>
+    </w:p>
+    <w:p>
+      <w:pPr>
+        <w:pStyle w:val="Titre1"/>
+      </w:pPr>
+      <w:bookmarkStart w:id="4" w:name="_Toc177476591"/>
+      <w:r>
+        <w:t>Objet et domaine d’application</w:t>
+      </w:r>
       <w:bookmarkEnd w:id="2"/>
-    </w:p>
-    <w:p>
-      <w:pPr>
-        <w:jc w:val="both"/>
-      </w:pPr>
-      <w:r>
-        <w:t>La présente Norme internationale reprend les informations figurant</w:t>
-      </w:r>
-      <w:r>
-        <w:t xml:space="preserve"> </w:t>
-      </w:r>
-      <w:r>
-        <w:t>dans I’ISO 1028 et dans I’ISO 2636 et, de ce fait, les</w:t>
-      </w:r>
-      <w:r>
-        <w:t xml:space="preserve"> </w:t>
-      </w:r>
-      <w:r>
-        <w:t>remplace.</w:t>
-      </w:r>
-    </w:p>
-    <w:p>
-      <w:pPr>
-        <w:jc w:val="both"/>
-      </w:pPr>
-      <w:r>
-        <w:t>Les organigrammes sont largement utilisés pour décrire tous les</w:t>
-      </w:r>
-      <w:r>
-        <w:t xml:space="preserve"> </w:t>
-      </w:r>
-      <w:r>
-        <w:t>types de problèmes de traitement de l’information et les</w:t>
-      </w:r>
-      <w:r>
-        <w:t xml:space="preserve"> </w:t>
-      </w:r>
-      <w:r>
-        <w:t>moyens de les résoudre. La présente Norme internationale ne</w:t>
-      </w:r>
-      <w:r>
-        <w:t xml:space="preserve"> </w:t>
-      </w:r>
-      <w:r>
-        <w:t>limite pas leur emploi aux applications particulières citées à titre</w:t>
-      </w:r>
-      <w:r>
-        <w:t xml:space="preserve"> </w:t>
-      </w:r>
-      <w:r>
-        <w:t>d’exemples.</w:t>
-      </w:r>
-    </w:p>
-    <w:p>
-      <w:pPr>
-        <w:jc w:val="both"/>
-      </w:pPr>
-      <w:r>
-        <w:t>Des règles internes doivent dans certains cas être élaborées en</w:t>
-      </w:r>
-      <w:r>
-        <w:t xml:space="preserve"> </w:t>
-      </w:r>
-      <w:r>
-        <w:t>tenant compte des types de données ou de traitements en</w:t>
-      </w:r>
-      <w:r>
-        <w:t xml:space="preserve"> </w:t>
-      </w:r>
-      <w:r>
-        <w:t>cours d’étude. Toutefois, il existe des principes directeurs qui,</w:t>
-      </w:r>
-      <w:r>
-        <w:t xml:space="preserve"> </w:t>
-      </w:r>
-      <w:r>
-        <w:t>s’ils sont respectés, améliorent la lisibilité et facilitent les références</w:t>
-      </w:r>
-      <w:r>
-        <w:t xml:space="preserve"> </w:t>
-      </w:r>
-      <w:r>
-        <w:t>croisées avec le texte.</w:t>
-      </w:r>
-    </w:p>
-    <w:p>
-      <w:pPr>
-        <w:jc w:val="both"/>
-      </w:pPr>
-      <w:r>
-        <w:t>Les organigrammes sont composés de symboles ayant une</w:t>
-      </w:r>
-      <w:r>
-        <w:t xml:space="preserve"> </w:t>
-      </w:r>
-      <w:r>
-        <w:t>signification donnée, d’un texte explicatif bref et de lignes de</w:t>
-      </w:r>
-      <w:r>
-        <w:t xml:space="preserve"> </w:t>
-      </w:r>
-      <w:r>
-        <w:t>raccordement. La présente Norme internationale ne traite pas</w:t>
-      </w:r>
-      <w:r>
-        <w:t xml:space="preserve"> </w:t>
-      </w:r>
-      <w:r>
-        <w:t>de la partie textuelle des organigrammes. Toutefois, chaque</w:t>
-      </w:r>
-      <w:r>
-        <w:t xml:space="preserve"> </w:t>
-      </w:r>
-      <w:r>
-        <w:t>symbole correspond à un nom (non abrégé si possible) significatif</w:t>
-      </w:r>
-      <w:r>
-        <w:t xml:space="preserve"> </w:t>
-      </w:r>
-      <w:r>
-        <w:t>et non ambigu qui est toujours utilisé dans l’ensemble de la</w:t>
-      </w:r>
-      <w:r>
-        <w:t xml:space="preserve"> </w:t>
-      </w:r>
-      <w:r>
-        <w:t>documentation.</w:t>
-      </w:r>
-    </w:p>
-    <w:p>
-      <w:pPr>
-        <w:jc w:val="both"/>
-      </w:pPr>
-      <w:r>
-        <w:t>Un organigramme peut être utilisé à différents niveaux de</w:t>
-      </w:r>
-      <w:r>
-        <w:t xml:space="preserve"> </w:t>
-      </w:r>
-      <w:r>
-        <w:t>détail ;</w:t>
-      </w:r>
-      <w:r>
-        <w:t xml:space="preserve"> le nombre de niveaux dépend de l’importance et de la</w:t>
-      </w:r>
-      <w:r>
-        <w:t xml:space="preserve"> </w:t>
-      </w:r>
-      <w:r>
-        <w:t>complexité du problème. Ce niveau de détail doit être choisi</w:t>
-      </w:r>
-      <w:r>
-        <w:t xml:space="preserve"> </w:t>
-      </w:r>
-      <w:r>
-        <w:t xml:space="preserve">pour que les différentes parties ainsi que </w:t>
-      </w:r>
-      <w:r>
-        <w:t>les relations existantes</w:t>
-      </w:r>
-      <w:r>
-        <w:t xml:space="preserve"> </w:t>
-      </w:r>
-      <w:r>
-        <w:t>entre ces parties soient compréhensibles dans leur ensemble.</w:t>
-      </w:r>
-    </w:p>
-    <w:p>
-      <w:pPr>
-        <w:jc w:val="both"/>
-      </w:pPr>
-      <w:r>
-        <w:t xml:space="preserve">On définit généralement un organigramme reprenant </w:t>
-      </w:r>
-      <w:r>
-        <w:t>l</w:t>
-      </w:r>
-      <w:r>
-        <w:t>’ensemble</w:t>
-      </w:r>
-      <w:r>
-        <w:t xml:space="preserve"> </w:t>
-      </w:r>
-      <w:r>
-        <w:t xml:space="preserve">du système et montrant les principaux éléments </w:t>
-      </w:r>
-      <w:r>
-        <w:t>constitutifs ;</w:t>
-      </w:r>
-      <w:r>
-        <w:t xml:space="preserve"> </w:t>
-      </w:r>
-      <w:r>
-        <w:t xml:space="preserve">cet organigramme représente le premier niveau de la </w:t>
-      </w:r>
-      <w:r>
-        <w:t>hiérarchie ;</w:t>
-      </w:r>
-      <w:r>
-        <w:t xml:space="preserve"> </w:t>
-      </w:r>
-      <w:r>
-        <w:t>chaque niveau d’en dessous donne une description</w:t>
-      </w:r>
-      <w:r>
-        <w:t xml:space="preserve"> </w:t>
-      </w:r>
-      <w:r>
-        <w:t>plus détaillée d’une ou plusieurs des parties du schéma de</w:t>
-      </w:r>
-      <w:r>
-        <w:t xml:space="preserve"> </w:t>
-      </w:r>
-      <w:r>
-        <w:t>niveau immédiatement supérieur.</w:t>
-      </w:r>
-    </w:p>
-    <w:p>
-      <w:pPr>
-        <w:pStyle w:val="Titre1"/>
-        <w:jc w:val="both"/>
-      </w:pPr>
-      <w:bookmarkStart w:id="3" w:name="_Toc177221089"/>
-      <w:bookmarkStart w:id="4" w:name="_Toc177465419"/>
-      <w:r>
-        <w:t>Objet et domaine d’application</w:t>
-      </w:r>
-      <w:bookmarkEnd w:id="3"/>
       <w:bookmarkEnd w:id="4"/>
     </w:p>
     <w:p>
@@ -2998,7 +3006,7 @@
         <w:jc w:val="both"/>
       </w:pPr>
       <w:bookmarkStart w:id="5" w:name="_Toc177221090"/>
-      <w:bookmarkStart w:id="6" w:name="_Toc177465420"/>
+      <w:bookmarkStart w:id="6" w:name="_Toc177476592"/>
       <w:r>
         <w:lastRenderedPageBreak/>
         <w:t>Références</w:t>
@@ -3047,7 +3055,7 @@
         <w:jc w:val="both"/>
       </w:pPr>
       <w:bookmarkStart w:id="7" w:name="_Toc177221091"/>
-      <w:bookmarkStart w:id="8" w:name="_Toc177465421"/>
+      <w:bookmarkStart w:id="8" w:name="_Toc177476593"/>
       <w:r>
         <w:t>Définitions</w:t>
       </w:r>
@@ -3108,7 +3116,7 @@
         <w:jc w:val="both"/>
       </w:pPr>
       <w:bookmarkStart w:id="9" w:name="_Toc177221092"/>
-      <w:bookmarkStart w:id="10" w:name="_Toc177465422"/>
+      <w:bookmarkStart w:id="10" w:name="_Toc177476594"/>
       <w:r>
         <w:t>Symbole</w:t>
       </w:r>
@@ -3189,7 +3197,7 @@
         <w:jc w:val="both"/>
       </w:pPr>
       <w:bookmarkStart w:id="11" w:name="_Toc177221093"/>
-      <w:bookmarkStart w:id="12" w:name="_Toc177465423"/>
+      <w:bookmarkStart w:id="12" w:name="_Toc177476595"/>
       <w:r>
         <w:t>Symbole</w:t>
       </w:r>
@@ -3270,7 +3278,7 @@
         <w:jc w:val="both"/>
       </w:pPr>
       <w:bookmarkStart w:id="13" w:name="_Toc177221094"/>
-      <w:bookmarkStart w:id="14" w:name="_Toc177465424"/>
+      <w:bookmarkStart w:id="14" w:name="_Toc177476596"/>
       <w:r>
         <w:t>Organigrammes</w:t>
       </w:r>
@@ -3348,7 +3356,7 @@
         <w:jc w:val="both"/>
       </w:pPr>
       <w:bookmarkStart w:id="15" w:name="_Toc177221095"/>
-      <w:bookmarkStart w:id="16" w:name="_Toc177465425"/>
+      <w:bookmarkStart w:id="16" w:name="_Toc177476597"/>
       <w:r>
         <w:t>Organigramme des données</w:t>
       </w:r>
@@ -3753,7 +3761,7 @@
         <w:pStyle w:val="Titre1"/>
         <w:jc w:val="both"/>
       </w:pPr>
-      <w:bookmarkStart w:id="17" w:name="_Toc177465426"/>
+      <w:bookmarkStart w:id="17" w:name="_Toc177476598"/>
       <w:r>
         <w:lastRenderedPageBreak/>
         <w:t>Organigramme de programmation</w:t>
@@ -3944,7 +3952,7 @@
         <w:pStyle w:val="Titre1"/>
         <w:jc w:val="both"/>
       </w:pPr>
-      <w:bookmarkStart w:id="18" w:name="_Toc177465427"/>
+      <w:bookmarkStart w:id="18" w:name="_Toc177476599"/>
       <w:r>
         <w:t>Organigramme d’analyse</w:t>
       </w:r>
@@ -4086,7 +4094,7 @@
         <w:pStyle w:val="Titre1"/>
         <w:jc w:val="both"/>
       </w:pPr>
-      <w:bookmarkStart w:id="19" w:name="_Toc177465428"/>
+      <w:bookmarkStart w:id="19" w:name="_Toc177476600"/>
       <w:r>
         <w:t>Schéma de réseau de programme</w:t>
       </w:r>
@@ -4207,7 +4215,7 @@
         <w:pStyle w:val="Titre1"/>
         <w:jc w:val="both"/>
       </w:pPr>
-      <w:bookmarkStart w:id="20" w:name="_Toc177465429"/>
+      <w:bookmarkStart w:id="20" w:name="_Toc177476601"/>
       <w:r>
         <w:t>Schéma des ressources de système</w:t>
       </w:r>
@@ -4228,7 +4236,7 @@
         <w:lastRenderedPageBreak/>
         <w:t xml:space="preserve"> </w:t>
       </w:r>
-      <w:bookmarkStart w:id="22" w:name="_Toc177465430"/>
+      <w:bookmarkStart w:id="22" w:name="_Toc177476602"/>
       <w:r>
         <w:t>Symboles</w:t>
       </w:r>
@@ -4241,7 +4249,7 @@
         <w:jc w:val="both"/>
       </w:pPr>
       <w:bookmarkStart w:id="23" w:name="_Toc177221097"/>
-      <w:bookmarkStart w:id="24" w:name="_Toc177465431"/>
+      <w:bookmarkStart w:id="24" w:name="_Toc177476603"/>
       <w:r>
         <w:t>Symboles de données</w:t>
       </w:r>
@@ -4254,7 +4262,7 @@
         <w:jc w:val="both"/>
       </w:pPr>
       <w:bookmarkStart w:id="25" w:name="_Toc177221098"/>
-      <w:bookmarkStart w:id="26" w:name="_Toc177465432"/>
+      <w:bookmarkStart w:id="26" w:name="_Toc177476604"/>
       <w:r>
         <w:t>Symboles de base</w:t>
       </w:r>
@@ -4346,7 +4354,7 @@
                     <a:blip r:embed="rId6">
                       <a:extLst>
                         <a:ext uri="{96DAC541-7B7A-43D3-8B79-37D633B846F1}">
-                          <asvg:svgBlip xmlns:asvg="http://schemas.microsoft.com/office/drawing/2016/SVG/main" xmlns:w16sdtdh="http://schemas.microsoft.com/office/word/2020/wordml/sdtdatahash" xmlns:w16du="http://schemas.microsoft.com/office/word/2023/wordml/word16du" xmlns:w16="http://schemas.microsoft.com/office/word/2018/wordml" xmlns:w16cid="http://schemas.microsoft.com/office/word/2016/wordml/cid" xmlns:w16cex="http://schemas.microsoft.com/office/word/2018/wordml/cex" xmlns:w="http://schemas.openxmlformats.org/wordprocessingml/2006/main" xmlns:w10="urn:schemas-microsoft-com:office:word" xmlns:v="urn:schemas-microsoft-com:vml" xmlns:oel="http://schemas.microsoft.com/office/2019/extlst" xmlns:o="urn:schemas-microsoft-com:office:office" xmlns:am3d="http://schemas.microsoft.com/office/drawing/2017/model3d" xmlns:aink="http://schemas.microsoft.com/office/drawing/2016/ink" xmlns:cx8="http://schemas.microsoft.com/office/drawing/2016/5/14/chartex" xmlns:cx7="http://schemas.microsoft.com/office/drawing/2016/5/13/chartex" xmlns:cx6="http://schemas.microsoft.com/office/drawing/2016/5/12/chartex" xmlns:cx5="http://schemas.microsoft.com/office/drawing/2016/5/11/chartex" xmlns:cx4="http://schemas.microsoft.com/office/drawing/2016/5/10/chartex" xmlns:cx3="http://schemas.microsoft.com/office/drawing/2016/5/9/chartex" xmlns:cx2="http://schemas.microsoft.com/office/drawing/2015/10/21/chartex" xmlns="" r:embed="rId7"/>
+                          <asvg:svgBlip xmlns="" xmlns:cx2="http://schemas.microsoft.com/office/drawing/2015/10/21/chartex" xmlns:cx3="http://schemas.microsoft.com/office/drawing/2016/5/9/chartex" xmlns:cx4="http://schemas.microsoft.com/office/drawing/2016/5/10/chartex" xmlns:cx5="http://schemas.microsoft.com/office/drawing/2016/5/11/chartex" xmlns:cx6="http://schemas.microsoft.com/office/drawing/2016/5/12/chartex" xmlns:cx7="http://schemas.microsoft.com/office/drawing/2016/5/13/chartex" xmlns:cx8="http://schemas.microsoft.com/office/drawing/2016/5/14/chartex" xmlns:aink="http://schemas.microsoft.com/office/drawing/2016/ink" xmlns:am3d="http://schemas.microsoft.com/office/drawing/2017/model3d" xmlns:o="urn:schemas-microsoft-com:office:office" xmlns:oel="http://schemas.microsoft.com/office/2019/extlst" xmlns:v="urn:schemas-microsoft-com:vml" xmlns:w10="urn:schemas-microsoft-com:office:word" xmlns:w="http://schemas.openxmlformats.org/wordprocessingml/2006/main" xmlns:w16cex="http://schemas.microsoft.com/office/word/2018/wordml/cex" xmlns:w16cid="http://schemas.microsoft.com/office/word/2016/wordml/cid" xmlns:w16="http://schemas.microsoft.com/office/word/2018/wordml" xmlns:w16du="http://schemas.microsoft.com/office/word/2023/wordml/word16du" xmlns:w16sdtdh="http://schemas.microsoft.com/office/word/2020/wordml/sdtdatahash" xmlns:asvg="http://schemas.microsoft.com/office/drawing/2016/SVG/main" r:embed="rId7"/>
                         </a:ext>
                       </a:extLst>
                     </a:blip>
@@ -4369,6 +4377,8 @@
           </wp:inline>
         </w:drawing>
       </w:r>
+      <w:bookmarkStart w:id="27" w:name="_GoBack"/>
+      <w:bookmarkEnd w:id="27"/>
     </w:p>
     <w:p>
       <w:pPr>
@@ -4489,7 +4499,7 @@
                     <a:blip r:embed="rId8">
                       <a:extLst>
                         <a:ext uri="{96DAC541-7B7A-43D3-8B79-37D633B846F1}">
-                          <asvg:svgBlip xmlns:asvg="http://schemas.microsoft.com/office/drawing/2016/SVG/main" xmlns:w16sdtdh="http://schemas.microsoft.com/office/word/2020/wordml/sdtdatahash" xmlns:w16du="http://schemas.microsoft.com/office/word/2023/wordml/word16du" xmlns:w16="http://schemas.microsoft.com/office/word/2018/wordml" xmlns:w16cid="http://schemas.microsoft.com/office/word/2016/wordml/cid" xmlns:w16cex="http://schemas.microsoft.com/office/word/2018/wordml/cex" xmlns:w="http://schemas.openxmlformats.org/wordprocessingml/2006/main" xmlns:w10="urn:schemas-microsoft-com:office:word" xmlns:v="urn:schemas-microsoft-com:vml" xmlns:oel="http://schemas.microsoft.com/office/2019/extlst" xmlns:o="urn:schemas-microsoft-com:office:office" xmlns:am3d="http://schemas.microsoft.com/office/drawing/2017/model3d" xmlns:aink="http://schemas.microsoft.com/office/drawing/2016/ink" xmlns:cx8="http://schemas.microsoft.com/office/drawing/2016/5/14/chartex" xmlns:cx7="http://schemas.microsoft.com/office/drawing/2016/5/13/chartex" xmlns:cx6="http://schemas.microsoft.com/office/drawing/2016/5/12/chartex" xmlns:cx5="http://schemas.microsoft.com/office/drawing/2016/5/11/chartex" xmlns:cx4="http://schemas.microsoft.com/office/drawing/2016/5/10/chartex" xmlns:cx3="http://schemas.microsoft.com/office/drawing/2016/5/9/chartex" xmlns:cx2="http://schemas.microsoft.com/office/drawing/2015/10/21/chartex" xmlns="" r:embed="rId9"/>
+                          <asvg:svgBlip xmlns="" xmlns:cx2="http://schemas.microsoft.com/office/drawing/2015/10/21/chartex" xmlns:cx3="http://schemas.microsoft.com/office/drawing/2016/5/9/chartex" xmlns:cx4="http://schemas.microsoft.com/office/drawing/2016/5/10/chartex" xmlns:cx5="http://schemas.microsoft.com/office/drawing/2016/5/11/chartex" xmlns:cx6="http://schemas.microsoft.com/office/drawing/2016/5/12/chartex" xmlns:cx7="http://schemas.microsoft.com/office/drawing/2016/5/13/chartex" xmlns:cx8="http://schemas.microsoft.com/office/drawing/2016/5/14/chartex" xmlns:aink="http://schemas.microsoft.com/office/drawing/2016/ink" xmlns:am3d="http://schemas.microsoft.com/office/drawing/2017/model3d" xmlns:o="urn:schemas-microsoft-com:office:office" xmlns:oel="http://schemas.microsoft.com/office/2019/extlst" xmlns:v="urn:schemas-microsoft-com:vml" xmlns:w10="urn:schemas-microsoft-com:office:word" xmlns:w="http://schemas.openxmlformats.org/wordprocessingml/2006/main" xmlns:w16cex="http://schemas.microsoft.com/office/word/2018/wordml/cex" xmlns:w16cid="http://schemas.microsoft.com/office/word/2016/wordml/cid" xmlns:w16="http://schemas.microsoft.com/office/word/2018/wordml" xmlns:w16du="http://schemas.microsoft.com/office/word/2023/wordml/word16du" xmlns:w16sdtdh="http://schemas.microsoft.com/office/word/2020/wordml/sdtdatahash" xmlns:asvg="http://schemas.microsoft.com/office/drawing/2016/SVG/main" r:embed="rId9"/>
                         </a:ext>
                       </a:extLst>
                     </a:blip>
@@ -4531,13 +4541,13 @@
         <w:pStyle w:val="Titre3"/>
         <w:jc w:val="both"/>
       </w:pPr>
-      <w:bookmarkStart w:id="27" w:name="_Toc177221099"/>
-      <w:bookmarkStart w:id="28" w:name="_Toc177465433"/>
+      <w:bookmarkStart w:id="28" w:name="_Toc177221099"/>
+      <w:bookmarkStart w:id="29" w:name="_Toc177476605"/>
       <w:r>
         <w:t>Symboles spécifiques</w:t>
       </w:r>
-      <w:bookmarkEnd w:id="27"/>
       <w:bookmarkEnd w:id="28"/>
+      <w:bookmarkEnd w:id="29"/>
     </w:p>
     <w:p>
       <w:pPr>
@@ -4645,7 +4655,7 @@
                     <a:blip r:embed="rId10">
                       <a:extLst>
                         <a:ext uri="{96DAC541-7B7A-43D3-8B79-37D633B846F1}">
-                          <asvg:svgBlip xmlns:asvg="http://schemas.microsoft.com/office/drawing/2016/SVG/main" xmlns:w16sdtdh="http://schemas.microsoft.com/office/word/2020/wordml/sdtdatahash" xmlns:w16du="http://schemas.microsoft.com/office/word/2023/wordml/word16du" xmlns:w16="http://schemas.microsoft.com/office/word/2018/wordml" xmlns:w16cid="http://schemas.microsoft.com/office/word/2016/wordml/cid" xmlns:w16cex="http://schemas.microsoft.com/office/word/2018/wordml/cex" xmlns:w="http://schemas.openxmlformats.org/wordprocessingml/2006/main" xmlns:w10="urn:schemas-microsoft-com:office:word" xmlns:v="urn:schemas-microsoft-com:vml" xmlns:oel="http://schemas.microsoft.com/office/2019/extlst" xmlns:o="urn:schemas-microsoft-com:office:office" xmlns:am3d="http://schemas.microsoft.com/office/drawing/2017/model3d" xmlns:aink="http://schemas.microsoft.com/office/drawing/2016/ink" xmlns:cx8="http://schemas.microsoft.com/office/drawing/2016/5/14/chartex" xmlns:cx7="http://schemas.microsoft.com/office/drawing/2016/5/13/chartex" xmlns:cx6="http://schemas.microsoft.com/office/drawing/2016/5/12/chartex" xmlns:cx5="http://schemas.microsoft.com/office/drawing/2016/5/11/chartex" xmlns:cx4="http://schemas.microsoft.com/office/drawing/2016/5/10/chartex" xmlns:cx3="http://schemas.microsoft.com/office/drawing/2016/5/9/chartex" xmlns:cx2="http://schemas.microsoft.com/office/drawing/2015/10/21/chartex" xmlns="" r:embed="rId11"/>
+                          <asvg:svgBlip xmlns="" xmlns:cx2="http://schemas.microsoft.com/office/drawing/2015/10/21/chartex" xmlns:cx3="http://schemas.microsoft.com/office/drawing/2016/5/9/chartex" xmlns:cx4="http://schemas.microsoft.com/office/drawing/2016/5/10/chartex" xmlns:cx5="http://schemas.microsoft.com/office/drawing/2016/5/11/chartex" xmlns:cx6="http://schemas.microsoft.com/office/drawing/2016/5/12/chartex" xmlns:cx7="http://schemas.microsoft.com/office/drawing/2016/5/13/chartex" xmlns:cx8="http://schemas.microsoft.com/office/drawing/2016/5/14/chartex" xmlns:aink="http://schemas.microsoft.com/office/drawing/2016/ink" xmlns:am3d="http://schemas.microsoft.com/office/drawing/2017/model3d" xmlns:o="urn:schemas-microsoft-com:office:office" xmlns:oel="http://schemas.microsoft.com/office/2019/extlst" xmlns:v="urn:schemas-microsoft-com:vml" xmlns:w10="urn:schemas-microsoft-com:office:word" xmlns:w="http://schemas.openxmlformats.org/wordprocessingml/2006/main" xmlns:w16cex="http://schemas.microsoft.com/office/word/2018/wordml/cex" xmlns:w16cid="http://schemas.microsoft.com/office/word/2016/wordml/cid" xmlns:w16="http://schemas.microsoft.com/office/word/2018/wordml" xmlns:w16du="http://schemas.microsoft.com/office/word/2023/wordml/word16du" xmlns:w16sdtdh="http://schemas.microsoft.com/office/word/2020/wordml/sdtdatahash" xmlns:asvg="http://schemas.microsoft.com/office/drawing/2016/SVG/main" r:embed="rId11"/>
                         </a:ext>
                       </a:extLst>
                     </a:blip>
@@ -4767,7 +4777,7 @@
                     <a:blip r:embed="rId12">
                       <a:extLst>
                         <a:ext uri="{96DAC541-7B7A-43D3-8B79-37D633B846F1}">
-                          <asvg:svgBlip xmlns:asvg="http://schemas.microsoft.com/office/drawing/2016/SVG/main" xmlns:w16sdtdh="http://schemas.microsoft.com/office/word/2020/wordml/sdtdatahash" xmlns:w16du="http://schemas.microsoft.com/office/word/2023/wordml/word16du" xmlns:w16="http://schemas.microsoft.com/office/word/2018/wordml" xmlns:w16cid="http://schemas.microsoft.com/office/word/2016/wordml/cid" xmlns:w16cex="http://schemas.microsoft.com/office/word/2018/wordml/cex" xmlns:w="http://schemas.openxmlformats.org/wordprocessingml/2006/main" xmlns:w10="urn:schemas-microsoft-com:office:word" xmlns:v="urn:schemas-microsoft-com:vml" xmlns:oel="http://schemas.microsoft.com/office/2019/extlst" xmlns:o="urn:schemas-microsoft-com:office:office" xmlns:am3d="http://schemas.microsoft.com/office/drawing/2017/model3d" xmlns:aink="http://schemas.microsoft.com/office/drawing/2016/ink" xmlns:cx8="http://schemas.microsoft.com/office/drawing/2016/5/14/chartex" xmlns:cx7="http://schemas.microsoft.com/office/drawing/2016/5/13/chartex" xmlns:cx6="http://schemas.microsoft.com/office/drawing/2016/5/12/chartex" xmlns:cx5="http://schemas.microsoft.com/office/drawing/2016/5/11/chartex" xmlns:cx4="http://schemas.microsoft.com/office/drawing/2016/5/10/chartex" xmlns:cx3="http://schemas.microsoft.com/office/drawing/2016/5/9/chartex" xmlns:cx2="http://schemas.microsoft.com/office/drawing/2015/10/21/chartex" xmlns="" r:embed="rId13"/>
+                          <asvg:svgBlip xmlns="" xmlns:cx2="http://schemas.microsoft.com/office/drawing/2015/10/21/chartex" xmlns:cx3="http://schemas.microsoft.com/office/drawing/2016/5/9/chartex" xmlns:cx4="http://schemas.microsoft.com/office/drawing/2016/5/10/chartex" xmlns:cx5="http://schemas.microsoft.com/office/drawing/2016/5/11/chartex" xmlns:cx6="http://schemas.microsoft.com/office/drawing/2016/5/12/chartex" xmlns:cx7="http://schemas.microsoft.com/office/drawing/2016/5/13/chartex" xmlns:cx8="http://schemas.microsoft.com/office/drawing/2016/5/14/chartex" xmlns:aink="http://schemas.microsoft.com/office/drawing/2016/ink" xmlns:am3d="http://schemas.microsoft.com/office/drawing/2017/model3d" xmlns:o="urn:schemas-microsoft-com:office:office" xmlns:oel="http://schemas.microsoft.com/office/2019/extlst" xmlns:v="urn:schemas-microsoft-com:vml" xmlns:w10="urn:schemas-microsoft-com:office:word" xmlns:w="http://schemas.openxmlformats.org/wordprocessingml/2006/main" xmlns:w16cex="http://schemas.microsoft.com/office/word/2018/wordml/cex" xmlns:w16cid="http://schemas.microsoft.com/office/word/2016/wordml/cid" xmlns:w16="http://schemas.microsoft.com/office/word/2018/wordml" xmlns:w16du="http://schemas.microsoft.com/office/word/2023/wordml/word16du" xmlns:w16sdtdh="http://schemas.microsoft.com/office/word/2020/wordml/sdtdatahash" xmlns:asvg="http://schemas.microsoft.com/office/drawing/2016/SVG/main" r:embed="rId13"/>
                         </a:ext>
                       </a:extLst>
                     </a:blip>
@@ -4924,7 +4934,7 @@
                     <a:blip r:embed="rId14">
                       <a:extLst>
                         <a:ext uri="{96DAC541-7B7A-43D3-8B79-37D633B846F1}">
-                          <asvg:svgBlip xmlns:asvg="http://schemas.microsoft.com/office/drawing/2016/SVG/main" xmlns:w16sdtdh="http://schemas.microsoft.com/office/word/2020/wordml/sdtdatahash" xmlns:w16du="http://schemas.microsoft.com/office/word/2023/wordml/word16du" xmlns:w16="http://schemas.microsoft.com/office/word/2018/wordml" xmlns:w16cid="http://schemas.microsoft.com/office/word/2016/wordml/cid" xmlns:w16cex="http://schemas.microsoft.com/office/word/2018/wordml/cex" xmlns:w="http://schemas.openxmlformats.org/wordprocessingml/2006/main" xmlns:w10="urn:schemas-microsoft-com:office:word" xmlns:v="urn:schemas-microsoft-com:vml" xmlns:oel="http://schemas.microsoft.com/office/2019/extlst" xmlns:o="urn:schemas-microsoft-com:office:office" xmlns:am3d="http://schemas.microsoft.com/office/drawing/2017/model3d" xmlns:aink="http://schemas.microsoft.com/office/drawing/2016/ink" xmlns:cx8="http://schemas.microsoft.com/office/drawing/2016/5/14/chartex" xmlns:cx7="http://schemas.microsoft.com/office/drawing/2016/5/13/chartex" xmlns:cx6="http://schemas.microsoft.com/office/drawing/2016/5/12/chartex" xmlns:cx5="http://schemas.microsoft.com/office/drawing/2016/5/11/chartex" xmlns:cx4="http://schemas.microsoft.com/office/drawing/2016/5/10/chartex" xmlns:cx3="http://schemas.microsoft.com/office/drawing/2016/5/9/chartex" xmlns:cx2="http://schemas.microsoft.com/office/drawing/2015/10/21/chartex" xmlns="" r:embed="rId15"/>
+                          <asvg:svgBlip xmlns="" xmlns:cx2="http://schemas.microsoft.com/office/drawing/2015/10/21/chartex" xmlns:cx3="http://schemas.microsoft.com/office/drawing/2016/5/9/chartex" xmlns:cx4="http://schemas.microsoft.com/office/drawing/2016/5/10/chartex" xmlns:cx5="http://schemas.microsoft.com/office/drawing/2016/5/11/chartex" xmlns:cx6="http://schemas.microsoft.com/office/drawing/2016/5/12/chartex" xmlns:cx7="http://schemas.microsoft.com/office/drawing/2016/5/13/chartex" xmlns:cx8="http://schemas.microsoft.com/office/drawing/2016/5/14/chartex" xmlns:aink="http://schemas.microsoft.com/office/drawing/2016/ink" xmlns:am3d="http://schemas.microsoft.com/office/drawing/2017/model3d" xmlns:o="urn:schemas-microsoft-com:office:office" xmlns:oel="http://schemas.microsoft.com/office/2019/extlst" xmlns:v="urn:schemas-microsoft-com:vml" xmlns:w10="urn:schemas-microsoft-com:office:word" xmlns:w="http://schemas.openxmlformats.org/wordprocessingml/2006/main" xmlns:w16cex="http://schemas.microsoft.com/office/word/2018/wordml/cex" xmlns:w16cid="http://schemas.microsoft.com/office/word/2016/wordml/cid" xmlns:w16="http://schemas.microsoft.com/office/word/2018/wordml" xmlns:w16du="http://schemas.microsoft.com/office/word/2023/wordml/word16du" xmlns:w16sdtdh="http://schemas.microsoft.com/office/word/2020/wordml/sdtdatahash" xmlns:asvg="http://schemas.microsoft.com/office/drawing/2016/SVG/main" r:embed="rId15"/>
                         </a:ext>
                       </a:extLst>
                     </a:blip>
@@ -5027,7 +5037,7 @@
                     <a:blip r:embed="rId16">
                       <a:extLst>
                         <a:ext uri="{96DAC541-7B7A-43D3-8B79-37D633B846F1}">
-                          <asvg:svgBlip xmlns:asvg="http://schemas.microsoft.com/office/drawing/2016/SVG/main" xmlns:w16sdtdh="http://schemas.microsoft.com/office/word/2020/wordml/sdtdatahash" xmlns:w16du="http://schemas.microsoft.com/office/word/2023/wordml/word16du" xmlns:w16="http://schemas.microsoft.com/office/word/2018/wordml" xmlns:w16cid="http://schemas.microsoft.com/office/word/2016/wordml/cid" xmlns:w16cex="http://schemas.microsoft.com/office/word/2018/wordml/cex" xmlns:w="http://schemas.openxmlformats.org/wordprocessingml/2006/main" xmlns:w10="urn:schemas-microsoft-com:office:word" xmlns:v="urn:schemas-microsoft-com:vml" xmlns:oel="http://schemas.microsoft.com/office/2019/extlst" xmlns:o="urn:schemas-microsoft-com:office:office" xmlns:am3d="http://schemas.microsoft.com/office/drawing/2017/model3d" xmlns:aink="http://schemas.microsoft.com/office/drawing/2016/ink" xmlns:cx8="http://schemas.microsoft.com/office/drawing/2016/5/14/chartex" xmlns:cx7="http://schemas.microsoft.com/office/drawing/2016/5/13/chartex" xmlns:cx6="http://schemas.microsoft.com/office/drawing/2016/5/12/chartex" xmlns:cx5="http://schemas.microsoft.com/office/drawing/2016/5/11/chartex" xmlns:cx4="http://schemas.microsoft.com/office/drawing/2016/5/10/chartex" xmlns:cx3="http://schemas.microsoft.com/office/drawing/2016/5/9/chartex" xmlns:cx2="http://schemas.microsoft.com/office/drawing/2015/10/21/chartex" xmlns="" r:embed="rId17"/>
+                          <asvg:svgBlip xmlns="" xmlns:cx2="http://schemas.microsoft.com/office/drawing/2015/10/21/chartex" xmlns:cx3="http://schemas.microsoft.com/office/drawing/2016/5/9/chartex" xmlns:cx4="http://schemas.microsoft.com/office/drawing/2016/5/10/chartex" xmlns:cx5="http://schemas.microsoft.com/office/drawing/2016/5/11/chartex" xmlns:cx6="http://schemas.microsoft.com/office/drawing/2016/5/12/chartex" xmlns:cx7="http://schemas.microsoft.com/office/drawing/2016/5/13/chartex" xmlns:cx8="http://schemas.microsoft.com/office/drawing/2016/5/14/chartex" xmlns:aink="http://schemas.microsoft.com/office/drawing/2016/ink" xmlns:am3d="http://schemas.microsoft.com/office/drawing/2017/model3d" xmlns:o="urn:schemas-microsoft-com:office:office" xmlns:oel="http://schemas.microsoft.com/office/2019/extlst" xmlns:v="urn:schemas-microsoft-com:vml" xmlns:w10="urn:schemas-microsoft-com:office:word" xmlns:w="http://schemas.openxmlformats.org/wordprocessingml/2006/main" xmlns:w16cex="http://schemas.microsoft.com/office/word/2018/wordml/cex" xmlns:w16cid="http://schemas.microsoft.com/office/word/2016/wordml/cid" xmlns:w16="http://schemas.microsoft.com/office/word/2018/wordml" xmlns:w16du="http://schemas.microsoft.com/office/word/2023/wordml/word16du" xmlns:w16sdtdh="http://schemas.microsoft.com/office/word/2020/wordml/sdtdatahash" xmlns:asvg="http://schemas.microsoft.com/office/drawing/2016/SVG/main" r:embed="rId17"/>
                         </a:ext>
                       </a:extLst>
                     </a:blip>
@@ -5185,7 +5195,7 @@
                     <a:blip r:embed="rId18">
                       <a:extLst>
                         <a:ext uri="{96DAC541-7B7A-43D3-8B79-37D633B846F1}">
-                          <asvg:svgBlip xmlns:asvg="http://schemas.microsoft.com/office/drawing/2016/SVG/main" xmlns:w16sdtdh="http://schemas.microsoft.com/office/word/2020/wordml/sdtdatahash" xmlns:w16du="http://schemas.microsoft.com/office/word/2023/wordml/word16du" xmlns:w16="http://schemas.microsoft.com/office/word/2018/wordml" xmlns:w16cid="http://schemas.microsoft.com/office/word/2016/wordml/cid" xmlns:w16cex="http://schemas.microsoft.com/office/word/2018/wordml/cex" xmlns:w="http://schemas.openxmlformats.org/wordprocessingml/2006/main" xmlns:w10="urn:schemas-microsoft-com:office:word" xmlns:v="urn:schemas-microsoft-com:vml" xmlns:oel="http://schemas.microsoft.com/office/2019/extlst" xmlns:o="urn:schemas-microsoft-com:office:office" xmlns:am3d="http://schemas.microsoft.com/office/drawing/2017/model3d" xmlns:aink="http://schemas.microsoft.com/office/drawing/2016/ink" xmlns:cx8="http://schemas.microsoft.com/office/drawing/2016/5/14/chartex" xmlns:cx7="http://schemas.microsoft.com/office/drawing/2016/5/13/chartex" xmlns:cx6="http://schemas.microsoft.com/office/drawing/2016/5/12/chartex" xmlns:cx5="http://schemas.microsoft.com/office/drawing/2016/5/11/chartex" xmlns:cx4="http://schemas.microsoft.com/office/drawing/2016/5/10/chartex" xmlns:cx3="http://schemas.microsoft.com/office/drawing/2016/5/9/chartex" xmlns:cx2="http://schemas.microsoft.com/office/drawing/2015/10/21/chartex" xmlns="" r:embed="rId19"/>
+                          <asvg:svgBlip xmlns="" xmlns:cx2="http://schemas.microsoft.com/office/drawing/2015/10/21/chartex" xmlns:cx3="http://schemas.microsoft.com/office/drawing/2016/5/9/chartex" xmlns:cx4="http://schemas.microsoft.com/office/drawing/2016/5/10/chartex" xmlns:cx5="http://schemas.microsoft.com/office/drawing/2016/5/11/chartex" xmlns:cx6="http://schemas.microsoft.com/office/drawing/2016/5/12/chartex" xmlns:cx7="http://schemas.microsoft.com/office/drawing/2016/5/13/chartex" xmlns:cx8="http://schemas.microsoft.com/office/drawing/2016/5/14/chartex" xmlns:aink="http://schemas.microsoft.com/office/drawing/2016/ink" xmlns:am3d="http://schemas.microsoft.com/office/drawing/2017/model3d" xmlns:o="urn:schemas-microsoft-com:office:office" xmlns:oel="http://schemas.microsoft.com/office/2019/extlst" xmlns:v="urn:schemas-microsoft-com:vml" xmlns:w10="urn:schemas-microsoft-com:office:word" xmlns:w="http://schemas.openxmlformats.org/wordprocessingml/2006/main" xmlns:w16cex="http://schemas.microsoft.com/office/word/2018/wordml/cex" xmlns:w16cid="http://schemas.microsoft.com/office/word/2016/wordml/cid" xmlns:w16="http://schemas.microsoft.com/office/word/2018/wordml" xmlns:w16du="http://schemas.microsoft.com/office/word/2023/wordml/word16du" xmlns:w16sdtdh="http://schemas.microsoft.com/office/word/2020/wordml/sdtdatahash" xmlns:asvg="http://schemas.microsoft.com/office/drawing/2016/SVG/main" r:embed="rId19"/>
                         </a:ext>
                       </a:extLst>
                     </a:blip>
@@ -5249,7 +5259,7 @@
                     <a:blip r:embed="rId20">
                       <a:extLst>
                         <a:ext uri="{96DAC541-7B7A-43D3-8B79-37D633B846F1}">
-                          <asvg:svgBlip xmlns:asvg="http://schemas.microsoft.com/office/drawing/2016/SVG/main" xmlns:w16sdtdh="http://schemas.microsoft.com/office/word/2020/wordml/sdtdatahash" xmlns:w16du="http://schemas.microsoft.com/office/word/2023/wordml/word16du" xmlns:w16="http://schemas.microsoft.com/office/word/2018/wordml" xmlns:w16cid="http://schemas.microsoft.com/office/word/2016/wordml/cid" xmlns:w16cex="http://schemas.microsoft.com/office/word/2018/wordml/cex" xmlns:w="http://schemas.openxmlformats.org/wordprocessingml/2006/main" xmlns:w10="urn:schemas-microsoft-com:office:word" xmlns:v="urn:schemas-microsoft-com:vml" xmlns:oel="http://schemas.microsoft.com/office/2019/extlst" xmlns:o="urn:schemas-microsoft-com:office:office" xmlns:am3d="http://schemas.microsoft.com/office/drawing/2017/model3d" xmlns:aink="http://schemas.microsoft.com/office/drawing/2016/ink" xmlns:cx8="http://schemas.microsoft.com/office/drawing/2016/5/14/chartex" xmlns:cx7="http://schemas.microsoft.com/office/drawing/2016/5/13/chartex" xmlns:cx6="http://schemas.microsoft.com/office/drawing/2016/5/12/chartex" xmlns:cx5="http://schemas.microsoft.com/office/drawing/2016/5/11/chartex" xmlns:cx4="http://schemas.microsoft.com/office/drawing/2016/5/10/chartex" xmlns:cx3="http://schemas.microsoft.com/office/drawing/2016/5/9/chartex" xmlns:cx2="http://schemas.microsoft.com/office/drawing/2015/10/21/chartex" xmlns="" r:embed="rId21"/>
+                          <asvg:svgBlip xmlns="" xmlns:cx2="http://schemas.microsoft.com/office/drawing/2015/10/21/chartex" xmlns:cx3="http://schemas.microsoft.com/office/drawing/2016/5/9/chartex" xmlns:cx4="http://schemas.microsoft.com/office/drawing/2016/5/10/chartex" xmlns:cx5="http://schemas.microsoft.com/office/drawing/2016/5/11/chartex" xmlns:cx6="http://schemas.microsoft.com/office/drawing/2016/5/12/chartex" xmlns:cx7="http://schemas.microsoft.com/office/drawing/2016/5/13/chartex" xmlns:cx8="http://schemas.microsoft.com/office/drawing/2016/5/14/chartex" xmlns:aink="http://schemas.microsoft.com/office/drawing/2016/ink" xmlns:am3d="http://schemas.microsoft.com/office/drawing/2017/model3d" xmlns:o="urn:schemas-microsoft-com:office:office" xmlns:oel="http://schemas.microsoft.com/office/2019/extlst" xmlns:v="urn:schemas-microsoft-com:vml" xmlns:w10="urn:schemas-microsoft-com:office:word" xmlns:w="http://schemas.openxmlformats.org/wordprocessingml/2006/main" xmlns:w16cex="http://schemas.microsoft.com/office/word/2018/wordml/cex" xmlns:w16cid="http://schemas.microsoft.com/office/word/2016/wordml/cid" xmlns:w16="http://schemas.microsoft.com/office/word/2018/wordml" xmlns:w16du="http://schemas.microsoft.com/office/word/2023/wordml/word16du" xmlns:w16sdtdh="http://schemas.microsoft.com/office/word/2020/wordml/sdtdatahash" xmlns:asvg="http://schemas.microsoft.com/office/drawing/2016/SVG/main" r:embed="rId21"/>
                         </a:ext>
                       </a:extLst>
                     </a:blip>
@@ -5369,7 +5379,7 @@
                     <a:blip r:embed="rId22">
                       <a:extLst>
                         <a:ext uri="{96DAC541-7B7A-43D3-8B79-37D633B846F1}">
-                          <asvg:svgBlip xmlns:asvg="http://schemas.microsoft.com/office/drawing/2016/SVG/main" xmlns:w16sdtdh="http://schemas.microsoft.com/office/word/2020/wordml/sdtdatahash" xmlns:w16du="http://schemas.microsoft.com/office/word/2023/wordml/word16du" xmlns:w16="http://schemas.microsoft.com/office/word/2018/wordml" xmlns:w16cid="http://schemas.microsoft.com/office/word/2016/wordml/cid" xmlns:w16cex="http://schemas.microsoft.com/office/word/2018/wordml/cex" xmlns:w="http://schemas.openxmlformats.org/wordprocessingml/2006/main" xmlns:w10="urn:schemas-microsoft-com:office:word" xmlns:v="urn:schemas-microsoft-com:vml" xmlns:oel="http://schemas.microsoft.com/office/2019/extlst" xmlns:o="urn:schemas-microsoft-com:office:office" xmlns:am3d="http://schemas.microsoft.com/office/drawing/2017/model3d" xmlns:aink="http://schemas.microsoft.com/office/drawing/2016/ink" xmlns:cx8="http://schemas.microsoft.com/office/drawing/2016/5/14/chartex" xmlns:cx7="http://schemas.microsoft.com/office/drawing/2016/5/13/chartex" xmlns:cx6="http://schemas.microsoft.com/office/drawing/2016/5/12/chartex" xmlns:cx5="http://schemas.microsoft.com/office/drawing/2016/5/11/chartex" xmlns:cx4="http://schemas.microsoft.com/office/drawing/2016/5/10/chartex" xmlns:cx3="http://schemas.microsoft.com/office/drawing/2016/5/9/chartex" xmlns:cx2="http://schemas.microsoft.com/office/drawing/2015/10/21/chartex" xmlns="" r:embed="rId23"/>
+                          <asvg:svgBlip xmlns="" xmlns:cx2="http://schemas.microsoft.com/office/drawing/2015/10/21/chartex" xmlns:cx3="http://schemas.microsoft.com/office/drawing/2016/5/9/chartex" xmlns:cx4="http://schemas.microsoft.com/office/drawing/2016/5/10/chartex" xmlns:cx5="http://schemas.microsoft.com/office/drawing/2016/5/11/chartex" xmlns:cx6="http://schemas.microsoft.com/office/drawing/2016/5/12/chartex" xmlns:cx7="http://schemas.microsoft.com/office/drawing/2016/5/13/chartex" xmlns:cx8="http://schemas.microsoft.com/office/drawing/2016/5/14/chartex" xmlns:aink="http://schemas.microsoft.com/office/drawing/2016/ink" xmlns:am3d="http://schemas.microsoft.com/office/drawing/2017/model3d" xmlns:o="urn:schemas-microsoft-com:office:office" xmlns:oel="http://schemas.microsoft.com/office/2019/extlst" xmlns:v="urn:schemas-microsoft-com:vml" xmlns:w10="urn:schemas-microsoft-com:office:word" xmlns:w="http://schemas.openxmlformats.org/wordprocessingml/2006/main" xmlns:w16cex="http://schemas.microsoft.com/office/word/2018/wordml/cex" xmlns:w16cid="http://schemas.microsoft.com/office/word/2016/wordml/cid" xmlns:w16="http://schemas.microsoft.com/office/word/2018/wordml" xmlns:w16du="http://schemas.microsoft.com/office/word/2023/wordml/word16du" xmlns:w16sdtdh="http://schemas.microsoft.com/office/word/2020/wordml/sdtdatahash" xmlns:asvg="http://schemas.microsoft.com/office/drawing/2016/SVG/main" r:embed="rId23"/>
                         </a:ext>
                       </a:extLst>
                     </a:blip>
@@ -5498,7 +5508,7 @@
                     <a:blip r:embed="rId24">
                       <a:extLst>
                         <a:ext uri="{96DAC541-7B7A-43D3-8B79-37D633B846F1}">
-                          <asvg:svgBlip xmlns:asvg="http://schemas.microsoft.com/office/drawing/2016/SVG/main" xmlns:w16sdtdh="http://schemas.microsoft.com/office/word/2020/wordml/sdtdatahash" xmlns:w16du="http://schemas.microsoft.com/office/word/2023/wordml/word16du" xmlns:w16="http://schemas.microsoft.com/office/word/2018/wordml" xmlns:w16cid="http://schemas.microsoft.com/office/word/2016/wordml/cid" xmlns:w16cex="http://schemas.microsoft.com/office/word/2018/wordml/cex" xmlns:w="http://schemas.openxmlformats.org/wordprocessingml/2006/main" xmlns:w10="urn:schemas-microsoft-com:office:word" xmlns:v="urn:schemas-microsoft-com:vml" xmlns:oel="http://schemas.microsoft.com/office/2019/extlst" xmlns:o="urn:schemas-microsoft-com:office:office" xmlns:am3d="http://schemas.microsoft.com/office/drawing/2017/model3d" xmlns:aink="http://schemas.microsoft.com/office/drawing/2016/ink" xmlns:cx8="http://schemas.microsoft.com/office/drawing/2016/5/14/chartex" xmlns:cx7="http://schemas.microsoft.com/office/drawing/2016/5/13/chartex" xmlns:cx6="http://schemas.microsoft.com/office/drawing/2016/5/12/chartex" xmlns:cx5="http://schemas.microsoft.com/office/drawing/2016/5/11/chartex" xmlns:cx4="http://schemas.microsoft.com/office/drawing/2016/5/10/chartex" xmlns:cx3="http://schemas.microsoft.com/office/drawing/2016/5/9/chartex" xmlns:cx2="http://schemas.microsoft.com/office/drawing/2015/10/21/chartex" xmlns="" r:embed="rId25"/>
+                          <asvg:svgBlip xmlns="" xmlns:cx2="http://schemas.microsoft.com/office/drawing/2015/10/21/chartex" xmlns:cx3="http://schemas.microsoft.com/office/drawing/2016/5/9/chartex" xmlns:cx4="http://schemas.microsoft.com/office/drawing/2016/5/10/chartex" xmlns:cx5="http://schemas.microsoft.com/office/drawing/2016/5/11/chartex" xmlns:cx6="http://schemas.microsoft.com/office/drawing/2016/5/12/chartex" xmlns:cx7="http://schemas.microsoft.com/office/drawing/2016/5/13/chartex" xmlns:cx8="http://schemas.microsoft.com/office/drawing/2016/5/14/chartex" xmlns:aink="http://schemas.microsoft.com/office/drawing/2016/ink" xmlns:am3d="http://schemas.microsoft.com/office/drawing/2017/model3d" xmlns:o="urn:schemas-microsoft-com:office:office" xmlns:oel="http://schemas.microsoft.com/office/2019/extlst" xmlns:v="urn:schemas-microsoft-com:vml" xmlns:w10="urn:schemas-microsoft-com:office:word" xmlns:w="http://schemas.openxmlformats.org/wordprocessingml/2006/main" xmlns:w16cex="http://schemas.microsoft.com/office/word/2018/wordml/cex" xmlns:w16cid="http://schemas.microsoft.com/office/word/2016/wordml/cid" xmlns:w16="http://schemas.microsoft.com/office/word/2018/wordml" xmlns:w16du="http://schemas.microsoft.com/office/word/2023/wordml/word16du" xmlns:w16sdtdh="http://schemas.microsoft.com/office/word/2020/wordml/sdtdatahash" xmlns:asvg="http://schemas.microsoft.com/office/drawing/2016/SVG/main" r:embed="rId25"/>
                         </a:ext>
                       </a:extLst>
                     </a:blip>
@@ -5663,7 +5673,7 @@
                     <a:blip r:embed="rId26">
                       <a:extLst>
                         <a:ext uri="{96DAC541-7B7A-43D3-8B79-37D633B846F1}">
-                          <asvg:svgBlip xmlns:asvg="http://schemas.microsoft.com/office/drawing/2016/SVG/main" xmlns:w16sdtdh="http://schemas.microsoft.com/office/word/2020/wordml/sdtdatahash" xmlns:w16du="http://schemas.microsoft.com/office/word/2023/wordml/word16du" xmlns:w16="http://schemas.microsoft.com/office/word/2018/wordml" xmlns:w16cid="http://schemas.microsoft.com/office/word/2016/wordml/cid" xmlns:w16cex="http://schemas.microsoft.com/office/word/2018/wordml/cex" xmlns:w="http://schemas.openxmlformats.org/wordprocessingml/2006/main" xmlns:w10="urn:schemas-microsoft-com:office:word" xmlns:v="urn:schemas-microsoft-com:vml" xmlns:oel="http://schemas.microsoft.com/office/2019/extlst" xmlns:o="urn:schemas-microsoft-com:office:office" xmlns:am3d="http://schemas.microsoft.com/office/drawing/2017/model3d" xmlns:aink="http://schemas.microsoft.com/office/drawing/2016/ink" xmlns:cx8="http://schemas.microsoft.com/office/drawing/2016/5/14/chartex" xmlns:cx7="http://schemas.microsoft.com/office/drawing/2016/5/13/chartex" xmlns:cx6="http://schemas.microsoft.com/office/drawing/2016/5/12/chartex" xmlns:cx5="http://schemas.microsoft.com/office/drawing/2016/5/11/chartex" xmlns:cx4="http://schemas.microsoft.com/office/drawing/2016/5/10/chartex" xmlns:cx3="http://schemas.microsoft.com/office/drawing/2016/5/9/chartex" xmlns:cx2="http://schemas.microsoft.com/office/drawing/2015/10/21/chartex" xmlns="" r:embed="rId27"/>
+                          <asvg:svgBlip xmlns="" xmlns:cx2="http://schemas.microsoft.com/office/drawing/2015/10/21/chartex" xmlns:cx3="http://schemas.microsoft.com/office/drawing/2016/5/9/chartex" xmlns:cx4="http://schemas.microsoft.com/office/drawing/2016/5/10/chartex" xmlns:cx5="http://schemas.microsoft.com/office/drawing/2016/5/11/chartex" xmlns:cx6="http://schemas.microsoft.com/office/drawing/2016/5/12/chartex" xmlns:cx7="http://schemas.microsoft.com/office/drawing/2016/5/13/chartex" xmlns:cx8="http://schemas.microsoft.com/office/drawing/2016/5/14/chartex" xmlns:aink="http://schemas.microsoft.com/office/drawing/2016/ink" xmlns:am3d="http://schemas.microsoft.com/office/drawing/2017/model3d" xmlns:o="urn:schemas-microsoft-com:office:office" xmlns:oel="http://schemas.microsoft.com/office/2019/extlst" xmlns:v="urn:schemas-microsoft-com:vml" xmlns:w10="urn:schemas-microsoft-com:office:word" xmlns:w="http://schemas.openxmlformats.org/wordprocessingml/2006/main" xmlns:w16cex="http://schemas.microsoft.com/office/word/2018/wordml/cex" xmlns:w16cid="http://schemas.microsoft.com/office/word/2016/wordml/cid" xmlns:w16="http://schemas.microsoft.com/office/word/2018/wordml" xmlns:w16du="http://schemas.microsoft.com/office/word/2023/wordml/word16du" xmlns:w16sdtdh="http://schemas.microsoft.com/office/word/2020/wordml/sdtdatahash" xmlns:asvg="http://schemas.microsoft.com/office/drawing/2016/SVG/main" r:embed="rId27"/>
                         </a:ext>
                       </a:extLst>
                     </a:blip>
@@ -5718,26 +5728,26 @@
         <w:pStyle w:val="Titre2"/>
         <w:jc w:val="both"/>
       </w:pPr>
-      <w:bookmarkStart w:id="29" w:name="_Toc177221100"/>
-      <w:bookmarkStart w:id="30" w:name="_Toc177465434"/>
+      <w:bookmarkStart w:id="30" w:name="_Toc177221100"/>
+      <w:bookmarkStart w:id="31" w:name="_Toc177476606"/>
       <w:r>
         <w:t>Symboles de traitement</w:t>
       </w:r>
-      <w:bookmarkEnd w:id="29"/>
       <w:bookmarkEnd w:id="30"/>
+      <w:bookmarkEnd w:id="31"/>
     </w:p>
     <w:p>
       <w:pPr>
         <w:pStyle w:val="Titre3"/>
         <w:jc w:val="both"/>
       </w:pPr>
-      <w:bookmarkStart w:id="31" w:name="_Toc177221101"/>
-      <w:bookmarkStart w:id="32" w:name="_Toc177465435"/>
+      <w:bookmarkStart w:id="32" w:name="_Toc177221101"/>
+      <w:bookmarkStart w:id="33" w:name="_Toc177476607"/>
       <w:r>
         <w:t>Symbole de base</w:t>
       </w:r>
-      <w:bookmarkEnd w:id="31"/>
       <w:bookmarkEnd w:id="32"/>
+      <w:bookmarkEnd w:id="33"/>
     </w:p>
     <w:p>
       <w:pPr>
@@ -5903,7 +5913,7 @@
                     <a:blip r:embed="rId28">
                       <a:extLst>
                         <a:ext uri="{96DAC541-7B7A-43D3-8B79-37D633B846F1}">
-                          <asvg:svgBlip xmlns:asvg="http://schemas.microsoft.com/office/drawing/2016/SVG/main" xmlns:w16sdtdh="http://schemas.microsoft.com/office/word/2020/wordml/sdtdatahash" xmlns:w16du="http://schemas.microsoft.com/office/word/2023/wordml/word16du" xmlns:w16="http://schemas.microsoft.com/office/word/2018/wordml" xmlns:w16cid="http://schemas.microsoft.com/office/word/2016/wordml/cid" xmlns:w16cex="http://schemas.microsoft.com/office/word/2018/wordml/cex" xmlns:w="http://schemas.openxmlformats.org/wordprocessingml/2006/main" xmlns:w10="urn:schemas-microsoft-com:office:word" xmlns:v="urn:schemas-microsoft-com:vml" xmlns:oel="http://schemas.microsoft.com/office/2019/extlst" xmlns:o="urn:schemas-microsoft-com:office:office" xmlns:am3d="http://schemas.microsoft.com/office/drawing/2017/model3d" xmlns:aink="http://schemas.microsoft.com/office/drawing/2016/ink" xmlns:cx8="http://schemas.microsoft.com/office/drawing/2016/5/14/chartex" xmlns:cx7="http://schemas.microsoft.com/office/drawing/2016/5/13/chartex" xmlns:cx6="http://schemas.microsoft.com/office/drawing/2016/5/12/chartex" xmlns:cx5="http://schemas.microsoft.com/office/drawing/2016/5/11/chartex" xmlns:cx4="http://schemas.microsoft.com/office/drawing/2016/5/10/chartex" xmlns:cx3="http://schemas.microsoft.com/office/drawing/2016/5/9/chartex" xmlns:cx2="http://schemas.microsoft.com/office/drawing/2015/10/21/chartex" xmlns="" r:embed="rId29"/>
+                          <asvg:svgBlip xmlns="" xmlns:cx2="http://schemas.microsoft.com/office/drawing/2015/10/21/chartex" xmlns:cx3="http://schemas.microsoft.com/office/drawing/2016/5/9/chartex" xmlns:cx4="http://schemas.microsoft.com/office/drawing/2016/5/10/chartex" xmlns:cx5="http://schemas.microsoft.com/office/drawing/2016/5/11/chartex" xmlns:cx6="http://schemas.microsoft.com/office/drawing/2016/5/12/chartex" xmlns:cx7="http://schemas.microsoft.com/office/drawing/2016/5/13/chartex" xmlns:cx8="http://schemas.microsoft.com/office/drawing/2016/5/14/chartex" xmlns:aink="http://schemas.microsoft.com/office/drawing/2016/ink" xmlns:am3d="http://schemas.microsoft.com/office/drawing/2017/model3d" xmlns:o="urn:schemas-microsoft-com:office:office" xmlns:oel="http://schemas.microsoft.com/office/2019/extlst" xmlns:v="urn:schemas-microsoft-com:vml" xmlns:w10="urn:schemas-microsoft-com:office:word" xmlns:w="http://schemas.openxmlformats.org/wordprocessingml/2006/main" xmlns:w16cex="http://schemas.microsoft.com/office/word/2018/wordml/cex" xmlns:w16cid="http://schemas.microsoft.com/office/word/2016/wordml/cid" xmlns:w16="http://schemas.microsoft.com/office/word/2018/wordml" xmlns:w16du="http://schemas.microsoft.com/office/word/2023/wordml/word16du" xmlns:w16sdtdh="http://schemas.microsoft.com/office/word/2020/wordml/sdtdatahash" xmlns:asvg="http://schemas.microsoft.com/office/drawing/2016/SVG/main" r:embed="rId29"/>
                         </a:ext>
                       </a:extLst>
                     </a:blip>
@@ -5945,13 +5955,13 @@
         <w:pStyle w:val="Titre3"/>
         <w:jc w:val="both"/>
       </w:pPr>
-      <w:bookmarkStart w:id="33" w:name="_Toc177221102"/>
-      <w:bookmarkStart w:id="34" w:name="_Toc177465436"/>
+      <w:bookmarkStart w:id="34" w:name="_Toc177221102"/>
+      <w:bookmarkStart w:id="35" w:name="_Toc177476608"/>
       <w:r>
         <w:t>Symboles de traitements particuliers</w:t>
       </w:r>
-      <w:bookmarkEnd w:id="33"/>
       <w:bookmarkEnd w:id="34"/>
+      <w:bookmarkEnd w:id="35"/>
     </w:p>
     <w:p>
       <w:pPr>
@@ -6046,7 +6056,7 @@
                     <a:blip r:embed="rId30">
                       <a:extLst>
                         <a:ext uri="{96DAC541-7B7A-43D3-8B79-37D633B846F1}">
-                          <asvg:svgBlip xmlns:asvg="http://schemas.microsoft.com/office/drawing/2016/SVG/main" xmlns:w16sdtdh="http://schemas.microsoft.com/office/word/2020/wordml/sdtdatahash" xmlns:w16du="http://schemas.microsoft.com/office/word/2023/wordml/word16du" xmlns:w16="http://schemas.microsoft.com/office/word/2018/wordml" xmlns:w16cid="http://schemas.microsoft.com/office/word/2016/wordml/cid" xmlns:w16cex="http://schemas.microsoft.com/office/word/2018/wordml/cex" xmlns:w="http://schemas.openxmlformats.org/wordprocessingml/2006/main" xmlns:w10="urn:schemas-microsoft-com:office:word" xmlns:v="urn:schemas-microsoft-com:vml" xmlns:oel="http://schemas.microsoft.com/office/2019/extlst" xmlns:o="urn:schemas-microsoft-com:office:office" xmlns:am3d="http://schemas.microsoft.com/office/drawing/2017/model3d" xmlns:aink="http://schemas.microsoft.com/office/drawing/2016/ink" xmlns:cx8="http://schemas.microsoft.com/office/drawing/2016/5/14/chartex" xmlns:cx7="http://schemas.microsoft.com/office/drawing/2016/5/13/chartex" xmlns:cx6="http://schemas.microsoft.com/office/drawing/2016/5/12/chartex" xmlns:cx5="http://schemas.microsoft.com/office/drawing/2016/5/11/chartex" xmlns:cx4="http://schemas.microsoft.com/office/drawing/2016/5/10/chartex" xmlns:cx3="http://schemas.microsoft.com/office/drawing/2016/5/9/chartex" xmlns:cx2="http://schemas.microsoft.com/office/drawing/2015/10/21/chartex" xmlns="" r:embed="rId31"/>
+                          <asvg:svgBlip xmlns="" xmlns:cx2="http://schemas.microsoft.com/office/drawing/2015/10/21/chartex" xmlns:cx3="http://schemas.microsoft.com/office/drawing/2016/5/9/chartex" xmlns:cx4="http://schemas.microsoft.com/office/drawing/2016/5/10/chartex" xmlns:cx5="http://schemas.microsoft.com/office/drawing/2016/5/11/chartex" xmlns:cx6="http://schemas.microsoft.com/office/drawing/2016/5/12/chartex" xmlns:cx7="http://schemas.microsoft.com/office/drawing/2016/5/13/chartex" xmlns:cx8="http://schemas.microsoft.com/office/drawing/2016/5/14/chartex" xmlns:aink="http://schemas.microsoft.com/office/drawing/2016/ink" xmlns:am3d="http://schemas.microsoft.com/office/drawing/2017/model3d" xmlns:o="urn:schemas-microsoft-com:office:office" xmlns:oel="http://schemas.microsoft.com/office/2019/extlst" xmlns:v="urn:schemas-microsoft-com:vml" xmlns:w10="urn:schemas-microsoft-com:office:word" xmlns:w="http://schemas.openxmlformats.org/wordprocessingml/2006/main" xmlns:w16cex="http://schemas.microsoft.com/office/word/2018/wordml/cex" xmlns:w16cid="http://schemas.microsoft.com/office/word/2016/wordml/cid" xmlns:w16="http://schemas.microsoft.com/office/word/2018/wordml" xmlns:w16du="http://schemas.microsoft.com/office/word/2023/wordml/word16du" xmlns:w16sdtdh="http://schemas.microsoft.com/office/word/2020/wordml/sdtdatahash" xmlns:asvg="http://schemas.microsoft.com/office/drawing/2016/SVG/main" r:embed="rId31"/>
                         </a:ext>
                       </a:extLst>
                     </a:blip>
@@ -6176,7 +6186,7 @@
                     <a:blip r:embed="rId32">
                       <a:extLst>
                         <a:ext uri="{96DAC541-7B7A-43D3-8B79-37D633B846F1}">
-                          <asvg:svgBlip xmlns:asvg="http://schemas.microsoft.com/office/drawing/2016/SVG/main" xmlns:w16sdtdh="http://schemas.microsoft.com/office/word/2020/wordml/sdtdatahash" xmlns:w16du="http://schemas.microsoft.com/office/word/2023/wordml/word16du" xmlns:w16="http://schemas.microsoft.com/office/word/2018/wordml" xmlns:w16cid="http://schemas.microsoft.com/office/word/2016/wordml/cid" xmlns:w16cex="http://schemas.microsoft.com/office/word/2018/wordml/cex" xmlns:w="http://schemas.openxmlformats.org/wordprocessingml/2006/main" xmlns:w10="urn:schemas-microsoft-com:office:word" xmlns:v="urn:schemas-microsoft-com:vml" xmlns:oel="http://schemas.microsoft.com/office/2019/extlst" xmlns:o="urn:schemas-microsoft-com:office:office" xmlns:am3d="http://schemas.microsoft.com/office/drawing/2017/model3d" xmlns:aink="http://schemas.microsoft.com/office/drawing/2016/ink" xmlns:cx8="http://schemas.microsoft.com/office/drawing/2016/5/14/chartex" xmlns:cx7="http://schemas.microsoft.com/office/drawing/2016/5/13/chartex" xmlns:cx6="http://schemas.microsoft.com/office/drawing/2016/5/12/chartex" xmlns:cx5="http://schemas.microsoft.com/office/drawing/2016/5/11/chartex" xmlns:cx4="http://schemas.microsoft.com/office/drawing/2016/5/10/chartex" xmlns:cx3="http://schemas.microsoft.com/office/drawing/2016/5/9/chartex" xmlns:cx2="http://schemas.microsoft.com/office/drawing/2015/10/21/chartex" xmlns="" r:embed="rId33"/>
+                          <asvg:svgBlip xmlns="" xmlns:cx2="http://schemas.microsoft.com/office/drawing/2015/10/21/chartex" xmlns:cx3="http://schemas.microsoft.com/office/drawing/2016/5/9/chartex" xmlns:cx4="http://schemas.microsoft.com/office/drawing/2016/5/10/chartex" xmlns:cx5="http://schemas.microsoft.com/office/drawing/2016/5/11/chartex" xmlns:cx6="http://schemas.microsoft.com/office/drawing/2016/5/12/chartex" xmlns:cx7="http://schemas.microsoft.com/office/drawing/2016/5/13/chartex" xmlns:cx8="http://schemas.microsoft.com/office/drawing/2016/5/14/chartex" xmlns:aink="http://schemas.microsoft.com/office/drawing/2016/ink" xmlns:am3d="http://schemas.microsoft.com/office/drawing/2017/model3d" xmlns:o="urn:schemas-microsoft-com:office:office" xmlns:oel="http://schemas.microsoft.com/office/2019/extlst" xmlns:v="urn:schemas-microsoft-com:vml" xmlns:w10="urn:schemas-microsoft-com:office:word" xmlns:w="http://schemas.openxmlformats.org/wordprocessingml/2006/main" xmlns:w16cex="http://schemas.microsoft.com/office/word/2018/wordml/cex" xmlns:w16cid="http://schemas.microsoft.com/office/word/2016/wordml/cid" xmlns:w16="http://schemas.microsoft.com/office/word/2018/wordml" xmlns:w16du="http://schemas.microsoft.com/office/word/2023/wordml/word16du" xmlns:w16sdtdh="http://schemas.microsoft.com/office/word/2020/wordml/sdtdatahash" xmlns:asvg="http://schemas.microsoft.com/office/drawing/2016/SVG/main" r:embed="rId33"/>
                         </a:ext>
                       </a:extLst>
                     </a:blip>
@@ -6353,7 +6363,7 @@
                     <a:blip r:embed="rId34">
                       <a:extLst>
                         <a:ext uri="{96DAC541-7B7A-43D3-8B79-37D633B846F1}">
-                          <asvg:svgBlip xmlns:asvg="http://schemas.microsoft.com/office/drawing/2016/SVG/main" xmlns:w16sdtdh="http://schemas.microsoft.com/office/word/2020/wordml/sdtdatahash" xmlns:w16du="http://schemas.microsoft.com/office/word/2023/wordml/word16du" xmlns:w16="http://schemas.microsoft.com/office/word/2018/wordml" xmlns:w16cid="http://schemas.microsoft.com/office/word/2016/wordml/cid" xmlns:w16cex="http://schemas.microsoft.com/office/word/2018/wordml/cex" xmlns:w="http://schemas.openxmlformats.org/wordprocessingml/2006/main" xmlns:w10="urn:schemas-microsoft-com:office:word" xmlns:v="urn:schemas-microsoft-com:vml" xmlns:oel="http://schemas.microsoft.com/office/2019/extlst" xmlns:o="urn:schemas-microsoft-com:office:office" xmlns:am3d="http://schemas.microsoft.com/office/drawing/2017/model3d" xmlns:aink="http://schemas.microsoft.com/office/drawing/2016/ink" xmlns:cx8="http://schemas.microsoft.com/office/drawing/2016/5/14/chartex" xmlns:cx7="http://schemas.microsoft.com/office/drawing/2016/5/13/chartex" xmlns:cx6="http://schemas.microsoft.com/office/drawing/2016/5/12/chartex" xmlns:cx5="http://schemas.microsoft.com/office/drawing/2016/5/11/chartex" xmlns:cx4="http://schemas.microsoft.com/office/drawing/2016/5/10/chartex" xmlns:cx3="http://schemas.microsoft.com/office/drawing/2016/5/9/chartex" xmlns:cx2="http://schemas.microsoft.com/office/drawing/2015/10/21/chartex" xmlns="" r:embed="rId35"/>
+                          <asvg:svgBlip xmlns="" xmlns:cx2="http://schemas.microsoft.com/office/drawing/2015/10/21/chartex" xmlns:cx3="http://schemas.microsoft.com/office/drawing/2016/5/9/chartex" xmlns:cx4="http://schemas.microsoft.com/office/drawing/2016/5/10/chartex" xmlns:cx5="http://schemas.microsoft.com/office/drawing/2016/5/11/chartex" xmlns:cx6="http://schemas.microsoft.com/office/drawing/2016/5/12/chartex" xmlns:cx7="http://schemas.microsoft.com/office/drawing/2016/5/13/chartex" xmlns:cx8="http://schemas.microsoft.com/office/drawing/2016/5/14/chartex" xmlns:aink="http://schemas.microsoft.com/office/drawing/2016/ink" xmlns:am3d="http://schemas.microsoft.com/office/drawing/2017/model3d" xmlns:o="urn:schemas-microsoft-com:office:office" xmlns:oel="http://schemas.microsoft.com/office/2019/extlst" xmlns:v="urn:schemas-microsoft-com:vml" xmlns:w10="urn:schemas-microsoft-com:office:word" xmlns:w="http://schemas.openxmlformats.org/wordprocessingml/2006/main" xmlns:w16cex="http://schemas.microsoft.com/office/word/2018/wordml/cex" xmlns:w16cid="http://schemas.microsoft.com/office/word/2016/wordml/cid" xmlns:w16="http://schemas.microsoft.com/office/word/2018/wordml" xmlns:w16du="http://schemas.microsoft.com/office/word/2023/wordml/word16du" xmlns:w16sdtdh="http://schemas.microsoft.com/office/word/2020/wordml/sdtdatahash" xmlns:asvg="http://schemas.microsoft.com/office/drawing/2016/SVG/main" r:embed="rId35"/>
                         </a:ext>
                       </a:extLst>
                     </a:blip>
@@ -6531,7 +6541,7 @@
                     <a:blip r:embed="rId36">
                       <a:extLst>
                         <a:ext uri="{96DAC541-7B7A-43D3-8B79-37D633B846F1}">
-                          <asvg:svgBlip xmlns:asvg="http://schemas.microsoft.com/office/drawing/2016/SVG/main" xmlns:w16sdtdh="http://schemas.microsoft.com/office/word/2020/wordml/sdtdatahash" xmlns:w16du="http://schemas.microsoft.com/office/word/2023/wordml/word16du" xmlns:w16="http://schemas.microsoft.com/office/word/2018/wordml" xmlns:w16cid="http://schemas.microsoft.com/office/word/2016/wordml/cid" xmlns:w16cex="http://schemas.microsoft.com/office/word/2018/wordml/cex" xmlns:w="http://schemas.openxmlformats.org/wordprocessingml/2006/main" xmlns:w10="urn:schemas-microsoft-com:office:word" xmlns:v="urn:schemas-microsoft-com:vml" xmlns:oel="http://schemas.microsoft.com/office/2019/extlst" xmlns:o="urn:schemas-microsoft-com:office:office" xmlns:am3d="http://schemas.microsoft.com/office/drawing/2017/model3d" xmlns:aink="http://schemas.microsoft.com/office/drawing/2016/ink" xmlns:cx8="http://schemas.microsoft.com/office/drawing/2016/5/14/chartex" xmlns:cx7="http://schemas.microsoft.com/office/drawing/2016/5/13/chartex" xmlns:cx6="http://schemas.microsoft.com/office/drawing/2016/5/12/chartex" xmlns:cx5="http://schemas.microsoft.com/office/drawing/2016/5/11/chartex" xmlns:cx4="http://schemas.microsoft.com/office/drawing/2016/5/10/chartex" xmlns:cx3="http://schemas.microsoft.com/office/drawing/2016/5/9/chartex" xmlns:cx2="http://schemas.microsoft.com/office/drawing/2015/10/21/chartex" xmlns="" r:embed="rId37"/>
+                          <asvg:svgBlip xmlns="" xmlns:cx2="http://schemas.microsoft.com/office/drawing/2015/10/21/chartex" xmlns:cx3="http://schemas.microsoft.com/office/drawing/2016/5/9/chartex" xmlns:cx4="http://schemas.microsoft.com/office/drawing/2016/5/10/chartex" xmlns:cx5="http://schemas.microsoft.com/office/drawing/2016/5/11/chartex" xmlns:cx6="http://schemas.microsoft.com/office/drawing/2016/5/12/chartex" xmlns:cx7="http://schemas.microsoft.com/office/drawing/2016/5/13/chartex" xmlns:cx8="http://schemas.microsoft.com/office/drawing/2016/5/14/chartex" xmlns:aink="http://schemas.microsoft.com/office/drawing/2016/ink" xmlns:am3d="http://schemas.microsoft.com/office/drawing/2017/model3d" xmlns:o="urn:schemas-microsoft-com:office:office" xmlns:oel="http://schemas.microsoft.com/office/2019/extlst" xmlns:v="urn:schemas-microsoft-com:vml" xmlns:w10="urn:schemas-microsoft-com:office:word" xmlns:w="http://schemas.openxmlformats.org/wordprocessingml/2006/main" xmlns:w16cex="http://schemas.microsoft.com/office/word/2018/wordml/cex" xmlns:w16cid="http://schemas.microsoft.com/office/word/2016/wordml/cid" xmlns:w16="http://schemas.microsoft.com/office/word/2018/wordml" xmlns:w16du="http://schemas.microsoft.com/office/word/2023/wordml/word16du" xmlns:w16sdtdh="http://schemas.microsoft.com/office/word/2020/wordml/sdtdatahash" xmlns:asvg="http://schemas.microsoft.com/office/drawing/2016/SVG/main" r:embed="rId37"/>
                         </a:ext>
                       </a:extLst>
                     </a:blip>
@@ -6609,7 +6619,7 @@
                     <a:blip r:embed="rId38">
                       <a:extLst>
                         <a:ext uri="{96DAC541-7B7A-43D3-8B79-37D633B846F1}">
-                          <asvg:svgBlip xmlns:asvg="http://schemas.microsoft.com/office/drawing/2016/SVG/main" xmlns:w16sdtdh="http://schemas.microsoft.com/office/word/2020/wordml/sdtdatahash" xmlns:w16du="http://schemas.microsoft.com/office/word/2023/wordml/word16du" xmlns:w16="http://schemas.microsoft.com/office/word/2018/wordml" xmlns:w16cid="http://schemas.microsoft.com/office/word/2016/wordml/cid" xmlns:w16cex="http://schemas.microsoft.com/office/word/2018/wordml/cex" xmlns:w="http://schemas.openxmlformats.org/wordprocessingml/2006/main" xmlns:w10="urn:schemas-microsoft-com:office:word" xmlns:v="urn:schemas-microsoft-com:vml" xmlns:oel="http://schemas.microsoft.com/office/2019/extlst" xmlns:o="urn:schemas-microsoft-com:office:office" xmlns:am3d="http://schemas.microsoft.com/office/drawing/2017/model3d" xmlns:aink="http://schemas.microsoft.com/office/drawing/2016/ink" xmlns:cx8="http://schemas.microsoft.com/office/drawing/2016/5/14/chartex" xmlns:cx7="http://schemas.microsoft.com/office/drawing/2016/5/13/chartex" xmlns:cx6="http://schemas.microsoft.com/office/drawing/2016/5/12/chartex" xmlns:cx5="http://schemas.microsoft.com/office/drawing/2016/5/11/chartex" xmlns:cx4="http://schemas.microsoft.com/office/drawing/2016/5/10/chartex" xmlns:cx3="http://schemas.microsoft.com/office/drawing/2016/5/9/chartex" xmlns:cx2="http://schemas.microsoft.com/office/drawing/2015/10/21/chartex" xmlns="" r:embed="rId39"/>
+                          <asvg:svgBlip xmlns="" xmlns:cx2="http://schemas.microsoft.com/office/drawing/2015/10/21/chartex" xmlns:cx3="http://schemas.microsoft.com/office/drawing/2016/5/9/chartex" xmlns:cx4="http://schemas.microsoft.com/office/drawing/2016/5/10/chartex" xmlns:cx5="http://schemas.microsoft.com/office/drawing/2016/5/11/chartex" xmlns:cx6="http://schemas.microsoft.com/office/drawing/2016/5/12/chartex" xmlns:cx7="http://schemas.microsoft.com/office/drawing/2016/5/13/chartex" xmlns:cx8="http://schemas.microsoft.com/office/drawing/2016/5/14/chartex" xmlns:aink="http://schemas.microsoft.com/office/drawing/2016/ink" xmlns:am3d="http://schemas.microsoft.com/office/drawing/2017/model3d" xmlns:o="urn:schemas-microsoft-com:office:office" xmlns:oel="http://schemas.microsoft.com/office/2019/extlst" xmlns:v="urn:schemas-microsoft-com:vml" xmlns:w10="urn:schemas-microsoft-com:office:word" xmlns:w="http://schemas.openxmlformats.org/wordprocessingml/2006/main" xmlns:w16cex="http://schemas.microsoft.com/office/word/2018/wordml/cex" xmlns:w16cid="http://schemas.microsoft.com/office/word/2016/wordml/cid" xmlns:w16="http://schemas.microsoft.com/office/word/2018/wordml" xmlns:w16du="http://schemas.microsoft.com/office/word/2023/wordml/word16du" xmlns:w16sdtdh="http://schemas.microsoft.com/office/word/2020/wordml/sdtdatahash" xmlns:asvg="http://schemas.microsoft.com/office/drawing/2016/SVG/main" r:embed="rId39"/>
                         </a:ext>
                       </a:extLst>
                     </a:blip>
@@ -6738,7 +6748,7 @@
                     <a:blip r:embed="rId40">
                       <a:extLst>
                         <a:ext uri="{96DAC541-7B7A-43D3-8B79-37D633B846F1}">
-                          <asvg:svgBlip xmlns:asvg="http://schemas.microsoft.com/office/drawing/2016/SVG/main" xmlns:w16sdtdh="http://schemas.microsoft.com/office/word/2020/wordml/sdtdatahash" xmlns:w16du="http://schemas.microsoft.com/office/word/2023/wordml/word16du" xmlns:w16="http://schemas.microsoft.com/office/word/2018/wordml" xmlns:w16cid="http://schemas.microsoft.com/office/word/2016/wordml/cid" xmlns:w16cex="http://schemas.microsoft.com/office/word/2018/wordml/cex" xmlns:w="http://schemas.openxmlformats.org/wordprocessingml/2006/main" xmlns:w10="urn:schemas-microsoft-com:office:word" xmlns:v="urn:schemas-microsoft-com:vml" xmlns:oel="http://schemas.microsoft.com/office/2019/extlst" xmlns:o="urn:schemas-microsoft-com:office:office" xmlns:am3d="http://schemas.microsoft.com/office/drawing/2017/model3d" xmlns:aink="http://schemas.microsoft.com/office/drawing/2016/ink" xmlns:cx8="http://schemas.microsoft.com/office/drawing/2016/5/14/chartex" xmlns:cx7="http://schemas.microsoft.com/office/drawing/2016/5/13/chartex" xmlns:cx6="http://schemas.microsoft.com/office/drawing/2016/5/12/chartex" xmlns:cx5="http://schemas.microsoft.com/office/drawing/2016/5/11/chartex" xmlns:cx4="http://schemas.microsoft.com/office/drawing/2016/5/10/chartex" xmlns:cx3="http://schemas.microsoft.com/office/drawing/2016/5/9/chartex" xmlns:cx2="http://schemas.microsoft.com/office/drawing/2015/10/21/chartex" xmlns="" r:embed="rId41"/>
+                          <asvg:svgBlip xmlns="" xmlns:cx2="http://schemas.microsoft.com/office/drawing/2015/10/21/chartex" xmlns:cx3="http://schemas.microsoft.com/office/drawing/2016/5/9/chartex" xmlns:cx4="http://schemas.microsoft.com/office/drawing/2016/5/10/chartex" xmlns:cx5="http://schemas.microsoft.com/office/drawing/2016/5/11/chartex" xmlns:cx6="http://schemas.microsoft.com/office/drawing/2016/5/12/chartex" xmlns:cx7="http://schemas.microsoft.com/office/drawing/2016/5/13/chartex" xmlns:cx8="http://schemas.microsoft.com/office/drawing/2016/5/14/chartex" xmlns:aink="http://schemas.microsoft.com/office/drawing/2016/ink" xmlns:am3d="http://schemas.microsoft.com/office/drawing/2017/model3d" xmlns:o="urn:schemas-microsoft-com:office:office" xmlns:oel="http://schemas.microsoft.com/office/2019/extlst" xmlns:v="urn:schemas-microsoft-com:vml" xmlns:w10="urn:schemas-microsoft-com:office:word" xmlns:w="http://schemas.openxmlformats.org/wordprocessingml/2006/main" xmlns:w16cex="http://schemas.microsoft.com/office/word/2018/wordml/cex" xmlns:w16cid="http://schemas.microsoft.com/office/word/2016/wordml/cid" xmlns:w16="http://schemas.microsoft.com/office/word/2018/wordml" xmlns:w16du="http://schemas.microsoft.com/office/word/2023/wordml/word16du" xmlns:w16sdtdh="http://schemas.microsoft.com/office/word/2020/wordml/sdtdatahash" xmlns:asvg="http://schemas.microsoft.com/office/drawing/2016/SVG/main" r:embed="rId41"/>
                         </a:ext>
                       </a:extLst>
                     </a:blip>
@@ -6844,7 +6854,7 @@
                     <a:blip r:embed="rId42">
                       <a:extLst>
                         <a:ext uri="{96DAC541-7B7A-43D3-8B79-37D633B846F1}">
-                          <asvg:svgBlip xmlns:asvg="http://schemas.microsoft.com/office/drawing/2016/SVG/main" xmlns:w16sdtdh="http://schemas.microsoft.com/office/word/2020/wordml/sdtdatahash" xmlns:w16du="http://schemas.microsoft.com/office/word/2023/wordml/word16du" xmlns:w16="http://schemas.microsoft.com/office/word/2018/wordml" xmlns:w16cid="http://schemas.microsoft.com/office/word/2016/wordml/cid" xmlns:w16cex="http://schemas.microsoft.com/office/word/2018/wordml/cex" xmlns:w="http://schemas.openxmlformats.org/wordprocessingml/2006/main" xmlns:w10="urn:schemas-microsoft-com:office:word" xmlns:v="urn:schemas-microsoft-com:vml" xmlns:oel="http://schemas.microsoft.com/office/2019/extlst" xmlns:o="urn:schemas-microsoft-com:office:office" xmlns:am3d="http://schemas.microsoft.com/office/drawing/2017/model3d" xmlns:aink="http://schemas.microsoft.com/office/drawing/2016/ink" xmlns:cx8="http://schemas.microsoft.com/office/drawing/2016/5/14/chartex" xmlns:cx7="http://schemas.microsoft.com/office/drawing/2016/5/13/chartex" xmlns:cx6="http://schemas.microsoft.com/office/drawing/2016/5/12/chartex" xmlns:cx5="http://schemas.microsoft.com/office/drawing/2016/5/11/chartex" xmlns:cx4="http://schemas.microsoft.com/office/drawing/2016/5/10/chartex" xmlns:cx3="http://schemas.microsoft.com/office/drawing/2016/5/9/chartex" xmlns:cx2="http://schemas.microsoft.com/office/drawing/2015/10/21/chartex" xmlns="" r:embed="rId43"/>
+                          <asvg:svgBlip xmlns="" xmlns:cx2="http://schemas.microsoft.com/office/drawing/2015/10/21/chartex" xmlns:cx3="http://schemas.microsoft.com/office/drawing/2016/5/9/chartex" xmlns:cx4="http://schemas.microsoft.com/office/drawing/2016/5/10/chartex" xmlns:cx5="http://schemas.microsoft.com/office/drawing/2016/5/11/chartex" xmlns:cx6="http://schemas.microsoft.com/office/drawing/2016/5/12/chartex" xmlns:cx7="http://schemas.microsoft.com/office/drawing/2016/5/13/chartex" xmlns:cx8="http://schemas.microsoft.com/office/drawing/2016/5/14/chartex" xmlns:aink="http://schemas.microsoft.com/office/drawing/2016/ink" xmlns:am3d="http://schemas.microsoft.com/office/drawing/2017/model3d" xmlns:o="urn:schemas-microsoft-com:office:office" xmlns:oel="http://schemas.microsoft.com/office/2019/extlst" xmlns:v="urn:schemas-microsoft-com:vml" xmlns:w10="urn:schemas-microsoft-com:office:word" xmlns:w="http://schemas.openxmlformats.org/wordprocessingml/2006/main" xmlns:w16cex="http://schemas.microsoft.com/office/word/2018/wordml/cex" xmlns:w16cid="http://schemas.microsoft.com/office/word/2016/wordml/cid" xmlns:w16="http://schemas.microsoft.com/office/word/2018/wordml" xmlns:w16du="http://schemas.microsoft.com/office/word/2023/wordml/word16du" xmlns:w16sdtdh="http://schemas.microsoft.com/office/word/2020/wordml/sdtdatahash" xmlns:asvg="http://schemas.microsoft.com/office/drawing/2016/SVG/main" r:embed="rId43"/>
                         </a:ext>
                       </a:extLst>
                     </a:blip>
@@ -6994,7 +7004,7 @@
                     <a:blip r:embed="rId44">
                       <a:extLst>
                         <a:ext uri="{96DAC541-7B7A-43D3-8B79-37D633B846F1}">
-                          <asvg:svgBlip xmlns:asvg="http://schemas.microsoft.com/office/drawing/2016/SVG/main" xmlns:w16sdtdh="http://schemas.microsoft.com/office/word/2020/wordml/sdtdatahash" xmlns:w16du="http://schemas.microsoft.com/office/word/2023/wordml/word16du" xmlns:w16="http://schemas.microsoft.com/office/word/2018/wordml" xmlns:w16cid="http://schemas.microsoft.com/office/word/2016/wordml/cid" xmlns:w16cex="http://schemas.microsoft.com/office/word/2018/wordml/cex" xmlns:w="http://schemas.openxmlformats.org/wordprocessingml/2006/main" xmlns:w10="urn:schemas-microsoft-com:office:word" xmlns:v="urn:schemas-microsoft-com:vml" xmlns:oel="http://schemas.microsoft.com/office/2019/extlst" xmlns:o="urn:schemas-microsoft-com:office:office" xmlns:am3d="http://schemas.microsoft.com/office/drawing/2017/model3d" xmlns:aink="http://schemas.microsoft.com/office/drawing/2016/ink" xmlns:cx8="http://schemas.microsoft.com/office/drawing/2016/5/14/chartex" xmlns:cx7="http://schemas.microsoft.com/office/drawing/2016/5/13/chartex" xmlns:cx6="http://schemas.microsoft.com/office/drawing/2016/5/12/chartex" xmlns:cx5="http://schemas.microsoft.com/office/drawing/2016/5/11/chartex" xmlns:cx4="http://schemas.microsoft.com/office/drawing/2016/5/10/chartex" xmlns:cx3="http://schemas.microsoft.com/office/drawing/2016/5/9/chartex" xmlns:cx2="http://schemas.microsoft.com/office/drawing/2015/10/21/chartex" xmlns="" r:embed="rId45"/>
+                          <asvg:svgBlip xmlns="" xmlns:cx2="http://schemas.microsoft.com/office/drawing/2015/10/21/chartex" xmlns:cx3="http://schemas.microsoft.com/office/drawing/2016/5/9/chartex" xmlns:cx4="http://schemas.microsoft.com/office/drawing/2016/5/10/chartex" xmlns:cx5="http://schemas.microsoft.com/office/drawing/2016/5/11/chartex" xmlns:cx6="http://schemas.microsoft.com/office/drawing/2016/5/12/chartex" xmlns:cx7="http://schemas.microsoft.com/office/drawing/2016/5/13/chartex" xmlns:cx8="http://schemas.microsoft.com/office/drawing/2016/5/14/chartex" xmlns:aink="http://schemas.microsoft.com/office/drawing/2016/ink" xmlns:am3d="http://schemas.microsoft.com/office/drawing/2017/model3d" xmlns:o="urn:schemas-microsoft-com:office:office" xmlns:oel="http://schemas.microsoft.com/office/2019/extlst" xmlns:v="urn:schemas-microsoft-com:vml" xmlns:w10="urn:schemas-microsoft-com:office:word" xmlns:w="http://schemas.openxmlformats.org/wordprocessingml/2006/main" xmlns:w16cex="http://schemas.microsoft.com/office/word/2018/wordml/cex" xmlns:w16cid="http://schemas.microsoft.com/office/word/2016/wordml/cid" xmlns:w16="http://schemas.microsoft.com/office/word/2018/wordml" xmlns:w16du="http://schemas.microsoft.com/office/word/2023/wordml/word16du" xmlns:w16sdtdh="http://schemas.microsoft.com/office/word/2020/wordml/sdtdatahash" xmlns:asvg="http://schemas.microsoft.com/office/drawing/2016/SVG/main" r:embed="rId45"/>
                         </a:ext>
                       </a:extLst>
                     </a:blip>
@@ -7101,7 +7111,7 @@
                     <a:blip r:embed="rId46">
                       <a:extLst>
                         <a:ext uri="{96DAC541-7B7A-43D3-8B79-37D633B846F1}">
-                          <asvg:svgBlip xmlns:asvg="http://schemas.microsoft.com/office/drawing/2016/SVG/main" xmlns:w16sdtdh="http://schemas.microsoft.com/office/word/2020/wordml/sdtdatahash" xmlns:w16du="http://schemas.microsoft.com/office/word/2023/wordml/word16du" xmlns:w16="http://schemas.microsoft.com/office/word/2018/wordml" xmlns:w16cid="http://schemas.microsoft.com/office/word/2016/wordml/cid" xmlns:w16cex="http://schemas.microsoft.com/office/word/2018/wordml/cex" xmlns:w="http://schemas.openxmlformats.org/wordprocessingml/2006/main" xmlns:w10="urn:schemas-microsoft-com:office:word" xmlns:v="urn:schemas-microsoft-com:vml" xmlns:oel="http://schemas.microsoft.com/office/2019/extlst" xmlns:o="urn:schemas-microsoft-com:office:office" xmlns:am3d="http://schemas.microsoft.com/office/drawing/2017/model3d" xmlns:aink="http://schemas.microsoft.com/office/drawing/2016/ink" xmlns:cx8="http://schemas.microsoft.com/office/drawing/2016/5/14/chartex" xmlns:cx7="http://schemas.microsoft.com/office/drawing/2016/5/13/chartex" xmlns:cx6="http://schemas.microsoft.com/office/drawing/2016/5/12/chartex" xmlns:cx5="http://schemas.microsoft.com/office/drawing/2016/5/11/chartex" xmlns:cx4="http://schemas.microsoft.com/office/drawing/2016/5/10/chartex" xmlns:cx3="http://schemas.microsoft.com/office/drawing/2016/5/9/chartex" xmlns:cx2="http://schemas.microsoft.com/office/drawing/2015/10/21/chartex" xmlns="" r:embed="rId47"/>
+                          <asvg:svgBlip xmlns="" xmlns:cx2="http://schemas.microsoft.com/office/drawing/2015/10/21/chartex" xmlns:cx3="http://schemas.microsoft.com/office/drawing/2016/5/9/chartex" xmlns:cx4="http://schemas.microsoft.com/office/drawing/2016/5/10/chartex" xmlns:cx5="http://schemas.microsoft.com/office/drawing/2016/5/11/chartex" xmlns:cx6="http://schemas.microsoft.com/office/drawing/2016/5/12/chartex" xmlns:cx7="http://schemas.microsoft.com/office/drawing/2016/5/13/chartex" xmlns:cx8="http://schemas.microsoft.com/office/drawing/2016/5/14/chartex" xmlns:aink="http://schemas.microsoft.com/office/drawing/2016/ink" xmlns:am3d="http://schemas.microsoft.com/office/drawing/2017/model3d" xmlns:o="urn:schemas-microsoft-com:office:office" xmlns:oel="http://schemas.microsoft.com/office/2019/extlst" xmlns:v="urn:schemas-microsoft-com:vml" xmlns:w10="urn:schemas-microsoft-com:office:word" xmlns:w="http://schemas.openxmlformats.org/wordprocessingml/2006/main" xmlns:w16cex="http://schemas.microsoft.com/office/word/2018/wordml/cex" xmlns:w16cid="http://schemas.microsoft.com/office/word/2016/wordml/cid" xmlns:w16="http://schemas.microsoft.com/office/word/2018/wordml" xmlns:w16du="http://schemas.microsoft.com/office/word/2023/wordml/word16du" xmlns:w16sdtdh="http://schemas.microsoft.com/office/word/2020/wordml/sdtdatahash" xmlns:asvg="http://schemas.microsoft.com/office/drawing/2016/SVG/main" r:embed="rId47"/>
                         </a:ext>
                       </a:extLst>
                     </a:blip>
@@ -7130,13 +7140,13 @@
         <w:pStyle w:val="Titre2"/>
         <w:jc w:val="both"/>
       </w:pPr>
-      <w:bookmarkStart w:id="35" w:name="_Toc177221103"/>
-      <w:bookmarkStart w:id="36" w:name="_Toc177465437"/>
+      <w:bookmarkStart w:id="36" w:name="_Toc177221103"/>
+      <w:bookmarkStart w:id="37" w:name="_Toc177476609"/>
       <w:r>
         <w:t>Symboles de représentation des lignes</w:t>
       </w:r>
-      <w:bookmarkEnd w:id="35"/>
       <w:bookmarkEnd w:id="36"/>
+      <w:bookmarkEnd w:id="37"/>
     </w:p>
     <w:p>
       <w:pPr>
@@ -7173,13 +7183,13 @@
         <w:pStyle w:val="Titre3"/>
         <w:jc w:val="both"/>
       </w:pPr>
-      <w:bookmarkStart w:id="37" w:name="_Toc177221104"/>
-      <w:bookmarkStart w:id="38" w:name="_Toc177465438"/>
+      <w:bookmarkStart w:id="38" w:name="_Toc177221104"/>
+      <w:bookmarkStart w:id="39" w:name="_Toc177476610"/>
       <w:r>
         <w:t>Symbole de base</w:t>
       </w:r>
-      <w:bookmarkEnd w:id="37"/>
       <w:bookmarkEnd w:id="38"/>
+      <w:bookmarkEnd w:id="39"/>
     </w:p>
     <w:p>
       <w:pPr>
@@ -7283,7 +7293,7 @@
                     <a:blip r:embed="rId48">
                       <a:extLst>
                         <a:ext uri="{96DAC541-7B7A-43D3-8B79-37D633B846F1}">
-                          <asvg:svgBlip xmlns:asvg="http://schemas.microsoft.com/office/drawing/2016/SVG/main" xmlns:w16sdtdh="http://schemas.microsoft.com/office/word/2020/wordml/sdtdatahash" xmlns:w16du="http://schemas.microsoft.com/office/word/2023/wordml/word16du" xmlns:w16="http://schemas.microsoft.com/office/word/2018/wordml" xmlns:w16cid="http://schemas.microsoft.com/office/word/2016/wordml/cid" xmlns:w16cex="http://schemas.microsoft.com/office/word/2018/wordml/cex" xmlns:w="http://schemas.openxmlformats.org/wordprocessingml/2006/main" xmlns:w10="urn:schemas-microsoft-com:office:word" xmlns:v="urn:schemas-microsoft-com:vml" xmlns:oel="http://schemas.microsoft.com/office/2019/extlst" xmlns:o="urn:schemas-microsoft-com:office:office" xmlns:am3d="http://schemas.microsoft.com/office/drawing/2017/model3d" xmlns:aink="http://schemas.microsoft.com/office/drawing/2016/ink" xmlns:cx8="http://schemas.microsoft.com/office/drawing/2016/5/14/chartex" xmlns:cx7="http://schemas.microsoft.com/office/drawing/2016/5/13/chartex" xmlns:cx6="http://schemas.microsoft.com/office/drawing/2016/5/12/chartex" xmlns:cx5="http://schemas.microsoft.com/office/drawing/2016/5/11/chartex" xmlns:cx4="http://schemas.microsoft.com/office/drawing/2016/5/10/chartex" xmlns:cx3="http://schemas.microsoft.com/office/drawing/2016/5/9/chartex" xmlns:cx2="http://schemas.microsoft.com/office/drawing/2015/10/21/chartex" xmlns="" r:embed="rId49"/>
+                          <asvg:svgBlip xmlns="" xmlns:cx2="http://schemas.microsoft.com/office/drawing/2015/10/21/chartex" xmlns:cx3="http://schemas.microsoft.com/office/drawing/2016/5/9/chartex" xmlns:cx4="http://schemas.microsoft.com/office/drawing/2016/5/10/chartex" xmlns:cx5="http://schemas.microsoft.com/office/drawing/2016/5/11/chartex" xmlns:cx6="http://schemas.microsoft.com/office/drawing/2016/5/12/chartex" xmlns:cx7="http://schemas.microsoft.com/office/drawing/2016/5/13/chartex" xmlns:cx8="http://schemas.microsoft.com/office/drawing/2016/5/14/chartex" xmlns:aink="http://schemas.microsoft.com/office/drawing/2016/ink" xmlns:am3d="http://schemas.microsoft.com/office/drawing/2017/model3d" xmlns:o="urn:schemas-microsoft-com:office:office" xmlns:oel="http://schemas.microsoft.com/office/2019/extlst" xmlns:v="urn:schemas-microsoft-com:vml" xmlns:w10="urn:schemas-microsoft-com:office:word" xmlns:w="http://schemas.openxmlformats.org/wordprocessingml/2006/main" xmlns:w16cex="http://schemas.microsoft.com/office/word/2018/wordml/cex" xmlns:w16cid="http://schemas.microsoft.com/office/word/2016/wordml/cid" xmlns:w16="http://schemas.microsoft.com/office/word/2018/wordml" xmlns:w16du="http://schemas.microsoft.com/office/word/2023/wordml/word16du" xmlns:w16sdtdh="http://schemas.microsoft.com/office/word/2020/wordml/sdtdatahash" xmlns:asvg="http://schemas.microsoft.com/office/drawing/2016/SVG/main" r:embed="rId49"/>
                         </a:ext>
                       </a:extLst>
                     </a:blip>
@@ -7325,13 +7335,13 @@
         <w:pStyle w:val="Titre3"/>
         <w:jc w:val="both"/>
       </w:pPr>
-      <w:bookmarkStart w:id="39" w:name="_Toc177221105"/>
-      <w:bookmarkStart w:id="40" w:name="_Toc177465439"/>
+      <w:bookmarkStart w:id="40" w:name="_Toc177221105"/>
+      <w:bookmarkStart w:id="41" w:name="_Toc177476611"/>
       <w:r>
         <w:t>Symboles spécifiques</w:t>
       </w:r>
-      <w:bookmarkEnd w:id="39"/>
       <w:bookmarkEnd w:id="40"/>
+      <w:bookmarkEnd w:id="41"/>
     </w:p>
     <w:p>
       <w:pPr>
@@ -7440,7 +7450,7 @@
                     <a:blip r:embed="rId50">
                       <a:extLst>
                         <a:ext uri="{96DAC541-7B7A-43D3-8B79-37D633B846F1}">
-                          <asvg:svgBlip xmlns:asvg="http://schemas.microsoft.com/office/drawing/2016/SVG/main" xmlns:w16sdtdh="http://schemas.microsoft.com/office/word/2020/wordml/sdtdatahash" xmlns:w16du="http://schemas.microsoft.com/office/word/2023/wordml/word16du" xmlns:w16="http://schemas.microsoft.com/office/word/2018/wordml" xmlns:w16cid="http://schemas.microsoft.com/office/word/2016/wordml/cid" xmlns:w16cex="http://schemas.microsoft.com/office/word/2018/wordml/cex" xmlns:w="http://schemas.openxmlformats.org/wordprocessingml/2006/main" xmlns:w10="urn:schemas-microsoft-com:office:word" xmlns:v="urn:schemas-microsoft-com:vml" xmlns:oel="http://schemas.microsoft.com/office/2019/extlst" xmlns:o="urn:schemas-microsoft-com:office:office" xmlns:am3d="http://schemas.microsoft.com/office/drawing/2017/model3d" xmlns:aink="http://schemas.microsoft.com/office/drawing/2016/ink" xmlns:cx8="http://schemas.microsoft.com/office/drawing/2016/5/14/chartex" xmlns:cx7="http://schemas.microsoft.com/office/drawing/2016/5/13/chartex" xmlns:cx6="http://schemas.microsoft.com/office/drawing/2016/5/12/chartex" xmlns:cx5="http://schemas.microsoft.com/office/drawing/2016/5/11/chartex" xmlns:cx4="http://schemas.microsoft.com/office/drawing/2016/5/10/chartex" xmlns:cx3="http://schemas.microsoft.com/office/drawing/2016/5/9/chartex" xmlns:cx2="http://schemas.microsoft.com/office/drawing/2015/10/21/chartex" xmlns="" r:embed="rId51"/>
+                          <asvg:svgBlip xmlns="" xmlns:cx2="http://schemas.microsoft.com/office/drawing/2015/10/21/chartex" xmlns:cx3="http://schemas.microsoft.com/office/drawing/2016/5/9/chartex" xmlns:cx4="http://schemas.microsoft.com/office/drawing/2016/5/10/chartex" xmlns:cx5="http://schemas.microsoft.com/office/drawing/2016/5/11/chartex" xmlns:cx6="http://schemas.microsoft.com/office/drawing/2016/5/12/chartex" xmlns:cx7="http://schemas.microsoft.com/office/drawing/2016/5/13/chartex" xmlns:cx8="http://schemas.microsoft.com/office/drawing/2016/5/14/chartex" xmlns:aink="http://schemas.microsoft.com/office/drawing/2016/ink" xmlns:am3d="http://schemas.microsoft.com/office/drawing/2017/model3d" xmlns:o="urn:schemas-microsoft-com:office:office" xmlns:oel="http://schemas.microsoft.com/office/2019/extlst" xmlns:v="urn:schemas-microsoft-com:vml" xmlns:w10="urn:schemas-microsoft-com:office:word" xmlns:w="http://schemas.openxmlformats.org/wordprocessingml/2006/main" xmlns:w16cex="http://schemas.microsoft.com/office/word/2018/wordml/cex" xmlns:w16cid="http://schemas.microsoft.com/office/word/2016/wordml/cid" xmlns:w16="http://schemas.microsoft.com/office/word/2018/wordml" xmlns:w16du="http://schemas.microsoft.com/office/word/2023/wordml/word16du" xmlns:w16sdtdh="http://schemas.microsoft.com/office/word/2020/wordml/sdtdatahash" xmlns:asvg="http://schemas.microsoft.com/office/drawing/2016/SVG/main" r:embed="rId51"/>
                         </a:ext>
                       </a:extLst>
                     </a:blip>
@@ -7529,7 +7539,7 @@
                     <a:blip r:embed="rId52">
                       <a:extLst>
                         <a:ext uri="{96DAC541-7B7A-43D3-8B79-37D633B846F1}">
-                          <asvg:svgBlip xmlns:asvg="http://schemas.microsoft.com/office/drawing/2016/SVG/main" xmlns:w16sdtdh="http://schemas.microsoft.com/office/word/2020/wordml/sdtdatahash" xmlns:w16du="http://schemas.microsoft.com/office/word/2023/wordml/word16du" xmlns:w16="http://schemas.microsoft.com/office/word/2018/wordml" xmlns:w16cid="http://schemas.microsoft.com/office/word/2016/wordml/cid" xmlns:w16cex="http://schemas.microsoft.com/office/word/2018/wordml/cex" xmlns:w="http://schemas.openxmlformats.org/wordprocessingml/2006/main" xmlns:w10="urn:schemas-microsoft-com:office:word" xmlns:v="urn:schemas-microsoft-com:vml" xmlns:oel="http://schemas.microsoft.com/office/2019/extlst" xmlns:o="urn:schemas-microsoft-com:office:office" xmlns:am3d="http://schemas.microsoft.com/office/drawing/2017/model3d" xmlns:aink="http://schemas.microsoft.com/office/drawing/2016/ink" xmlns:cx8="http://schemas.microsoft.com/office/drawing/2016/5/14/chartex" xmlns:cx7="http://schemas.microsoft.com/office/drawing/2016/5/13/chartex" xmlns:cx6="http://schemas.microsoft.com/office/drawing/2016/5/12/chartex" xmlns:cx5="http://schemas.microsoft.com/office/drawing/2016/5/11/chartex" xmlns:cx4="http://schemas.microsoft.com/office/drawing/2016/5/10/chartex" xmlns:cx3="http://schemas.microsoft.com/office/drawing/2016/5/9/chartex" xmlns:cx2="http://schemas.microsoft.com/office/drawing/2015/10/21/chartex" xmlns="" r:embed="rId53"/>
+                          <asvg:svgBlip xmlns="" xmlns:cx2="http://schemas.microsoft.com/office/drawing/2015/10/21/chartex" xmlns:cx3="http://schemas.microsoft.com/office/drawing/2016/5/9/chartex" xmlns:cx4="http://schemas.microsoft.com/office/drawing/2016/5/10/chartex" xmlns:cx5="http://schemas.microsoft.com/office/drawing/2016/5/11/chartex" xmlns:cx6="http://schemas.microsoft.com/office/drawing/2016/5/12/chartex" xmlns:cx7="http://schemas.microsoft.com/office/drawing/2016/5/13/chartex" xmlns:cx8="http://schemas.microsoft.com/office/drawing/2016/5/14/chartex" xmlns:aink="http://schemas.microsoft.com/office/drawing/2016/ink" xmlns:am3d="http://schemas.microsoft.com/office/drawing/2017/model3d" xmlns:o="urn:schemas-microsoft-com:office:office" xmlns:oel="http://schemas.microsoft.com/office/2019/extlst" xmlns:v="urn:schemas-microsoft-com:vml" xmlns:w10="urn:schemas-microsoft-com:office:word" xmlns:w="http://schemas.openxmlformats.org/wordprocessingml/2006/main" xmlns:w16cex="http://schemas.microsoft.com/office/word/2018/wordml/cex" xmlns:w16cid="http://schemas.microsoft.com/office/word/2016/wordml/cid" xmlns:w16="http://schemas.microsoft.com/office/word/2018/wordml" xmlns:w16du="http://schemas.microsoft.com/office/word/2023/wordml/word16du" xmlns:w16sdtdh="http://schemas.microsoft.com/office/word/2020/wordml/sdtdatahash" xmlns:asvg="http://schemas.microsoft.com/office/drawing/2016/SVG/main" r:embed="rId53"/>
                         </a:ext>
                       </a:extLst>
                     </a:blip>
@@ -7660,7 +7670,7 @@
                     <a:blip r:embed="rId54">
                       <a:extLst>
                         <a:ext uri="{96DAC541-7B7A-43D3-8B79-37D633B846F1}">
-                          <asvg:svgBlip xmlns:asvg="http://schemas.microsoft.com/office/drawing/2016/SVG/main" xmlns:w16sdtdh="http://schemas.microsoft.com/office/word/2020/wordml/sdtdatahash" xmlns:w16du="http://schemas.microsoft.com/office/word/2023/wordml/word16du" xmlns:w16="http://schemas.microsoft.com/office/word/2018/wordml" xmlns:w16cid="http://schemas.microsoft.com/office/word/2016/wordml/cid" xmlns:w16cex="http://schemas.microsoft.com/office/word/2018/wordml/cex" xmlns:w="http://schemas.openxmlformats.org/wordprocessingml/2006/main" xmlns:w10="urn:schemas-microsoft-com:office:word" xmlns:v="urn:schemas-microsoft-com:vml" xmlns:oel="http://schemas.microsoft.com/office/2019/extlst" xmlns:o="urn:schemas-microsoft-com:office:office" xmlns:am3d="http://schemas.microsoft.com/office/drawing/2017/model3d" xmlns:aink="http://schemas.microsoft.com/office/drawing/2016/ink" xmlns:cx8="http://schemas.microsoft.com/office/drawing/2016/5/14/chartex" xmlns:cx7="http://schemas.microsoft.com/office/drawing/2016/5/13/chartex" xmlns:cx6="http://schemas.microsoft.com/office/drawing/2016/5/12/chartex" xmlns:cx5="http://schemas.microsoft.com/office/drawing/2016/5/11/chartex" xmlns:cx4="http://schemas.microsoft.com/office/drawing/2016/5/10/chartex" xmlns:cx3="http://schemas.microsoft.com/office/drawing/2016/5/9/chartex" xmlns:cx2="http://schemas.microsoft.com/office/drawing/2015/10/21/chartex" xmlns="" r:embed="rId55"/>
+                          <asvg:svgBlip xmlns="" xmlns:cx2="http://schemas.microsoft.com/office/drawing/2015/10/21/chartex" xmlns:cx3="http://schemas.microsoft.com/office/drawing/2016/5/9/chartex" xmlns:cx4="http://schemas.microsoft.com/office/drawing/2016/5/10/chartex" xmlns:cx5="http://schemas.microsoft.com/office/drawing/2016/5/11/chartex" xmlns:cx6="http://schemas.microsoft.com/office/drawing/2016/5/12/chartex" xmlns:cx7="http://schemas.microsoft.com/office/drawing/2016/5/13/chartex" xmlns:cx8="http://schemas.microsoft.com/office/drawing/2016/5/14/chartex" xmlns:aink="http://schemas.microsoft.com/office/drawing/2016/ink" xmlns:am3d="http://schemas.microsoft.com/office/drawing/2017/model3d" xmlns:o="urn:schemas-microsoft-com:office:office" xmlns:oel="http://schemas.microsoft.com/office/2019/extlst" xmlns:v="urn:schemas-microsoft-com:vml" xmlns:w10="urn:schemas-microsoft-com:office:word" xmlns:w="http://schemas.openxmlformats.org/wordprocessingml/2006/main" xmlns:w16cex="http://schemas.microsoft.com/office/word/2018/wordml/cex" xmlns:w16cid="http://schemas.microsoft.com/office/word/2016/wordml/cid" xmlns:w16="http://schemas.microsoft.com/office/word/2018/wordml" xmlns:w16du="http://schemas.microsoft.com/office/word/2023/wordml/word16du" xmlns:w16sdtdh="http://schemas.microsoft.com/office/word/2020/wordml/sdtdatahash" xmlns:asvg="http://schemas.microsoft.com/office/drawing/2016/SVG/main" r:embed="rId55"/>
                         </a:ext>
                       </a:extLst>
                     </a:blip>
@@ -7786,7 +7796,7 @@
                     <a:blip r:embed="rId56">
                       <a:extLst>
                         <a:ext uri="{96DAC541-7B7A-43D3-8B79-37D633B846F1}">
-                          <asvg:svgBlip xmlns:asvg="http://schemas.microsoft.com/office/drawing/2016/SVG/main" xmlns:w16sdtdh="http://schemas.microsoft.com/office/word/2020/wordml/sdtdatahash" xmlns:w16du="http://schemas.microsoft.com/office/word/2023/wordml/word16du" xmlns:w16="http://schemas.microsoft.com/office/word/2018/wordml" xmlns:w16cid="http://schemas.microsoft.com/office/word/2016/wordml/cid" xmlns:w16cex="http://schemas.microsoft.com/office/word/2018/wordml/cex" xmlns:w="http://schemas.openxmlformats.org/wordprocessingml/2006/main" xmlns:w10="urn:schemas-microsoft-com:office:word" xmlns:v="urn:schemas-microsoft-com:vml" xmlns:oel="http://schemas.microsoft.com/office/2019/extlst" xmlns:o="urn:schemas-microsoft-com:office:office" xmlns:am3d="http://schemas.microsoft.com/office/drawing/2017/model3d" xmlns:aink="http://schemas.microsoft.com/office/drawing/2016/ink" xmlns:cx8="http://schemas.microsoft.com/office/drawing/2016/5/14/chartex" xmlns:cx7="http://schemas.microsoft.com/office/drawing/2016/5/13/chartex" xmlns:cx6="http://schemas.microsoft.com/office/drawing/2016/5/12/chartex" xmlns:cx5="http://schemas.microsoft.com/office/drawing/2016/5/11/chartex" xmlns:cx4="http://schemas.microsoft.com/office/drawing/2016/5/10/chartex" xmlns:cx3="http://schemas.microsoft.com/office/drawing/2016/5/9/chartex" xmlns:cx2="http://schemas.microsoft.com/office/drawing/2015/10/21/chartex" xmlns="" r:embed="rId57"/>
+                          <asvg:svgBlip xmlns="" xmlns:cx2="http://schemas.microsoft.com/office/drawing/2015/10/21/chartex" xmlns:cx3="http://schemas.microsoft.com/office/drawing/2016/5/9/chartex" xmlns:cx4="http://schemas.microsoft.com/office/drawing/2016/5/10/chartex" xmlns:cx5="http://schemas.microsoft.com/office/drawing/2016/5/11/chartex" xmlns:cx6="http://schemas.microsoft.com/office/drawing/2016/5/12/chartex" xmlns:cx7="http://schemas.microsoft.com/office/drawing/2016/5/13/chartex" xmlns:cx8="http://schemas.microsoft.com/office/drawing/2016/5/14/chartex" xmlns:aink="http://schemas.microsoft.com/office/drawing/2016/ink" xmlns:am3d="http://schemas.microsoft.com/office/drawing/2017/model3d" xmlns:o="urn:schemas-microsoft-com:office:office" xmlns:oel="http://schemas.microsoft.com/office/2019/extlst" xmlns:v="urn:schemas-microsoft-com:vml" xmlns:w10="urn:schemas-microsoft-com:office:word" xmlns:w="http://schemas.openxmlformats.org/wordprocessingml/2006/main" xmlns:w16cex="http://schemas.microsoft.com/office/word/2018/wordml/cex" xmlns:w16cid="http://schemas.microsoft.com/office/word/2016/wordml/cid" xmlns:w16="http://schemas.microsoft.com/office/word/2018/wordml" xmlns:w16du="http://schemas.microsoft.com/office/word/2023/wordml/word16du" xmlns:w16sdtdh="http://schemas.microsoft.com/office/word/2020/wordml/sdtdatahash" xmlns:asvg="http://schemas.microsoft.com/office/drawing/2016/SVG/main" r:embed="rId57"/>
                         </a:ext>
                       </a:extLst>
                     </a:blip>
@@ -7826,11 +7836,11 @@
       <w:pPr>
         <w:pStyle w:val="Titre2"/>
       </w:pPr>
-      <w:bookmarkStart w:id="41" w:name="_Toc177465440"/>
+      <w:bookmarkStart w:id="42" w:name="_Toc177476612"/>
       <w:r>
         <w:t>Autres symboles</w:t>
       </w:r>
-      <w:bookmarkEnd w:id="41"/>
+      <w:bookmarkEnd w:id="42"/>
     </w:p>
     <w:p/>
     <w:p>
@@ -8891,7 +8901,7 @@
   <w:abstractNum w:abstractNumId="11" w15:restartNumberingAfterBreak="0">
     <w:nsid w:val="61F4083A"/>
     <w:multiLevelType w:val="hybridMultilevel"/>
-    <w:tmpl w:val="89C858EA"/>
+    <w:tmpl w:val="246A4E4A"/>
     <w:lvl w:ilvl="0" w:tplc="16EE0120">
       <w:start w:val="1"/>
       <w:numFmt w:val="decimal"/>
@@ -9359,9 +9369,6 @@
   </w:num>
   <w:num w:numId="11">
     <w:abstractNumId w:val="11"/>
-    <w:lvlOverride w:ilvl="0">
-      <w:startOverride w:val="1"/>
-    </w:lvlOverride>
   </w:num>
   <w:num w:numId="12">
     <w:abstractNumId w:val="7"/>
@@ -10745,7 +10752,7 @@
 </file>
 
 <file path=customXml/itemProps1.xml><?xml version="1.0" encoding="utf-8"?>
-<ds:datastoreItem xmlns:ds="http://schemas.openxmlformats.org/officeDocument/2006/customXml" ds:itemID="{40D7D67D-F092-42F7-868E-867C9FF057FF}">
+<ds:datastoreItem xmlns:ds="http://schemas.openxmlformats.org/officeDocument/2006/customXml" ds:itemID="{5FE24986-4FC7-4D10-849A-98D129277C74}">
   <ds:schemaRefs>
     <ds:schemaRef ds:uri="http://schemas.openxmlformats.org/officeDocument/2006/bibliography"/>
   </ds:schemaRefs>

</xml_diff>